<commit_message>
Avancement de la doc OpenLDAP
</commit_message>
<xml_diff>
--- a/Doc Systeme.docx
+++ b/Doc Systeme.docx
@@ -3467,6 +3467,7 @@
                                 <w:calendar w:val="gregorian"/>
                               </w:date>
                             </w:sdtPr>
+                            <w:sdtEndPr/>
                             <w:sdtContent>
                               <w:p>
                                 <w:pPr>
@@ -3793,6 +3794,7 @@
                               <w:dataBinding w:prefixMappings="xmlns:ns0='http://purl.org/dc/elements/1.1/' xmlns:ns1='http://schemas.openxmlformats.org/package/2006/metadata/core-properties' " w:xpath="/ns1:coreProperties[1]/ns0:creator[1]" w:storeItemID="{6C3C8BC8-F283-45AE-878A-BAB7291924A1}"/>
                               <w:text/>
                             </w:sdtPr>
+                            <w:sdtEndPr/>
                             <w:sdtContent>
                               <w:r>
                                 <w:rPr>
@@ -3828,6 +3830,7 @@
                               <w:dataBinding w:prefixMappings="xmlns:ns0='http://schemas.openxmlformats.org/officeDocument/2006/extended-properties' " w:xpath="/ns0:Properties[1]/ns0:Company[1]" w:storeItemID="{6668398D-A668-4E3E-A5EB-62B293D839F1}"/>
                               <w:text/>
                             </w:sdtPr>
+                            <w:sdtEndPr/>
                             <w:sdtContent>
                               <w:r>
                                 <w:rPr>
@@ -4044,6 +4047,7 @@
                               <w:dataBinding w:prefixMappings="xmlns:ns0='http://purl.org/dc/elements/1.1/' xmlns:ns1='http://schemas.openxmlformats.org/package/2006/metadata/core-properties' " w:xpath="/ns1:coreProperties[1]/ns0:title[1]" w:storeItemID="{6C3C8BC8-F283-45AE-878A-BAB7291924A1}"/>
                               <w:text/>
                             </w:sdtPr>
+                            <w:sdtEndPr/>
                             <w:sdtContent>
                               <w:r>
                                 <w:rPr>
@@ -4080,6 +4084,7 @@
                               <w:dataBinding w:prefixMappings="xmlns:ns0='http://purl.org/dc/elements/1.1/' xmlns:ns1='http://schemas.openxmlformats.org/package/2006/metadata/core-properties' " w:xpath="/ns1:coreProperties[1]/ns0:subject[1]" w:storeItemID="{6C3C8BC8-F283-45AE-878A-BAB7291924A1}"/>
                               <w:text/>
                             </w:sdtPr>
+                            <w:sdtEndPr/>
                             <w:sdtContent>
                               <w:r>
                                 <w:rPr>
@@ -4108,6 +4113,1350 @@
         </w:p>
       </w:sdtContent>
     </w:sdt>
+    <w:sdt>
+      <w:sdtPr>
+        <w:rPr>
+          <w:rFonts w:asciiTheme="minorHAnsi" w:eastAsiaTheme="minorHAnsi" w:hAnsiTheme="minorHAnsi" w:cstheme="minorBidi"/>
+          <w:color w:val="auto"/>
+          <w:sz w:val="22"/>
+          <w:szCs w:val="22"/>
+          <w:lang w:val="fr-FR" w:eastAsia="en-US"/>
+        </w:rPr>
+        <w:id w:val="-899907329"/>
+        <w:docPartObj>
+          <w:docPartGallery w:val="Table of Contents"/>
+          <w:docPartUnique/>
+        </w:docPartObj>
+      </w:sdtPr>
+      <w:sdtEndPr>
+        <w:rPr>
+          <w:b/>
+          <w:bCs/>
+        </w:rPr>
+      </w:sdtEndPr>
+      <w:sdtContent>
+        <w:p>
+          <w:pPr>
+            <w:pStyle w:val="En-ttedetabledesmatires"/>
+          </w:pPr>
+          <w:r>
+            <w:rPr>
+              <w:lang w:val="fr-FR"/>
+            </w:rPr>
+            <w:t>Table des matières</w:t>
+          </w:r>
+        </w:p>
+        <w:p>
+          <w:pPr>
+            <w:pStyle w:val="TM1"/>
+            <w:tabs>
+              <w:tab w:val="left" w:pos="440"/>
+              <w:tab w:val="right" w:leader="dot" w:pos="9062"/>
+            </w:tabs>
+            <w:rPr>
+              <w:rFonts w:eastAsiaTheme="minorEastAsia"/>
+              <w:noProof/>
+              <w:lang w:eastAsia="fr-CH"/>
+            </w:rPr>
+          </w:pPr>
+          <w:r>
+            <w:fldChar w:fldCharType="begin"/>
+          </w:r>
+          <w:r>
+            <w:instrText xml:space="preserve"> TOC \o "1-3" \h \z \u </w:instrText>
+          </w:r>
+          <w:r>
+            <w:fldChar w:fldCharType="separate"/>
+          </w:r>
+          <w:hyperlink w:anchor="_Toc531352866" w:history="1">
+            <w:r>
+              <w:rPr>
+                <w:rStyle w:val="Lienhypertexte"/>
+                <w:noProof/>
+              </w:rPr>
+              <w:t>1</w:t>
+            </w:r>
+            <w:r>
+              <w:rPr>
+                <w:rFonts w:eastAsiaTheme="minorEastAsia"/>
+                <w:noProof/>
+                <w:lang w:eastAsia="fr-CH"/>
+              </w:rPr>
+              <w:tab/>
+            </w:r>
+            <w:r>
+              <w:rPr>
+                <w:rStyle w:val="Lienhypertexte"/>
+                <w:noProof/>
+              </w:rPr>
+              <w:t>Analyse Préliminaire</w:t>
+            </w:r>
+            <w:r>
+              <w:rPr>
+                <w:noProof/>
+                <w:webHidden/>
+              </w:rPr>
+              <w:tab/>
+            </w:r>
+            <w:r>
+              <w:rPr>
+                <w:noProof/>
+                <w:webHidden/>
+              </w:rPr>
+              <w:fldChar w:fldCharType="begin"/>
+            </w:r>
+            <w:r>
+              <w:rPr>
+                <w:noProof/>
+                <w:webHidden/>
+              </w:rPr>
+              <w:instrText xml:space="preserve"> PAGEREF _Toc531352866 \h </w:instrText>
+            </w:r>
+            <w:r>
+              <w:rPr>
+                <w:noProof/>
+                <w:webHidden/>
+              </w:rPr>
+            </w:r>
+            <w:r>
+              <w:rPr>
+                <w:noProof/>
+                <w:webHidden/>
+              </w:rPr>
+              <w:fldChar w:fldCharType="separate"/>
+            </w:r>
+            <w:r>
+              <w:rPr>
+                <w:noProof/>
+                <w:webHidden/>
+              </w:rPr>
+              <w:t>2</w:t>
+            </w:r>
+            <w:r>
+              <w:rPr>
+                <w:noProof/>
+                <w:webHidden/>
+              </w:rPr>
+              <w:fldChar w:fldCharType="end"/>
+            </w:r>
+          </w:hyperlink>
+        </w:p>
+        <w:p>
+          <w:pPr>
+            <w:pStyle w:val="TM2"/>
+            <w:tabs>
+              <w:tab w:val="left" w:pos="880"/>
+              <w:tab w:val="right" w:leader="dot" w:pos="9062"/>
+            </w:tabs>
+            <w:rPr>
+              <w:rFonts w:eastAsiaTheme="minorEastAsia"/>
+              <w:noProof/>
+              <w:lang w:eastAsia="fr-CH"/>
+            </w:rPr>
+          </w:pPr>
+          <w:hyperlink w:anchor="_Toc531352867" w:history="1">
+            <w:r>
+              <w:rPr>
+                <w:rStyle w:val="Lienhypertexte"/>
+                <w:noProof/>
+              </w:rPr>
+              <w:t>1.1</w:t>
+            </w:r>
+            <w:r>
+              <w:rPr>
+                <w:rFonts w:eastAsiaTheme="minorEastAsia"/>
+                <w:noProof/>
+                <w:lang w:eastAsia="fr-CH"/>
+              </w:rPr>
+              <w:tab/>
+            </w:r>
+            <w:r>
+              <w:rPr>
+                <w:rStyle w:val="Lienhypertexte"/>
+                <w:noProof/>
+              </w:rPr>
+              <w:t>Contexte</w:t>
+            </w:r>
+            <w:r>
+              <w:rPr>
+                <w:noProof/>
+                <w:webHidden/>
+              </w:rPr>
+              <w:tab/>
+            </w:r>
+            <w:r>
+              <w:rPr>
+                <w:noProof/>
+                <w:webHidden/>
+              </w:rPr>
+              <w:fldChar w:fldCharType="begin"/>
+            </w:r>
+            <w:r>
+              <w:rPr>
+                <w:noProof/>
+                <w:webHidden/>
+              </w:rPr>
+              <w:instrText xml:space="preserve"> PAGEREF _Toc531352867 \h </w:instrText>
+            </w:r>
+            <w:r>
+              <w:rPr>
+                <w:noProof/>
+                <w:webHidden/>
+              </w:rPr>
+            </w:r>
+            <w:r>
+              <w:rPr>
+                <w:noProof/>
+                <w:webHidden/>
+              </w:rPr>
+              <w:fldChar w:fldCharType="separate"/>
+            </w:r>
+            <w:r>
+              <w:rPr>
+                <w:noProof/>
+                <w:webHidden/>
+              </w:rPr>
+              <w:t>2</w:t>
+            </w:r>
+            <w:r>
+              <w:rPr>
+                <w:noProof/>
+                <w:webHidden/>
+              </w:rPr>
+              <w:fldChar w:fldCharType="end"/>
+            </w:r>
+          </w:hyperlink>
+        </w:p>
+        <w:p>
+          <w:pPr>
+            <w:pStyle w:val="TM2"/>
+            <w:tabs>
+              <w:tab w:val="left" w:pos="880"/>
+              <w:tab w:val="right" w:leader="dot" w:pos="9062"/>
+            </w:tabs>
+            <w:rPr>
+              <w:rFonts w:eastAsiaTheme="minorEastAsia"/>
+              <w:noProof/>
+              <w:lang w:eastAsia="fr-CH"/>
+            </w:rPr>
+          </w:pPr>
+          <w:hyperlink w:anchor="_Toc531352868" w:history="1">
+            <w:r>
+              <w:rPr>
+                <w:rStyle w:val="Lienhypertexte"/>
+                <w:noProof/>
+              </w:rPr>
+              <w:t>1.2</w:t>
+            </w:r>
+            <w:r>
+              <w:rPr>
+                <w:rFonts w:eastAsiaTheme="minorEastAsia"/>
+                <w:noProof/>
+                <w:lang w:eastAsia="fr-CH"/>
+              </w:rPr>
+              <w:tab/>
+            </w:r>
+            <w:r>
+              <w:rPr>
+                <w:rStyle w:val="Lienhypertexte"/>
+                <w:noProof/>
+              </w:rPr>
+              <w:t>Organisation</w:t>
+            </w:r>
+            <w:r>
+              <w:rPr>
+                <w:noProof/>
+                <w:webHidden/>
+              </w:rPr>
+              <w:tab/>
+            </w:r>
+            <w:r>
+              <w:rPr>
+                <w:noProof/>
+                <w:webHidden/>
+              </w:rPr>
+              <w:fldChar w:fldCharType="begin"/>
+            </w:r>
+            <w:r>
+              <w:rPr>
+                <w:noProof/>
+                <w:webHidden/>
+              </w:rPr>
+              <w:instrText xml:space="preserve"> PAGEREF _Toc531352868 \h </w:instrText>
+            </w:r>
+            <w:r>
+              <w:rPr>
+                <w:noProof/>
+                <w:webHidden/>
+              </w:rPr>
+            </w:r>
+            <w:r>
+              <w:rPr>
+                <w:noProof/>
+                <w:webHidden/>
+              </w:rPr>
+              <w:fldChar w:fldCharType="separate"/>
+            </w:r>
+            <w:r>
+              <w:rPr>
+                <w:noProof/>
+                <w:webHidden/>
+              </w:rPr>
+              <w:t>2</w:t>
+            </w:r>
+            <w:r>
+              <w:rPr>
+                <w:noProof/>
+                <w:webHidden/>
+              </w:rPr>
+              <w:fldChar w:fldCharType="end"/>
+            </w:r>
+          </w:hyperlink>
+        </w:p>
+        <w:p>
+          <w:pPr>
+            <w:pStyle w:val="TM2"/>
+            <w:tabs>
+              <w:tab w:val="left" w:pos="880"/>
+              <w:tab w:val="right" w:leader="dot" w:pos="9062"/>
+            </w:tabs>
+            <w:rPr>
+              <w:rFonts w:eastAsiaTheme="minorEastAsia"/>
+              <w:noProof/>
+              <w:lang w:eastAsia="fr-CH"/>
+            </w:rPr>
+          </w:pPr>
+          <w:hyperlink w:anchor="_Toc531352869" w:history="1">
+            <w:r>
+              <w:rPr>
+                <w:rStyle w:val="Lienhypertexte"/>
+                <w:noProof/>
+              </w:rPr>
+              <w:t>1.3</w:t>
+            </w:r>
+            <w:r>
+              <w:rPr>
+                <w:rFonts w:eastAsiaTheme="minorEastAsia"/>
+                <w:noProof/>
+                <w:lang w:eastAsia="fr-CH"/>
+              </w:rPr>
+              <w:tab/>
+            </w:r>
+            <w:r>
+              <w:rPr>
+                <w:rStyle w:val="Lienhypertexte"/>
+                <w:noProof/>
+              </w:rPr>
+              <w:t>Objectifs</w:t>
+            </w:r>
+            <w:r>
+              <w:rPr>
+                <w:noProof/>
+                <w:webHidden/>
+              </w:rPr>
+              <w:tab/>
+            </w:r>
+            <w:r>
+              <w:rPr>
+                <w:noProof/>
+                <w:webHidden/>
+              </w:rPr>
+              <w:fldChar w:fldCharType="begin"/>
+            </w:r>
+            <w:r>
+              <w:rPr>
+                <w:noProof/>
+                <w:webHidden/>
+              </w:rPr>
+              <w:instrText xml:space="preserve"> PAGEREF _Toc531352869 \h </w:instrText>
+            </w:r>
+            <w:r>
+              <w:rPr>
+                <w:noProof/>
+                <w:webHidden/>
+              </w:rPr>
+            </w:r>
+            <w:r>
+              <w:rPr>
+                <w:noProof/>
+                <w:webHidden/>
+              </w:rPr>
+              <w:fldChar w:fldCharType="separate"/>
+            </w:r>
+            <w:r>
+              <w:rPr>
+                <w:noProof/>
+                <w:webHidden/>
+              </w:rPr>
+              <w:t>2</w:t>
+            </w:r>
+            <w:r>
+              <w:rPr>
+                <w:noProof/>
+                <w:webHidden/>
+              </w:rPr>
+              <w:fldChar w:fldCharType="end"/>
+            </w:r>
+          </w:hyperlink>
+        </w:p>
+        <w:p>
+          <w:pPr>
+            <w:pStyle w:val="TM2"/>
+            <w:tabs>
+              <w:tab w:val="left" w:pos="880"/>
+              <w:tab w:val="right" w:leader="dot" w:pos="9062"/>
+            </w:tabs>
+            <w:rPr>
+              <w:rFonts w:eastAsiaTheme="minorEastAsia"/>
+              <w:noProof/>
+              <w:lang w:eastAsia="fr-CH"/>
+            </w:rPr>
+          </w:pPr>
+          <w:hyperlink w:anchor="_Toc531352870" w:history="1">
+            <w:r>
+              <w:rPr>
+                <w:rStyle w:val="Lienhypertexte"/>
+                <w:noProof/>
+              </w:rPr>
+              <w:t>1.4</w:t>
+            </w:r>
+            <w:r>
+              <w:rPr>
+                <w:rFonts w:eastAsiaTheme="minorEastAsia"/>
+                <w:noProof/>
+                <w:lang w:eastAsia="fr-CH"/>
+              </w:rPr>
+              <w:tab/>
+            </w:r>
+            <w:r>
+              <w:rPr>
+                <w:rStyle w:val="Lienhypertexte"/>
+                <w:noProof/>
+              </w:rPr>
+              <w:t>Concept de l’outil</w:t>
+            </w:r>
+            <w:r>
+              <w:rPr>
+                <w:noProof/>
+                <w:webHidden/>
+              </w:rPr>
+              <w:tab/>
+            </w:r>
+            <w:r>
+              <w:rPr>
+                <w:noProof/>
+                <w:webHidden/>
+              </w:rPr>
+              <w:fldChar w:fldCharType="begin"/>
+            </w:r>
+            <w:r>
+              <w:rPr>
+                <w:noProof/>
+                <w:webHidden/>
+              </w:rPr>
+              <w:instrText xml:space="preserve"> PAGEREF _Toc531352870 \h </w:instrText>
+            </w:r>
+            <w:r>
+              <w:rPr>
+                <w:noProof/>
+                <w:webHidden/>
+              </w:rPr>
+            </w:r>
+            <w:r>
+              <w:rPr>
+                <w:noProof/>
+                <w:webHidden/>
+              </w:rPr>
+              <w:fldChar w:fldCharType="separate"/>
+            </w:r>
+            <w:r>
+              <w:rPr>
+                <w:noProof/>
+                <w:webHidden/>
+              </w:rPr>
+              <w:t>2</w:t>
+            </w:r>
+            <w:r>
+              <w:rPr>
+                <w:noProof/>
+                <w:webHidden/>
+              </w:rPr>
+              <w:fldChar w:fldCharType="end"/>
+            </w:r>
+          </w:hyperlink>
+        </w:p>
+        <w:p>
+          <w:pPr>
+            <w:pStyle w:val="TM2"/>
+            <w:tabs>
+              <w:tab w:val="left" w:pos="880"/>
+              <w:tab w:val="right" w:leader="dot" w:pos="9062"/>
+            </w:tabs>
+            <w:rPr>
+              <w:rFonts w:eastAsiaTheme="minorEastAsia"/>
+              <w:noProof/>
+              <w:lang w:eastAsia="fr-CH"/>
+            </w:rPr>
+          </w:pPr>
+          <w:hyperlink w:anchor="_Toc531352871" w:history="1">
+            <w:r>
+              <w:rPr>
+                <w:rStyle w:val="Lienhypertexte"/>
+                <w:noProof/>
+              </w:rPr>
+              <w:t>1.5</w:t>
+            </w:r>
+            <w:r>
+              <w:rPr>
+                <w:rFonts w:eastAsiaTheme="minorEastAsia"/>
+                <w:noProof/>
+                <w:lang w:eastAsia="fr-CH"/>
+              </w:rPr>
+              <w:tab/>
+            </w:r>
+            <w:r>
+              <w:rPr>
+                <w:rStyle w:val="Lienhypertexte"/>
+                <w:noProof/>
+              </w:rPr>
+              <w:t>Matrice de pondération</w:t>
+            </w:r>
+            <w:r>
+              <w:rPr>
+                <w:noProof/>
+                <w:webHidden/>
+              </w:rPr>
+              <w:tab/>
+            </w:r>
+            <w:r>
+              <w:rPr>
+                <w:noProof/>
+                <w:webHidden/>
+              </w:rPr>
+              <w:fldChar w:fldCharType="begin"/>
+            </w:r>
+            <w:r>
+              <w:rPr>
+                <w:noProof/>
+                <w:webHidden/>
+              </w:rPr>
+              <w:instrText xml:space="preserve"> PAGEREF _Toc531352871 \h </w:instrText>
+            </w:r>
+            <w:r>
+              <w:rPr>
+                <w:noProof/>
+                <w:webHidden/>
+              </w:rPr>
+            </w:r>
+            <w:r>
+              <w:rPr>
+                <w:noProof/>
+                <w:webHidden/>
+              </w:rPr>
+              <w:fldChar w:fldCharType="separate"/>
+            </w:r>
+            <w:r>
+              <w:rPr>
+                <w:noProof/>
+                <w:webHidden/>
+              </w:rPr>
+              <w:t>3</w:t>
+            </w:r>
+            <w:r>
+              <w:rPr>
+                <w:noProof/>
+                <w:webHidden/>
+              </w:rPr>
+              <w:fldChar w:fldCharType="end"/>
+            </w:r>
+          </w:hyperlink>
+        </w:p>
+        <w:p>
+          <w:pPr>
+            <w:pStyle w:val="TM2"/>
+            <w:tabs>
+              <w:tab w:val="left" w:pos="880"/>
+              <w:tab w:val="right" w:leader="dot" w:pos="9062"/>
+            </w:tabs>
+            <w:rPr>
+              <w:rFonts w:eastAsiaTheme="minorEastAsia"/>
+              <w:noProof/>
+              <w:lang w:eastAsia="fr-CH"/>
+            </w:rPr>
+          </w:pPr>
+          <w:hyperlink w:anchor="_Toc531352872" w:history="1">
+            <w:r>
+              <w:rPr>
+                <w:rStyle w:val="Lienhypertexte"/>
+                <w:noProof/>
+              </w:rPr>
+              <w:t>1.6</w:t>
+            </w:r>
+            <w:r>
+              <w:rPr>
+                <w:rFonts w:eastAsiaTheme="minorEastAsia"/>
+                <w:noProof/>
+                <w:lang w:eastAsia="fr-CH"/>
+              </w:rPr>
+              <w:tab/>
+            </w:r>
+            <w:r>
+              <w:rPr>
+                <w:rStyle w:val="Lienhypertexte"/>
+                <w:noProof/>
+              </w:rPr>
+              <w:t>Planification</w:t>
+            </w:r>
+            <w:r>
+              <w:rPr>
+                <w:noProof/>
+                <w:webHidden/>
+              </w:rPr>
+              <w:tab/>
+            </w:r>
+            <w:r>
+              <w:rPr>
+                <w:noProof/>
+                <w:webHidden/>
+              </w:rPr>
+              <w:fldChar w:fldCharType="begin"/>
+            </w:r>
+            <w:r>
+              <w:rPr>
+                <w:noProof/>
+                <w:webHidden/>
+              </w:rPr>
+              <w:instrText xml:space="preserve"> PAGEREF _Toc531352872 \h </w:instrText>
+            </w:r>
+            <w:r>
+              <w:rPr>
+                <w:noProof/>
+                <w:webHidden/>
+              </w:rPr>
+            </w:r>
+            <w:r>
+              <w:rPr>
+                <w:noProof/>
+                <w:webHidden/>
+              </w:rPr>
+              <w:fldChar w:fldCharType="separate"/>
+            </w:r>
+            <w:r>
+              <w:rPr>
+                <w:noProof/>
+                <w:webHidden/>
+              </w:rPr>
+              <w:t>3</w:t>
+            </w:r>
+            <w:r>
+              <w:rPr>
+                <w:noProof/>
+                <w:webHidden/>
+              </w:rPr>
+              <w:fldChar w:fldCharType="end"/>
+            </w:r>
+          </w:hyperlink>
+        </w:p>
+        <w:p>
+          <w:pPr>
+            <w:pStyle w:val="TM1"/>
+            <w:tabs>
+              <w:tab w:val="left" w:pos="440"/>
+              <w:tab w:val="right" w:leader="dot" w:pos="9062"/>
+            </w:tabs>
+            <w:rPr>
+              <w:rFonts w:eastAsiaTheme="minorEastAsia"/>
+              <w:noProof/>
+              <w:lang w:eastAsia="fr-CH"/>
+            </w:rPr>
+          </w:pPr>
+          <w:hyperlink w:anchor="_Toc531352873" w:history="1">
+            <w:r>
+              <w:rPr>
+                <w:rStyle w:val="Lienhypertexte"/>
+                <w:noProof/>
+              </w:rPr>
+              <w:t>2</w:t>
+            </w:r>
+            <w:r>
+              <w:rPr>
+                <w:rFonts w:eastAsiaTheme="minorEastAsia"/>
+                <w:noProof/>
+                <w:lang w:eastAsia="fr-CH"/>
+              </w:rPr>
+              <w:tab/>
+            </w:r>
+            <w:r>
+              <w:rPr>
+                <w:rStyle w:val="Lienhypertexte"/>
+                <w:noProof/>
+              </w:rPr>
+              <w:t>Active Directory :</w:t>
+            </w:r>
+            <w:r>
+              <w:rPr>
+                <w:noProof/>
+                <w:webHidden/>
+              </w:rPr>
+              <w:tab/>
+            </w:r>
+            <w:r>
+              <w:rPr>
+                <w:noProof/>
+                <w:webHidden/>
+              </w:rPr>
+              <w:fldChar w:fldCharType="begin"/>
+            </w:r>
+            <w:r>
+              <w:rPr>
+                <w:noProof/>
+                <w:webHidden/>
+              </w:rPr>
+              <w:instrText xml:space="preserve"> PAGEREF _Toc531352873 \h </w:instrText>
+            </w:r>
+            <w:r>
+              <w:rPr>
+                <w:noProof/>
+                <w:webHidden/>
+              </w:rPr>
+            </w:r>
+            <w:r>
+              <w:rPr>
+                <w:noProof/>
+                <w:webHidden/>
+              </w:rPr>
+              <w:fldChar w:fldCharType="separate"/>
+            </w:r>
+            <w:r>
+              <w:rPr>
+                <w:noProof/>
+                <w:webHidden/>
+              </w:rPr>
+              <w:t>3</w:t>
+            </w:r>
+            <w:r>
+              <w:rPr>
+                <w:noProof/>
+                <w:webHidden/>
+              </w:rPr>
+              <w:fldChar w:fldCharType="end"/>
+            </w:r>
+          </w:hyperlink>
+        </w:p>
+        <w:p>
+          <w:pPr>
+            <w:pStyle w:val="TM2"/>
+            <w:tabs>
+              <w:tab w:val="left" w:pos="880"/>
+              <w:tab w:val="right" w:leader="dot" w:pos="9062"/>
+            </w:tabs>
+            <w:rPr>
+              <w:rFonts w:eastAsiaTheme="minorEastAsia"/>
+              <w:noProof/>
+              <w:lang w:eastAsia="fr-CH"/>
+            </w:rPr>
+          </w:pPr>
+          <w:hyperlink w:anchor="_Toc531352874" w:history="1">
+            <w:r>
+              <w:rPr>
+                <w:rStyle w:val="Lienhypertexte"/>
+                <w:noProof/>
+              </w:rPr>
+              <w:t>2.1</w:t>
+            </w:r>
+            <w:r>
+              <w:rPr>
+                <w:rFonts w:eastAsiaTheme="minorEastAsia"/>
+                <w:noProof/>
+                <w:lang w:eastAsia="fr-CH"/>
+              </w:rPr>
+              <w:tab/>
+            </w:r>
+            <w:r>
+              <w:rPr>
+                <w:rStyle w:val="Lienhypertexte"/>
+                <w:noProof/>
+              </w:rPr>
+              <w:t>Installation :</w:t>
+            </w:r>
+            <w:r>
+              <w:rPr>
+                <w:noProof/>
+                <w:webHidden/>
+              </w:rPr>
+              <w:tab/>
+            </w:r>
+            <w:r>
+              <w:rPr>
+                <w:noProof/>
+                <w:webHidden/>
+              </w:rPr>
+              <w:fldChar w:fldCharType="begin"/>
+            </w:r>
+            <w:r>
+              <w:rPr>
+                <w:noProof/>
+                <w:webHidden/>
+              </w:rPr>
+              <w:instrText xml:space="preserve"> PAGEREF _Toc531352874 \h </w:instrText>
+            </w:r>
+            <w:r>
+              <w:rPr>
+                <w:noProof/>
+                <w:webHidden/>
+              </w:rPr>
+            </w:r>
+            <w:r>
+              <w:rPr>
+                <w:noProof/>
+                <w:webHidden/>
+              </w:rPr>
+              <w:fldChar w:fldCharType="separate"/>
+            </w:r>
+            <w:r>
+              <w:rPr>
+                <w:noProof/>
+                <w:webHidden/>
+              </w:rPr>
+              <w:t>3</w:t>
+            </w:r>
+            <w:r>
+              <w:rPr>
+                <w:noProof/>
+                <w:webHidden/>
+              </w:rPr>
+              <w:fldChar w:fldCharType="end"/>
+            </w:r>
+          </w:hyperlink>
+        </w:p>
+        <w:p>
+          <w:pPr>
+            <w:pStyle w:val="TM1"/>
+            <w:tabs>
+              <w:tab w:val="left" w:pos="440"/>
+              <w:tab w:val="right" w:leader="dot" w:pos="9062"/>
+            </w:tabs>
+            <w:rPr>
+              <w:rFonts w:eastAsiaTheme="minorEastAsia"/>
+              <w:noProof/>
+              <w:lang w:eastAsia="fr-CH"/>
+            </w:rPr>
+          </w:pPr>
+          <w:hyperlink w:anchor="_Toc531352875" w:history="1">
+            <w:r>
+              <w:rPr>
+                <w:rStyle w:val="Lienhypertexte"/>
+                <w:noProof/>
+              </w:rPr>
+              <w:t>3</w:t>
+            </w:r>
+            <w:r>
+              <w:rPr>
+                <w:rFonts w:eastAsiaTheme="minorEastAsia"/>
+                <w:noProof/>
+                <w:lang w:eastAsia="fr-CH"/>
+              </w:rPr>
+              <w:tab/>
+            </w:r>
+            <w:r>
+              <w:rPr>
+                <w:rStyle w:val="Lienhypertexte"/>
+                <w:noProof/>
+              </w:rPr>
+              <w:t>OpenLDAP :</w:t>
+            </w:r>
+            <w:r>
+              <w:rPr>
+                <w:noProof/>
+                <w:webHidden/>
+              </w:rPr>
+              <w:tab/>
+            </w:r>
+            <w:r>
+              <w:rPr>
+                <w:noProof/>
+                <w:webHidden/>
+              </w:rPr>
+              <w:fldChar w:fldCharType="begin"/>
+            </w:r>
+            <w:r>
+              <w:rPr>
+                <w:noProof/>
+                <w:webHidden/>
+              </w:rPr>
+              <w:instrText xml:space="preserve"> PAGEREF _Toc531352875 \h </w:instrText>
+            </w:r>
+            <w:r>
+              <w:rPr>
+                <w:noProof/>
+                <w:webHidden/>
+              </w:rPr>
+            </w:r>
+            <w:r>
+              <w:rPr>
+                <w:noProof/>
+                <w:webHidden/>
+              </w:rPr>
+              <w:fldChar w:fldCharType="separate"/>
+            </w:r>
+            <w:r>
+              <w:rPr>
+                <w:noProof/>
+                <w:webHidden/>
+              </w:rPr>
+              <w:t>3</w:t>
+            </w:r>
+            <w:r>
+              <w:rPr>
+                <w:noProof/>
+                <w:webHidden/>
+              </w:rPr>
+              <w:fldChar w:fldCharType="end"/>
+            </w:r>
+          </w:hyperlink>
+        </w:p>
+        <w:p>
+          <w:pPr>
+            <w:pStyle w:val="TM2"/>
+            <w:tabs>
+              <w:tab w:val="left" w:pos="880"/>
+              <w:tab w:val="right" w:leader="dot" w:pos="9062"/>
+            </w:tabs>
+            <w:rPr>
+              <w:rFonts w:eastAsiaTheme="minorEastAsia"/>
+              <w:noProof/>
+              <w:lang w:eastAsia="fr-CH"/>
+            </w:rPr>
+          </w:pPr>
+          <w:hyperlink w:anchor="_Toc531352876" w:history="1">
+            <w:r>
+              <w:rPr>
+                <w:rStyle w:val="Lienhypertexte"/>
+                <w:noProof/>
+              </w:rPr>
+              <w:t>3.1</w:t>
+            </w:r>
+            <w:r>
+              <w:rPr>
+                <w:rFonts w:eastAsiaTheme="minorEastAsia"/>
+                <w:noProof/>
+                <w:lang w:eastAsia="fr-CH"/>
+              </w:rPr>
+              <w:tab/>
+            </w:r>
+            <w:r>
+              <w:rPr>
+                <w:rStyle w:val="Lienhypertexte"/>
+                <w:noProof/>
+              </w:rPr>
+              <w:t>Description du produit :</w:t>
+            </w:r>
+            <w:r>
+              <w:rPr>
+                <w:noProof/>
+                <w:webHidden/>
+              </w:rPr>
+              <w:tab/>
+            </w:r>
+            <w:r>
+              <w:rPr>
+                <w:noProof/>
+                <w:webHidden/>
+              </w:rPr>
+              <w:fldChar w:fldCharType="begin"/>
+            </w:r>
+            <w:r>
+              <w:rPr>
+                <w:noProof/>
+                <w:webHidden/>
+              </w:rPr>
+              <w:instrText xml:space="preserve"> PAGEREF _Toc531352876 \h </w:instrText>
+            </w:r>
+            <w:r>
+              <w:rPr>
+                <w:noProof/>
+                <w:webHidden/>
+              </w:rPr>
+            </w:r>
+            <w:r>
+              <w:rPr>
+                <w:noProof/>
+                <w:webHidden/>
+              </w:rPr>
+              <w:fldChar w:fldCharType="separate"/>
+            </w:r>
+            <w:r>
+              <w:rPr>
+                <w:noProof/>
+                <w:webHidden/>
+              </w:rPr>
+              <w:t>3</w:t>
+            </w:r>
+            <w:r>
+              <w:rPr>
+                <w:noProof/>
+                <w:webHidden/>
+              </w:rPr>
+              <w:fldChar w:fldCharType="end"/>
+            </w:r>
+          </w:hyperlink>
+        </w:p>
+        <w:p>
+          <w:pPr>
+            <w:pStyle w:val="TM2"/>
+            <w:tabs>
+              <w:tab w:val="left" w:pos="880"/>
+              <w:tab w:val="right" w:leader="dot" w:pos="9062"/>
+            </w:tabs>
+            <w:rPr>
+              <w:rFonts w:eastAsiaTheme="minorEastAsia"/>
+              <w:noProof/>
+              <w:lang w:eastAsia="fr-CH"/>
+            </w:rPr>
+          </w:pPr>
+          <w:hyperlink w:anchor="_Toc531352877" w:history="1">
+            <w:r>
+              <w:rPr>
+                <w:rStyle w:val="Lienhypertexte"/>
+                <w:noProof/>
+              </w:rPr>
+              <w:t>3.2</w:t>
+            </w:r>
+            <w:r>
+              <w:rPr>
+                <w:rFonts w:eastAsiaTheme="minorEastAsia"/>
+                <w:noProof/>
+                <w:lang w:eastAsia="fr-CH"/>
+              </w:rPr>
+              <w:tab/>
+            </w:r>
+            <w:r>
+              <w:rPr>
+                <w:rStyle w:val="Lienhypertexte"/>
+                <w:noProof/>
+              </w:rPr>
+              <w:t>Avantages du produit :</w:t>
+            </w:r>
+            <w:r>
+              <w:rPr>
+                <w:noProof/>
+                <w:webHidden/>
+              </w:rPr>
+              <w:tab/>
+            </w:r>
+            <w:r>
+              <w:rPr>
+                <w:noProof/>
+                <w:webHidden/>
+              </w:rPr>
+              <w:fldChar w:fldCharType="begin"/>
+            </w:r>
+            <w:r>
+              <w:rPr>
+                <w:noProof/>
+                <w:webHidden/>
+              </w:rPr>
+              <w:instrText xml:space="preserve"> PAGEREF _Toc531352877 \h </w:instrText>
+            </w:r>
+            <w:r>
+              <w:rPr>
+                <w:noProof/>
+                <w:webHidden/>
+              </w:rPr>
+            </w:r>
+            <w:r>
+              <w:rPr>
+                <w:noProof/>
+                <w:webHidden/>
+              </w:rPr>
+              <w:fldChar w:fldCharType="separate"/>
+            </w:r>
+            <w:r>
+              <w:rPr>
+                <w:noProof/>
+                <w:webHidden/>
+              </w:rPr>
+              <w:t>3</w:t>
+            </w:r>
+            <w:r>
+              <w:rPr>
+                <w:noProof/>
+                <w:webHidden/>
+              </w:rPr>
+              <w:fldChar w:fldCharType="end"/>
+            </w:r>
+          </w:hyperlink>
+        </w:p>
+        <w:p>
+          <w:pPr>
+            <w:pStyle w:val="TM2"/>
+            <w:tabs>
+              <w:tab w:val="left" w:pos="880"/>
+              <w:tab w:val="right" w:leader="dot" w:pos="9062"/>
+            </w:tabs>
+            <w:rPr>
+              <w:rFonts w:eastAsiaTheme="minorEastAsia"/>
+              <w:noProof/>
+              <w:lang w:eastAsia="fr-CH"/>
+            </w:rPr>
+          </w:pPr>
+          <w:hyperlink w:anchor="_Toc531352878" w:history="1">
+            <w:r>
+              <w:rPr>
+                <w:rStyle w:val="Lienhypertexte"/>
+                <w:noProof/>
+              </w:rPr>
+              <w:t>3.3</w:t>
+            </w:r>
+            <w:r>
+              <w:rPr>
+                <w:rFonts w:eastAsiaTheme="minorEastAsia"/>
+                <w:noProof/>
+                <w:lang w:eastAsia="fr-CH"/>
+              </w:rPr>
+              <w:tab/>
+            </w:r>
+            <w:r>
+              <w:rPr>
+                <w:rStyle w:val="Lienhypertexte"/>
+                <w:noProof/>
+              </w:rPr>
+              <w:t>Inconvénient du produit :</w:t>
+            </w:r>
+            <w:r>
+              <w:rPr>
+                <w:noProof/>
+                <w:webHidden/>
+              </w:rPr>
+              <w:tab/>
+            </w:r>
+            <w:r>
+              <w:rPr>
+                <w:noProof/>
+                <w:webHidden/>
+              </w:rPr>
+              <w:fldChar w:fldCharType="begin"/>
+            </w:r>
+            <w:r>
+              <w:rPr>
+                <w:noProof/>
+                <w:webHidden/>
+              </w:rPr>
+              <w:instrText xml:space="preserve"> PAGEREF _Toc531352878 \h </w:instrText>
+            </w:r>
+            <w:r>
+              <w:rPr>
+                <w:noProof/>
+                <w:webHidden/>
+              </w:rPr>
+            </w:r>
+            <w:r>
+              <w:rPr>
+                <w:noProof/>
+                <w:webHidden/>
+              </w:rPr>
+              <w:fldChar w:fldCharType="separate"/>
+            </w:r>
+            <w:r>
+              <w:rPr>
+                <w:noProof/>
+                <w:webHidden/>
+              </w:rPr>
+              <w:t>3</w:t>
+            </w:r>
+            <w:r>
+              <w:rPr>
+                <w:noProof/>
+                <w:webHidden/>
+              </w:rPr>
+              <w:fldChar w:fldCharType="end"/>
+            </w:r>
+          </w:hyperlink>
+        </w:p>
+        <w:p>
+          <w:pPr>
+            <w:pStyle w:val="TM2"/>
+            <w:tabs>
+              <w:tab w:val="left" w:pos="880"/>
+              <w:tab w:val="right" w:leader="dot" w:pos="9062"/>
+            </w:tabs>
+            <w:rPr>
+              <w:rFonts w:eastAsiaTheme="minorEastAsia"/>
+              <w:noProof/>
+              <w:lang w:eastAsia="fr-CH"/>
+            </w:rPr>
+          </w:pPr>
+          <w:hyperlink w:anchor="_Toc531352879" w:history="1">
+            <w:r>
+              <w:rPr>
+                <w:rStyle w:val="Lienhypertexte"/>
+                <w:noProof/>
+              </w:rPr>
+              <w:t>3.4</w:t>
+            </w:r>
+            <w:r>
+              <w:rPr>
+                <w:rFonts w:eastAsiaTheme="minorEastAsia"/>
+                <w:noProof/>
+                <w:lang w:eastAsia="fr-CH"/>
+              </w:rPr>
+              <w:tab/>
+            </w:r>
+            <w:r>
+              <w:rPr>
+                <w:rStyle w:val="Lienhypertexte"/>
+                <w:noProof/>
+              </w:rPr>
+              <w:t>Installation :</w:t>
+            </w:r>
+            <w:r>
+              <w:rPr>
+                <w:noProof/>
+                <w:webHidden/>
+              </w:rPr>
+              <w:tab/>
+            </w:r>
+            <w:r>
+              <w:rPr>
+                <w:noProof/>
+                <w:webHidden/>
+              </w:rPr>
+              <w:fldChar w:fldCharType="begin"/>
+            </w:r>
+            <w:r>
+              <w:rPr>
+                <w:noProof/>
+                <w:webHidden/>
+              </w:rPr>
+              <w:instrText xml:space="preserve"> PAGEREF _Toc531352879 \h </w:instrText>
+            </w:r>
+            <w:r>
+              <w:rPr>
+                <w:noProof/>
+                <w:webHidden/>
+              </w:rPr>
+            </w:r>
+            <w:r>
+              <w:rPr>
+                <w:noProof/>
+                <w:webHidden/>
+              </w:rPr>
+              <w:fldChar w:fldCharType="separate"/>
+            </w:r>
+            <w:r>
+              <w:rPr>
+                <w:noProof/>
+                <w:webHidden/>
+              </w:rPr>
+              <w:t>4</w:t>
+            </w:r>
+            <w:r>
+              <w:rPr>
+                <w:noProof/>
+                <w:webHidden/>
+              </w:rPr>
+              <w:fldChar w:fldCharType="end"/>
+            </w:r>
+          </w:hyperlink>
+        </w:p>
+        <w:p>
+          <w:pPr>
+            <w:pStyle w:val="TM2"/>
+            <w:tabs>
+              <w:tab w:val="left" w:pos="880"/>
+              <w:tab w:val="right" w:leader="dot" w:pos="9062"/>
+            </w:tabs>
+            <w:rPr>
+              <w:rFonts w:eastAsiaTheme="minorEastAsia"/>
+              <w:noProof/>
+              <w:lang w:eastAsia="fr-CH"/>
+            </w:rPr>
+          </w:pPr>
+          <w:hyperlink w:anchor="_Toc531352880" w:history="1">
+            <w:r>
+              <w:rPr>
+                <w:rStyle w:val="Lienhypertexte"/>
+                <w:noProof/>
+              </w:rPr>
+              <w:t>3.5</w:t>
+            </w:r>
+            <w:r>
+              <w:rPr>
+                <w:rFonts w:eastAsiaTheme="minorEastAsia"/>
+                <w:noProof/>
+                <w:lang w:eastAsia="fr-CH"/>
+              </w:rPr>
+              <w:tab/>
+            </w:r>
+            <w:r>
+              <w:rPr>
+                <w:rStyle w:val="Lienhypertexte"/>
+                <w:noProof/>
+              </w:rPr>
+              <w:t>Configuration du produit :</w:t>
+            </w:r>
+            <w:r>
+              <w:rPr>
+                <w:noProof/>
+                <w:webHidden/>
+              </w:rPr>
+              <w:tab/>
+            </w:r>
+            <w:r>
+              <w:rPr>
+                <w:noProof/>
+                <w:webHidden/>
+              </w:rPr>
+              <w:fldChar w:fldCharType="begin"/>
+            </w:r>
+            <w:r>
+              <w:rPr>
+                <w:noProof/>
+                <w:webHidden/>
+              </w:rPr>
+              <w:instrText xml:space="preserve"> PAGEREF _Toc531352880 \h </w:instrText>
+            </w:r>
+            <w:r>
+              <w:rPr>
+                <w:noProof/>
+                <w:webHidden/>
+              </w:rPr>
+            </w:r>
+            <w:r>
+              <w:rPr>
+                <w:noProof/>
+                <w:webHidden/>
+              </w:rPr>
+              <w:fldChar w:fldCharType="separate"/>
+            </w:r>
+            <w:r>
+              <w:rPr>
+                <w:noProof/>
+                <w:webHidden/>
+              </w:rPr>
+              <w:t>5</w:t>
+            </w:r>
+            <w:r>
+              <w:rPr>
+                <w:noProof/>
+                <w:webHidden/>
+              </w:rPr>
+              <w:fldChar w:fldCharType="end"/>
+            </w:r>
+          </w:hyperlink>
+        </w:p>
+        <w:p>
+          <w:r>
+            <w:rPr>
+              <w:b/>
+              <w:bCs/>
+              <w:lang w:val="fr-FR"/>
+            </w:rPr>
+            <w:fldChar w:fldCharType="end"/>
+          </w:r>
+        </w:p>
+      </w:sdtContent>
+    </w:sdt>
     <w:p>
       <w:pPr>
         <w:rPr>
@@ -4118,7 +5467,6 @@
         </w:rPr>
       </w:pPr>
       <w:r>
-        <w:lastRenderedPageBreak/>
         <w:br w:type="page"/>
       </w:r>
     </w:p>
@@ -4126,10 +5474,12 @@
       <w:pPr>
         <w:pStyle w:val="Titre1"/>
       </w:pPr>
+      <w:bookmarkStart w:id="0" w:name="_Toc531352866"/>
       <w:r>
         <w:lastRenderedPageBreak/>
         <w:t>Analyse Préliminaire</w:t>
       </w:r>
+      <w:bookmarkEnd w:id="0"/>
     </w:p>
     <w:p/>
     <w:p>
@@ -4139,6 +5489,7 @@
           <w:rStyle w:val="Titre2Car"/>
         </w:rPr>
       </w:pPr>
+      <w:bookmarkStart w:id="1" w:name="_Toc531352867"/>
       <w:r>
         <w:t>C</w:t>
       </w:r>
@@ -4148,6 +5499,7 @@
         </w:rPr>
         <w:t>ontexte</w:t>
       </w:r>
+      <w:bookmarkEnd w:id="1"/>
     </w:p>
     <w:p>
       <w:r>
@@ -4179,9 +5531,11 @@
       <w:pPr>
         <w:pStyle w:val="Titre2"/>
       </w:pPr>
+      <w:bookmarkStart w:id="2" w:name="_Toc531352868"/>
       <w:r>
         <w:t>Organisation</w:t>
       </w:r>
+      <w:bookmarkEnd w:id="2"/>
     </w:p>
     <w:p>
       <w:pPr>
@@ -4317,14 +5671,22 @@
         </w:rPr>
         <w:t xml:space="preserve"> : </w:t>
       </w:r>
+      <w:r>
+        <w:rPr>
+          <w:lang w:eastAsia="fr-CH"/>
+        </w:rPr>
+        <w:t>Altieri Patrick</w:t>
+      </w:r>
     </w:p>
     <w:p>
       <w:pPr>
         <w:pStyle w:val="Titre2"/>
       </w:pPr>
+      <w:bookmarkStart w:id="3" w:name="_Toc531352869"/>
       <w:r>
         <w:t>Objectifs</w:t>
       </w:r>
+      <w:bookmarkEnd w:id="3"/>
     </w:p>
     <w:p>
       <w:pPr>
@@ -4415,8 +5777,13 @@
       <w:pPr>
         <w:pStyle w:val="Titre2"/>
       </w:pPr>
-      <w:r>
-        <w:t>Concept de l’outil </w:t>
+      <w:bookmarkStart w:id="4" w:name="_Toc531352870"/>
+      <w:r>
+        <w:t>Concept de l’outil</w:t>
+      </w:r>
+      <w:bookmarkEnd w:id="4"/>
+      <w:r>
+        <w:t> </w:t>
       </w:r>
     </w:p>
     <w:p>
@@ -4450,17 +5817,17 @@
       <w:r>
         <w:t xml:space="preserve"> Cet outil est indispensable dans presque chaque entreprise/école.</w:t>
       </w:r>
-      <w:bookmarkStart w:id="0" w:name="_GoBack"/>
-      <w:bookmarkEnd w:id="0"/>
     </w:p>
     <w:p>
       <w:pPr>
         <w:pStyle w:val="Titre2"/>
       </w:pPr>
+      <w:bookmarkStart w:id="5" w:name="_Toc531352871"/>
       <w:r>
         <w:lastRenderedPageBreak/>
         <w:t>Matrice de pondération</w:t>
       </w:r>
+      <w:bookmarkEnd w:id="5"/>
     </w:p>
     <w:p>
       <w:r>
@@ -4475,13 +5842,1121 @@
       <w:pPr>
         <w:pStyle w:val="Titre2"/>
       </w:pPr>
+      <w:bookmarkStart w:id="6" w:name="_Toc531352872"/>
       <w:r>
         <w:t>Planification</w:t>
       </w:r>
+      <w:bookmarkEnd w:id="6"/>
     </w:p>
     <w:p>
       <w:r>
         <w:t>La planification du projet se trouve en annexe : Retroplanning.pdf</w:t>
+      </w:r>
+    </w:p>
+    <w:p/>
+    <w:p>
+      <w:pPr>
+        <w:pStyle w:val="Titre1"/>
+      </w:pPr>
+      <w:bookmarkStart w:id="7" w:name="_Toc531352873"/>
+      <w:r>
+        <w:t>Active Directory :</w:t>
+      </w:r>
+      <w:bookmarkEnd w:id="7"/>
+    </w:p>
+    <w:p/>
+    <w:p>
+      <w:pPr>
+        <w:pStyle w:val="Titre2"/>
+      </w:pPr>
+      <w:bookmarkStart w:id="8" w:name="_Toc531352874"/>
+      <w:r>
+        <w:t>Installation :</w:t>
+      </w:r>
+      <w:bookmarkEnd w:id="8"/>
+    </w:p>
+    <w:p/>
+    <w:p/>
+    <w:p>
+      <w:pPr>
+        <w:pStyle w:val="Titre1"/>
+      </w:pPr>
+      <w:bookmarkStart w:id="9" w:name="_Toc531352875"/>
+      <w:r>
+        <w:t>OpenLDAP :</w:t>
+      </w:r>
+      <w:bookmarkEnd w:id="9"/>
+    </w:p>
+    <w:p/>
+    <w:p>
+      <w:pPr>
+        <w:pStyle w:val="Titre2"/>
+      </w:pPr>
+      <w:bookmarkStart w:id="10" w:name="_Toc531352876"/>
+      <w:r>
+        <w:t>Description du produit :</w:t>
+      </w:r>
+      <w:bookmarkEnd w:id="10"/>
+    </w:p>
+    <w:p>
+      <w:r>
+        <w:rPr>
+          <w:b/>
+        </w:rPr>
+        <w:t>OpenLDAP</w:t>
+      </w:r>
+      <w:r>
+        <w:t xml:space="preserve"> est un annuaire informatique qui fonctionne sur le modèle client/serveur</w:t>
+      </w:r>
+      <w:r>
+        <w:t>.</w:t>
+      </w:r>
+    </w:p>
+    <w:p>
+      <w:r>
+        <w:rPr>
+          <w:bCs/>
+        </w:rPr>
+        <w:t>C’est</w:t>
+      </w:r>
+      <w:r>
+        <w:t xml:space="preserve"> </w:t>
+      </w:r>
+      <w:r>
+        <w:t>u</w:t>
+      </w:r>
+      <w:r>
+        <w:t xml:space="preserve">ne </w:t>
+      </w:r>
+      <w:r>
+        <w:t>implémentation</w:t>
+      </w:r>
+      <w:r>
+        <w:t xml:space="preserve"> </w:t>
+      </w:r>
+      <w:r>
+        <w:t>libre</w:t>
+      </w:r>
+      <w:r>
+        <w:t xml:space="preserve"> du protocole </w:t>
+      </w:r>
+      <w:r>
+        <w:t>LDAP</w:t>
+      </w:r>
+      <w:r>
+        <w:t>.</w:t>
+      </w:r>
+    </w:p>
+    <w:p>
+      <w:r>
+        <w:t>Ce programme est gratuit mais présente quelques défauts comme l’installation qui n’est pas simplifié via une interface graphique.</w:t>
+      </w:r>
+    </w:p>
+    <w:p>
+      <w:r>
+        <w:t xml:space="preserve">En effet, cela nécessite un certain niveau de </w:t>
+      </w:r>
+      <w:r>
+        <w:t>compétence pour pouvoir effectuer l’installation correctement.</w:t>
+      </w:r>
+    </w:p>
+    <w:p>
+      <w:pPr>
+        <w:pStyle w:val="Titre2"/>
+      </w:pPr>
+      <w:bookmarkStart w:id="11" w:name="_Toc531352877"/>
+      <w:r>
+        <w:t>Avantages du produit :</w:t>
+      </w:r>
+      <w:bookmarkEnd w:id="11"/>
+    </w:p>
+    <w:p>
+      <w:r>
+        <w:t>Il y a différents avantages à utiliser ce produit notamment :</w:t>
+      </w:r>
+    </w:p>
+    <w:p>
+      <w:pPr>
+        <w:pStyle w:val="Paragraphedeliste"/>
+        <w:numPr>
+          <w:ilvl w:val="0"/>
+          <w:numId w:val="4"/>
+        </w:numPr>
+      </w:pPr>
+      <w:r>
+        <w:t>Le prix</w:t>
+      </w:r>
+    </w:p>
+    <w:p>
+      <w:pPr>
+        <w:pStyle w:val="Paragraphedeliste"/>
+        <w:numPr>
+          <w:ilvl w:val="0"/>
+          <w:numId w:val="4"/>
+        </w:numPr>
+      </w:pPr>
+      <w:r>
+        <w:t>La possibilité d’utiliser le produit comme on le souhaite (Pas de restriction)</w:t>
+      </w:r>
+    </w:p>
+    <w:p>
+      <w:pPr>
+        <w:pStyle w:val="Paragraphedeliste"/>
+        <w:numPr>
+          <w:ilvl w:val="0"/>
+          <w:numId w:val="4"/>
+        </w:numPr>
+      </w:pPr>
+      <w:r>
+        <w:t>Multiplateforme</w:t>
+      </w:r>
+    </w:p>
+    <w:p>
+      <w:pPr>
+        <w:pStyle w:val="Titre2"/>
+      </w:pPr>
+      <w:bookmarkStart w:id="12" w:name="_Toc531352878"/>
+      <w:r>
+        <w:t>Inconvénient du produit :</w:t>
+      </w:r>
+      <w:bookmarkEnd w:id="12"/>
+    </w:p>
+    <w:p>
+      <w:r>
+        <w:t>Comme aucun produit n’est parfait il y a également des désavantages tel que :</w:t>
+      </w:r>
+    </w:p>
+    <w:p>
+      <w:pPr>
+        <w:pStyle w:val="Paragraphedeliste"/>
+        <w:numPr>
+          <w:ilvl w:val="0"/>
+          <w:numId w:val="5"/>
+        </w:numPr>
+      </w:pPr>
+      <w:r>
+        <w:t>Installation difficile</w:t>
+      </w:r>
+    </w:p>
+    <w:p>
+      <w:pPr>
+        <w:pStyle w:val="Paragraphedeliste"/>
+        <w:numPr>
+          <w:ilvl w:val="0"/>
+          <w:numId w:val="5"/>
+        </w:numPr>
+      </w:pPr>
+      <w:r>
+        <w:t>Pas d’interface graphique =&gt; besoin d’une formation pour comprendre le produit</w:t>
+      </w:r>
+    </w:p>
+    <w:p/>
+    <w:p>
+      <w:r>
+        <w:br w:type="page"/>
+      </w:r>
+    </w:p>
+    <w:p/>
+    <w:p>
+      <w:pPr>
+        <w:pStyle w:val="Titre2"/>
+      </w:pPr>
+      <w:bookmarkStart w:id="13" w:name="_Toc531352879"/>
+      <w:r>
+        <w:t>Installation :</w:t>
+      </w:r>
+      <w:bookmarkEnd w:id="13"/>
+    </w:p>
+    <w:p>
+      <w:pPr>
+        <w:spacing w:after="0"/>
+      </w:pPr>
+      <w:r>
+        <w:t xml:space="preserve">Toutes les étapes seront </w:t>
+      </w:r>
+      <w:r>
+        <w:t>effectuées</w:t>
+      </w:r>
+      <w:r>
+        <w:t xml:space="preserve"> sur une machine virtuelle </w:t>
+      </w:r>
+      <w:r>
+        <w:t>Debian 9.3</w:t>
+      </w:r>
+      <w:r>
+        <w:t>.</w:t>
+      </w:r>
+    </w:p>
+    <w:p>
+      <w:pPr>
+        <w:spacing w:after="0"/>
+      </w:pPr>
+      <w:r>
+        <w:t>La marche à suivre est tiré du site (</w:t>
+      </w:r>
+      <w:hyperlink r:id="rId9" w:history="1">
+        <w:r>
+          <w:rPr>
+            <w:rStyle w:val="Lienhypertexte"/>
+          </w:rPr>
+          <w:t>www.commentcamarche.net</w:t>
+        </w:r>
+      </w:hyperlink>
+      <w:r>
+        <w:t>).</w:t>
+      </w:r>
+    </w:p>
+    <w:p>
+      <w:pPr>
+        <w:spacing w:after="0"/>
+      </w:pPr>
+      <w:r>
+        <w:t>Toute les commandes à effectuées dans le terminal sont écrites de cette façon : «</w:t>
+      </w:r>
+      <w:r>
+        <w:rPr>
+          <w:b/>
+          <w:i/>
+        </w:rPr>
+        <w:t xml:space="preserve"> gras italique </w:t>
+      </w:r>
+      <w:r>
+        <w:t>»</w:t>
+      </w:r>
+      <w:r>
+        <w:t>.</w:t>
+      </w:r>
+    </w:p>
+    <w:p>
+      <w:pPr>
+        <w:spacing w:after="0"/>
+      </w:pPr>
+    </w:p>
+    <w:p>
+      <w:pPr>
+        <w:spacing w:after="0"/>
+        <w:rPr>
+          <w:b/>
+          <w:i/>
+        </w:rPr>
+      </w:pPr>
+      <w:r>
+        <w:t xml:space="preserve">L'installation à l'aide des fichiers sources est un petit peu plus compliquée : </w:t>
+      </w:r>
+      <w:r>
+        <w:br/>
+        <w:t xml:space="preserve">Dans un premier temps il faut s'assurer d'être </w:t>
+      </w:r>
+      <w:r>
+        <w:t>root</w:t>
+      </w:r>
+      <w:r>
+        <w:t xml:space="preserve"> : </w:t>
+      </w:r>
+      <w:r>
+        <w:t>« </w:t>
+      </w:r>
+      <w:r>
+        <w:rPr>
+          <w:b/>
+          <w:i/>
+        </w:rPr>
+        <w:t>su root</w:t>
+      </w:r>
+      <w:r>
+        <w:rPr>
+          <w:b/>
+          <w:i/>
+        </w:rPr>
+        <w:t> »</w:t>
+      </w:r>
+      <w:r>
+        <w:rPr>
+          <w:b/>
+          <w:i/>
+        </w:rPr>
+        <w:t>.</w:t>
+      </w:r>
+    </w:p>
+    <w:p>
+      <w:pPr>
+        <w:spacing w:after="0"/>
+      </w:pPr>
+    </w:p>
+    <w:p>
+      <w:pPr>
+        <w:spacing w:after="0"/>
+      </w:pPr>
+      <w:r>
+        <w:t xml:space="preserve">Puis il faut décompresser la distribution dans le répertoire </w:t>
+      </w:r>
+      <w:r>
+        <w:t>/usr/local/src</w:t>
+      </w:r>
+      <w:r>
+        <w:t xml:space="preserve"> : </w:t>
+      </w:r>
+    </w:p>
+    <w:p>
+      <w:pPr>
+        <w:spacing w:after="0"/>
+      </w:pPr>
+      <w:r>
+        <w:t>« </w:t>
+      </w:r>
+      <w:r>
+        <w:rPr>
+          <w:b/>
+          <w:i/>
+        </w:rPr>
+        <w:t>c</w:t>
+      </w:r>
+      <w:r>
+        <w:rPr>
+          <w:b/>
+          <w:i/>
+        </w:rPr>
+        <w:t>d</w:t>
+      </w:r>
+      <w:r>
+        <w:rPr>
+          <w:b/>
+          <w:i/>
+        </w:rPr>
+        <w:t xml:space="preserve"> /usr/local/src</w:t>
+      </w:r>
+      <w:r>
+        <w:t> »</w:t>
+      </w:r>
+      <w:r>
+        <w:t xml:space="preserve"> &amp; « </w:t>
+      </w:r>
+      <w:r>
+        <w:rPr>
+          <w:b/>
+          <w:i/>
+        </w:rPr>
+        <w:t>t</w:t>
+      </w:r>
+      <w:r>
+        <w:rPr>
+          <w:b/>
+          <w:i/>
+        </w:rPr>
+        <w:t>ar</w:t>
+      </w:r>
+      <w:r>
+        <w:rPr>
+          <w:b/>
+          <w:i/>
+        </w:rPr>
+        <w:t xml:space="preserve"> zxvf openldap*.tgz</w:t>
+      </w:r>
+      <w:r>
+        <w:t> »</w:t>
+      </w:r>
+      <w:r>
+        <w:t>.</w:t>
+      </w:r>
+    </w:p>
+    <w:p>
+      <w:pPr>
+        <w:spacing w:after="0"/>
+      </w:pPr>
+    </w:p>
+    <w:p>
+      <w:pPr>
+        <w:spacing w:after="0"/>
+      </w:pPr>
+      <w:r>
+        <w:t xml:space="preserve">L'ensemble des sources de la distribution se trouve alors dans </w:t>
+      </w:r>
+      <w:r>
+        <w:t>/usr/local/src/ldap</w:t>
+      </w:r>
+      <w:r>
+        <w:t xml:space="preserve">. </w:t>
+      </w:r>
+    </w:p>
+    <w:p>
+      <w:pPr>
+        <w:spacing w:after="0"/>
+      </w:pPr>
+      <w:r>
+        <w:br/>
+        <w:t>Il s'agit alors de copier le modèle correspondant à votre distribution (</w:t>
+      </w:r>
+      <w:r>
+        <w:t>Make-</w:t>
+      </w:r>
+      <w:r>
+        <w:t>common.</w:t>
+      </w:r>
+      <w:r>
+        <w:t>dist</w:t>
+      </w:r>
+      <w:r>
+        <w:t xml:space="preserve">) en </w:t>
+      </w:r>
+      <w:r>
+        <w:t>Make-common</w:t>
+      </w:r>
+      <w:r>
+        <w:t xml:space="preserve"> : </w:t>
+      </w:r>
+      <w:r>
+        <w:t>« </w:t>
+      </w:r>
+      <w:r>
+        <w:rPr>
+          <w:b/>
+          <w:i/>
+        </w:rPr>
+        <w:t>cp Make-common.dist Make-common</w:t>
+      </w:r>
+      <w:r>
+        <w:t> »</w:t>
+      </w:r>
+    </w:p>
+    <w:p>
+      <w:pPr>
+        <w:spacing w:after="0"/>
+      </w:pPr>
+    </w:p>
+    <w:p>
+      <w:pPr>
+        <w:spacing w:after="0"/>
+      </w:pPr>
+      <w:r>
+        <w:t>Ce fichier contient les paramètres d'installation du serveur OpenLDAP. Il faut ainsi modifier les sections suivantes :</w:t>
+      </w:r>
+    </w:p>
+    <w:p>
+      <w:pPr>
+        <w:spacing w:after="0"/>
+      </w:pPr>
+      <w:r>
+        <w:t xml:space="preserve"> </w:t>
+      </w:r>
+    </w:p>
+    <w:p>
+      <w:pPr>
+        <w:spacing w:after="0"/>
+      </w:pPr>
+      <w:r>
+        <w:t>Décommenter</w:t>
+      </w:r>
+      <w:r>
+        <w:t xml:space="preserve"> la ligne suivante : </w:t>
+      </w:r>
+    </w:p>
+    <w:p>
+      <w:pPr>
+        <w:spacing w:after="0"/>
+        <w:rPr>
+          <w:i/>
+        </w:rPr>
+      </w:pPr>
+      <w:r>
+        <w:rPr>
+          <w:i/>
+        </w:rPr>
+        <w:t># To build the ldap server, uncomment the HAVEISODE line,</w:t>
+      </w:r>
+    </w:p>
+    <w:p>
+      <w:pPr>
+        <w:spacing w:after="0"/>
+        <w:rPr>
+          <w:i/>
+        </w:rPr>
+      </w:pPr>
+      <w:r>
+        <w:rPr>
+          <w:i/>
+        </w:rPr>
+        <w:t># and the section describing build settings for your version of isode.</w:t>
+      </w:r>
+    </w:p>
+    <w:p>
+      <w:pPr>
+        <w:spacing w:after="0"/>
+      </w:pPr>
+      <w:r>
+        <w:rPr>
+          <w:i/>
+        </w:rPr>
+        <w:t>#</w:t>
+      </w:r>
+      <w:r>
+        <w:rPr>
+          <w:i/>
+        </w:rPr>
+        <w:t xml:space="preserve"> </w:t>
+      </w:r>
+      <w:r>
+        <w:rPr>
+          <w:i/>
+        </w:rPr>
+        <w:t>HAVEISODE = yes</w:t>
+      </w:r>
+    </w:p>
+    <w:p>
+      <w:pPr>
+        <w:spacing w:after="0"/>
+        <w:rPr>
+          <w:i/>
+        </w:rPr>
+      </w:pPr>
+    </w:p>
+    <w:p>
+      <w:pPr>
+        <w:spacing w:after="0"/>
+      </w:pPr>
+      <w:r>
+        <w:t>D</w:t>
+      </w:r>
+      <w:r>
+        <w:t xml:space="preserve">écommenter la ligne suivante : </w:t>
+      </w:r>
+    </w:p>
+    <w:p>
+      <w:pPr>
+        <w:spacing w:after="0"/>
+        <w:rPr>
+          <w:i/>
+        </w:rPr>
+      </w:pPr>
+      <w:r>
+        <w:rPr>
+          <w:i/>
+        </w:rPr>
+        <w:t xml:space="preserve"># </w:t>
+      </w:r>
+      <w:r>
+        <w:rPr>
+          <w:i/>
+        </w:rPr>
+        <w:t>MAKESLAPD= yes</w:t>
+      </w:r>
+    </w:p>
+    <w:p>
+      <w:pPr>
+        <w:spacing w:after="0"/>
+      </w:pPr>
+    </w:p>
+    <w:p>
+      <w:pPr>
+        <w:spacing w:after="0"/>
+      </w:pPr>
+      <w:r>
+        <w:t>Choisir</w:t>
+      </w:r>
+      <w:r>
+        <w:t xml:space="preserve"> le SGBD GNU database manager (gdbm) (présent dans la quasi-totalité des distributions). </w:t>
+      </w:r>
+    </w:p>
+    <w:p>
+      <w:pPr>
+        <w:spacing w:after="0"/>
+      </w:pPr>
+      <w:r>
+        <w:t xml:space="preserve">Pour ce faire, commenter la ligne : </w:t>
+      </w:r>
+    </w:p>
+    <w:p>
+      <w:pPr>
+        <w:spacing w:after="0"/>
+        <w:rPr>
+          <w:i/>
+          <w:lang w:val="de-CH"/>
+        </w:rPr>
+      </w:pPr>
+      <w:r>
+        <w:rPr>
+          <w:i/>
+          <w:lang w:val="de-CH"/>
+        </w:rPr>
+        <w:t># standard unix ndbm</w:t>
+      </w:r>
+      <w:r>
+        <w:rPr>
+          <w:i/>
+          <w:lang w:val="de-CH"/>
+        </w:rPr>
+        <w:t xml:space="preserve"> </w:t>
+      </w:r>
+      <w:r>
+        <w:rPr>
+          <w:i/>
+          <w:lang w:val="de-CH"/>
+        </w:rPr>
+        <w:t>#LDBMBACKEND=-DLDBM_USE_NDBM</w:t>
+      </w:r>
+    </w:p>
+    <w:p>
+      <w:pPr>
+        <w:spacing w:after="0"/>
+        <w:rPr>
+          <w:i/>
+          <w:lang w:val="de-CH"/>
+        </w:rPr>
+      </w:pPr>
+    </w:p>
+    <w:p>
+      <w:pPr>
+        <w:spacing w:after="0"/>
+      </w:pPr>
+      <w:r>
+        <w:t>Décommenter les lignes relatives à gdbm</w:t>
+      </w:r>
+      <w:r>
+        <w:t> :</w:t>
+      </w:r>
+    </w:p>
+    <w:p>
+      <w:pPr>
+        <w:spacing w:after="0"/>
+        <w:rPr>
+          <w:i/>
+        </w:rPr>
+      </w:pPr>
+      <w:r>
+        <w:rPr>
+          <w:i/>
+        </w:rPr>
+        <w:t># gnu dbm (gdbm)</w:t>
+      </w:r>
+      <w:r>
+        <w:rPr>
+          <w:i/>
+        </w:rPr>
+        <w:t xml:space="preserve"> </w:t>
+      </w:r>
+      <w:r>
+        <w:rPr>
+          <w:i/>
+        </w:rPr>
+        <w:t>LDBMBACKEND=-DLDBM_USE_GDBM</w:t>
+      </w:r>
+      <w:r>
+        <w:rPr>
+          <w:i/>
+        </w:rPr>
+        <w:t xml:space="preserve"> </w:t>
+      </w:r>
+      <w:r>
+        <w:rPr>
+          <w:i/>
+        </w:rPr>
+        <w:t>LDBMINCLUDE=-I/usr/local/gdbm/include</w:t>
+      </w:r>
+    </w:p>
+    <w:p>
+      <w:pPr>
+        <w:spacing w:after="0"/>
+        <w:rPr>
+          <w:i/>
+        </w:rPr>
+      </w:pPr>
+      <w:r>
+        <w:rPr>
+          <w:i/>
+        </w:rPr>
+        <w:t>LDBMLIB=-lgdbm</w:t>
+      </w:r>
+    </w:p>
+    <w:p>
+      <w:pPr>
+        <w:spacing w:after="0"/>
+      </w:pPr>
+    </w:p>
+    <w:p>
+      <w:pPr>
+        <w:spacing w:after="0"/>
+      </w:pPr>
+      <w:r>
+        <w:t xml:space="preserve">Il suffit ensuite d'éditer le fichier includeldapconfig.h.edit : </w:t>
+      </w:r>
+    </w:p>
+    <w:p>
+      <w:pPr>
+        <w:spacing w:after="0"/>
+        <w:rPr>
+          <w:i/>
+        </w:rPr>
+      </w:pPr>
+      <w:r>
+        <w:rPr>
+          <w:i/>
+        </w:rPr>
+        <w:t>/* * SHARED DEFINITIONS - things you should change</w:t>
+      </w:r>
+    </w:p>
+    <w:p>
+      <w:pPr>
+        <w:spacing w:after="0"/>
+        <w:rPr>
+          <w:i/>
+        </w:rPr>
+      </w:pPr>
+      <w:r>
+        <w:rPr>
+          <w:i/>
+        </w:rPr>
+        <w:t xml:space="preserve"> */</w:t>
+      </w:r>
+      <w:r>
+        <w:rPr>
+          <w:i/>
+        </w:rPr>
+        <w:t xml:space="preserve"> </w:t>
+      </w:r>
+      <w:r>
+        <w:rPr>
+          <w:i/>
+        </w:rPr>
+        <w:t>/* default ldap host */</w:t>
+      </w:r>
+      <w:r>
+        <w:rPr>
+          <w:i/>
+        </w:rPr>
+        <w:t xml:space="preserve"> #define LDAPHOST </w:t>
+      </w:r>
+      <w:r>
+        <w:rPr>
+          <w:i/>
+        </w:rPr>
+        <w:t>"ldap"</w:t>
+      </w:r>
+      <w:r>
+        <w:rPr>
+          <w:i/>
+        </w:rPr>
+        <w:t xml:space="preserve"> </w:t>
+      </w:r>
+      <w:r>
+        <w:rPr>
+          <w:i/>
+        </w:rPr>
+        <w:t>/* default place to start searching */</w:t>
+      </w:r>
+    </w:p>
+    <w:p>
+      <w:pPr>
+        <w:spacing w:after="0"/>
+        <w:rPr>
+          <w:i/>
+        </w:rPr>
+      </w:pPr>
+      <w:r>
+        <w:rPr>
+          <w:i/>
+        </w:rPr>
+        <w:t>#define DEFAULT_BASE</w:t>
+      </w:r>
+      <w:r>
+        <w:rPr>
+          <w:i/>
+        </w:rPr>
+        <w:tab/>
+        <w:t>"o=</w:t>
+      </w:r>
+      <w:r>
+        <w:rPr>
+          <w:i/>
+        </w:rPr>
+        <w:t xml:space="preserve">&lt;nom que vous </w:t>
+      </w:r>
+      <w:r>
+        <w:rPr>
+          <w:i/>
+        </w:rPr>
+        <w:t>souhaitez</w:t>
+      </w:r>
+      <w:r>
+        <w:rPr>
+          <w:i/>
+        </w:rPr>
+        <w:t>&gt;</w:t>
+      </w:r>
+      <w:r>
+        <w:rPr>
+          <w:i/>
+        </w:rPr>
+        <w:t>, c=</w:t>
+      </w:r>
+      <w:r>
+        <w:rPr>
+          <w:i/>
+        </w:rPr>
+        <w:t>CH</w:t>
+      </w:r>
+      <w:r>
+        <w:rPr>
+          <w:i/>
+        </w:rPr>
+        <w:t>"</w:t>
+      </w:r>
+    </w:p>
+    <w:p>
+      <w:pPr>
+        <w:spacing w:after="0"/>
+      </w:pPr>
+    </w:p>
+    <w:p>
+      <w:pPr>
+        <w:spacing w:after="0"/>
+      </w:pPr>
+      <w:r>
+        <w:t xml:space="preserve">Dans l'exemple ci-dessus, le serveur LDAP sera la machine nommée ldap du domaine </w:t>
+      </w:r>
+      <w:r>
+        <w:t>CPNV</w:t>
+      </w:r>
+      <w:r>
+        <w:t xml:space="preserve"> situé en </w:t>
+      </w:r>
+      <w:r>
+        <w:t>Suisse</w:t>
+      </w:r>
+      <w:r>
+        <w:t xml:space="preserve">. </w:t>
+      </w:r>
+    </w:p>
+    <w:p>
+      <w:pPr>
+        <w:spacing w:after="0"/>
+      </w:pPr>
+      <w:r>
+        <w:t xml:space="preserve">Enfin il reste à compiler les sources : </w:t>
+      </w:r>
+    </w:p>
+    <w:p>
+      <w:pPr>
+        <w:spacing w:after="0"/>
+        <w:rPr>
+          <w:b/>
+          <w:i/>
+          <w:lang w:val="de-CH"/>
+        </w:rPr>
+      </w:pPr>
+      <w:r>
+        <w:rPr>
+          <w:b/>
+          <w:i/>
+          <w:lang w:val="de-CH"/>
+        </w:rPr>
+        <w:t>m</w:t>
+      </w:r>
+      <w:r>
+        <w:rPr>
+          <w:b/>
+          <w:i/>
+          <w:lang w:val="de-CH"/>
+        </w:rPr>
+        <w:t>ake</w:t>
+      </w:r>
+      <w:r>
+        <w:rPr>
+          <w:b/>
+          <w:i/>
+          <w:lang w:val="de-CH"/>
+        </w:rPr>
+        <w:t xml:space="preserve"> </w:t>
+      </w:r>
+      <w:r>
+        <w:rPr>
+          <w:b/>
+          <w:i/>
+          <w:lang w:val="de-CH"/>
+        </w:rPr>
+        <w:t>make test</w:t>
+      </w:r>
+      <w:r>
+        <w:rPr>
+          <w:b/>
+          <w:i/>
+          <w:lang w:val="de-CH"/>
+        </w:rPr>
+        <w:t xml:space="preserve"> </w:t>
+      </w:r>
+      <w:r>
+        <w:rPr>
+          <w:b/>
+          <w:i/>
+          <w:lang w:val="de-CH"/>
+        </w:rPr>
+        <w:t>make install</w:t>
+      </w:r>
+    </w:p>
+    <w:p>
+      <w:pPr>
+        <w:rPr>
+          <w:b/>
+          <w:i/>
+          <w:lang w:val="de-CH"/>
+        </w:rPr>
+      </w:pPr>
+      <w:r>
+        <w:rPr>
+          <w:b/>
+          <w:i/>
+          <w:lang w:val="de-CH"/>
+        </w:rPr>
+        <w:br w:type="page"/>
+      </w:r>
+    </w:p>
+    <w:p>
+      <w:pPr>
+        <w:spacing w:after="0"/>
+      </w:pPr>
+      <w:r>
+        <w:lastRenderedPageBreak/>
+        <w:t>L'installation génère un certain nombre de scripts de configuration et va créer les répertoires suivants :</w:t>
+      </w:r>
+    </w:p>
+    <w:p>
+      <w:pPr>
+        <w:spacing w:after="0"/>
+      </w:pPr>
+      <w:r>
+        <w:t xml:space="preserve"> </w:t>
+      </w:r>
+    </w:p>
+    <w:p>
+      <w:pPr>
+        <w:pStyle w:val="Paragraphedeliste"/>
+        <w:numPr>
+          <w:ilvl w:val="0"/>
+          <w:numId w:val="7"/>
+        </w:numPr>
+        <w:spacing w:after="0"/>
+      </w:pPr>
+      <w:r>
+        <w:t>/etc/openldap</w:t>
+      </w:r>
+      <w:r>
+        <w:t xml:space="preserve"> : répertoire des fichiers de configuration </w:t>
+      </w:r>
+    </w:p>
+    <w:p>
+      <w:pPr>
+        <w:pStyle w:val="Paragraphedeliste"/>
+        <w:numPr>
+          <w:ilvl w:val="0"/>
+          <w:numId w:val="7"/>
+        </w:numPr>
+        <w:spacing w:after="0"/>
+      </w:pPr>
+      <w:r>
+        <w:t>/var/lib/ldap</w:t>
+      </w:r>
+      <w:r>
+        <w:t xml:space="preserve"> : répertoire par défaut où va être stocké l'annuaire </w:t>
+      </w:r>
+    </w:p>
+    <w:p>
+      <w:pPr>
+        <w:pStyle w:val="Paragraphedeliste"/>
+        <w:numPr>
+          <w:ilvl w:val="0"/>
+          <w:numId w:val="7"/>
+        </w:numPr>
+        <w:spacing w:after="0"/>
+      </w:pPr>
+      <w:r>
+        <w:t>/usr/share/openldap</w:t>
+      </w:r>
+      <w:r>
+        <w:t xml:space="preserve"> : répertoire contenant les documentations et les outils pour migrer par exemple un système NIS (yellow page) existant dans l'annuaire LDAP </w:t>
+      </w:r>
+    </w:p>
+    <w:p>
+      <w:pPr>
+        <w:pStyle w:val="Paragraphedeliste"/>
+        <w:spacing w:after="0"/>
+      </w:pPr>
+    </w:p>
+    <w:p>
+      <w:pPr>
+        <w:spacing w:after="0"/>
+      </w:pPr>
+      <w:r>
+        <w:t xml:space="preserve">Les traditionnelles pages de manuel et les commandes LDAP sont respectivement installées dans </w:t>
+      </w:r>
+      <w:r>
+        <w:t>/usr/man</w:t>
+      </w:r>
+      <w:r>
+        <w:t xml:space="preserve"> et </w:t>
+      </w:r>
+      <w:r>
+        <w:t>/usr/bin</w:t>
+      </w:r>
+      <w:r>
+        <w:t xml:space="preserve">. </w:t>
+      </w:r>
+    </w:p>
+    <w:p>
+      <w:pPr>
+        <w:spacing w:after="0"/>
+      </w:pPr>
+      <w:r>
+        <w:t xml:space="preserve">Avant de lancer le serveur d'annuaire, il est essentiel dans un premier temps de le </w:t>
+      </w:r>
+      <w:hyperlink r:id="rId10" w:history="1">
+        <w:r>
+          <w:t>configurer</w:t>
+        </w:r>
+      </w:hyperlink>
+      <w:r>
+        <w:t>.</w:t>
+      </w:r>
+      <w:bookmarkStart w:id="14" w:name="_GoBack"/>
+      <w:bookmarkEnd w:id="14"/>
+      <w:r>
+        <w:t xml:space="preserve"> </w:t>
+      </w:r>
+    </w:p>
+    <w:p>
+      <w:pPr>
+        <w:spacing w:after="0"/>
+        <w:rPr>
+          <w:b/>
+          <w:i/>
+        </w:rPr>
+      </w:pPr>
+    </w:p>
+    <w:p>
+      <w:pPr>
+        <w:spacing w:after="0"/>
+      </w:pPr>
+    </w:p>
+    <w:p>
+      <w:pPr>
+        <w:spacing w:after="0"/>
+      </w:pPr>
+    </w:p>
+    <w:p>
+      <w:pPr>
+        <w:spacing w:after="0"/>
+      </w:pPr>
+    </w:p>
+    <w:p>
+      <w:pPr>
+        <w:pStyle w:val="Titre2"/>
+      </w:pPr>
+      <w:bookmarkStart w:id="15" w:name="_Toc531352880"/>
+      <w:r>
+        <w:t>Configuration du produit :</w:t>
+      </w:r>
+      <w:bookmarkEnd w:id="15"/>
+    </w:p>
+    <w:p>
+      <w:r>
+        <w:t>La configuration de base du produit se fait via le terminal</w:t>
       </w:r>
     </w:p>
     <w:p/>
@@ -4503,9 +6978,158 @@
 <file path=word/numbering.xml><?xml version="1.0" encoding="utf-8"?>
 <w:numbering xmlns:wpc="http://schemas.microsoft.com/office/word/2010/wordprocessingCanvas" xmlns:cx="http://schemas.microsoft.com/office/drawing/2014/chartex" xmlns:cx1="http://schemas.microsoft.com/office/drawing/2015/9/8/chartex" xmlns:mc="http://schemas.openxmlformats.org/markup-compatibility/2006" xmlns:o="urn:schemas-microsoft-com:office:office" xmlns:r="http://schemas.openxmlformats.org/officeDocument/2006/relationships" xmlns:m="http://schemas.openxmlformats.org/officeDocument/2006/math" xmlns:v="urn:schemas-microsoft-com:vml" xmlns:wp14="http://schemas.microsoft.com/office/word/2010/wordprocessingDrawing" xmlns:wp="http://schemas.openxmlformats.org/drawingml/2006/wordprocessingDrawing" xmlns:w10="urn:schemas-microsoft-com:office:word" xmlns:w="http://schemas.openxmlformats.org/wordprocessingml/2006/main" xmlns:w14="http://schemas.microsoft.com/office/word/2010/wordml" xmlns:w15="http://schemas.microsoft.com/office/word/2012/wordml" xmlns:w16se="http://schemas.microsoft.com/office/word/2015/wordml/symex" xmlns:wpg="http://schemas.microsoft.com/office/word/2010/wordprocessingGroup" xmlns:wpi="http://schemas.microsoft.com/office/word/2010/wordprocessingInk" xmlns:wne="http://schemas.microsoft.com/office/word/2006/wordml" xmlns:wps="http://schemas.microsoft.com/office/word/2010/wordprocessingShape" mc:Ignorable="w14 w15 w16se wp14">
   <w:abstractNum w:abstractNumId="0" w15:restartNumberingAfterBreak="0">
-    <w:nsid w:val="74AC3AAC"/>
+    <w:nsid w:val="1B400CA0"/>
+    <w:multiLevelType w:val="multilevel"/>
+    <w:tmpl w:val="1DC0BDB6"/>
+    <w:lvl w:ilvl="0">
+      <w:start w:val="1"/>
+      <w:numFmt w:val="bullet"/>
+      <w:lvlText w:val=""/>
+      <w:lvlJc w:val="left"/>
+      <w:pPr>
+        <w:tabs>
+          <w:tab w:val="num" w:pos="720"/>
+        </w:tabs>
+        <w:ind w:left="720" w:hanging="360"/>
+      </w:pPr>
+      <w:rPr>
+        <w:rFonts w:ascii="Symbol" w:hAnsi="Symbol" w:hint="default"/>
+        <w:sz w:val="20"/>
+      </w:rPr>
+    </w:lvl>
+    <w:lvl w:ilvl="1" w:tentative="1">
+      <w:start w:val="1"/>
+      <w:numFmt w:val="bullet"/>
+      <w:lvlText w:val="o"/>
+      <w:lvlJc w:val="left"/>
+      <w:pPr>
+        <w:tabs>
+          <w:tab w:val="num" w:pos="1440"/>
+        </w:tabs>
+        <w:ind w:left="1440" w:hanging="360"/>
+      </w:pPr>
+      <w:rPr>
+        <w:rFonts w:ascii="Courier New" w:hAnsi="Courier New" w:hint="default"/>
+        <w:sz w:val="20"/>
+      </w:rPr>
+    </w:lvl>
+    <w:lvl w:ilvl="2" w:tentative="1">
+      <w:start w:val="1"/>
+      <w:numFmt w:val="bullet"/>
+      <w:lvlText w:val=""/>
+      <w:lvlJc w:val="left"/>
+      <w:pPr>
+        <w:tabs>
+          <w:tab w:val="num" w:pos="2160"/>
+        </w:tabs>
+        <w:ind w:left="2160" w:hanging="360"/>
+      </w:pPr>
+      <w:rPr>
+        <w:rFonts w:ascii="Wingdings" w:hAnsi="Wingdings" w:hint="default"/>
+        <w:sz w:val="20"/>
+      </w:rPr>
+    </w:lvl>
+    <w:lvl w:ilvl="3" w:tentative="1">
+      <w:start w:val="1"/>
+      <w:numFmt w:val="bullet"/>
+      <w:lvlText w:val=""/>
+      <w:lvlJc w:val="left"/>
+      <w:pPr>
+        <w:tabs>
+          <w:tab w:val="num" w:pos="2880"/>
+        </w:tabs>
+        <w:ind w:left="2880" w:hanging="360"/>
+      </w:pPr>
+      <w:rPr>
+        <w:rFonts w:ascii="Wingdings" w:hAnsi="Wingdings" w:hint="default"/>
+        <w:sz w:val="20"/>
+      </w:rPr>
+    </w:lvl>
+    <w:lvl w:ilvl="4" w:tentative="1">
+      <w:start w:val="1"/>
+      <w:numFmt w:val="bullet"/>
+      <w:lvlText w:val=""/>
+      <w:lvlJc w:val="left"/>
+      <w:pPr>
+        <w:tabs>
+          <w:tab w:val="num" w:pos="3600"/>
+        </w:tabs>
+        <w:ind w:left="3600" w:hanging="360"/>
+      </w:pPr>
+      <w:rPr>
+        <w:rFonts w:ascii="Wingdings" w:hAnsi="Wingdings" w:hint="default"/>
+        <w:sz w:val="20"/>
+      </w:rPr>
+    </w:lvl>
+    <w:lvl w:ilvl="5" w:tentative="1">
+      <w:start w:val="1"/>
+      <w:numFmt w:val="bullet"/>
+      <w:lvlText w:val=""/>
+      <w:lvlJc w:val="left"/>
+      <w:pPr>
+        <w:tabs>
+          <w:tab w:val="num" w:pos="4320"/>
+        </w:tabs>
+        <w:ind w:left="4320" w:hanging="360"/>
+      </w:pPr>
+      <w:rPr>
+        <w:rFonts w:ascii="Wingdings" w:hAnsi="Wingdings" w:hint="default"/>
+        <w:sz w:val="20"/>
+      </w:rPr>
+    </w:lvl>
+    <w:lvl w:ilvl="6" w:tentative="1">
+      <w:start w:val="1"/>
+      <w:numFmt w:val="bullet"/>
+      <w:lvlText w:val=""/>
+      <w:lvlJc w:val="left"/>
+      <w:pPr>
+        <w:tabs>
+          <w:tab w:val="num" w:pos="5040"/>
+        </w:tabs>
+        <w:ind w:left="5040" w:hanging="360"/>
+      </w:pPr>
+      <w:rPr>
+        <w:rFonts w:ascii="Wingdings" w:hAnsi="Wingdings" w:hint="default"/>
+        <w:sz w:val="20"/>
+      </w:rPr>
+    </w:lvl>
+    <w:lvl w:ilvl="7" w:tentative="1">
+      <w:start w:val="1"/>
+      <w:numFmt w:val="bullet"/>
+      <w:lvlText w:val=""/>
+      <w:lvlJc w:val="left"/>
+      <w:pPr>
+        <w:tabs>
+          <w:tab w:val="num" w:pos="5760"/>
+        </w:tabs>
+        <w:ind w:left="5760" w:hanging="360"/>
+      </w:pPr>
+      <w:rPr>
+        <w:rFonts w:ascii="Wingdings" w:hAnsi="Wingdings" w:hint="default"/>
+        <w:sz w:val="20"/>
+      </w:rPr>
+    </w:lvl>
+    <w:lvl w:ilvl="8" w:tentative="1">
+      <w:start w:val="1"/>
+      <w:numFmt w:val="bullet"/>
+      <w:lvlText w:val=""/>
+      <w:lvlJc w:val="left"/>
+      <w:pPr>
+        <w:tabs>
+          <w:tab w:val="num" w:pos="6480"/>
+        </w:tabs>
+        <w:ind w:left="6480" w:hanging="360"/>
+      </w:pPr>
+      <w:rPr>
+        <w:rFonts w:ascii="Wingdings" w:hAnsi="Wingdings" w:hint="default"/>
+        <w:sz w:val="20"/>
+      </w:rPr>
+    </w:lvl>
+  </w:abstractNum>
+  <w:abstractNum w:abstractNumId="1" w15:restartNumberingAfterBreak="0">
+    <w:nsid w:val="1C115FB5"/>
     <w:multiLevelType w:val="hybridMultilevel"/>
-    <w:tmpl w:val="53B6FFA6"/>
+    <w:tmpl w:val="C996F33E"/>
     <w:lvl w:ilvl="0" w:tplc="100C0001">
       <w:start w:val="1"/>
       <w:numFmt w:val="bullet"/>
@@ -4615,7 +7239,382 @@
       </w:rPr>
     </w:lvl>
   </w:abstractNum>
-  <w:abstractNum w:abstractNumId="1" w15:restartNumberingAfterBreak="0">
+  <w:abstractNum w:abstractNumId="2" w15:restartNumberingAfterBreak="0">
+    <w:nsid w:val="3A1E506A"/>
+    <w:multiLevelType w:val="hybridMultilevel"/>
+    <w:tmpl w:val="775A2714"/>
+    <w:lvl w:ilvl="0" w:tplc="100C0001">
+      <w:start w:val="1"/>
+      <w:numFmt w:val="bullet"/>
+      <w:lvlText w:val=""/>
+      <w:lvlJc w:val="left"/>
+      <w:pPr>
+        <w:ind w:left="720" w:hanging="360"/>
+      </w:pPr>
+      <w:rPr>
+        <w:rFonts w:ascii="Symbol" w:hAnsi="Symbol" w:hint="default"/>
+      </w:rPr>
+    </w:lvl>
+    <w:lvl w:ilvl="1" w:tplc="100C0003" w:tentative="1">
+      <w:start w:val="1"/>
+      <w:numFmt w:val="bullet"/>
+      <w:lvlText w:val="o"/>
+      <w:lvlJc w:val="left"/>
+      <w:pPr>
+        <w:ind w:left="1440" w:hanging="360"/>
+      </w:pPr>
+      <w:rPr>
+        <w:rFonts w:ascii="Courier New" w:hAnsi="Courier New" w:cs="Courier New" w:hint="default"/>
+      </w:rPr>
+    </w:lvl>
+    <w:lvl w:ilvl="2" w:tplc="100C0005" w:tentative="1">
+      <w:start w:val="1"/>
+      <w:numFmt w:val="bullet"/>
+      <w:lvlText w:val=""/>
+      <w:lvlJc w:val="left"/>
+      <w:pPr>
+        <w:ind w:left="2160" w:hanging="360"/>
+      </w:pPr>
+      <w:rPr>
+        <w:rFonts w:ascii="Wingdings" w:hAnsi="Wingdings" w:hint="default"/>
+      </w:rPr>
+    </w:lvl>
+    <w:lvl w:ilvl="3" w:tplc="100C0001" w:tentative="1">
+      <w:start w:val="1"/>
+      <w:numFmt w:val="bullet"/>
+      <w:lvlText w:val=""/>
+      <w:lvlJc w:val="left"/>
+      <w:pPr>
+        <w:ind w:left="2880" w:hanging="360"/>
+      </w:pPr>
+      <w:rPr>
+        <w:rFonts w:ascii="Symbol" w:hAnsi="Symbol" w:hint="default"/>
+      </w:rPr>
+    </w:lvl>
+    <w:lvl w:ilvl="4" w:tplc="100C0003" w:tentative="1">
+      <w:start w:val="1"/>
+      <w:numFmt w:val="bullet"/>
+      <w:lvlText w:val="o"/>
+      <w:lvlJc w:val="left"/>
+      <w:pPr>
+        <w:ind w:left="3600" w:hanging="360"/>
+      </w:pPr>
+      <w:rPr>
+        <w:rFonts w:ascii="Courier New" w:hAnsi="Courier New" w:cs="Courier New" w:hint="default"/>
+      </w:rPr>
+    </w:lvl>
+    <w:lvl w:ilvl="5" w:tplc="100C0005" w:tentative="1">
+      <w:start w:val="1"/>
+      <w:numFmt w:val="bullet"/>
+      <w:lvlText w:val=""/>
+      <w:lvlJc w:val="left"/>
+      <w:pPr>
+        <w:ind w:left="4320" w:hanging="360"/>
+      </w:pPr>
+      <w:rPr>
+        <w:rFonts w:ascii="Wingdings" w:hAnsi="Wingdings" w:hint="default"/>
+      </w:rPr>
+    </w:lvl>
+    <w:lvl w:ilvl="6" w:tplc="100C0001" w:tentative="1">
+      <w:start w:val="1"/>
+      <w:numFmt w:val="bullet"/>
+      <w:lvlText w:val=""/>
+      <w:lvlJc w:val="left"/>
+      <w:pPr>
+        <w:ind w:left="5040" w:hanging="360"/>
+      </w:pPr>
+      <w:rPr>
+        <w:rFonts w:ascii="Symbol" w:hAnsi="Symbol" w:hint="default"/>
+      </w:rPr>
+    </w:lvl>
+    <w:lvl w:ilvl="7" w:tplc="100C0003" w:tentative="1">
+      <w:start w:val="1"/>
+      <w:numFmt w:val="bullet"/>
+      <w:lvlText w:val="o"/>
+      <w:lvlJc w:val="left"/>
+      <w:pPr>
+        <w:ind w:left="5760" w:hanging="360"/>
+      </w:pPr>
+      <w:rPr>
+        <w:rFonts w:ascii="Courier New" w:hAnsi="Courier New" w:cs="Courier New" w:hint="default"/>
+      </w:rPr>
+    </w:lvl>
+    <w:lvl w:ilvl="8" w:tplc="100C0005" w:tentative="1">
+      <w:start w:val="1"/>
+      <w:numFmt w:val="bullet"/>
+      <w:lvlText w:val=""/>
+      <w:lvlJc w:val="left"/>
+      <w:pPr>
+        <w:ind w:left="6480" w:hanging="360"/>
+      </w:pPr>
+      <w:rPr>
+        <w:rFonts w:ascii="Wingdings" w:hAnsi="Wingdings" w:hint="default"/>
+      </w:rPr>
+    </w:lvl>
+  </w:abstractNum>
+  <w:abstractNum w:abstractNumId="3" w15:restartNumberingAfterBreak="0">
+    <w:nsid w:val="6B4751A2"/>
+    <w:multiLevelType w:val="multilevel"/>
+    <w:tmpl w:val="02D855CE"/>
+    <w:lvl w:ilvl="0">
+      <w:start w:val="1"/>
+      <w:numFmt w:val="bullet"/>
+      <w:lvlText w:val=""/>
+      <w:lvlJc w:val="left"/>
+      <w:pPr>
+        <w:tabs>
+          <w:tab w:val="num" w:pos="720"/>
+        </w:tabs>
+        <w:ind w:left="720" w:hanging="360"/>
+      </w:pPr>
+      <w:rPr>
+        <w:rFonts w:ascii="Symbol" w:hAnsi="Symbol" w:hint="default"/>
+        <w:sz w:val="20"/>
+      </w:rPr>
+    </w:lvl>
+    <w:lvl w:ilvl="1" w:tentative="1">
+      <w:start w:val="1"/>
+      <w:numFmt w:val="bullet"/>
+      <w:lvlText w:val="o"/>
+      <w:lvlJc w:val="left"/>
+      <w:pPr>
+        <w:tabs>
+          <w:tab w:val="num" w:pos="1440"/>
+        </w:tabs>
+        <w:ind w:left="1440" w:hanging="360"/>
+      </w:pPr>
+      <w:rPr>
+        <w:rFonts w:ascii="Courier New" w:hAnsi="Courier New" w:hint="default"/>
+        <w:sz w:val="20"/>
+      </w:rPr>
+    </w:lvl>
+    <w:lvl w:ilvl="2" w:tentative="1">
+      <w:start w:val="1"/>
+      <w:numFmt w:val="bullet"/>
+      <w:lvlText w:val=""/>
+      <w:lvlJc w:val="left"/>
+      <w:pPr>
+        <w:tabs>
+          <w:tab w:val="num" w:pos="2160"/>
+        </w:tabs>
+        <w:ind w:left="2160" w:hanging="360"/>
+      </w:pPr>
+      <w:rPr>
+        <w:rFonts w:ascii="Wingdings" w:hAnsi="Wingdings" w:hint="default"/>
+        <w:sz w:val="20"/>
+      </w:rPr>
+    </w:lvl>
+    <w:lvl w:ilvl="3" w:tentative="1">
+      <w:start w:val="1"/>
+      <w:numFmt w:val="bullet"/>
+      <w:lvlText w:val=""/>
+      <w:lvlJc w:val="left"/>
+      <w:pPr>
+        <w:tabs>
+          <w:tab w:val="num" w:pos="2880"/>
+        </w:tabs>
+        <w:ind w:left="2880" w:hanging="360"/>
+      </w:pPr>
+      <w:rPr>
+        <w:rFonts w:ascii="Wingdings" w:hAnsi="Wingdings" w:hint="default"/>
+        <w:sz w:val="20"/>
+      </w:rPr>
+    </w:lvl>
+    <w:lvl w:ilvl="4" w:tentative="1">
+      <w:start w:val="1"/>
+      <w:numFmt w:val="bullet"/>
+      <w:lvlText w:val=""/>
+      <w:lvlJc w:val="left"/>
+      <w:pPr>
+        <w:tabs>
+          <w:tab w:val="num" w:pos="3600"/>
+        </w:tabs>
+        <w:ind w:left="3600" w:hanging="360"/>
+      </w:pPr>
+      <w:rPr>
+        <w:rFonts w:ascii="Wingdings" w:hAnsi="Wingdings" w:hint="default"/>
+        <w:sz w:val="20"/>
+      </w:rPr>
+    </w:lvl>
+    <w:lvl w:ilvl="5" w:tentative="1">
+      <w:start w:val="1"/>
+      <w:numFmt w:val="bullet"/>
+      <w:lvlText w:val=""/>
+      <w:lvlJc w:val="left"/>
+      <w:pPr>
+        <w:tabs>
+          <w:tab w:val="num" w:pos="4320"/>
+        </w:tabs>
+        <w:ind w:left="4320" w:hanging="360"/>
+      </w:pPr>
+      <w:rPr>
+        <w:rFonts w:ascii="Wingdings" w:hAnsi="Wingdings" w:hint="default"/>
+        <w:sz w:val="20"/>
+      </w:rPr>
+    </w:lvl>
+    <w:lvl w:ilvl="6" w:tentative="1">
+      <w:start w:val="1"/>
+      <w:numFmt w:val="bullet"/>
+      <w:lvlText w:val=""/>
+      <w:lvlJc w:val="left"/>
+      <w:pPr>
+        <w:tabs>
+          <w:tab w:val="num" w:pos="5040"/>
+        </w:tabs>
+        <w:ind w:left="5040" w:hanging="360"/>
+      </w:pPr>
+      <w:rPr>
+        <w:rFonts w:ascii="Wingdings" w:hAnsi="Wingdings" w:hint="default"/>
+        <w:sz w:val="20"/>
+      </w:rPr>
+    </w:lvl>
+    <w:lvl w:ilvl="7" w:tentative="1">
+      <w:start w:val="1"/>
+      <w:numFmt w:val="bullet"/>
+      <w:lvlText w:val=""/>
+      <w:lvlJc w:val="left"/>
+      <w:pPr>
+        <w:tabs>
+          <w:tab w:val="num" w:pos="5760"/>
+        </w:tabs>
+        <w:ind w:left="5760" w:hanging="360"/>
+      </w:pPr>
+      <w:rPr>
+        <w:rFonts w:ascii="Wingdings" w:hAnsi="Wingdings" w:hint="default"/>
+        <w:sz w:val="20"/>
+      </w:rPr>
+    </w:lvl>
+    <w:lvl w:ilvl="8" w:tentative="1">
+      <w:start w:val="1"/>
+      <w:numFmt w:val="bullet"/>
+      <w:lvlText w:val=""/>
+      <w:lvlJc w:val="left"/>
+      <w:pPr>
+        <w:tabs>
+          <w:tab w:val="num" w:pos="6480"/>
+        </w:tabs>
+        <w:ind w:left="6480" w:hanging="360"/>
+      </w:pPr>
+      <w:rPr>
+        <w:rFonts w:ascii="Wingdings" w:hAnsi="Wingdings" w:hint="default"/>
+        <w:sz w:val="20"/>
+      </w:rPr>
+    </w:lvl>
+  </w:abstractNum>
+  <w:abstractNum w:abstractNumId="4" w15:restartNumberingAfterBreak="0">
+    <w:nsid w:val="74AC3AAC"/>
+    <w:multiLevelType w:val="hybridMultilevel"/>
+    <w:tmpl w:val="53B6FFA6"/>
+    <w:lvl w:ilvl="0" w:tplc="100C0001">
+      <w:start w:val="1"/>
+      <w:numFmt w:val="bullet"/>
+      <w:lvlText w:val=""/>
+      <w:lvlJc w:val="left"/>
+      <w:pPr>
+        <w:ind w:left="720" w:hanging="360"/>
+      </w:pPr>
+      <w:rPr>
+        <w:rFonts w:ascii="Symbol" w:hAnsi="Symbol" w:hint="default"/>
+      </w:rPr>
+    </w:lvl>
+    <w:lvl w:ilvl="1" w:tplc="100C0003" w:tentative="1">
+      <w:start w:val="1"/>
+      <w:numFmt w:val="bullet"/>
+      <w:lvlText w:val="o"/>
+      <w:lvlJc w:val="left"/>
+      <w:pPr>
+        <w:ind w:left="1440" w:hanging="360"/>
+      </w:pPr>
+      <w:rPr>
+        <w:rFonts w:ascii="Courier New" w:hAnsi="Courier New" w:cs="Courier New" w:hint="default"/>
+      </w:rPr>
+    </w:lvl>
+    <w:lvl w:ilvl="2" w:tplc="100C0005" w:tentative="1">
+      <w:start w:val="1"/>
+      <w:numFmt w:val="bullet"/>
+      <w:lvlText w:val=""/>
+      <w:lvlJc w:val="left"/>
+      <w:pPr>
+        <w:ind w:left="2160" w:hanging="360"/>
+      </w:pPr>
+      <w:rPr>
+        <w:rFonts w:ascii="Wingdings" w:hAnsi="Wingdings" w:hint="default"/>
+      </w:rPr>
+    </w:lvl>
+    <w:lvl w:ilvl="3" w:tplc="100C0001" w:tentative="1">
+      <w:start w:val="1"/>
+      <w:numFmt w:val="bullet"/>
+      <w:lvlText w:val=""/>
+      <w:lvlJc w:val="left"/>
+      <w:pPr>
+        <w:ind w:left="2880" w:hanging="360"/>
+      </w:pPr>
+      <w:rPr>
+        <w:rFonts w:ascii="Symbol" w:hAnsi="Symbol" w:hint="default"/>
+      </w:rPr>
+    </w:lvl>
+    <w:lvl w:ilvl="4" w:tplc="100C0003" w:tentative="1">
+      <w:start w:val="1"/>
+      <w:numFmt w:val="bullet"/>
+      <w:lvlText w:val="o"/>
+      <w:lvlJc w:val="left"/>
+      <w:pPr>
+        <w:ind w:left="3600" w:hanging="360"/>
+      </w:pPr>
+      <w:rPr>
+        <w:rFonts w:ascii="Courier New" w:hAnsi="Courier New" w:cs="Courier New" w:hint="default"/>
+      </w:rPr>
+    </w:lvl>
+    <w:lvl w:ilvl="5" w:tplc="100C0005" w:tentative="1">
+      <w:start w:val="1"/>
+      <w:numFmt w:val="bullet"/>
+      <w:lvlText w:val=""/>
+      <w:lvlJc w:val="left"/>
+      <w:pPr>
+        <w:ind w:left="4320" w:hanging="360"/>
+      </w:pPr>
+      <w:rPr>
+        <w:rFonts w:ascii="Wingdings" w:hAnsi="Wingdings" w:hint="default"/>
+      </w:rPr>
+    </w:lvl>
+    <w:lvl w:ilvl="6" w:tplc="100C0001" w:tentative="1">
+      <w:start w:val="1"/>
+      <w:numFmt w:val="bullet"/>
+      <w:lvlText w:val=""/>
+      <w:lvlJc w:val="left"/>
+      <w:pPr>
+        <w:ind w:left="5040" w:hanging="360"/>
+      </w:pPr>
+      <w:rPr>
+        <w:rFonts w:ascii="Symbol" w:hAnsi="Symbol" w:hint="default"/>
+      </w:rPr>
+    </w:lvl>
+    <w:lvl w:ilvl="7" w:tplc="100C0003" w:tentative="1">
+      <w:start w:val="1"/>
+      <w:numFmt w:val="bullet"/>
+      <w:lvlText w:val="o"/>
+      <w:lvlJc w:val="left"/>
+      <w:pPr>
+        <w:ind w:left="5760" w:hanging="360"/>
+      </w:pPr>
+      <w:rPr>
+        <w:rFonts w:ascii="Courier New" w:hAnsi="Courier New" w:cs="Courier New" w:hint="default"/>
+      </w:rPr>
+    </w:lvl>
+    <w:lvl w:ilvl="8" w:tplc="100C0005" w:tentative="1">
+      <w:start w:val="1"/>
+      <w:numFmt w:val="bullet"/>
+      <w:lvlText w:val=""/>
+      <w:lvlJc w:val="left"/>
+      <w:pPr>
+        <w:ind w:left="6480" w:hanging="360"/>
+      </w:pPr>
+      <w:rPr>
+        <w:rFonts w:ascii="Wingdings" w:hAnsi="Wingdings" w:hint="default"/>
+      </w:rPr>
+    </w:lvl>
+  </w:abstractNum>
+  <w:abstractNum w:abstractNumId="5" w15:restartNumberingAfterBreak="0">
     <w:nsid w:val="7A3E5C96"/>
     <w:multiLevelType w:val="multilevel"/>
     <w:tmpl w:val="100C0025"/>
@@ -4710,11 +7709,139 @@
       </w:pPr>
     </w:lvl>
   </w:abstractNum>
+  <w:abstractNum w:abstractNumId="6" w15:restartNumberingAfterBreak="0">
+    <w:nsid w:val="7F720345"/>
+    <w:multiLevelType w:val="hybridMultilevel"/>
+    <w:tmpl w:val="50FC5DBC"/>
+    <w:lvl w:ilvl="0" w:tplc="100C0001">
+      <w:start w:val="1"/>
+      <w:numFmt w:val="bullet"/>
+      <w:lvlText w:val=""/>
+      <w:lvlJc w:val="left"/>
+      <w:pPr>
+        <w:ind w:left="720" w:hanging="360"/>
+      </w:pPr>
+      <w:rPr>
+        <w:rFonts w:ascii="Symbol" w:hAnsi="Symbol" w:hint="default"/>
+      </w:rPr>
+    </w:lvl>
+    <w:lvl w:ilvl="1" w:tplc="100C0003" w:tentative="1">
+      <w:start w:val="1"/>
+      <w:numFmt w:val="bullet"/>
+      <w:lvlText w:val="o"/>
+      <w:lvlJc w:val="left"/>
+      <w:pPr>
+        <w:ind w:left="1440" w:hanging="360"/>
+      </w:pPr>
+      <w:rPr>
+        <w:rFonts w:ascii="Courier New" w:hAnsi="Courier New" w:cs="Courier New" w:hint="default"/>
+      </w:rPr>
+    </w:lvl>
+    <w:lvl w:ilvl="2" w:tplc="100C0005" w:tentative="1">
+      <w:start w:val="1"/>
+      <w:numFmt w:val="bullet"/>
+      <w:lvlText w:val=""/>
+      <w:lvlJc w:val="left"/>
+      <w:pPr>
+        <w:ind w:left="2160" w:hanging="360"/>
+      </w:pPr>
+      <w:rPr>
+        <w:rFonts w:ascii="Wingdings" w:hAnsi="Wingdings" w:hint="default"/>
+      </w:rPr>
+    </w:lvl>
+    <w:lvl w:ilvl="3" w:tplc="100C0001" w:tentative="1">
+      <w:start w:val="1"/>
+      <w:numFmt w:val="bullet"/>
+      <w:lvlText w:val=""/>
+      <w:lvlJc w:val="left"/>
+      <w:pPr>
+        <w:ind w:left="2880" w:hanging="360"/>
+      </w:pPr>
+      <w:rPr>
+        <w:rFonts w:ascii="Symbol" w:hAnsi="Symbol" w:hint="default"/>
+      </w:rPr>
+    </w:lvl>
+    <w:lvl w:ilvl="4" w:tplc="100C0003" w:tentative="1">
+      <w:start w:val="1"/>
+      <w:numFmt w:val="bullet"/>
+      <w:lvlText w:val="o"/>
+      <w:lvlJc w:val="left"/>
+      <w:pPr>
+        <w:ind w:left="3600" w:hanging="360"/>
+      </w:pPr>
+      <w:rPr>
+        <w:rFonts w:ascii="Courier New" w:hAnsi="Courier New" w:cs="Courier New" w:hint="default"/>
+      </w:rPr>
+    </w:lvl>
+    <w:lvl w:ilvl="5" w:tplc="100C0005" w:tentative="1">
+      <w:start w:val="1"/>
+      <w:numFmt w:val="bullet"/>
+      <w:lvlText w:val=""/>
+      <w:lvlJc w:val="left"/>
+      <w:pPr>
+        <w:ind w:left="4320" w:hanging="360"/>
+      </w:pPr>
+      <w:rPr>
+        <w:rFonts w:ascii="Wingdings" w:hAnsi="Wingdings" w:hint="default"/>
+      </w:rPr>
+    </w:lvl>
+    <w:lvl w:ilvl="6" w:tplc="100C0001" w:tentative="1">
+      <w:start w:val="1"/>
+      <w:numFmt w:val="bullet"/>
+      <w:lvlText w:val=""/>
+      <w:lvlJc w:val="left"/>
+      <w:pPr>
+        <w:ind w:left="5040" w:hanging="360"/>
+      </w:pPr>
+      <w:rPr>
+        <w:rFonts w:ascii="Symbol" w:hAnsi="Symbol" w:hint="default"/>
+      </w:rPr>
+    </w:lvl>
+    <w:lvl w:ilvl="7" w:tplc="100C0003" w:tentative="1">
+      <w:start w:val="1"/>
+      <w:numFmt w:val="bullet"/>
+      <w:lvlText w:val="o"/>
+      <w:lvlJc w:val="left"/>
+      <w:pPr>
+        <w:ind w:left="5760" w:hanging="360"/>
+      </w:pPr>
+      <w:rPr>
+        <w:rFonts w:ascii="Courier New" w:hAnsi="Courier New" w:cs="Courier New" w:hint="default"/>
+      </w:rPr>
+    </w:lvl>
+    <w:lvl w:ilvl="8" w:tplc="100C0005" w:tentative="1">
+      <w:start w:val="1"/>
+      <w:numFmt w:val="bullet"/>
+      <w:lvlText w:val=""/>
+      <w:lvlJc w:val="left"/>
+      <w:pPr>
+        <w:ind w:left="6480" w:hanging="360"/>
+      </w:pPr>
+      <w:rPr>
+        <w:rFonts w:ascii="Wingdings" w:hAnsi="Wingdings" w:hint="default"/>
+      </w:rPr>
+    </w:lvl>
+  </w:abstractNum>
   <w:num w:numId="1">
+    <w:abstractNumId w:val="5"/>
+  </w:num>
+  <w:num w:numId="2">
+    <w:abstractNumId w:val="4"/>
+  </w:num>
+  <w:num w:numId="3">
+    <w:abstractNumId w:val="0"/>
+  </w:num>
+  <w:num w:numId="4">
+    <w:abstractNumId w:val="6"/>
+  </w:num>
+  <w:num w:numId="5">
     <w:abstractNumId w:val="1"/>
   </w:num>
-  <w:num w:numId="2">
-    <w:abstractNumId w:val="0"/>
+  <w:num w:numId="6">
+    <w:abstractNumId w:val="3"/>
+  </w:num>
+  <w:num w:numId="7">
+    <w:abstractNumId w:val="2"/>
   </w:num>
 </w:numbering>
 </file>
@@ -5580,6 +8707,146 @@
       <w:contextualSpacing/>
     </w:pPr>
   </w:style>
+  <w:style w:type="paragraph" w:styleId="En-ttedetabledesmatires">
+    <w:name w:val="TOC Heading"/>
+    <w:basedOn w:val="Titre1"/>
+    <w:next w:val="Normal"/>
+    <w:uiPriority w:val="39"/>
+    <w:unhideWhenUsed/>
+    <w:qFormat/>
+    <w:rsid w:val="00253801"/>
+    <w:pPr>
+      <w:numPr>
+        <w:numId w:val="0"/>
+      </w:numPr>
+      <w:outlineLvl w:val="9"/>
+    </w:pPr>
+    <w:rPr>
+      <w:lang w:eastAsia="fr-CH"/>
+    </w:rPr>
+  </w:style>
+  <w:style w:type="paragraph" w:styleId="TM1">
+    <w:name w:val="toc 1"/>
+    <w:basedOn w:val="Normal"/>
+    <w:next w:val="Normal"/>
+    <w:autoRedefine/>
+    <w:uiPriority w:val="39"/>
+    <w:unhideWhenUsed/>
+    <w:rsid w:val="00253801"/>
+    <w:pPr>
+      <w:spacing w:after="100"/>
+    </w:pPr>
+  </w:style>
+  <w:style w:type="paragraph" w:styleId="TM2">
+    <w:name w:val="toc 2"/>
+    <w:basedOn w:val="Normal"/>
+    <w:next w:val="Normal"/>
+    <w:autoRedefine/>
+    <w:uiPriority w:val="39"/>
+    <w:unhideWhenUsed/>
+    <w:rsid w:val="00253801"/>
+    <w:pPr>
+      <w:spacing w:after="100"/>
+      <w:ind w:left="220"/>
+    </w:pPr>
+  </w:style>
+  <w:style w:type="paragraph" w:styleId="NormalWeb">
+    <w:name w:val="Normal (Web)"/>
+    <w:basedOn w:val="Normal"/>
+    <w:uiPriority w:val="99"/>
+    <w:semiHidden/>
+    <w:unhideWhenUsed/>
+    <w:rsid w:val="00973E50"/>
+    <w:pPr>
+      <w:spacing w:before="100" w:beforeAutospacing="1" w:after="100" w:afterAutospacing="1" w:line="240" w:lineRule="auto"/>
+    </w:pPr>
+    <w:rPr>
+      <w:rFonts w:ascii="Times New Roman" w:eastAsia="Times New Roman" w:hAnsi="Times New Roman" w:cs="Times New Roman"/>
+      <w:sz w:val="24"/>
+      <w:szCs w:val="24"/>
+      <w:lang w:eastAsia="fr-CH"/>
+    </w:rPr>
+  </w:style>
+  <w:style w:type="paragraph" w:styleId="PrformatHTML">
+    <w:name w:val="HTML Preformatted"/>
+    <w:basedOn w:val="Normal"/>
+    <w:link w:val="PrformatHTMLCar"/>
+    <w:uiPriority w:val="99"/>
+    <w:semiHidden/>
+    <w:unhideWhenUsed/>
+    <w:rsid w:val="00973E50"/>
+    <w:pPr>
+      <w:tabs>
+        <w:tab w:val="left" w:pos="916"/>
+        <w:tab w:val="left" w:pos="1832"/>
+        <w:tab w:val="left" w:pos="2748"/>
+        <w:tab w:val="left" w:pos="3664"/>
+        <w:tab w:val="left" w:pos="4580"/>
+        <w:tab w:val="left" w:pos="5496"/>
+        <w:tab w:val="left" w:pos="6412"/>
+        <w:tab w:val="left" w:pos="7328"/>
+        <w:tab w:val="left" w:pos="8244"/>
+        <w:tab w:val="left" w:pos="9160"/>
+        <w:tab w:val="left" w:pos="10076"/>
+        <w:tab w:val="left" w:pos="10992"/>
+        <w:tab w:val="left" w:pos="11908"/>
+        <w:tab w:val="left" w:pos="12824"/>
+        <w:tab w:val="left" w:pos="13740"/>
+        <w:tab w:val="left" w:pos="14656"/>
+      </w:tabs>
+      <w:spacing w:after="0" w:line="240" w:lineRule="auto"/>
+    </w:pPr>
+    <w:rPr>
+      <w:rFonts w:ascii="Courier New" w:eastAsia="Times New Roman" w:hAnsi="Courier New" w:cs="Courier New"/>
+      <w:sz w:val="20"/>
+      <w:szCs w:val="20"/>
+      <w:lang w:eastAsia="fr-CH"/>
+    </w:rPr>
+  </w:style>
+  <w:style w:type="character" w:customStyle="1" w:styleId="PrformatHTMLCar">
+    <w:name w:val="Préformaté HTML Car"/>
+    <w:basedOn w:val="Policepardfaut"/>
+    <w:link w:val="PrformatHTML"/>
+    <w:uiPriority w:val="99"/>
+    <w:semiHidden/>
+    <w:rsid w:val="00973E50"/>
+    <w:rPr>
+      <w:rFonts w:ascii="Courier New" w:eastAsia="Times New Roman" w:hAnsi="Courier New" w:cs="Courier New"/>
+      <w:sz w:val="20"/>
+      <w:szCs w:val="20"/>
+      <w:lang w:eastAsia="fr-CH"/>
+    </w:rPr>
+  </w:style>
+  <w:style w:type="paragraph" w:styleId="Textedebulles">
+    <w:name w:val="Balloon Text"/>
+    <w:basedOn w:val="Normal"/>
+    <w:link w:val="TextedebullesCar"/>
+    <w:uiPriority w:val="99"/>
+    <w:semiHidden/>
+    <w:unhideWhenUsed/>
+    <w:rsid w:val="000021D2"/>
+    <w:pPr>
+      <w:spacing w:after="0" w:line="240" w:lineRule="auto"/>
+    </w:pPr>
+    <w:rPr>
+      <w:rFonts w:ascii="Segoe UI" w:hAnsi="Segoe UI" w:cs="Segoe UI"/>
+      <w:sz w:val="18"/>
+      <w:szCs w:val="18"/>
+    </w:rPr>
+  </w:style>
+  <w:style w:type="character" w:customStyle="1" w:styleId="TextedebullesCar">
+    <w:name w:val="Texte de bulles Car"/>
+    <w:basedOn w:val="Policepardfaut"/>
+    <w:link w:val="Textedebulles"/>
+    <w:uiPriority w:val="99"/>
+    <w:semiHidden/>
+    <w:rsid w:val="000021D2"/>
+    <w:rPr>
+      <w:rFonts w:ascii="Segoe UI" w:hAnsi="Segoe UI" w:cs="Segoe UI"/>
+      <w:sz w:val="18"/>
+      <w:szCs w:val="18"/>
+    </w:rPr>
+  </w:style>
 </w:styles>
 </file>
 
@@ -5868,7 +9135,7 @@
 </file>
 
 <file path=customXml/itemProps2.xml><?xml version="1.0" encoding="utf-8"?>
-<ds:datastoreItem xmlns:ds="http://schemas.openxmlformats.org/officeDocument/2006/customXml" ds:itemID="{E274C4C7-332D-403B-9402-271044EAA765}">
+<ds:datastoreItem xmlns:ds="http://schemas.openxmlformats.org/officeDocument/2006/customXml" ds:itemID="{1DBEBE27-5E65-45BE-8DAF-4FA86290DE1D}">
   <ds:schemaRefs>
     <ds:schemaRef ds:uri="http://schemas.openxmlformats.org/officeDocument/2006/bibliography"/>
   </ds:schemaRefs>

</xml_diff>

<commit_message>
Continuation de l'installation d'Open LDAP
</commit_message>
<xml_diff>
--- a/Doc Systeme.docx
+++ b/Doc Systeme.docx
@@ -5920,13 +5920,7 @@
         <w:t>C’est</w:t>
       </w:r>
       <w:r>
-        <w:t xml:space="preserve"> </w:t>
-      </w:r>
-      <w:r>
-        <w:t>u</w:t>
-      </w:r>
-      <w:r>
-        <w:t xml:space="preserve">ne </w:t>
+        <w:t xml:space="preserve"> une </w:t>
       </w:r>
       <w:r>
         <w:t>implémentation</w:t>
@@ -6091,20 +6085,6 @@
       <w:pPr>
         <w:spacing w:after="0"/>
       </w:pPr>
-      <w:r>
-        <w:t>La marche à suivre est tiré du site (</w:t>
-      </w:r>
-      <w:hyperlink r:id="rId9" w:history="1">
-        <w:r>
-          <w:rPr>
-            <w:rStyle w:val="Lienhypertexte"/>
-          </w:rPr>
-          <w:t>www.commentcamarche.net</w:t>
-        </w:r>
-      </w:hyperlink>
-      <w:r>
-        <w:t>).</w:t>
-      </w:r>
     </w:p>
     <w:p>
       <w:pPr>
@@ -6130,7 +6110,753 @@
     <w:p>
       <w:pPr>
         <w:spacing w:after="0"/>
-      </w:pPr>
+        <w:rPr>
+          <w:b/>
+          <w:i/>
+        </w:rPr>
+      </w:pPr>
+      <w:r>
+        <w:br/>
+        <w:t xml:space="preserve">Dans un premier temps il faut s'assurer d'être </w:t>
+      </w:r>
+      <w:r>
+        <w:t>root</w:t>
+      </w:r>
+      <w:r>
+        <w:t> : « </w:t>
+      </w:r>
+      <w:r>
+        <w:rPr>
+          <w:b/>
+          <w:i/>
+        </w:rPr>
+        <w:t>su root</w:t>
+      </w:r>
+      <w:r>
+        <w:rPr>
+          <w:b/>
+          <w:i/>
+        </w:rPr>
+        <w:t> »</w:t>
+      </w:r>
+      <w:r>
+        <w:rPr>
+          <w:b/>
+          <w:i/>
+        </w:rPr>
+        <w:t>.</w:t>
+      </w:r>
+    </w:p>
+    <w:p>
+      <w:pPr>
+        <w:spacing w:after="0"/>
+      </w:pPr>
+    </w:p>
+    <w:p>
+      <w:pPr>
+        <w:spacing w:after="0"/>
+      </w:pPr>
+      <w:r>
+        <w:t xml:space="preserve">Puis il faut </w:t>
+      </w:r>
+      <w:r>
+        <w:t>télécharger les paquets suivants :</w:t>
+      </w:r>
+      <w:r>
+        <w:t xml:space="preserve"> </w:t>
+      </w:r>
+      <w:r>
+        <w:t>« </w:t>
+      </w:r>
+      <w:r>
+        <w:rPr>
+          <w:b/>
+          <w:i/>
+        </w:rPr>
+        <w:t>apt install slapd</w:t>
+      </w:r>
+      <w:r>
+        <w:rPr>
+          <w:b/>
+          <w:i/>
+        </w:rPr>
+        <w:t xml:space="preserve"> ldap-</w:t>
+      </w:r>
+      <w:r>
+        <w:rPr>
+          <w:b/>
+          <w:i/>
+        </w:rPr>
+        <w:t>utils</w:t>
+      </w:r>
+      <w:r>
+        <w:t xml:space="preserve"> »</w:t>
+      </w:r>
+      <w:r>
+        <w:t>.</w:t>
+      </w:r>
+    </w:p>
+    <w:p>
+      <w:pPr>
+        <w:spacing w:after="0"/>
+      </w:pPr>
+    </w:p>
+    <w:p>
+      <w:pPr>
+        <w:spacing w:after="0"/>
+      </w:pPr>
+      <w:r>
+        <w:t>Ce fichier contient les paramètres d'installation du serveur OpenLDAP. Il faut ainsi modifier les sections suivantes :</w:t>
+      </w:r>
+    </w:p>
+    <w:p>
+      <w:pPr>
+        <w:spacing w:after="0"/>
+      </w:pPr>
+    </w:p>
+    <w:p>
+      <w:pPr>
+        <w:pStyle w:val="PrformatHTML"/>
+        <w:rPr>
+          <w:rFonts w:asciiTheme="minorHAnsi" w:eastAsiaTheme="minorHAnsi" w:hAnsiTheme="minorHAnsi" w:cstheme="minorBidi"/>
+          <w:b/>
+          <w:i/>
+          <w:sz w:val="22"/>
+          <w:szCs w:val="22"/>
+          <w:lang w:eastAsia="en-US"/>
+        </w:rPr>
+      </w:pPr>
+      <w:r>
+        <w:rPr>
+          <w:rFonts w:asciiTheme="minorHAnsi" w:eastAsiaTheme="minorHAnsi" w:hAnsiTheme="minorHAnsi" w:cstheme="minorBidi"/>
+          <w:b/>
+          <w:i/>
+          <w:sz w:val="22"/>
+          <w:szCs w:val="22"/>
+          <w:lang w:eastAsia="en-US"/>
+        </w:rPr>
+        <w:t>« </w:t>
+      </w:r>
+      <w:r>
+        <w:rPr>
+          <w:rFonts w:asciiTheme="minorHAnsi" w:eastAsiaTheme="minorHAnsi" w:hAnsiTheme="minorHAnsi" w:cstheme="minorBidi"/>
+          <w:b/>
+          <w:i/>
+          <w:sz w:val="22"/>
+          <w:szCs w:val="22"/>
+          <w:lang w:eastAsia="en-US"/>
+        </w:rPr>
+        <w:t>nano</w:t>
+      </w:r>
+      <w:r>
+        <w:rPr>
+          <w:rFonts w:asciiTheme="minorHAnsi" w:eastAsiaTheme="minorHAnsi" w:hAnsiTheme="minorHAnsi" w:cstheme="minorBidi"/>
+          <w:b/>
+          <w:i/>
+          <w:sz w:val="22"/>
+          <w:szCs w:val="22"/>
+          <w:lang w:eastAsia="en-US"/>
+        </w:rPr>
+        <w:t xml:space="preserve"> /etc/ldap/ldap.conf</w:t>
+      </w:r>
+      <w:r>
+        <w:rPr>
+          <w:rFonts w:asciiTheme="minorHAnsi" w:eastAsiaTheme="minorHAnsi" w:hAnsiTheme="minorHAnsi" w:cstheme="minorBidi"/>
+          <w:b/>
+          <w:i/>
+          <w:sz w:val="22"/>
+          <w:szCs w:val="22"/>
+          <w:lang w:eastAsia="en-US"/>
+        </w:rPr>
+        <w:t> »</w:t>
+      </w:r>
+    </w:p>
+    <w:p>
+      <w:pPr>
+        <w:spacing w:after="0"/>
+      </w:pPr>
+    </w:p>
+    <w:p>
+      <w:pPr>
+        <w:spacing w:after="0"/>
+      </w:pPr>
+      <w:r>
+        <w:rPr>
+          <w:noProof/>
+          <w:lang w:eastAsia="fr-CH"/>
+        </w:rPr>
+        <w:drawing>
+          <wp:inline distT="0" distB="0" distL="0" distR="0" wp14:anchorId="20EC7626" wp14:editId="656CBC9D">
+            <wp:extent cx="5760720" cy="4318635"/>
+            <wp:effectExtent l="0" t="0" r="0" b="5715"/>
+            <wp:docPr id="11" name="Image 11"/>
+            <wp:cNvGraphicFramePr>
+              <a:graphicFrameLocks xmlns:a="http://schemas.openxmlformats.org/drawingml/2006/main" noChangeAspect="1"/>
+            </wp:cNvGraphicFramePr>
+            <a:graphic xmlns:a="http://schemas.openxmlformats.org/drawingml/2006/main">
+              <a:graphicData uri="http://schemas.openxmlformats.org/drawingml/2006/picture">
+                <pic:pic xmlns:pic="http://schemas.openxmlformats.org/drawingml/2006/picture">
+                  <pic:nvPicPr>
+                    <pic:cNvPr id="1" name=""/>
+                    <pic:cNvPicPr/>
+                  </pic:nvPicPr>
+                  <pic:blipFill>
+                    <a:blip r:embed="rId9"/>
+                    <a:stretch>
+                      <a:fillRect/>
+                    </a:stretch>
+                  </pic:blipFill>
+                  <pic:spPr>
+                    <a:xfrm>
+                      <a:off x="0" y="0"/>
+                      <a:ext cx="5760720" cy="4318635"/>
+                    </a:xfrm>
+                    <a:prstGeom prst="rect">
+                      <a:avLst/>
+                    </a:prstGeom>
+                  </pic:spPr>
+                </pic:pic>
+              </a:graphicData>
+            </a:graphic>
+          </wp:inline>
+        </w:drawing>
+      </w:r>
+    </w:p>
+    <w:p>
+      <w:pPr>
+        <w:spacing w:after="0"/>
+      </w:pPr>
+      <w:r>
+        <w:t>Voilà le contenu du fichier, il faudra décommenter et modifier les lignes «</w:t>
+      </w:r>
+      <w:r>
+        <w:t xml:space="preserve"> </w:t>
+      </w:r>
+      <w:r>
+        <w:t xml:space="preserve">BASE » et « URL </w:t>
+      </w:r>
+      <w:r>
+        <w:t>» par</w:t>
+      </w:r>
+      <w:r>
+        <w:t xml:space="preserve"> vos informations personnelles (nom de domaine et </w:t>
+      </w:r>
+      <w:r>
+        <w:t>IP</w:t>
+      </w:r>
+      <w:r>
+        <w:t>)</w:t>
+      </w:r>
+      <w:r>
+        <w:t>.</w:t>
+      </w:r>
+    </w:p>
+    <w:p>
+      <w:pPr>
+        <w:spacing w:after="0"/>
+      </w:pPr>
+      <w:r>
+        <w:t>Dans mon cas j’écrirai :</w:t>
+      </w:r>
+      <w:r>
+        <w:t xml:space="preserve"> </w:t>
+      </w:r>
+    </w:p>
+    <w:p>
+      <w:pPr>
+        <w:pStyle w:val="Paragraphedeliste"/>
+        <w:numPr>
+          <w:ilvl w:val="0"/>
+          <w:numId w:val="8"/>
+        </w:numPr>
+        <w:spacing w:after="0"/>
+      </w:pPr>
+      <w:r>
+        <w:t>« BASE</w:t>
+      </w:r>
+      <w:r>
+        <w:tab/>
+        <w:t>dc=cpnv, dc=ch</w:t>
+      </w:r>
+      <w:r>
+        <w:t> »</w:t>
+      </w:r>
+      <w:r>
+        <w:t xml:space="preserve"> </w:t>
+      </w:r>
+    </w:p>
+    <w:p>
+      <w:pPr>
+        <w:pStyle w:val="Paragraphedeliste"/>
+        <w:numPr>
+          <w:ilvl w:val="0"/>
+          <w:numId w:val="8"/>
+        </w:numPr>
+        <w:spacing w:after="0"/>
+      </w:pPr>
+      <w:r>
+        <w:t>« URL</w:t>
+      </w:r>
+      <w:r>
+        <w:tab/>
+        <w:t>ldap://www.cpnv.ch ldap://www.master-cpnv.ch :</w:t>
+      </w:r>
+      <w:r>
+        <w:t>666 »</w:t>
+      </w:r>
+      <w:r>
+        <w:t> </w:t>
+      </w:r>
+    </w:p>
+    <w:p>
+      <w:pPr>
+        <w:spacing w:after="0"/>
+      </w:pPr>
+    </w:p>
+    <w:p>
+      <w:pPr>
+        <w:spacing w:after="0"/>
+      </w:pPr>
+      <w:r>
+        <w:t>Dès que vous avez fait les modifications</w:t>
+      </w:r>
+      <w:r>
+        <w:t xml:space="preserve">, faites un ctrl x puis </w:t>
+      </w:r>
+      <w:r>
+        <w:t>« </w:t>
+      </w:r>
+      <w:r>
+        <w:t>y</w:t>
+      </w:r>
+      <w:r>
+        <w:t> » pour sauvegarder.</w:t>
+      </w:r>
+    </w:p>
+    <w:p>
+      <w:pPr>
+        <w:spacing w:after="0"/>
+      </w:pPr>
+    </w:p>
+    <w:p>
+      <w:pPr>
+        <w:pStyle w:val="PrformatHTML"/>
+        <w:rPr>
+          <w:rFonts w:asciiTheme="minorHAnsi" w:eastAsiaTheme="minorHAnsi" w:hAnsiTheme="minorHAnsi" w:cstheme="minorBidi"/>
+          <w:sz w:val="22"/>
+          <w:szCs w:val="22"/>
+          <w:lang w:eastAsia="en-US"/>
+        </w:rPr>
+      </w:pPr>
+      <w:r>
+        <w:rPr>
+          <w:rFonts w:asciiTheme="minorHAnsi" w:eastAsiaTheme="minorHAnsi" w:hAnsiTheme="minorHAnsi" w:cstheme="minorBidi"/>
+          <w:sz w:val="22"/>
+          <w:szCs w:val="22"/>
+          <w:lang w:eastAsia="en-US"/>
+        </w:rPr>
+        <w:t>A présent nous allp</w:t>
+      </w:r>
+    </w:p>
+    <w:p>
+      <w:pPr>
+        <w:pStyle w:val="PrformatHTML"/>
+        <w:rPr>
+          <w:rFonts w:asciiTheme="minorHAnsi" w:eastAsiaTheme="minorHAnsi" w:hAnsiTheme="minorHAnsi" w:cstheme="minorBidi"/>
+          <w:sz w:val="22"/>
+          <w:szCs w:val="22"/>
+          <w:lang w:eastAsia="en-US"/>
+        </w:rPr>
+      </w:pPr>
+      <w:r>
+        <w:rPr>
+          <w:rFonts w:asciiTheme="minorHAnsi" w:eastAsiaTheme="minorHAnsi" w:hAnsiTheme="minorHAnsi" w:cstheme="minorBidi"/>
+          <w:sz w:val="22"/>
+          <w:szCs w:val="22"/>
+          <w:lang w:eastAsia="en-US"/>
+        </w:rPr>
+        <w:lastRenderedPageBreak/>
+        <w:t xml:space="preserve">Reconfigurer le </w:t>
+      </w:r>
+      <w:r>
+        <w:rPr>
+          <w:rFonts w:asciiTheme="minorHAnsi" w:eastAsiaTheme="minorHAnsi" w:hAnsiTheme="minorHAnsi" w:cstheme="minorBidi"/>
+          <w:sz w:val="22"/>
+          <w:szCs w:val="22"/>
+          <w:lang w:eastAsia="en-US"/>
+        </w:rPr>
+        <w:t>serveur</w:t>
+      </w:r>
+      <w:r>
+        <w:rPr>
+          <w:rFonts w:asciiTheme="minorHAnsi" w:eastAsiaTheme="minorHAnsi" w:hAnsiTheme="minorHAnsi" w:cstheme="minorBidi"/>
+          <w:sz w:val="22"/>
+          <w:szCs w:val="22"/>
+          <w:lang w:eastAsia="en-US"/>
+        </w:rPr>
+        <w:t xml:space="preserve"> LDAP avec les paramètres actuels :</w:t>
+      </w:r>
+      <w:bookmarkStart w:id="14" w:name="_GoBack"/>
+      <w:bookmarkEnd w:id="14"/>
+    </w:p>
+    <w:p>
+      <w:pPr>
+        <w:pStyle w:val="PrformatHTML"/>
+        <w:rPr>
+          <w:rFonts w:asciiTheme="minorHAnsi" w:eastAsiaTheme="minorHAnsi" w:hAnsiTheme="minorHAnsi" w:cstheme="minorBidi"/>
+          <w:b/>
+          <w:i/>
+          <w:sz w:val="22"/>
+          <w:szCs w:val="22"/>
+          <w:lang w:eastAsia="en-US"/>
+        </w:rPr>
+      </w:pPr>
+      <w:r>
+        <w:rPr>
+          <w:rFonts w:asciiTheme="minorHAnsi" w:eastAsiaTheme="minorHAnsi" w:hAnsiTheme="minorHAnsi" w:cstheme="minorBidi"/>
+          <w:b/>
+          <w:i/>
+          <w:sz w:val="22"/>
+          <w:szCs w:val="22"/>
+          <w:lang w:eastAsia="en-US"/>
+        </w:rPr>
+        <w:t>« </w:t>
+      </w:r>
+      <w:r>
+        <w:rPr>
+          <w:rFonts w:asciiTheme="minorHAnsi" w:eastAsiaTheme="minorHAnsi" w:hAnsiTheme="minorHAnsi" w:cstheme="minorBidi"/>
+          <w:b/>
+          <w:i/>
+          <w:sz w:val="22"/>
+          <w:szCs w:val="22"/>
+          <w:lang w:eastAsia="en-US"/>
+        </w:rPr>
+        <w:t>dpkg-reconfigure slapd</w:t>
+      </w:r>
+      <w:r>
+        <w:rPr>
+          <w:rFonts w:asciiTheme="minorHAnsi" w:eastAsiaTheme="minorHAnsi" w:hAnsiTheme="minorHAnsi" w:cstheme="minorBidi"/>
+          <w:b/>
+          <w:i/>
+          <w:sz w:val="22"/>
+          <w:szCs w:val="22"/>
+          <w:lang w:eastAsia="en-US"/>
+        </w:rPr>
+        <w:t> »</w:t>
+      </w:r>
+    </w:p>
+    <w:p>
+      <w:pPr>
+        <w:spacing w:after="0"/>
+      </w:pPr>
+    </w:p>
+    <w:p>
+      <w:pPr>
+        <w:spacing w:after="0"/>
+      </w:pPr>
+    </w:p>
+    <w:p>
+      <w:pPr>
+        <w:spacing w:after="0"/>
+      </w:pPr>
+    </w:p>
+    <w:p>
+      <w:pPr>
+        <w:spacing w:after="0"/>
+      </w:pPr>
+    </w:p>
+    <w:p>
+      <w:pPr>
+        <w:spacing w:after="0"/>
+      </w:pPr>
+    </w:p>
+    <w:p>
+      <w:pPr>
+        <w:spacing w:after="0"/>
+      </w:pPr>
+      <w:r>
+        <w:t>Choisir</w:t>
+      </w:r>
+      <w:r>
+        <w:t xml:space="preserve"> le SGBD GNU database manager (gdbm) (présent dans la quasi-totalité des distributions). </w:t>
+      </w:r>
+    </w:p>
+    <w:p>
+      <w:pPr>
+        <w:spacing w:after="0"/>
+      </w:pPr>
+      <w:r>
+        <w:t xml:space="preserve">Pour ce faire, commenter la ligne : </w:t>
+      </w:r>
+    </w:p>
+    <w:p>
+      <w:pPr>
+        <w:spacing w:after="0"/>
+        <w:rPr>
+          <w:i/>
+          <w:lang w:val="de-CH"/>
+        </w:rPr>
+      </w:pPr>
+      <w:r>
+        <w:rPr>
+          <w:i/>
+          <w:lang w:val="de-CH"/>
+        </w:rPr>
+        <w:t># standard unix ndbm</w:t>
+      </w:r>
+      <w:r>
+        <w:rPr>
+          <w:i/>
+          <w:lang w:val="de-CH"/>
+        </w:rPr>
+        <w:t xml:space="preserve"> </w:t>
+      </w:r>
+      <w:r>
+        <w:rPr>
+          <w:i/>
+          <w:lang w:val="de-CH"/>
+        </w:rPr>
+        <w:t>#LDBMBACKEND=-DLDBM_USE_NDBM</w:t>
+      </w:r>
+    </w:p>
+    <w:p>
+      <w:pPr>
+        <w:spacing w:after="0"/>
+        <w:rPr>
+          <w:i/>
+          <w:lang w:val="de-CH"/>
+        </w:rPr>
+      </w:pPr>
+    </w:p>
+    <w:p>
+      <w:pPr>
+        <w:spacing w:after="0"/>
+      </w:pPr>
+      <w:r>
+        <w:t>Décommenter les lignes relatives à gdbm</w:t>
+      </w:r>
+      <w:r>
+        <w:t> :</w:t>
+      </w:r>
+    </w:p>
+    <w:p>
+      <w:pPr>
+        <w:spacing w:after="0"/>
+        <w:rPr>
+          <w:i/>
+        </w:rPr>
+      </w:pPr>
+      <w:r>
+        <w:rPr>
+          <w:i/>
+        </w:rPr>
+        <w:t># gnu dbm (gdbm)</w:t>
+      </w:r>
+      <w:r>
+        <w:rPr>
+          <w:i/>
+        </w:rPr>
+        <w:t xml:space="preserve"> </w:t>
+      </w:r>
+      <w:r>
+        <w:rPr>
+          <w:i/>
+        </w:rPr>
+        <w:t>LDBMBACKEND=-DLDBM_USE_GDBM</w:t>
+      </w:r>
+      <w:r>
+        <w:rPr>
+          <w:i/>
+        </w:rPr>
+        <w:t xml:space="preserve"> </w:t>
+      </w:r>
+      <w:r>
+        <w:rPr>
+          <w:i/>
+        </w:rPr>
+        <w:t>LDBMINCLUDE=-I/usr/local/gdbm/include</w:t>
+      </w:r>
+    </w:p>
+    <w:p>
+      <w:pPr>
+        <w:spacing w:after="0"/>
+        <w:rPr>
+          <w:i/>
+        </w:rPr>
+      </w:pPr>
+      <w:r>
+        <w:rPr>
+          <w:i/>
+        </w:rPr>
+        <w:t>LDBMLIB=-lgdbm</w:t>
+      </w:r>
+    </w:p>
+    <w:p>
+      <w:pPr>
+        <w:spacing w:after="0"/>
+      </w:pPr>
+    </w:p>
+    <w:p>
+      <w:pPr>
+        <w:spacing w:after="0"/>
+      </w:pPr>
+      <w:r>
+        <w:t xml:space="preserve">Il suffit ensuite d'éditer le fichier includeldapconfig.h.edit : </w:t>
+      </w:r>
+    </w:p>
+    <w:p>
+      <w:pPr>
+        <w:spacing w:after="0"/>
+        <w:rPr>
+          <w:i/>
+        </w:rPr>
+      </w:pPr>
+      <w:r>
+        <w:rPr>
+          <w:i/>
+        </w:rPr>
+        <w:t>/* * SHARED DEFINITIONS - things you should change</w:t>
+      </w:r>
+    </w:p>
+    <w:p>
+      <w:pPr>
+        <w:spacing w:after="0"/>
+        <w:rPr>
+          <w:i/>
+        </w:rPr>
+      </w:pPr>
+      <w:r>
+        <w:rPr>
+          <w:i/>
+        </w:rPr>
+        <w:t xml:space="preserve"> */</w:t>
+      </w:r>
+      <w:r>
+        <w:rPr>
+          <w:i/>
+        </w:rPr>
+        <w:t xml:space="preserve"> </w:t>
+      </w:r>
+      <w:r>
+        <w:rPr>
+          <w:i/>
+        </w:rPr>
+        <w:t>/* default ldap host */</w:t>
+      </w:r>
+      <w:r>
+        <w:rPr>
+          <w:i/>
+        </w:rPr>
+        <w:t xml:space="preserve"> #define LDAPHOST </w:t>
+      </w:r>
+      <w:r>
+        <w:rPr>
+          <w:i/>
+        </w:rPr>
+        <w:t>"ldap"</w:t>
+      </w:r>
+      <w:r>
+        <w:rPr>
+          <w:i/>
+        </w:rPr>
+        <w:t xml:space="preserve"> </w:t>
+      </w:r>
+      <w:r>
+        <w:rPr>
+          <w:i/>
+        </w:rPr>
+        <w:t>/* default place to start searching */</w:t>
+      </w:r>
+    </w:p>
+    <w:p>
+      <w:pPr>
+        <w:spacing w:after="0"/>
+        <w:rPr>
+          <w:i/>
+        </w:rPr>
+      </w:pPr>
+      <w:r>
+        <w:rPr>
+          <w:i/>
+        </w:rPr>
+        <w:t>#define DEFAULT_BASE</w:t>
+      </w:r>
+      <w:r>
+        <w:rPr>
+          <w:i/>
+        </w:rPr>
+        <w:tab/>
+        <w:t>"o=</w:t>
+      </w:r>
+      <w:r>
+        <w:rPr>
+          <w:i/>
+        </w:rPr>
+        <w:t xml:space="preserve">&lt;nom que vous </w:t>
+      </w:r>
+      <w:r>
+        <w:rPr>
+          <w:i/>
+        </w:rPr>
+        <w:t>souhaitez</w:t>
+      </w:r>
+      <w:r>
+        <w:rPr>
+          <w:i/>
+        </w:rPr>
+        <w:t>&gt;</w:t>
+      </w:r>
+      <w:r>
+        <w:rPr>
+          <w:i/>
+        </w:rPr>
+        <w:t>, c=</w:t>
+      </w:r>
+      <w:r>
+        <w:rPr>
+          <w:i/>
+        </w:rPr>
+        <w:t>CH</w:t>
+      </w:r>
+      <w:r>
+        <w:rPr>
+          <w:i/>
+        </w:rPr>
+        <w:t>"</w:t>
+      </w:r>
+    </w:p>
+    <w:p>
+      <w:pPr>
+        <w:spacing w:after="0"/>
+      </w:pPr>
+    </w:p>
+    <w:p>
+      <w:pPr>
+        <w:spacing w:after="0"/>
+      </w:pPr>
+      <w:r>
+        <w:t xml:space="preserve">Dans l'exemple ci-dessus, le serveur LDAP sera la machine nommée ldap du domaine </w:t>
+      </w:r>
+      <w:r>
+        <w:t>CPNV</w:t>
+      </w:r>
+      <w:r>
+        <w:t xml:space="preserve"> situé en </w:t>
+      </w:r>
+      <w:r>
+        <w:t>Suisse</w:t>
+      </w:r>
+      <w:r>
+        <w:t xml:space="preserve">. </w:t>
+      </w:r>
+    </w:p>
+    <w:p>
+      <w:pPr>
+        <w:spacing w:after="0"/>
+      </w:pPr>
+      <w:r>
+        <w:t xml:space="preserve">Enfin il reste à compiler les sources : </w:t>
+      </w:r>
     </w:p>
     <w:p>
       <w:pPr>
@@ -6141,669 +6867,59 @@
         </w:rPr>
       </w:pPr>
       <w:r>
-        <w:t xml:space="preserve">L'installation à l'aide des fichiers sources est un petit peu plus compliquée : </w:t>
-      </w:r>
-      <w:r>
-        <w:br/>
-        <w:t xml:space="preserve">Dans un premier temps il faut s'assurer d'être </w:t>
-      </w:r>
-      <w:r>
-        <w:t>root</w:t>
-      </w:r>
-      <w:r>
-        <w:t xml:space="preserve"> : </w:t>
-      </w:r>
-      <w:r>
-        <w:t>« </w:t>
-      </w:r>
-      <w:r>
         <w:rPr>
           <w:b/>
           <w:i/>
         </w:rPr>
-        <w:t>su root</w:t>
+        <w:t>m</w:t>
       </w:r>
       <w:r>
         <w:rPr>
           <w:b/>
           <w:i/>
         </w:rPr>
-        <w:t> »</w:t>
+        <w:t>ake</w:t>
       </w:r>
       <w:r>
         <w:rPr>
           <w:b/>
           <w:i/>
         </w:rPr>
-        <w:t>.</w:t>
-      </w:r>
-    </w:p>
-    <w:p>
-      <w:pPr>
-        <w:spacing w:after="0"/>
-      </w:pPr>
-    </w:p>
-    <w:p>
-      <w:pPr>
-        <w:spacing w:after="0"/>
-      </w:pPr>
-      <w:r>
-        <w:t xml:space="preserve">Puis il faut décompresser la distribution dans le répertoire </w:t>
-      </w:r>
-      <w:r>
-        <w:t>/usr/local/src</w:t>
-      </w:r>
-      <w:r>
-        <w:t xml:space="preserve"> : </w:t>
-      </w:r>
-    </w:p>
-    <w:p>
-      <w:pPr>
-        <w:spacing w:after="0"/>
-      </w:pPr>
-      <w:r>
-        <w:t>« </w:t>
+        <w:t xml:space="preserve"> </w:t>
       </w:r>
       <w:r>
         <w:rPr>
           <w:b/>
           <w:i/>
         </w:rPr>
-        <w:t>c</w:t>
+        <w:t>make test</w:t>
       </w:r>
       <w:r>
         <w:rPr>
           <w:b/>
           <w:i/>
         </w:rPr>
-        <w:t>d</w:t>
+        <w:t xml:space="preserve"> </w:t>
       </w:r>
       <w:r>
         <w:rPr>
           <w:b/>
           <w:i/>
         </w:rPr>
-        <w:t xml:space="preserve"> /usr/local/src</w:t>
-      </w:r>
-      <w:r>
-        <w:t> »</w:t>
-      </w:r>
-      <w:r>
-        <w:t xml:space="preserve"> &amp; « </w:t>
-      </w:r>
-      <w:r>
+        <w:t>make install</w:t>
+      </w:r>
+    </w:p>
+    <w:p>
+      <w:pPr>
         <w:rPr>
           <w:b/>
           <w:i/>
         </w:rPr>
-        <w:t>t</w:t>
-      </w:r>
+      </w:pPr>
       <w:r>
         <w:rPr>
           <w:b/>
           <w:i/>
-        </w:rPr>
-        <w:t>ar</w:t>
-      </w:r>
-      <w:r>
-        <w:rPr>
-          <w:b/>
-          <w:i/>
-        </w:rPr>
-        <w:t xml:space="preserve"> zxvf openldap*.tgz</w:t>
-      </w:r>
-      <w:r>
-        <w:t> »</w:t>
-      </w:r>
-      <w:r>
-        <w:t>.</w:t>
-      </w:r>
-    </w:p>
-    <w:p>
-      <w:pPr>
-        <w:spacing w:after="0"/>
-      </w:pPr>
-    </w:p>
-    <w:p>
-      <w:pPr>
-        <w:spacing w:after="0"/>
-      </w:pPr>
-      <w:r>
-        <w:t xml:space="preserve">L'ensemble des sources de la distribution se trouve alors dans </w:t>
-      </w:r>
-      <w:r>
-        <w:t>/usr/local/src/ldap</w:t>
-      </w:r>
-      <w:r>
-        <w:t xml:space="preserve">. </w:t>
-      </w:r>
-    </w:p>
-    <w:p>
-      <w:pPr>
-        <w:spacing w:after="0"/>
-      </w:pPr>
-      <w:r>
-        <w:br/>
-        <w:t>Il s'agit alors de copier le modèle correspondant à votre distribution (</w:t>
-      </w:r>
-      <w:r>
-        <w:t>Make-</w:t>
-      </w:r>
-      <w:r>
-        <w:t>common.</w:t>
-      </w:r>
-      <w:r>
-        <w:t>dist</w:t>
-      </w:r>
-      <w:r>
-        <w:t xml:space="preserve">) en </w:t>
-      </w:r>
-      <w:r>
-        <w:t>Make-common</w:t>
-      </w:r>
-      <w:r>
-        <w:t xml:space="preserve"> : </w:t>
-      </w:r>
-      <w:r>
-        <w:t>« </w:t>
-      </w:r>
-      <w:r>
-        <w:rPr>
-          <w:b/>
-          <w:i/>
-        </w:rPr>
-        <w:t>cp Make-common.dist Make-common</w:t>
-      </w:r>
-      <w:r>
-        <w:t> »</w:t>
-      </w:r>
-    </w:p>
-    <w:p>
-      <w:pPr>
-        <w:spacing w:after="0"/>
-      </w:pPr>
-    </w:p>
-    <w:p>
-      <w:pPr>
-        <w:spacing w:after="0"/>
-      </w:pPr>
-      <w:r>
-        <w:t>Ce fichier contient les paramètres d'installation du serveur OpenLDAP. Il faut ainsi modifier les sections suivantes :</w:t>
-      </w:r>
-    </w:p>
-    <w:p>
-      <w:pPr>
-        <w:spacing w:after="0"/>
-      </w:pPr>
-      <w:r>
-        <w:t xml:space="preserve"> </w:t>
-      </w:r>
-    </w:p>
-    <w:p>
-      <w:pPr>
-        <w:spacing w:after="0"/>
-      </w:pPr>
-      <w:r>
-        <w:t>Décommenter</w:t>
-      </w:r>
-      <w:r>
-        <w:t xml:space="preserve"> la ligne suivante : </w:t>
-      </w:r>
-    </w:p>
-    <w:p>
-      <w:pPr>
-        <w:spacing w:after="0"/>
-        <w:rPr>
-          <w:i/>
-        </w:rPr>
-      </w:pPr>
-      <w:r>
-        <w:rPr>
-          <w:i/>
-        </w:rPr>
-        <w:t># To build the ldap server, uncomment the HAVEISODE line,</w:t>
-      </w:r>
-    </w:p>
-    <w:p>
-      <w:pPr>
-        <w:spacing w:after="0"/>
-        <w:rPr>
-          <w:i/>
-        </w:rPr>
-      </w:pPr>
-      <w:r>
-        <w:rPr>
-          <w:i/>
-        </w:rPr>
-        <w:t># and the section describing build settings for your version of isode.</w:t>
-      </w:r>
-    </w:p>
-    <w:p>
-      <w:pPr>
-        <w:spacing w:after="0"/>
-      </w:pPr>
-      <w:r>
-        <w:rPr>
-          <w:i/>
-        </w:rPr>
-        <w:t>#</w:t>
-      </w:r>
-      <w:r>
-        <w:rPr>
-          <w:i/>
-        </w:rPr>
-        <w:t xml:space="preserve"> </w:t>
-      </w:r>
-      <w:r>
-        <w:rPr>
-          <w:i/>
-        </w:rPr>
-        <w:t>HAVEISODE = yes</w:t>
-      </w:r>
-    </w:p>
-    <w:p>
-      <w:pPr>
-        <w:spacing w:after="0"/>
-        <w:rPr>
-          <w:i/>
-        </w:rPr>
-      </w:pPr>
-    </w:p>
-    <w:p>
-      <w:pPr>
-        <w:spacing w:after="0"/>
-      </w:pPr>
-      <w:r>
-        <w:t>D</w:t>
-      </w:r>
-      <w:r>
-        <w:t xml:space="preserve">écommenter la ligne suivante : </w:t>
-      </w:r>
-    </w:p>
-    <w:p>
-      <w:pPr>
-        <w:spacing w:after="0"/>
-        <w:rPr>
-          <w:i/>
-        </w:rPr>
-      </w:pPr>
-      <w:r>
-        <w:rPr>
-          <w:i/>
-        </w:rPr>
-        <w:t xml:space="preserve"># </w:t>
-      </w:r>
-      <w:r>
-        <w:rPr>
-          <w:i/>
-        </w:rPr>
-        <w:t>MAKESLAPD= yes</w:t>
-      </w:r>
-    </w:p>
-    <w:p>
-      <w:pPr>
-        <w:spacing w:after="0"/>
-      </w:pPr>
-    </w:p>
-    <w:p>
-      <w:pPr>
-        <w:spacing w:after="0"/>
-      </w:pPr>
-      <w:r>
-        <w:t>Choisir</w:t>
-      </w:r>
-      <w:r>
-        <w:t xml:space="preserve"> le SGBD GNU database manager (gdbm) (présent dans la quasi-totalité des distributions). </w:t>
-      </w:r>
-    </w:p>
-    <w:p>
-      <w:pPr>
-        <w:spacing w:after="0"/>
-      </w:pPr>
-      <w:r>
-        <w:t xml:space="preserve">Pour ce faire, commenter la ligne : </w:t>
-      </w:r>
-    </w:p>
-    <w:p>
-      <w:pPr>
-        <w:spacing w:after="0"/>
-        <w:rPr>
-          <w:i/>
-          <w:lang w:val="de-CH"/>
-        </w:rPr>
-      </w:pPr>
-      <w:r>
-        <w:rPr>
-          <w:i/>
-          <w:lang w:val="de-CH"/>
-        </w:rPr>
-        <w:t># standard unix ndbm</w:t>
-      </w:r>
-      <w:r>
-        <w:rPr>
-          <w:i/>
-          <w:lang w:val="de-CH"/>
-        </w:rPr>
-        <w:t xml:space="preserve"> </w:t>
-      </w:r>
-      <w:r>
-        <w:rPr>
-          <w:i/>
-          <w:lang w:val="de-CH"/>
-        </w:rPr>
-        <w:t>#LDBMBACKEND=-DLDBM_USE_NDBM</w:t>
-      </w:r>
-    </w:p>
-    <w:p>
-      <w:pPr>
-        <w:spacing w:after="0"/>
-        <w:rPr>
-          <w:i/>
-          <w:lang w:val="de-CH"/>
-        </w:rPr>
-      </w:pPr>
-    </w:p>
-    <w:p>
-      <w:pPr>
-        <w:spacing w:after="0"/>
-      </w:pPr>
-      <w:r>
-        <w:t>Décommenter les lignes relatives à gdbm</w:t>
-      </w:r>
-      <w:r>
-        <w:t> :</w:t>
-      </w:r>
-    </w:p>
-    <w:p>
-      <w:pPr>
-        <w:spacing w:after="0"/>
-        <w:rPr>
-          <w:i/>
-        </w:rPr>
-      </w:pPr>
-      <w:r>
-        <w:rPr>
-          <w:i/>
-        </w:rPr>
-        <w:t># gnu dbm (gdbm)</w:t>
-      </w:r>
-      <w:r>
-        <w:rPr>
-          <w:i/>
-        </w:rPr>
-        <w:t xml:space="preserve"> </w:t>
-      </w:r>
-      <w:r>
-        <w:rPr>
-          <w:i/>
-        </w:rPr>
-        <w:t>LDBMBACKEND=-DLDBM_USE_GDBM</w:t>
-      </w:r>
-      <w:r>
-        <w:rPr>
-          <w:i/>
-        </w:rPr>
-        <w:t xml:space="preserve"> </w:t>
-      </w:r>
-      <w:r>
-        <w:rPr>
-          <w:i/>
-        </w:rPr>
-        <w:t>LDBMINCLUDE=-I/usr/local/gdbm/include</w:t>
-      </w:r>
-    </w:p>
-    <w:p>
-      <w:pPr>
-        <w:spacing w:after="0"/>
-        <w:rPr>
-          <w:i/>
-        </w:rPr>
-      </w:pPr>
-      <w:r>
-        <w:rPr>
-          <w:i/>
-        </w:rPr>
-        <w:t>LDBMLIB=-lgdbm</w:t>
-      </w:r>
-    </w:p>
-    <w:p>
-      <w:pPr>
-        <w:spacing w:after="0"/>
-      </w:pPr>
-    </w:p>
-    <w:p>
-      <w:pPr>
-        <w:spacing w:after="0"/>
-      </w:pPr>
-      <w:r>
-        <w:t xml:space="preserve">Il suffit ensuite d'éditer le fichier includeldapconfig.h.edit : </w:t>
-      </w:r>
-    </w:p>
-    <w:p>
-      <w:pPr>
-        <w:spacing w:after="0"/>
-        <w:rPr>
-          <w:i/>
-        </w:rPr>
-      </w:pPr>
-      <w:r>
-        <w:rPr>
-          <w:i/>
-        </w:rPr>
-        <w:t>/* * SHARED DEFINITIONS - things you should change</w:t>
-      </w:r>
-    </w:p>
-    <w:p>
-      <w:pPr>
-        <w:spacing w:after="0"/>
-        <w:rPr>
-          <w:i/>
-        </w:rPr>
-      </w:pPr>
-      <w:r>
-        <w:rPr>
-          <w:i/>
-        </w:rPr>
-        <w:t xml:space="preserve"> */</w:t>
-      </w:r>
-      <w:r>
-        <w:rPr>
-          <w:i/>
-        </w:rPr>
-        <w:t xml:space="preserve"> </w:t>
-      </w:r>
-      <w:r>
-        <w:rPr>
-          <w:i/>
-        </w:rPr>
-        <w:t>/* default ldap host */</w:t>
-      </w:r>
-      <w:r>
-        <w:rPr>
-          <w:i/>
-        </w:rPr>
-        <w:t xml:space="preserve"> #define LDAPHOST </w:t>
-      </w:r>
-      <w:r>
-        <w:rPr>
-          <w:i/>
-        </w:rPr>
-        <w:t>"ldap"</w:t>
-      </w:r>
-      <w:r>
-        <w:rPr>
-          <w:i/>
-        </w:rPr>
-        <w:t xml:space="preserve"> </w:t>
-      </w:r>
-      <w:r>
-        <w:rPr>
-          <w:i/>
-        </w:rPr>
-        <w:t>/* default place to start searching */</w:t>
-      </w:r>
-    </w:p>
-    <w:p>
-      <w:pPr>
-        <w:spacing w:after="0"/>
-        <w:rPr>
-          <w:i/>
-        </w:rPr>
-      </w:pPr>
-      <w:r>
-        <w:rPr>
-          <w:i/>
-        </w:rPr>
-        <w:t>#define DEFAULT_BASE</w:t>
-      </w:r>
-      <w:r>
-        <w:rPr>
-          <w:i/>
-        </w:rPr>
-        <w:tab/>
-        <w:t>"o=</w:t>
-      </w:r>
-      <w:r>
-        <w:rPr>
-          <w:i/>
-        </w:rPr>
-        <w:t xml:space="preserve">&lt;nom que vous </w:t>
-      </w:r>
-      <w:r>
-        <w:rPr>
-          <w:i/>
-        </w:rPr>
-        <w:t>souhaitez</w:t>
-      </w:r>
-      <w:r>
-        <w:rPr>
-          <w:i/>
-        </w:rPr>
-        <w:t>&gt;</w:t>
-      </w:r>
-      <w:r>
-        <w:rPr>
-          <w:i/>
-        </w:rPr>
-        <w:t>, c=</w:t>
-      </w:r>
-      <w:r>
-        <w:rPr>
-          <w:i/>
-        </w:rPr>
-        <w:t>CH</w:t>
-      </w:r>
-      <w:r>
-        <w:rPr>
-          <w:i/>
-        </w:rPr>
-        <w:t>"</w:t>
-      </w:r>
-    </w:p>
-    <w:p>
-      <w:pPr>
-        <w:spacing w:after="0"/>
-      </w:pPr>
-    </w:p>
-    <w:p>
-      <w:pPr>
-        <w:spacing w:after="0"/>
-      </w:pPr>
-      <w:r>
-        <w:t xml:space="preserve">Dans l'exemple ci-dessus, le serveur LDAP sera la machine nommée ldap du domaine </w:t>
-      </w:r>
-      <w:r>
-        <w:t>CPNV</w:t>
-      </w:r>
-      <w:r>
-        <w:t xml:space="preserve"> situé en </w:t>
-      </w:r>
-      <w:r>
-        <w:t>Suisse</w:t>
-      </w:r>
-      <w:r>
-        <w:t xml:space="preserve">. </w:t>
-      </w:r>
-    </w:p>
-    <w:p>
-      <w:pPr>
-        <w:spacing w:after="0"/>
-      </w:pPr>
-      <w:r>
-        <w:t xml:space="preserve">Enfin il reste à compiler les sources : </w:t>
-      </w:r>
-    </w:p>
-    <w:p>
-      <w:pPr>
-        <w:spacing w:after="0"/>
-        <w:rPr>
-          <w:b/>
-          <w:i/>
-          <w:lang w:val="de-CH"/>
-        </w:rPr>
-      </w:pPr>
-      <w:r>
-        <w:rPr>
-          <w:b/>
-          <w:i/>
-          <w:lang w:val="de-CH"/>
-        </w:rPr>
-        <w:t>m</w:t>
-      </w:r>
-      <w:r>
-        <w:rPr>
-          <w:b/>
-          <w:i/>
-          <w:lang w:val="de-CH"/>
-        </w:rPr>
-        <w:t>ake</w:t>
-      </w:r>
-      <w:r>
-        <w:rPr>
-          <w:b/>
-          <w:i/>
-          <w:lang w:val="de-CH"/>
-        </w:rPr>
-        <w:t xml:space="preserve"> </w:t>
-      </w:r>
-      <w:r>
-        <w:rPr>
-          <w:b/>
-          <w:i/>
-          <w:lang w:val="de-CH"/>
-        </w:rPr>
-        <w:t>make test</w:t>
-      </w:r>
-      <w:r>
-        <w:rPr>
-          <w:b/>
-          <w:i/>
-          <w:lang w:val="de-CH"/>
-        </w:rPr>
-        <w:t xml:space="preserve"> </w:t>
-      </w:r>
-      <w:r>
-        <w:rPr>
-          <w:b/>
-          <w:i/>
-          <w:lang w:val="de-CH"/>
-        </w:rPr>
-        <w:t>make install</w:t>
-      </w:r>
-    </w:p>
-    <w:p>
-      <w:pPr>
-        <w:rPr>
-          <w:b/>
-          <w:i/>
-          <w:lang w:val="de-CH"/>
-        </w:rPr>
-      </w:pPr>
-      <w:r>
-        <w:rPr>
-          <w:b/>
-          <w:i/>
-          <w:lang w:val="de-CH"/>
         </w:rPr>
         <w:br w:type="page"/>
       </w:r>
@@ -6914,8 +7030,6 @@
       <w:r>
         <w:t>.</w:t>
       </w:r>
-      <w:bookmarkStart w:id="14" w:name="_GoBack"/>
-      <w:bookmarkEnd w:id="14"/>
       <w:r>
         <w:t xml:space="preserve"> </w:t>
       </w:r>
@@ -7353,6 +7467,119 @@
     </w:lvl>
   </w:abstractNum>
   <w:abstractNum w:abstractNumId="3" w15:restartNumberingAfterBreak="0">
+    <w:nsid w:val="42A20C3C"/>
+    <w:multiLevelType w:val="hybridMultilevel"/>
+    <w:tmpl w:val="FF7AB1DA"/>
+    <w:lvl w:ilvl="0" w:tplc="100C0001">
+      <w:start w:val="1"/>
+      <w:numFmt w:val="bullet"/>
+      <w:lvlText w:val=""/>
+      <w:lvlJc w:val="left"/>
+      <w:pPr>
+        <w:ind w:left="720" w:hanging="360"/>
+      </w:pPr>
+      <w:rPr>
+        <w:rFonts w:ascii="Symbol" w:hAnsi="Symbol" w:hint="default"/>
+      </w:rPr>
+    </w:lvl>
+    <w:lvl w:ilvl="1" w:tplc="100C0003" w:tentative="1">
+      <w:start w:val="1"/>
+      <w:numFmt w:val="bullet"/>
+      <w:lvlText w:val="o"/>
+      <w:lvlJc w:val="left"/>
+      <w:pPr>
+        <w:ind w:left="1440" w:hanging="360"/>
+      </w:pPr>
+      <w:rPr>
+        <w:rFonts w:ascii="Courier New" w:hAnsi="Courier New" w:cs="Courier New" w:hint="default"/>
+      </w:rPr>
+    </w:lvl>
+    <w:lvl w:ilvl="2" w:tplc="100C0005" w:tentative="1">
+      <w:start w:val="1"/>
+      <w:numFmt w:val="bullet"/>
+      <w:lvlText w:val=""/>
+      <w:lvlJc w:val="left"/>
+      <w:pPr>
+        <w:ind w:left="2160" w:hanging="360"/>
+      </w:pPr>
+      <w:rPr>
+        <w:rFonts w:ascii="Wingdings" w:hAnsi="Wingdings" w:hint="default"/>
+      </w:rPr>
+    </w:lvl>
+    <w:lvl w:ilvl="3" w:tplc="100C0001" w:tentative="1">
+      <w:start w:val="1"/>
+      <w:numFmt w:val="bullet"/>
+      <w:lvlText w:val=""/>
+      <w:lvlJc w:val="left"/>
+      <w:pPr>
+        <w:ind w:left="2880" w:hanging="360"/>
+      </w:pPr>
+      <w:rPr>
+        <w:rFonts w:ascii="Symbol" w:hAnsi="Symbol" w:hint="default"/>
+      </w:rPr>
+    </w:lvl>
+    <w:lvl w:ilvl="4" w:tplc="100C0003" w:tentative="1">
+      <w:start w:val="1"/>
+      <w:numFmt w:val="bullet"/>
+      <w:lvlText w:val="o"/>
+      <w:lvlJc w:val="left"/>
+      <w:pPr>
+        <w:ind w:left="3600" w:hanging="360"/>
+      </w:pPr>
+      <w:rPr>
+        <w:rFonts w:ascii="Courier New" w:hAnsi="Courier New" w:cs="Courier New" w:hint="default"/>
+      </w:rPr>
+    </w:lvl>
+    <w:lvl w:ilvl="5" w:tplc="100C0005" w:tentative="1">
+      <w:start w:val="1"/>
+      <w:numFmt w:val="bullet"/>
+      <w:lvlText w:val=""/>
+      <w:lvlJc w:val="left"/>
+      <w:pPr>
+        <w:ind w:left="4320" w:hanging="360"/>
+      </w:pPr>
+      <w:rPr>
+        <w:rFonts w:ascii="Wingdings" w:hAnsi="Wingdings" w:hint="default"/>
+      </w:rPr>
+    </w:lvl>
+    <w:lvl w:ilvl="6" w:tplc="100C0001" w:tentative="1">
+      <w:start w:val="1"/>
+      <w:numFmt w:val="bullet"/>
+      <w:lvlText w:val=""/>
+      <w:lvlJc w:val="left"/>
+      <w:pPr>
+        <w:ind w:left="5040" w:hanging="360"/>
+      </w:pPr>
+      <w:rPr>
+        <w:rFonts w:ascii="Symbol" w:hAnsi="Symbol" w:hint="default"/>
+      </w:rPr>
+    </w:lvl>
+    <w:lvl w:ilvl="7" w:tplc="100C0003" w:tentative="1">
+      <w:start w:val="1"/>
+      <w:numFmt w:val="bullet"/>
+      <w:lvlText w:val="o"/>
+      <w:lvlJc w:val="left"/>
+      <w:pPr>
+        <w:ind w:left="5760" w:hanging="360"/>
+      </w:pPr>
+      <w:rPr>
+        <w:rFonts w:ascii="Courier New" w:hAnsi="Courier New" w:cs="Courier New" w:hint="default"/>
+      </w:rPr>
+    </w:lvl>
+    <w:lvl w:ilvl="8" w:tplc="100C0005" w:tentative="1">
+      <w:start w:val="1"/>
+      <w:numFmt w:val="bullet"/>
+      <w:lvlText w:val=""/>
+      <w:lvlJc w:val="left"/>
+      <w:pPr>
+        <w:ind w:left="6480" w:hanging="360"/>
+      </w:pPr>
+      <w:rPr>
+        <w:rFonts w:ascii="Wingdings" w:hAnsi="Wingdings" w:hint="default"/>
+      </w:rPr>
+    </w:lvl>
+  </w:abstractNum>
+  <w:abstractNum w:abstractNumId="4" w15:restartNumberingAfterBreak="0">
     <w:nsid w:val="6B4751A2"/>
     <w:multiLevelType w:val="multilevel"/>
     <w:tmpl w:val="02D855CE"/>
@@ -7501,7 +7728,7 @@
       </w:rPr>
     </w:lvl>
   </w:abstractNum>
-  <w:abstractNum w:abstractNumId="4" w15:restartNumberingAfterBreak="0">
+  <w:abstractNum w:abstractNumId="5" w15:restartNumberingAfterBreak="0">
     <w:nsid w:val="74AC3AAC"/>
     <w:multiLevelType w:val="hybridMultilevel"/>
     <w:tmpl w:val="53B6FFA6"/>
@@ -7614,7 +7841,7 @@
       </w:rPr>
     </w:lvl>
   </w:abstractNum>
-  <w:abstractNum w:abstractNumId="5" w15:restartNumberingAfterBreak="0">
+  <w:abstractNum w:abstractNumId="6" w15:restartNumberingAfterBreak="0">
     <w:nsid w:val="7A3E5C96"/>
     <w:multiLevelType w:val="multilevel"/>
     <w:tmpl w:val="100C0025"/>
@@ -7709,7 +7936,7 @@
       </w:pPr>
     </w:lvl>
   </w:abstractNum>
-  <w:abstractNum w:abstractNumId="6" w15:restartNumberingAfterBreak="0">
+  <w:abstractNum w:abstractNumId="7" w15:restartNumberingAfterBreak="0">
     <w:nsid w:val="7F720345"/>
     <w:multiLevelType w:val="hybridMultilevel"/>
     <w:tmpl w:val="50FC5DBC"/>
@@ -7823,25 +8050,28 @@
     </w:lvl>
   </w:abstractNum>
   <w:num w:numId="1">
-    <w:abstractNumId w:val="5"/>
+    <w:abstractNumId w:val="6"/>
   </w:num>
   <w:num w:numId="2">
-    <w:abstractNumId w:val="4"/>
+    <w:abstractNumId w:val="5"/>
   </w:num>
   <w:num w:numId="3">
     <w:abstractNumId w:val="0"/>
   </w:num>
   <w:num w:numId="4">
-    <w:abstractNumId w:val="6"/>
+    <w:abstractNumId w:val="7"/>
   </w:num>
   <w:num w:numId="5">
     <w:abstractNumId w:val="1"/>
   </w:num>
   <w:num w:numId="6">
-    <w:abstractNumId w:val="3"/>
+    <w:abstractNumId w:val="4"/>
   </w:num>
   <w:num w:numId="7">
     <w:abstractNumId w:val="2"/>
+  </w:num>
+  <w:num w:numId="8">
+    <w:abstractNumId w:val="3"/>
   </w:num>
 </w:numbering>
 </file>
@@ -9135,7 +9365,7 @@
 </file>
 
 <file path=customXml/itemProps2.xml><?xml version="1.0" encoding="utf-8"?>
-<ds:datastoreItem xmlns:ds="http://schemas.openxmlformats.org/officeDocument/2006/customXml" ds:itemID="{1DBEBE27-5E65-45BE-8DAF-4FA86290DE1D}">
+<ds:datastoreItem xmlns:ds="http://schemas.openxmlformats.org/officeDocument/2006/customXml" ds:itemID="{18EB1F3E-4893-4AAB-BCEF-0B9B54245C61}">
   <ds:schemaRefs>
     <ds:schemaRef ds:uri="http://schemas.openxmlformats.org/officeDocument/2006/bibliography"/>
   </ds:schemaRefs>

</xml_diff>

<commit_message>
matrice + avancement doc
</commit_message>
<xml_diff>
--- a/Doc Systeme.docx
+++ b/Doc Systeme.docx
@@ -5624,21 +5624,18 @@
         <w:t xml:space="preserve"> r</w:t>
       </w:r>
       <w:r>
-        <w:t xml:space="preserve">essources du </w:t>
-      </w:r>
-      <w:proofErr w:type="spellStart"/>
-      <w:r>
-        <w:t>CPNV</w:t>
+        <w:t>essources du CPNV</w:t>
       </w:r>
       <w:r>
         <w:t>.</w:t>
       </w:r>
       <w:r>
-        <w:t>Ce</w:t>
-      </w:r>
-      <w:proofErr w:type="spellEnd"/>
-      <w:r>
-        <w:t xml:space="preserve"> projet est imposé dans le cadre du m</w:t>
+        <w:t xml:space="preserve"> </w:t>
+      </w:r>
+    </w:p>
+    <w:p>
+      <w:r>
+        <w:t>Ce projet est imposé dans le cadre du m</w:t>
       </w:r>
       <w:r>
         <w:t xml:space="preserve">odule Projet (Système) du CPNV. </w:t>
@@ -5647,6 +5644,222 @@
         <w:t>Cela nous permettra d’apprendre à rechercher des informations sur des logiciels et d’en faire des comparatifs.</w:t>
       </w:r>
     </w:p>
+    <w:p>
+      <w:r>
+        <w:t>Critères important</w:t>
+      </w:r>
+      <w:r>
+        <w:t>s</w:t>
+      </w:r>
+      <w:r>
+        <w:t xml:space="preserve"> à respecter dans ce contexte :</w:t>
+      </w:r>
+    </w:p>
+    <w:p>
+      <w:pPr>
+        <w:pStyle w:val="Paragraphedeliste"/>
+        <w:numPr>
+          <w:ilvl w:val="0"/>
+          <w:numId w:val="9"/>
+        </w:numPr>
+      </w:pPr>
+      <w:r>
+        <w:rPr>
+          <w:b/>
+          <w:i/>
+        </w:rPr>
+        <w:t xml:space="preserve">Prix : </w:t>
+      </w:r>
+      <w:r>
+        <w:t>Le budget est limité pour ce genre de service.</w:t>
+      </w:r>
+    </w:p>
+    <w:p>
+      <w:pPr>
+        <w:pStyle w:val="Paragraphedeliste"/>
+        <w:numPr>
+          <w:ilvl w:val="0"/>
+          <w:numId w:val="9"/>
+        </w:numPr>
+      </w:pPr>
+      <w:r>
+        <w:rPr>
+          <w:b/>
+          <w:i/>
+        </w:rPr>
+        <w:t>Nombre de comptes total :</w:t>
+      </w:r>
+      <w:r>
+        <w:t xml:space="preserve"> Important en cas d’agrandissement du CPNV.</w:t>
+      </w:r>
+    </w:p>
+    <w:p>
+      <w:pPr>
+        <w:pStyle w:val="Paragraphedeliste"/>
+        <w:numPr>
+          <w:ilvl w:val="0"/>
+          <w:numId w:val="9"/>
+        </w:numPr>
+      </w:pPr>
+      <w:r>
+        <w:rPr>
+          <w:b/>
+          <w:i/>
+        </w:rPr>
+        <w:t>Compatibilité :</w:t>
+      </w:r>
+      <w:r>
+        <w:t xml:space="preserve"> L’annuaire doit être compatible avec les systèmes existants.</w:t>
+      </w:r>
+    </w:p>
+    <w:p>
+      <w:pPr>
+        <w:pStyle w:val="Paragraphedeliste"/>
+        <w:numPr>
+          <w:ilvl w:val="0"/>
+          <w:numId w:val="9"/>
+        </w:numPr>
+      </w:pPr>
+      <w:r>
+        <w:rPr>
+          <w:b/>
+          <w:i/>
+        </w:rPr>
+        <w:t>Installation + configuration :</w:t>
+      </w:r>
+      <w:r>
+        <w:t xml:space="preserve"> Le temps que va prendre de mettre en place l’infrastructure</w:t>
+      </w:r>
+      <w:r>
+        <w:t>.</w:t>
+      </w:r>
+    </w:p>
+    <w:p>
+      <w:pPr>
+        <w:pStyle w:val="Paragraphedeliste"/>
+        <w:numPr>
+          <w:ilvl w:val="0"/>
+          <w:numId w:val="9"/>
+        </w:numPr>
+      </w:pPr>
+      <w:r>
+        <w:rPr>
+          <w:b/>
+          <w:i/>
+        </w:rPr>
+        <w:t>Facilité d’utilisation</w:t>
+      </w:r>
+      <w:r>
+        <w:rPr>
+          <w:b/>
+          <w:i/>
+        </w:rPr>
+        <w:t> :</w:t>
+      </w:r>
+      <w:r>
+        <w:t xml:space="preserve"> Savoir s’il y a besoin d’une formation particulière.</w:t>
+      </w:r>
+    </w:p>
+    <w:p>
+      <w:pPr>
+        <w:pStyle w:val="Paragraphedeliste"/>
+        <w:numPr>
+          <w:ilvl w:val="0"/>
+          <w:numId w:val="9"/>
+        </w:numPr>
+      </w:pPr>
+      <w:r>
+        <w:rPr>
+          <w:b/>
+          <w:i/>
+        </w:rPr>
+        <w:t>Maintenance</w:t>
+      </w:r>
+      <w:r>
+        <w:rPr>
+          <w:b/>
+          <w:i/>
+        </w:rPr>
+        <w:t> :</w:t>
+      </w:r>
+      <w:r>
+        <w:t xml:space="preserve"> Le produit doit être facilement maintenable en cas de problèmes.</w:t>
+      </w:r>
+      <w:r>
+        <w:t> </w:t>
+      </w:r>
+    </w:p>
+    <w:p>
+      <w:pPr>
+        <w:pStyle w:val="Paragraphedeliste"/>
+        <w:numPr>
+          <w:ilvl w:val="0"/>
+          <w:numId w:val="9"/>
+        </w:numPr>
+      </w:pPr>
+      <w:r>
+        <w:rPr>
+          <w:b/>
+          <w:i/>
+        </w:rPr>
+        <w:t>Performance</w:t>
+      </w:r>
+      <w:r>
+        <w:rPr>
+          <w:b/>
+          <w:i/>
+        </w:rPr>
+        <w:t> :</w:t>
+      </w:r>
+      <w:r>
+        <w:t xml:space="preserve"> Assure une connexion rapide pour chaque utilisateur.</w:t>
+      </w:r>
+    </w:p>
+    <w:p>
+      <w:r>
+        <w:t xml:space="preserve">Nous devons posséder </w:t>
+      </w:r>
+      <w:r>
+        <w:t>plusieurs contrôleurs</w:t>
+      </w:r>
+      <w:r>
+        <w:t xml:space="preserve"> de domaine pour </w:t>
+      </w:r>
+      <w:r>
+        <w:t>les différents sites</w:t>
+      </w:r>
+      <w:r>
+        <w:t xml:space="preserve"> du CPNV : </w:t>
+      </w:r>
+    </w:p>
+    <w:p>
+      <w:r>
+        <w:t>Ste-Croix, Yverdon-Les-</w:t>
+      </w:r>
+      <w:r>
+        <w:t>Bains,</w:t>
+      </w:r>
+      <w:r>
+        <w:t xml:space="preserve"> Payerne</w:t>
+      </w:r>
+      <w:r>
+        <w:t>.</w:t>
+      </w:r>
+    </w:p>
+    <w:p>
+      <w:r>
+        <w:t>La sol</w:t>
+      </w:r>
+      <w:r>
+        <w:t>ution choisie devra fonctionner sur chaque site et devra communiquer entre chaque site.</w:t>
+      </w:r>
+    </w:p>
+    <w:p>
+      <w:r>
+        <w:t>N’importe quel utilisateur du domaine pourra se connecter sur sa session personnelle depuis n’importe quel poste de travail.</w:t>
+      </w:r>
+    </w:p>
+    <w:p/>
     <w:p>
       <w:pPr>
         <w:pStyle w:val="Titre2"/>
@@ -5795,9 +6008,6 @@
     <w:p>
       <w:pPr>
         <w:rPr>
-          <w:rFonts w:cs="Times New Roman"/>
-          <w:sz w:val="24"/>
-          <w:szCs w:val="24"/>
           <w:lang w:eastAsia="fr-CH"/>
         </w:rPr>
       </w:pPr>
@@ -5830,10 +6040,24 @@
     </w:p>
     <w:p>
       <w:pPr>
+        <w:rPr>
+          <w:lang w:eastAsia="fr-CH"/>
+        </w:rPr>
+      </w:pPr>
+      <w:r>
+        <w:rPr>
+          <w:lang w:eastAsia="fr-CH"/>
+        </w:rPr>
+        <w:br w:type="page"/>
+      </w:r>
+    </w:p>
+    <w:p>
+      <w:pPr>
         <w:pStyle w:val="Titre2"/>
       </w:pPr>
       <w:bookmarkStart w:id="3" w:name="_Toc531352869"/>
       <w:r>
+        <w:lastRenderedPageBreak/>
         <w:t>Objectifs</w:t>
       </w:r>
       <w:bookmarkEnd w:id="3"/>
@@ -5969,10 +6193,28 @@
       </w:r>
     </w:p>
     <w:p>
+      <w:r>
+        <w:br w:type="page"/>
+      </w:r>
+    </w:p>
+    <w:p>
       <w:pPr>
         <w:pStyle w:val="Titre2"/>
+        <w:sectPr>
+          <w:pgSz w:w="11906" w:h="16838"/>
+          <w:pgMar w:top="1417" w:right="1417" w:bottom="1417" w:left="1417" w:header="708" w:footer="708" w:gutter="0"/>
+          <w:pgNumType w:start="0"/>
+          <w:cols w:space="708"/>
+          <w:titlePg/>
+          <w:docGrid w:linePitch="360"/>
+        </w:sectPr>
       </w:pPr>
       <w:bookmarkStart w:id="5" w:name="_Toc531352871"/>
+    </w:p>
+    <w:p>
+      <w:pPr>
+        <w:pStyle w:val="Titre2"/>
+      </w:pPr>
       <w:r>
         <w:lastRenderedPageBreak/>
         <w:t>Matrice de pondération</w:t>
@@ -5984,16 +6226,3657 @@
         <w:t>Nous avons établi certains c</w:t>
       </w:r>
       <w:r>
-        <w:t xml:space="preserve">ritères par rapport aux besoins : </w:t>
+        <w:t>ritères</w:t>
+      </w:r>
+      <w:r>
+        <w:t xml:space="preserve"> (listés dans le chapitre « contexte »)</w:t>
+      </w:r>
+      <w:r>
+        <w:t xml:space="preserve"> par rapport aux besoins : </w:t>
       </w:r>
     </w:p>
+    <w:tbl>
+      <w:tblPr>
+        <w:tblW w:w="0" w:type="dxa"/>
+        <w:tblCellMar>
+          <w:left w:w="0" w:type="dxa"/>
+          <w:right w:w="0" w:type="dxa"/>
+        </w:tblCellMar>
+        <w:tblLook w:val="04A0" w:firstRow="1" w:lastRow="0" w:firstColumn="1" w:lastColumn="0" w:noHBand="0" w:noVBand="1"/>
+      </w:tblPr>
+      <w:tblGrid>
+        <w:gridCol w:w="2339"/>
+        <w:gridCol w:w="506"/>
+        <w:gridCol w:w="1386"/>
+        <w:gridCol w:w="2002"/>
+        <w:gridCol w:w="1484"/>
+        <w:gridCol w:w="1203"/>
+        <w:gridCol w:w="2060"/>
+        <w:gridCol w:w="1008"/>
+        <w:gridCol w:w="1998"/>
+      </w:tblGrid>
+      <w:tr>
+        <w:trPr>
+          <w:trHeight w:val="315"/>
+        </w:trPr>
+        <w:tc>
+          <w:tcPr>
+            <w:tcW w:w="0" w:type="auto"/>
+            <w:tcBorders>
+              <w:top w:val="single" w:sz="6" w:space="0" w:color="CCCCCC"/>
+              <w:left w:val="single" w:sz="6" w:space="0" w:color="CCCCCC"/>
+              <w:bottom w:val="single" w:sz="6" w:space="0" w:color="CCCCCC"/>
+              <w:right w:val="single" w:sz="6" w:space="0" w:color="CCCCCC"/>
+            </w:tcBorders>
+            <w:tcMar>
+              <w:top w:w="30" w:type="dxa"/>
+              <w:left w:w="45" w:type="dxa"/>
+              <w:bottom w:w="30" w:type="dxa"/>
+              <w:right w:w="45" w:type="dxa"/>
+            </w:tcMar>
+            <w:vAlign w:val="bottom"/>
+            <w:hideMark/>
+          </w:tcPr>
+          <w:p>
+            <w:pPr>
+              <w:spacing w:after="0" w:line="240" w:lineRule="auto"/>
+              <w:rPr>
+                <w:rFonts w:ascii="Arial" w:eastAsia="Times New Roman" w:hAnsi="Arial" w:cs="Arial"/>
+                <w:b/>
+                <w:bCs/>
+                <w:lang w:eastAsia="fr-CH"/>
+              </w:rPr>
+            </w:pPr>
+            <w:r>
+              <w:rPr>
+                <w:rFonts w:ascii="Arial" w:eastAsia="Times New Roman" w:hAnsi="Arial" w:cs="Arial"/>
+                <w:b/>
+                <w:bCs/>
+                <w:lang w:eastAsia="fr-CH"/>
+              </w:rPr>
+              <w:t>Matrice de pondération</w:t>
+            </w:r>
+          </w:p>
+        </w:tc>
+        <w:tc>
+          <w:tcPr>
+            <w:tcW w:w="0" w:type="auto"/>
+            <w:tcBorders>
+              <w:top w:val="single" w:sz="6" w:space="0" w:color="CCCCCC"/>
+              <w:left w:val="single" w:sz="6" w:space="0" w:color="CCCCCC"/>
+              <w:bottom w:val="single" w:sz="6" w:space="0" w:color="CCCCCC"/>
+              <w:right w:val="single" w:sz="6" w:space="0" w:color="CCCCCC"/>
+            </w:tcBorders>
+            <w:tcMar>
+              <w:top w:w="30" w:type="dxa"/>
+              <w:left w:w="45" w:type="dxa"/>
+              <w:bottom w:w="30" w:type="dxa"/>
+              <w:right w:w="45" w:type="dxa"/>
+            </w:tcMar>
+            <w:vAlign w:val="bottom"/>
+            <w:hideMark/>
+          </w:tcPr>
+          <w:p>
+            <w:pPr>
+              <w:spacing w:after="0" w:line="240" w:lineRule="auto"/>
+              <w:rPr>
+                <w:rFonts w:ascii="Arial" w:eastAsia="Times New Roman" w:hAnsi="Arial" w:cs="Arial"/>
+                <w:b/>
+                <w:bCs/>
+                <w:lang w:eastAsia="fr-CH"/>
+              </w:rPr>
+            </w:pPr>
+            <w:r>
+              <w:rPr>
+                <w:rFonts w:ascii="Arial" w:eastAsia="Times New Roman" w:hAnsi="Arial" w:cs="Arial"/>
+                <w:b/>
+                <w:bCs/>
+                <w:lang w:eastAsia="fr-CH"/>
+              </w:rPr>
+              <w:t>Prix</w:t>
+            </w:r>
+          </w:p>
+        </w:tc>
+        <w:tc>
+          <w:tcPr>
+            <w:tcW w:w="0" w:type="auto"/>
+            <w:tcBorders>
+              <w:top w:val="single" w:sz="6" w:space="0" w:color="CCCCCC"/>
+              <w:left w:val="single" w:sz="6" w:space="0" w:color="CCCCCC"/>
+              <w:bottom w:val="single" w:sz="6" w:space="0" w:color="CCCCCC"/>
+              <w:right w:val="single" w:sz="6" w:space="0" w:color="CCCCCC"/>
+            </w:tcBorders>
+            <w:tcMar>
+              <w:top w:w="30" w:type="dxa"/>
+              <w:left w:w="45" w:type="dxa"/>
+              <w:bottom w:w="30" w:type="dxa"/>
+              <w:right w:w="45" w:type="dxa"/>
+            </w:tcMar>
+            <w:vAlign w:val="bottom"/>
+            <w:hideMark/>
+          </w:tcPr>
+          <w:p>
+            <w:pPr>
+              <w:spacing w:after="0" w:line="240" w:lineRule="auto"/>
+              <w:rPr>
+                <w:rFonts w:ascii="Arial" w:eastAsia="Times New Roman" w:hAnsi="Arial" w:cs="Arial"/>
+                <w:b/>
+                <w:bCs/>
+                <w:lang w:eastAsia="fr-CH"/>
+              </w:rPr>
+            </w:pPr>
+            <w:r>
+              <w:rPr>
+                <w:rFonts w:ascii="Arial" w:eastAsia="Times New Roman" w:hAnsi="Arial" w:cs="Arial"/>
+                <w:b/>
+                <w:bCs/>
+                <w:lang w:eastAsia="fr-CH"/>
+              </w:rPr>
+              <w:t xml:space="preserve">Technologie </w:t>
+            </w:r>
+          </w:p>
+        </w:tc>
+        <w:tc>
+          <w:tcPr>
+            <w:tcW w:w="0" w:type="auto"/>
+            <w:tcBorders>
+              <w:top w:val="single" w:sz="6" w:space="0" w:color="CCCCCC"/>
+              <w:left w:val="single" w:sz="6" w:space="0" w:color="CCCCCC"/>
+              <w:bottom w:val="single" w:sz="6" w:space="0" w:color="CCCCCC"/>
+              <w:right w:val="single" w:sz="6" w:space="0" w:color="CCCCCC"/>
+            </w:tcBorders>
+            <w:tcMar>
+              <w:top w:w="30" w:type="dxa"/>
+              <w:left w:w="45" w:type="dxa"/>
+              <w:bottom w:w="30" w:type="dxa"/>
+              <w:right w:w="45" w:type="dxa"/>
+            </w:tcMar>
+            <w:vAlign w:val="bottom"/>
+            <w:hideMark/>
+          </w:tcPr>
+          <w:p>
+            <w:pPr>
+              <w:spacing w:after="0" w:line="240" w:lineRule="auto"/>
+              <w:rPr>
+                <w:rFonts w:ascii="Arial" w:eastAsia="Times New Roman" w:hAnsi="Arial" w:cs="Arial"/>
+                <w:b/>
+                <w:bCs/>
+                <w:lang w:eastAsia="fr-CH"/>
+              </w:rPr>
+            </w:pPr>
+            <w:r>
+              <w:rPr>
+                <w:rFonts w:ascii="Arial" w:eastAsia="Times New Roman" w:hAnsi="Arial" w:cs="Arial"/>
+                <w:b/>
+                <w:bCs/>
+                <w:lang w:eastAsia="fr-CH"/>
+              </w:rPr>
+              <w:t>Nombre de comptes</w:t>
+            </w:r>
+          </w:p>
+        </w:tc>
+        <w:tc>
+          <w:tcPr>
+            <w:tcW w:w="0" w:type="auto"/>
+            <w:tcBorders>
+              <w:top w:val="single" w:sz="6" w:space="0" w:color="CCCCCC"/>
+              <w:left w:val="single" w:sz="6" w:space="0" w:color="CCCCCC"/>
+              <w:bottom w:val="single" w:sz="6" w:space="0" w:color="CCCCCC"/>
+              <w:right w:val="single" w:sz="6" w:space="0" w:color="CCCCCC"/>
+            </w:tcBorders>
+            <w:tcMar>
+              <w:top w:w="30" w:type="dxa"/>
+              <w:left w:w="45" w:type="dxa"/>
+              <w:bottom w:w="30" w:type="dxa"/>
+              <w:right w:w="45" w:type="dxa"/>
+            </w:tcMar>
+            <w:vAlign w:val="bottom"/>
+            <w:hideMark/>
+          </w:tcPr>
+          <w:p>
+            <w:pPr>
+              <w:spacing w:after="0" w:line="240" w:lineRule="auto"/>
+              <w:rPr>
+                <w:rFonts w:ascii="Arial" w:eastAsia="Times New Roman" w:hAnsi="Arial" w:cs="Arial"/>
+                <w:b/>
+                <w:bCs/>
+                <w:lang w:eastAsia="fr-CH"/>
+              </w:rPr>
+            </w:pPr>
+            <w:r>
+              <w:rPr>
+                <w:rFonts w:ascii="Arial" w:eastAsia="Times New Roman" w:hAnsi="Arial" w:cs="Arial"/>
+                <w:b/>
+                <w:bCs/>
+                <w:lang w:eastAsia="fr-CH"/>
+              </w:rPr>
+              <w:t>Compatibilité</w:t>
+            </w:r>
+          </w:p>
+        </w:tc>
+        <w:tc>
+          <w:tcPr>
+            <w:tcW w:w="0" w:type="auto"/>
+            <w:tcBorders>
+              <w:top w:val="single" w:sz="6" w:space="0" w:color="CCCCCC"/>
+              <w:left w:val="single" w:sz="6" w:space="0" w:color="CCCCCC"/>
+              <w:bottom w:val="single" w:sz="6" w:space="0" w:color="CCCCCC"/>
+              <w:right w:val="single" w:sz="6" w:space="0" w:color="CCCCCC"/>
+            </w:tcBorders>
+            <w:tcMar>
+              <w:top w:w="30" w:type="dxa"/>
+              <w:left w:w="45" w:type="dxa"/>
+              <w:bottom w:w="30" w:type="dxa"/>
+              <w:right w:w="45" w:type="dxa"/>
+            </w:tcMar>
+            <w:vAlign w:val="bottom"/>
+            <w:hideMark/>
+          </w:tcPr>
+          <w:p>
+            <w:pPr>
+              <w:spacing w:after="0" w:line="240" w:lineRule="auto"/>
+              <w:rPr>
+                <w:rFonts w:ascii="Arial" w:eastAsia="Times New Roman" w:hAnsi="Arial" w:cs="Arial"/>
+                <w:b/>
+                <w:bCs/>
+                <w:lang w:eastAsia="fr-CH"/>
+              </w:rPr>
+            </w:pPr>
+            <w:r>
+              <w:rPr>
+                <w:rFonts w:ascii="Arial" w:eastAsia="Times New Roman" w:hAnsi="Arial" w:cs="Arial"/>
+                <w:b/>
+                <w:bCs/>
+                <w:lang w:eastAsia="fr-CH"/>
+              </w:rPr>
+              <w:t>Modularité</w:t>
+            </w:r>
+          </w:p>
+        </w:tc>
+        <w:tc>
+          <w:tcPr>
+            <w:tcW w:w="0" w:type="auto"/>
+            <w:tcBorders>
+              <w:top w:val="single" w:sz="6" w:space="0" w:color="CCCCCC"/>
+              <w:left w:val="single" w:sz="6" w:space="0" w:color="CCCCCC"/>
+              <w:bottom w:val="single" w:sz="6" w:space="0" w:color="CCCCCC"/>
+              <w:right w:val="single" w:sz="6" w:space="0" w:color="CCCCCC"/>
+            </w:tcBorders>
+            <w:tcMar>
+              <w:top w:w="30" w:type="dxa"/>
+              <w:left w:w="45" w:type="dxa"/>
+              <w:bottom w:w="30" w:type="dxa"/>
+              <w:right w:w="45" w:type="dxa"/>
+            </w:tcMar>
+            <w:vAlign w:val="bottom"/>
+            <w:hideMark/>
+          </w:tcPr>
+          <w:p>
+            <w:pPr>
+              <w:spacing w:after="0" w:line="240" w:lineRule="auto"/>
+              <w:rPr>
+                <w:rFonts w:ascii="Arial" w:eastAsia="Times New Roman" w:hAnsi="Arial" w:cs="Arial"/>
+                <w:b/>
+                <w:bCs/>
+                <w:lang w:eastAsia="fr-CH"/>
+              </w:rPr>
+            </w:pPr>
+            <w:r>
+              <w:rPr>
+                <w:rFonts w:ascii="Arial" w:eastAsia="Times New Roman" w:hAnsi="Arial" w:cs="Arial"/>
+                <w:b/>
+                <w:bCs/>
+                <w:lang w:eastAsia="fr-CH"/>
+              </w:rPr>
+              <w:t>Installation + config.</w:t>
+            </w:r>
+          </w:p>
+        </w:tc>
+        <w:tc>
+          <w:tcPr>
+            <w:tcW w:w="0" w:type="auto"/>
+            <w:tcBorders>
+              <w:top w:val="single" w:sz="6" w:space="0" w:color="CCCCCC"/>
+              <w:left w:val="single" w:sz="6" w:space="0" w:color="CCCCCC"/>
+              <w:bottom w:val="single" w:sz="6" w:space="0" w:color="CCCCCC"/>
+              <w:right w:val="single" w:sz="6" w:space="0" w:color="CCCCCC"/>
+            </w:tcBorders>
+            <w:tcMar>
+              <w:top w:w="30" w:type="dxa"/>
+              <w:left w:w="45" w:type="dxa"/>
+              <w:bottom w:w="30" w:type="dxa"/>
+              <w:right w:w="45" w:type="dxa"/>
+            </w:tcMar>
+            <w:vAlign w:val="bottom"/>
+            <w:hideMark/>
+          </w:tcPr>
+          <w:p>
+            <w:pPr>
+              <w:spacing w:after="0" w:line="240" w:lineRule="auto"/>
+              <w:rPr>
+                <w:rFonts w:ascii="Arial" w:eastAsia="Times New Roman" w:hAnsi="Arial" w:cs="Arial"/>
+                <w:b/>
+                <w:bCs/>
+                <w:lang w:eastAsia="fr-CH"/>
+              </w:rPr>
+            </w:pPr>
+            <w:r>
+              <w:rPr>
+                <w:rFonts w:ascii="Arial" w:eastAsia="Times New Roman" w:hAnsi="Arial" w:cs="Arial"/>
+                <w:b/>
+                <w:bCs/>
+                <w:lang w:eastAsia="fr-CH"/>
+              </w:rPr>
+              <w:t>Interface</w:t>
+            </w:r>
+          </w:p>
+        </w:tc>
+        <w:tc>
+          <w:tcPr>
+            <w:tcW w:w="0" w:type="auto"/>
+            <w:tcBorders>
+              <w:top w:val="single" w:sz="6" w:space="0" w:color="CCCCCC"/>
+              <w:left w:val="single" w:sz="6" w:space="0" w:color="CCCCCC"/>
+              <w:bottom w:val="single" w:sz="6" w:space="0" w:color="CCCCCC"/>
+              <w:right w:val="single" w:sz="6" w:space="0" w:color="CCCCCC"/>
+            </w:tcBorders>
+            <w:tcMar>
+              <w:top w:w="30" w:type="dxa"/>
+              <w:left w:w="45" w:type="dxa"/>
+              <w:bottom w:w="30" w:type="dxa"/>
+              <w:right w:w="45" w:type="dxa"/>
+            </w:tcMar>
+            <w:vAlign w:val="bottom"/>
+            <w:hideMark/>
+          </w:tcPr>
+          <w:p>
+            <w:pPr>
+              <w:spacing w:after="0" w:line="240" w:lineRule="auto"/>
+              <w:rPr>
+                <w:rFonts w:ascii="Arial" w:eastAsia="Times New Roman" w:hAnsi="Arial" w:cs="Arial"/>
+                <w:b/>
+                <w:bCs/>
+                <w:lang w:eastAsia="fr-CH"/>
+              </w:rPr>
+            </w:pPr>
+            <w:r>
+              <w:rPr>
+                <w:rFonts w:ascii="Arial" w:eastAsia="Times New Roman" w:hAnsi="Arial" w:cs="Arial"/>
+                <w:b/>
+                <w:bCs/>
+                <w:lang w:eastAsia="fr-CH"/>
+              </w:rPr>
+              <w:t>Facilité d'utilisation</w:t>
+            </w:r>
+          </w:p>
+        </w:tc>
+      </w:tr>
+      <w:tr>
+        <w:trPr>
+          <w:trHeight w:val="315"/>
+        </w:trPr>
+        <w:tc>
+          <w:tcPr>
+            <w:tcW w:w="0" w:type="auto"/>
+            <w:tcBorders>
+              <w:top w:val="single" w:sz="6" w:space="0" w:color="CCCCCC"/>
+              <w:left w:val="single" w:sz="6" w:space="0" w:color="CCCCCC"/>
+              <w:bottom w:val="single" w:sz="6" w:space="0" w:color="CCCCCC"/>
+              <w:right w:val="single" w:sz="6" w:space="0" w:color="CCCCCC"/>
+            </w:tcBorders>
+            <w:tcMar>
+              <w:top w:w="30" w:type="dxa"/>
+              <w:left w:w="45" w:type="dxa"/>
+              <w:bottom w:w="30" w:type="dxa"/>
+              <w:right w:w="45" w:type="dxa"/>
+            </w:tcMar>
+            <w:vAlign w:val="bottom"/>
+            <w:hideMark/>
+          </w:tcPr>
+          <w:p>
+            <w:pPr>
+              <w:spacing w:after="0" w:line="240" w:lineRule="auto"/>
+              <w:rPr>
+                <w:rFonts w:ascii="Arial" w:eastAsia="Times New Roman" w:hAnsi="Arial" w:cs="Arial"/>
+                <w:b/>
+                <w:bCs/>
+                <w:lang w:eastAsia="fr-CH"/>
+              </w:rPr>
+            </w:pPr>
+            <w:r>
+              <w:rPr>
+                <w:rFonts w:ascii="Arial" w:eastAsia="Times New Roman" w:hAnsi="Arial" w:cs="Arial"/>
+                <w:b/>
+                <w:bCs/>
+                <w:lang w:eastAsia="fr-CH"/>
+              </w:rPr>
+              <w:t>Prix</w:t>
+            </w:r>
+          </w:p>
+        </w:tc>
+        <w:tc>
+          <w:tcPr>
+            <w:tcW w:w="0" w:type="auto"/>
+            <w:tcBorders>
+              <w:top w:val="single" w:sz="6" w:space="0" w:color="CCCCCC"/>
+              <w:left w:val="single" w:sz="6" w:space="0" w:color="CCCCCC"/>
+              <w:bottom w:val="single" w:sz="6" w:space="0" w:color="CCCCCC"/>
+              <w:right w:val="single" w:sz="6" w:space="0" w:color="CCCCCC"/>
+            </w:tcBorders>
+            <w:shd w:val="clear" w:color="auto" w:fill="999999"/>
+            <w:tcMar>
+              <w:top w:w="30" w:type="dxa"/>
+              <w:left w:w="45" w:type="dxa"/>
+              <w:bottom w:w="30" w:type="dxa"/>
+              <w:right w:w="45" w:type="dxa"/>
+            </w:tcMar>
+            <w:vAlign w:val="bottom"/>
+            <w:hideMark/>
+          </w:tcPr>
+          <w:p>
+            <w:pPr>
+              <w:spacing w:after="0" w:line="240" w:lineRule="auto"/>
+              <w:rPr>
+                <w:rFonts w:ascii="Arial" w:eastAsia="Times New Roman" w:hAnsi="Arial" w:cs="Arial"/>
+                <w:b/>
+                <w:bCs/>
+                <w:lang w:eastAsia="fr-CH"/>
+              </w:rPr>
+            </w:pPr>
+          </w:p>
+        </w:tc>
+        <w:tc>
+          <w:tcPr>
+            <w:tcW w:w="0" w:type="auto"/>
+            <w:tcBorders>
+              <w:top w:val="single" w:sz="6" w:space="0" w:color="CCCCCC"/>
+              <w:left w:val="single" w:sz="6" w:space="0" w:color="CCCCCC"/>
+              <w:bottom w:val="single" w:sz="6" w:space="0" w:color="CCCCCC"/>
+              <w:right w:val="single" w:sz="6" w:space="0" w:color="CCCCCC"/>
+            </w:tcBorders>
+            <w:tcMar>
+              <w:top w:w="30" w:type="dxa"/>
+              <w:left w:w="45" w:type="dxa"/>
+              <w:bottom w:w="30" w:type="dxa"/>
+              <w:right w:w="45" w:type="dxa"/>
+            </w:tcMar>
+            <w:vAlign w:val="bottom"/>
+            <w:hideMark/>
+          </w:tcPr>
+          <w:p>
+            <w:pPr>
+              <w:spacing w:after="0" w:line="240" w:lineRule="auto"/>
+              <w:jc w:val="right"/>
+              <w:rPr>
+                <w:rFonts w:ascii="Arial" w:eastAsia="Times New Roman" w:hAnsi="Arial" w:cs="Arial"/>
+                <w:sz w:val="20"/>
+                <w:szCs w:val="20"/>
+                <w:lang w:eastAsia="fr-CH"/>
+              </w:rPr>
+            </w:pPr>
+            <w:r>
+              <w:rPr>
+                <w:rFonts w:ascii="Arial" w:eastAsia="Times New Roman" w:hAnsi="Arial" w:cs="Arial"/>
+                <w:sz w:val="20"/>
+                <w:szCs w:val="20"/>
+                <w:lang w:eastAsia="fr-CH"/>
+              </w:rPr>
+              <w:t>1</w:t>
+            </w:r>
+          </w:p>
+        </w:tc>
+        <w:tc>
+          <w:tcPr>
+            <w:tcW w:w="0" w:type="auto"/>
+            <w:tcBorders>
+              <w:top w:val="single" w:sz="6" w:space="0" w:color="CCCCCC"/>
+              <w:left w:val="single" w:sz="6" w:space="0" w:color="CCCCCC"/>
+              <w:bottom w:val="single" w:sz="6" w:space="0" w:color="CCCCCC"/>
+              <w:right w:val="single" w:sz="6" w:space="0" w:color="CCCCCC"/>
+            </w:tcBorders>
+            <w:tcMar>
+              <w:top w:w="30" w:type="dxa"/>
+              <w:left w:w="45" w:type="dxa"/>
+              <w:bottom w:w="30" w:type="dxa"/>
+              <w:right w:w="45" w:type="dxa"/>
+            </w:tcMar>
+            <w:vAlign w:val="bottom"/>
+            <w:hideMark/>
+          </w:tcPr>
+          <w:p>
+            <w:pPr>
+              <w:spacing w:after="0" w:line="240" w:lineRule="auto"/>
+              <w:jc w:val="right"/>
+              <w:rPr>
+                <w:rFonts w:ascii="Arial" w:eastAsia="Times New Roman" w:hAnsi="Arial" w:cs="Arial"/>
+                <w:sz w:val="20"/>
+                <w:szCs w:val="20"/>
+                <w:lang w:eastAsia="fr-CH"/>
+              </w:rPr>
+            </w:pPr>
+            <w:r>
+              <w:rPr>
+                <w:rFonts w:ascii="Arial" w:eastAsia="Times New Roman" w:hAnsi="Arial" w:cs="Arial"/>
+                <w:sz w:val="20"/>
+                <w:szCs w:val="20"/>
+                <w:lang w:eastAsia="fr-CH"/>
+              </w:rPr>
+              <w:t>1</w:t>
+            </w:r>
+          </w:p>
+        </w:tc>
+        <w:tc>
+          <w:tcPr>
+            <w:tcW w:w="0" w:type="auto"/>
+            <w:tcBorders>
+              <w:top w:val="single" w:sz="6" w:space="0" w:color="CCCCCC"/>
+              <w:left w:val="single" w:sz="6" w:space="0" w:color="CCCCCC"/>
+              <w:bottom w:val="single" w:sz="6" w:space="0" w:color="CCCCCC"/>
+              <w:right w:val="single" w:sz="6" w:space="0" w:color="CCCCCC"/>
+            </w:tcBorders>
+            <w:tcMar>
+              <w:top w:w="30" w:type="dxa"/>
+              <w:left w:w="45" w:type="dxa"/>
+              <w:bottom w:w="30" w:type="dxa"/>
+              <w:right w:w="45" w:type="dxa"/>
+            </w:tcMar>
+            <w:vAlign w:val="bottom"/>
+            <w:hideMark/>
+          </w:tcPr>
+          <w:p>
+            <w:pPr>
+              <w:spacing w:after="0" w:line="240" w:lineRule="auto"/>
+              <w:jc w:val="right"/>
+              <w:rPr>
+                <w:rFonts w:ascii="Arial" w:eastAsia="Times New Roman" w:hAnsi="Arial" w:cs="Arial"/>
+                <w:sz w:val="20"/>
+                <w:szCs w:val="20"/>
+                <w:lang w:eastAsia="fr-CH"/>
+              </w:rPr>
+            </w:pPr>
+            <w:r>
+              <w:rPr>
+                <w:rFonts w:ascii="Arial" w:eastAsia="Times New Roman" w:hAnsi="Arial" w:cs="Arial"/>
+                <w:sz w:val="20"/>
+                <w:szCs w:val="20"/>
+                <w:lang w:eastAsia="fr-CH"/>
+              </w:rPr>
+              <w:t>1</w:t>
+            </w:r>
+          </w:p>
+        </w:tc>
+        <w:tc>
+          <w:tcPr>
+            <w:tcW w:w="0" w:type="auto"/>
+            <w:tcBorders>
+              <w:top w:val="single" w:sz="6" w:space="0" w:color="CCCCCC"/>
+              <w:left w:val="single" w:sz="6" w:space="0" w:color="CCCCCC"/>
+              <w:bottom w:val="single" w:sz="6" w:space="0" w:color="CCCCCC"/>
+              <w:right w:val="single" w:sz="6" w:space="0" w:color="CCCCCC"/>
+            </w:tcBorders>
+            <w:tcMar>
+              <w:top w:w="30" w:type="dxa"/>
+              <w:left w:w="45" w:type="dxa"/>
+              <w:bottom w:w="30" w:type="dxa"/>
+              <w:right w:w="45" w:type="dxa"/>
+            </w:tcMar>
+            <w:vAlign w:val="bottom"/>
+            <w:hideMark/>
+          </w:tcPr>
+          <w:p>
+            <w:pPr>
+              <w:spacing w:after="0" w:line="240" w:lineRule="auto"/>
+              <w:jc w:val="right"/>
+              <w:rPr>
+                <w:rFonts w:ascii="Arial" w:eastAsia="Times New Roman" w:hAnsi="Arial" w:cs="Arial"/>
+                <w:sz w:val="20"/>
+                <w:szCs w:val="20"/>
+                <w:lang w:eastAsia="fr-CH"/>
+              </w:rPr>
+            </w:pPr>
+            <w:r>
+              <w:rPr>
+                <w:rFonts w:ascii="Arial" w:eastAsia="Times New Roman" w:hAnsi="Arial" w:cs="Arial"/>
+                <w:sz w:val="20"/>
+                <w:szCs w:val="20"/>
+                <w:lang w:eastAsia="fr-CH"/>
+              </w:rPr>
+              <w:t>1</w:t>
+            </w:r>
+          </w:p>
+        </w:tc>
+        <w:tc>
+          <w:tcPr>
+            <w:tcW w:w="0" w:type="auto"/>
+            <w:tcBorders>
+              <w:top w:val="single" w:sz="6" w:space="0" w:color="CCCCCC"/>
+              <w:left w:val="single" w:sz="6" w:space="0" w:color="CCCCCC"/>
+              <w:bottom w:val="single" w:sz="6" w:space="0" w:color="CCCCCC"/>
+              <w:right w:val="single" w:sz="6" w:space="0" w:color="CCCCCC"/>
+            </w:tcBorders>
+            <w:tcMar>
+              <w:top w:w="30" w:type="dxa"/>
+              <w:left w:w="45" w:type="dxa"/>
+              <w:bottom w:w="30" w:type="dxa"/>
+              <w:right w:w="45" w:type="dxa"/>
+            </w:tcMar>
+            <w:vAlign w:val="bottom"/>
+            <w:hideMark/>
+          </w:tcPr>
+          <w:p>
+            <w:pPr>
+              <w:spacing w:after="0" w:line="240" w:lineRule="auto"/>
+              <w:jc w:val="right"/>
+              <w:rPr>
+                <w:rFonts w:ascii="Arial" w:eastAsia="Times New Roman" w:hAnsi="Arial" w:cs="Arial"/>
+                <w:sz w:val="20"/>
+                <w:szCs w:val="20"/>
+                <w:lang w:eastAsia="fr-CH"/>
+              </w:rPr>
+            </w:pPr>
+            <w:r>
+              <w:rPr>
+                <w:rFonts w:ascii="Arial" w:eastAsia="Times New Roman" w:hAnsi="Arial" w:cs="Arial"/>
+                <w:sz w:val="20"/>
+                <w:szCs w:val="20"/>
+                <w:lang w:eastAsia="fr-CH"/>
+              </w:rPr>
+              <w:t>1</w:t>
+            </w:r>
+          </w:p>
+        </w:tc>
+        <w:tc>
+          <w:tcPr>
+            <w:tcW w:w="0" w:type="auto"/>
+            <w:tcBorders>
+              <w:top w:val="single" w:sz="6" w:space="0" w:color="CCCCCC"/>
+              <w:left w:val="single" w:sz="6" w:space="0" w:color="CCCCCC"/>
+              <w:bottom w:val="single" w:sz="6" w:space="0" w:color="CCCCCC"/>
+              <w:right w:val="single" w:sz="6" w:space="0" w:color="CCCCCC"/>
+            </w:tcBorders>
+            <w:tcMar>
+              <w:top w:w="30" w:type="dxa"/>
+              <w:left w:w="45" w:type="dxa"/>
+              <w:bottom w:w="30" w:type="dxa"/>
+              <w:right w:w="45" w:type="dxa"/>
+            </w:tcMar>
+            <w:vAlign w:val="bottom"/>
+            <w:hideMark/>
+          </w:tcPr>
+          <w:p>
+            <w:pPr>
+              <w:spacing w:after="0" w:line="240" w:lineRule="auto"/>
+              <w:jc w:val="right"/>
+              <w:rPr>
+                <w:rFonts w:ascii="Arial" w:eastAsia="Times New Roman" w:hAnsi="Arial" w:cs="Arial"/>
+                <w:sz w:val="20"/>
+                <w:szCs w:val="20"/>
+                <w:lang w:eastAsia="fr-CH"/>
+              </w:rPr>
+            </w:pPr>
+            <w:r>
+              <w:rPr>
+                <w:rFonts w:ascii="Arial" w:eastAsia="Times New Roman" w:hAnsi="Arial" w:cs="Arial"/>
+                <w:sz w:val="20"/>
+                <w:szCs w:val="20"/>
+                <w:lang w:eastAsia="fr-CH"/>
+              </w:rPr>
+              <w:t>1</w:t>
+            </w:r>
+          </w:p>
+        </w:tc>
+        <w:tc>
+          <w:tcPr>
+            <w:tcW w:w="0" w:type="auto"/>
+            <w:tcBorders>
+              <w:top w:val="single" w:sz="6" w:space="0" w:color="CCCCCC"/>
+              <w:left w:val="single" w:sz="6" w:space="0" w:color="CCCCCC"/>
+              <w:bottom w:val="single" w:sz="6" w:space="0" w:color="CCCCCC"/>
+              <w:right w:val="single" w:sz="6" w:space="0" w:color="CCCCCC"/>
+            </w:tcBorders>
+            <w:tcMar>
+              <w:top w:w="30" w:type="dxa"/>
+              <w:left w:w="45" w:type="dxa"/>
+              <w:bottom w:w="30" w:type="dxa"/>
+              <w:right w:w="45" w:type="dxa"/>
+            </w:tcMar>
+            <w:vAlign w:val="bottom"/>
+            <w:hideMark/>
+          </w:tcPr>
+          <w:p>
+            <w:pPr>
+              <w:spacing w:after="0" w:line="240" w:lineRule="auto"/>
+              <w:jc w:val="right"/>
+              <w:rPr>
+                <w:rFonts w:ascii="Arial" w:eastAsia="Times New Roman" w:hAnsi="Arial" w:cs="Arial"/>
+                <w:sz w:val="20"/>
+                <w:szCs w:val="20"/>
+                <w:lang w:eastAsia="fr-CH"/>
+              </w:rPr>
+            </w:pPr>
+            <w:r>
+              <w:rPr>
+                <w:rFonts w:ascii="Arial" w:eastAsia="Times New Roman" w:hAnsi="Arial" w:cs="Arial"/>
+                <w:sz w:val="20"/>
+                <w:szCs w:val="20"/>
+                <w:lang w:eastAsia="fr-CH"/>
+              </w:rPr>
+              <w:t>1</w:t>
+            </w:r>
+          </w:p>
+        </w:tc>
+      </w:tr>
+      <w:tr>
+        <w:trPr>
+          <w:trHeight w:val="315"/>
+        </w:trPr>
+        <w:tc>
+          <w:tcPr>
+            <w:tcW w:w="0" w:type="auto"/>
+            <w:tcBorders>
+              <w:top w:val="single" w:sz="6" w:space="0" w:color="CCCCCC"/>
+              <w:left w:val="single" w:sz="6" w:space="0" w:color="CCCCCC"/>
+              <w:bottom w:val="single" w:sz="6" w:space="0" w:color="CCCCCC"/>
+              <w:right w:val="single" w:sz="6" w:space="0" w:color="CCCCCC"/>
+            </w:tcBorders>
+            <w:tcMar>
+              <w:top w:w="30" w:type="dxa"/>
+              <w:left w:w="45" w:type="dxa"/>
+              <w:bottom w:w="30" w:type="dxa"/>
+              <w:right w:w="45" w:type="dxa"/>
+            </w:tcMar>
+            <w:vAlign w:val="bottom"/>
+            <w:hideMark/>
+          </w:tcPr>
+          <w:p>
+            <w:pPr>
+              <w:spacing w:after="0" w:line="240" w:lineRule="auto"/>
+              <w:rPr>
+                <w:rFonts w:ascii="Arial" w:eastAsia="Times New Roman" w:hAnsi="Arial" w:cs="Arial"/>
+                <w:b/>
+                <w:bCs/>
+                <w:lang w:eastAsia="fr-CH"/>
+              </w:rPr>
+            </w:pPr>
+            <w:r>
+              <w:rPr>
+                <w:rFonts w:ascii="Arial" w:eastAsia="Times New Roman" w:hAnsi="Arial" w:cs="Arial"/>
+                <w:b/>
+                <w:bCs/>
+                <w:lang w:eastAsia="fr-CH"/>
+              </w:rPr>
+              <w:t xml:space="preserve">Technologie </w:t>
+            </w:r>
+          </w:p>
+        </w:tc>
+        <w:tc>
+          <w:tcPr>
+            <w:tcW w:w="0" w:type="auto"/>
+            <w:tcBorders>
+              <w:top w:val="single" w:sz="6" w:space="0" w:color="CCCCCC"/>
+              <w:left w:val="single" w:sz="6" w:space="0" w:color="CCCCCC"/>
+              <w:bottom w:val="single" w:sz="6" w:space="0" w:color="CCCCCC"/>
+              <w:right w:val="single" w:sz="6" w:space="0" w:color="CCCCCC"/>
+            </w:tcBorders>
+            <w:tcMar>
+              <w:top w:w="30" w:type="dxa"/>
+              <w:left w:w="45" w:type="dxa"/>
+              <w:bottom w:w="30" w:type="dxa"/>
+              <w:right w:w="45" w:type="dxa"/>
+            </w:tcMar>
+            <w:vAlign w:val="bottom"/>
+            <w:hideMark/>
+          </w:tcPr>
+          <w:p>
+            <w:pPr>
+              <w:spacing w:after="0" w:line="240" w:lineRule="auto"/>
+              <w:jc w:val="right"/>
+              <w:rPr>
+                <w:rFonts w:ascii="Arial" w:eastAsia="Times New Roman" w:hAnsi="Arial" w:cs="Arial"/>
+                <w:sz w:val="20"/>
+                <w:szCs w:val="20"/>
+                <w:lang w:eastAsia="fr-CH"/>
+              </w:rPr>
+            </w:pPr>
+            <w:r>
+              <w:rPr>
+                <w:rFonts w:ascii="Arial" w:eastAsia="Times New Roman" w:hAnsi="Arial" w:cs="Arial"/>
+                <w:sz w:val="20"/>
+                <w:szCs w:val="20"/>
+                <w:lang w:eastAsia="fr-CH"/>
+              </w:rPr>
+              <w:t>1</w:t>
+            </w:r>
+          </w:p>
+        </w:tc>
+        <w:tc>
+          <w:tcPr>
+            <w:tcW w:w="0" w:type="auto"/>
+            <w:tcBorders>
+              <w:top w:val="single" w:sz="6" w:space="0" w:color="CCCCCC"/>
+              <w:left w:val="single" w:sz="6" w:space="0" w:color="CCCCCC"/>
+              <w:bottom w:val="single" w:sz="6" w:space="0" w:color="CCCCCC"/>
+              <w:right w:val="single" w:sz="6" w:space="0" w:color="CCCCCC"/>
+            </w:tcBorders>
+            <w:shd w:val="clear" w:color="auto" w:fill="999999"/>
+            <w:tcMar>
+              <w:top w:w="30" w:type="dxa"/>
+              <w:left w:w="45" w:type="dxa"/>
+              <w:bottom w:w="30" w:type="dxa"/>
+              <w:right w:w="45" w:type="dxa"/>
+            </w:tcMar>
+            <w:vAlign w:val="bottom"/>
+            <w:hideMark/>
+          </w:tcPr>
+          <w:p>
+            <w:pPr>
+              <w:spacing w:after="0" w:line="240" w:lineRule="auto"/>
+              <w:jc w:val="right"/>
+              <w:rPr>
+                <w:rFonts w:ascii="Arial" w:eastAsia="Times New Roman" w:hAnsi="Arial" w:cs="Arial"/>
+                <w:sz w:val="20"/>
+                <w:szCs w:val="20"/>
+                <w:lang w:eastAsia="fr-CH"/>
+              </w:rPr>
+            </w:pPr>
+          </w:p>
+        </w:tc>
+        <w:tc>
+          <w:tcPr>
+            <w:tcW w:w="0" w:type="auto"/>
+            <w:tcBorders>
+              <w:top w:val="single" w:sz="6" w:space="0" w:color="CCCCCC"/>
+              <w:left w:val="single" w:sz="6" w:space="0" w:color="CCCCCC"/>
+              <w:bottom w:val="single" w:sz="6" w:space="0" w:color="CCCCCC"/>
+              <w:right w:val="single" w:sz="6" w:space="0" w:color="CCCCCC"/>
+            </w:tcBorders>
+            <w:tcMar>
+              <w:top w:w="30" w:type="dxa"/>
+              <w:left w:w="45" w:type="dxa"/>
+              <w:bottom w:w="30" w:type="dxa"/>
+              <w:right w:w="45" w:type="dxa"/>
+            </w:tcMar>
+            <w:vAlign w:val="bottom"/>
+            <w:hideMark/>
+          </w:tcPr>
+          <w:p>
+            <w:pPr>
+              <w:spacing w:after="0" w:line="240" w:lineRule="auto"/>
+              <w:jc w:val="right"/>
+              <w:rPr>
+                <w:rFonts w:ascii="Arial" w:eastAsia="Times New Roman" w:hAnsi="Arial" w:cs="Arial"/>
+                <w:sz w:val="20"/>
+                <w:szCs w:val="20"/>
+                <w:lang w:eastAsia="fr-CH"/>
+              </w:rPr>
+            </w:pPr>
+            <w:r>
+              <w:rPr>
+                <w:rFonts w:ascii="Arial" w:eastAsia="Times New Roman" w:hAnsi="Arial" w:cs="Arial"/>
+                <w:sz w:val="20"/>
+                <w:szCs w:val="20"/>
+                <w:lang w:eastAsia="fr-CH"/>
+              </w:rPr>
+              <w:t>3</w:t>
+            </w:r>
+          </w:p>
+        </w:tc>
+        <w:tc>
+          <w:tcPr>
+            <w:tcW w:w="0" w:type="auto"/>
+            <w:tcBorders>
+              <w:top w:val="single" w:sz="6" w:space="0" w:color="CCCCCC"/>
+              <w:left w:val="single" w:sz="6" w:space="0" w:color="CCCCCC"/>
+              <w:bottom w:val="single" w:sz="6" w:space="0" w:color="CCCCCC"/>
+              <w:right w:val="single" w:sz="6" w:space="0" w:color="CCCCCC"/>
+            </w:tcBorders>
+            <w:tcMar>
+              <w:top w:w="30" w:type="dxa"/>
+              <w:left w:w="45" w:type="dxa"/>
+              <w:bottom w:w="30" w:type="dxa"/>
+              <w:right w:w="45" w:type="dxa"/>
+            </w:tcMar>
+            <w:vAlign w:val="bottom"/>
+            <w:hideMark/>
+          </w:tcPr>
+          <w:p>
+            <w:pPr>
+              <w:spacing w:after="0" w:line="240" w:lineRule="auto"/>
+              <w:jc w:val="right"/>
+              <w:rPr>
+                <w:rFonts w:ascii="Arial" w:eastAsia="Times New Roman" w:hAnsi="Arial" w:cs="Arial"/>
+                <w:sz w:val="20"/>
+                <w:szCs w:val="20"/>
+                <w:lang w:eastAsia="fr-CH"/>
+              </w:rPr>
+            </w:pPr>
+            <w:r>
+              <w:rPr>
+                <w:rFonts w:ascii="Arial" w:eastAsia="Times New Roman" w:hAnsi="Arial" w:cs="Arial"/>
+                <w:sz w:val="20"/>
+                <w:szCs w:val="20"/>
+                <w:lang w:eastAsia="fr-CH"/>
+              </w:rPr>
+              <w:t>4</w:t>
+            </w:r>
+          </w:p>
+        </w:tc>
+        <w:tc>
+          <w:tcPr>
+            <w:tcW w:w="0" w:type="auto"/>
+            <w:tcBorders>
+              <w:top w:val="single" w:sz="6" w:space="0" w:color="CCCCCC"/>
+              <w:left w:val="single" w:sz="6" w:space="0" w:color="CCCCCC"/>
+              <w:bottom w:val="single" w:sz="6" w:space="0" w:color="CCCCCC"/>
+              <w:right w:val="single" w:sz="6" w:space="0" w:color="CCCCCC"/>
+            </w:tcBorders>
+            <w:tcMar>
+              <w:top w:w="30" w:type="dxa"/>
+              <w:left w:w="45" w:type="dxa"/>
+              <w:bottom w:w="30" w:type="dxa"/>
+              <w:right w:w="45" w:type="dxa"/>
+            </w:tcMar>
+            <w:vAlign w:val="bottom"/>
+            <w:hideMark/>
+          </w:tcPr>
+          <w:p>
+            <w:pPr>
+              <w:spacing w:after="0" w:line="240" w:lineRule="auto"/>
+              <w:jc w:val="right"/>
+              <w:rPr>
+                <w:rFonts w:ascii="Arial" w:eastAsia="Times New Roman" w:hAnsi="Arial" w:cs="Arial"/>
+                <w:sz w:val="20"/>
+                <w:szCs w:val="20"/>
+                <w:lang w:eastAsia="fr-CH"/>
+              </w:rPr>
+            </w:pPr>
+            <w:r>
+              <w:rPr>
+                <w:rFonts w:ascii="Arial" w:eastAsia="Times New Roman" w:hAnsi="Arial" w:cs="Arial"/>
+                <w:sz w:val="20"/>
+                <w:szCs w:val="20"/>
+                <w:lang w:eastAsia="fr-CH"/>
+              </w:rPr>
+              <w:t>5</w:t>
+            </w:r>
+          </w:p>
+        </w:tc>
+        <w:tc>
+          <w:tcPr>
+            <w:tcW w:w="0" w:type="auto"/>
+            <w:tcBorders>
+              <w:top w:val="single" w:sz="6" w:space="0" w:color="CCCCCC"/>
+              <w:left w:val="single" w:sz="6" w:space="0" w:color="CCCCCC"/>
+              <w:bottom w:val="single" w:sz="6" w:space="0" w:color="CCCCCC"/>
+              <w:right w:val="single" w:sz="6" w:space="0" w:color="CCCCCC"/>
+            </w:tcBorders>
+            <w:tcMar>
+              <w:top w:w="30" w:type="dxa"/>
+              <w:left w:w="45" w:type="dxa"/>
+              <w:bottom w:w="30" w:type="dxa"/>
+              <w:right w:w="45" w:type="dxa"/>
+            </w:tcMar>
+            <w:vAlign w:val="bottom"/>
+            <w:hideMark/>
+          </w:tcPr>
+          <w:p>
+            <w:pPr>
+              <w:spacing w:after="0" w:line="240" w:lineRule="auto"/>
+              <w:jc w:val="right"/>
+              <w:rPr>
+                <w:rFonts w:ascii="Arial" w:eastAsia="Times New Roman" w:hAnsi="Arial" w:cs="Arial"/>
+                <w:sz w:val="20"/>
+                <w:szCs w:val="20"/>
+                <w:lang w:eastAsia="fr-CH"/>
+              </w:rPr>
+            </w:pPr>
+            <w:r>
+              <w:rPr>
+                <w:rFonts w:ascii="Arial" w:eastAsia="Times New Roman" w:hAnsi="Arial" w:cs="Arial"/>
+                <w:sz w:val="20"/>
+                <w:szCs w:val="20"/>
+                <w:lang w:eastAsia="fr-CH"/>
+              </w:rPr>
+              <w:t>6</w:t>
+            </w:r>
+          </w:p>
+        </w:tc>
+        <w:tc>
+          <w:tcPr>
+            <w:tcW w:w="0" w:type="auto"/>
+            <w:tcBorders>
+              <w:top w:val="single" w:sz="6" w:space="0" w:color="CCCCCC"/>
+              <w:left w:val="single" w:sz="6" w:space="0" w:color="CCCCCC"/>
+              <w:bottom w:val="single" w:sz="6" w:space="0" w:color="CCCCCC"/>
+              <w:right w:val="single" w:sz="6" w:space="0" w:color="CCCCCC"/>
+            </w:tcBorders>
+            <w:tcMar>
+              <w:top w:w="30" w:type="dxa"/>
+              <w:left w:w="45" w:type="dxa"/>
+              <w:bottom w:w="30" w:type="dxa"/>
+              <w:right w:w="45" w:type="dxa"/>
+            </w:tcMar>
+            <w:vAlign w:val="bottom"/>
+            <w:hideMark/>
+          </w:tcPr>
+          <w:p>
+            <w:pPr>
+              <w:spacing w:after="0" w:line="240" w:lineRule="auto"/>
+              <w:jc w:val="right"/>
+              <w:rPr>
+                <w:rFonts w:ascii="Arial" w:eastAsia="Times New Roman" w:hAnsi="Arial" w:cs="Arial"/>
+                <w:sz w:val="20"/>
+                <w:szCs w:val="20"/>
+                <w:lang w:eastAsia="fr-CH"/>
+              </w:rPr>
+            </w:pPr>
+            <w:r>
+              <w:rPr>
+                <w:rFonts w:ascii="Arial" w:eastAsia="Times New Roman" w:hAnsi="Arial" w:cs="Arial"/>
+                <w:sz w:val="20"/>
+                <w:szCs w:val="20"/>
+                <w:lang w:eastAsia="fr-CH"/>
+              </w:rPr>
+              <w:t>2</w:t>
+            </w:r>
+          </w:p>
+        </w:tc>
+        <w:tc>
+          <w:tcPr>
+            <w:tcW w:w="0" w:type="auto"/>
+            <w:tcBorders>
+              <w:top w:val="single" w:sz="6" w:space="0" w:color="CCCCCC"/>
+              <w:left w:val="single" w:sz="6" w:space="0" w:color="CCCCCC"/>
+              <w:bottom w:val="single" w:sz="6" w:space="0" w:color="CCCCCC"/>
+              <w:right w:val="single" w:sz="6" w:space="0" w:color="CCCCCC"/>
+            </w:tcBorders>
+            <w:tcMar>
+              <w:top w:w="30" w:type="dxa"/>
+              <w:left w:w="45" w:type="dxa"/>
+              <w:bottom w:w="30" w:type="dxa"/>
+              <w:right w:w="45" w:type="dxa"/>
+            </w:tcMar>
+            <w:vAlign w:val="bottom"/>
+            <w:hideMark/>
+          </w:tcPr>
+          <w:p>
+            <w:pPr>
+              <w:spacing w:after="0" w:line="240" w:lineRule="auto"/>
+              <w:jc w:val="right"/>
+              <w:rPr>
+                <w:rFonts w:ascii="Arial" w:eastAsia="Times New Roman" w:hAnsi="Arial" w:cs="Arial"/>
+                <w:sz w:val="20"/>
+                <w:szCs w:val="20"/>
+                <w:lang w:eastAsia="fr-CH"/>
+              </w:rPr>
+            </w:pPr>
+            <w:r>
+              <w:rPr>
+                <w:rFonts w:ascii="Arial" w:eastAsia="Times New Roman" w:hAnsi="Arial" w:cs="Arial"/>
+                <w:sz w:val="20"/>
+                <w:szCs w:val="20"/>
+                <w:lang w:eastAsia="fr-CH"/>
+              </w:rPr>
+              <w:t>8</w:t>
+            </w:r>
+          </w:p>
+        </w:tc>
+      </w:tr>
+      <w:tr>
+        <w:trPr>
+          <w:trHeight w:val="315"/>
+        </w:trPr>
+        <w:tc>
+          <w:tcPr>
+            <w:tcW w:w="0" w:type="auto"/>
+            <w:tcBorders>
+              <w:top w:val="single" w:sz="6" w:space="0" w:color="CCCCCC"/>
+              <w:left w:val="single" w:sz="6" w:space="0" w:color="CCCCCC"/>
+              <w:bottom w:val="single" w:sz="6" w:space="0" w:color="CCCCCC"/>
+              <w:right w:val="single" w:sz="6" w:space="0" w:color="CCCCCC"/>
+            </w:tcBorders>
+            <w:tcMar>
+              <w:top w:w="30" w:type="dxa"/>
+              <w:left w:w="45" w:type="dxa"/>
+              <w:bottom w:w="30" w:type="dxa"/>
+              <w:right w:w="45" w:type="dxa"/>
+            </w:tcMar>
+            <w:vAlign w:val="bottom"/>
+            <w:hideMark/>
+          </w:tcPr>
+          <w:p>
+            <w:pPr>
+              <w:spacing w:after="0" w:line="240" w:lineRule="auto"/>
+              <w:rPr>
+                <w:rFonts w:ascii="Arial" w:eastAsia="Times New Roman" w:hAnsi="Arial" w:cs="Arial"/>
+                <w:b/>
+                <w:bCs/>
+                <w:lang w:eastAsia="fr-CH"/>
+              </w:rPr>
+            </w:pPr>
+            <w:r>
+              <w:rPr>
+                <w:rFonts w:ascii="Arial" w:eastAsia="Times New Roman" w:hAnsi="Arial" w:cs="Arial"/>
+                <w:b/>
+                <w:bCs/>
+                <w:lang w:eastAsia="fr-CH"/>
+              </w:rPr>
+              <w:t>Nombre de comptes</w:t>
+            </w:r>
+          </w:p>
+        </w:tc>
+        <w:tc>
+          <w:tcPr>
+            <w:tcW w:w="0" w:type="auto"/>
+            <w:tcBorders>
+              <w:top w:val="single" w:sz="6" w:space="0" w:color="CCCCCC"/>
+              <w:left w:val="single" w:sz="6" w:space="0" w:color="CCCCCC"/>
+              <w:bottom w:val="single" w:sz="6" w:space="0" w:color="CCCCCC"/>
+              <w:right w:val="single" w:sz="6" w:space="0" w:color="CCCCCC"/>
+            </w:tcBorders>
+            <w:tcMar>
+              <w:top w:w="30" w:type="dxa"/>
+              <w:left w:w="45" w:type="dxa"/>
+              <w:bottom w:w="30" w:type="dxa"/>
+              <w:right w:w="45" w:type="dxa"/>
+            </w:tcMar>
+            <w:vAlign w:val="bottom"/>
+            <w:hideMark/>
+          </w:tcPr>
+          <w:p>
+            <w:pPr>
+              <w:spacing w:after="0" w:line="240" w:lineRule="auto"/>
+              <w:jc w:val="right"/>
+              <w:rPr>
+                <w:rFonts w:ascii="Arial" w:eastAsia="Times New Roman" w:hAnsi="Arial" w:cs="Arial"/>
+                <w:sz w:val="20"/>
+                <w:szCs w:val="20"/>
+                <w:lang w:eastAsia="fr-CH"/>
+              </w:rPr>
+            </w:pPr>
+            <w:r>
+              <w:rPr>
+                <w:rFonts w:ascii="Arial" w:eastAsia="Times New Roman" w:hAnsi="Arial" w:cs="Arial"/>
+                <w:sz w:val="20"/>
+                <w:szCs w:val="20"/>
+                <w:lang w:eastAsia="fr-CH"/>
+              </w:rPr>
+              <w:t>3</w:t>
+            </w:r>
+          </w:p>
+        </w:tc>
+        <w:tc>
+          <w:tcPr>
+            <w:tcW w:w="0" w:type="auto"/>
+            <w:tcBorders>
+              <w:top w:val="single" w:sz="6" w:space="0" w:color="CCCCCC"/>
+              <w:left w:val="single" w:sz="6" w:space="0" w:color="CCCCCC"/>
+              <w:bottom w:val="single" w:sz="6" w:space="0" w:color="CCCCCC"/>
+              <w:right w:val="single" w:sz="6" w:space="0" w:color="CCCCCC"/>
+            </w:tcBorders>
+            <w:tcMar>
+              <w:top w:w="30" w:type="dxa"/>
+              <w:left w:w="45" w:type="dxa"/>
+              <w:bottom w:w="30" w:type="dxa"/>
+              <w:right w:w="45" w:type="dxa"/>
+            </w:tcMar>
+            <w:vAlign w:val="bottom"/>
+            <w:hideMark/>
+          </w:tcPr>
+          <w:p>
+            <w:pPr>
+              <w:spacing w:after="0" w:line="240" w:lineRule="auto"/>
+              <w:jc w:val="right"/>
+              <w:rPr>
+                <w:rFonts w:ascii="Arial" w:eastAsia="Times New Roman" w:hAnsi="Arial" w:cs="Arial"/>
+                <w:sz w:val="20"/>
+                <w:szCs w:val="20"/>
+                <w:lang w:eastAsia="fr-CH"/>
+              </w:rPr>
+            </w:pPr>
+            <w:r>
+              <w:rPr>
+                <w:rFonts w:ascii="Arial" w:eastAsia="Times New Roman" w:hAnsi="Arial" w:cs="Arial"/>
+                <w:sz w:val="20"/>
+                <w:szCs w:val="20"/>
+                <w:lang w:eastAsia="fr-CH"/>
+              </w:rPr>
+              <w:t>3</w:t>
+            </w:r>
+          </w:p>
+        </w:tc>
+        <w:tc>
+          <w:tcPr>
+            <w:tcW w:w="0" w:type="auto"/>
+            <w:tcBorders>
+              <w:top w:val="single" w:sz="6" w:space="0" w:color="CCCCCC"/>
+              <w:left w:val="single" w:sz="6" w:space="0" w:color="CCCCCC"/>
+              <w:bottom w:val="single" w:sz="6" w:space="0" w:color="CCCCCC"/>
+              <w:right w:val="single" w:sz="6" w:space="0" w:color="CCCCCC"/>
+            </w:tcBorders>
+            <w:shd w:val="clear" w:color="auto" w:fill="999999"/>
+            <w:tcMar>
+              <w:top w:w="30" w:type="dxa"/>
+              <w:left w:w="45" w:type="dxa"/>
+              <w:bottom w:w="30" w:type="dxa"/>
+              <w:right w:w="45" w:type="dxa"/>
+            </w:tcMar>
+            <w:vAlign w:val="bottom"/>
+            <w:hideMark/>
+          </w:tcPr>
+          <w:p>
+            <w:pPr>
+              <w:spacing w:after="0" w:line="240" w:lineRule="auto"/>
+              <w:jc w:val="right"/>
+              <w:rPr>
+                <w:rFonts w:ascii="Arial" w:eastAsia="Times New Roman" w:hAnsi="Arial" w:cs="Arial"/>
+                <w:sz w:val="20"/>
+                <w:szCs w:val="20"/>
+                <w:lang w:eastAsia="fr-CH"/>
+              </w:rPr>
+            </w:pPr>
+          </w:p>
+        </w:tc>
+        <w:tc>
+          <w:tcPr>
+            <w:tcW w:w="0" w:type="auto"/>
+            <w:tcBorders>
+              <w:top w:val="single" w:sz="6" w:space="0" w:color="CCCCCC"/>
+              <w:left w:val="single" w:sz="6" w:space="0" w:color="CCCCCC"/>
+              <w:bottom w:val="single" w:sz="6" w:space="0" w:color="CCCCCC"/>
+              <w:right w:val="single" w:sz="6" w:space="0" w:color="CCCCCC"/>
+            </w:tcBorders>
+            <w:tcMar>
+              <w:top w:w="30" w:type="dxa"/>
+              <w:left w:w="45" w:type="dxa"/>
+              <w:bottom w:w="30" w:type="dxa"/>
+              <w:right w:w="45" w:type="dxa"/>
+            </w:tcMar>
+            <w:vAlign w:val="bottom"/>
+            <w:hideMark/>
+          </w:tcPr>
+          <w:p>
+            <w:pPr>
+              <w:spacing w:after="0" w:line="240" w:lineRule="auto"/>
+              <w:jc w:val="right"/>
+              <w:rPr>
+                <w:rFonts w:ascii="Arial" w:eastAsia="Times New Roman" w:hAnsi="Arial" w:cs="Arial"/>
+                <w:sz w:val="20"/>
+                <w:szCs w:val="20"/>
+                <w:lang w:eastAsia="fr-CH"/>
+              </w:rPr>
+            </w:pPr>
+            <w:r>
+              <w:rPr>
+                <w:rFonts w:ascii="Arial" w:eastAsia="Times New Roman" w:hAnsi="Arial" w:cs="Arial"/>
+                <w:sz w:val="20"/>
+                <w:szCs w:val="20"/>
+                <w:lang w:eastAsia="fr-CH"/>
+              </w:rPr>
+              <w:t>3</w:t>
+            </w:r>
+          </w:p>
+        </w:tc>
+        <w:tc>
+          <w:tcPr>
+            <w:tcW w:w="0" w:type="auto"/>
+            <w:tcBorders>
+              <w:top w:val="single" w:sz="6" w:space="0" w:color="CCCCCC"/>
+              <w:left w:val="single" w:sz="6" w:space="0" w:color="CCCCCC"/>
+              <w:bottom w:val="single" w:sz="6" w:space="0" w:color="CCCCCC"/>
+              <w:right w:val="single" w:sz="6" w:space="0" w:color="CCCCCC"/>
+            </w:tcBorders>
+            <w:tcMar>
+              <w:top w:w="30" w:type="dxa"/>
+              <w:left w:w="45" w:type="dxa"/>
+              <w:bottom w:w="30" w:type="dxa"/>
+              <w:right w:w="45" w:type="dxa"/>
+            </w:tcMar>
+            <w:vAlign w:val="bottom"/>
+            <w:hideMark/>
+          </w:tcPr>
+          <w:p>
+            <w:pPr>
+              <w:spacing w:after="0" w:line="240" w:lineRule="auto"/>
+              <w:jc w:val="right"/>
+              <w:rPr>
+                <w:rFonts w:ascii="Arial" w:eastAsia="Times New Roman" w:hAnsi="Arial" w:cs="Arial"/>
+                <w:sz w:val="20"/>
+                <w:szCs w:val="20"/>
+                <w:lang w:eastAsia="fr-CH"/>
+              </w:rPr>
+            </w:pPr>
+            <w:r>
+              <w:rPr>
+                <w:rFonts w:ascii="Arial" w:eastAsia="Times New Roman" w:hAnsi="Arial" w:cs="Arial"/>
+                <w:sz w:val="20"/>
+                <w:szCs w:val="20"/>
+                <w:lang w:eastAsia="fr-CH"/>
+              </w:rPr>
+              <w:t>3</w:t>
+            </w:r>
+          </w:p>
+        </w:tc>
+        <w:tc>
+          <w:tcPr>
+            <w:tcW w:w="0" w:type="auto"/>
+            <w:tcBorders>
+              <w:top w:val="single" w:sz="6" w:space="0" w:color="CCCCCC"/>
+              <w:left w:val="single" w:sz="6" w:space="0" w:color="CCCCCC"/>
+              <w:bottom w:val="single" w:sz="6" w:space="0" w:color="CCCCCC"/>
+              <w:right w:val="single" w:sz="6" w:space="0" w:color="CCCCCC"/>
+            </w:tcBorders>
+            <w:tcMar>
+              <w:top w:w="30" w:type="dxa"/>
+              <w:left w:w="45" w:type="dxa"/>
+              <w:bottom w:w="30" w:type="dxa"/>
+              <w:right w:w="45" w:type="dxa"/>
+            </w:tcMar>
+            <w:vAlign w:val="bottom"/>
+            <w:hideMark/>
+          </w:tcPr>
+          <w:p>
+            <w:pPr>
+              <w:spacing w:after="0" w:line="240" w:lineRule="auto"/>
+              <w:jc w:val="right"/>
+              <w:rPr>
+                <w:rFonts w:ascii="Arial" w:eastAsia="Times New Roman" w:hAnsi="Arial" w:cs="Arial"/>
+                <w:sz w:val="20"/>
+                <w:szCs w:val="20"/>
+                <w:lang w:eastAsia="fr-CH"/>
+              </w:rPr>
+            </w:pPr>
+            <w:r>
+              <w:rPr>
+                <w:rFonts w:ascii="Arial" w:eastAsia="Times New Roman" w:hAnsi="Arial" w:cs="Arial"/>
+                <w:sz w:val="20"/>
+                <w:szCs w:val="20"/>
+                <w:lang w:eastAsia="fr-CH"/>
+              </w:rPr>
+              <w:t>3</w:t>
+            </w:r>
+          </w:p>
+        </w:tc>
+        <w:tc>
+          <w:tcPr>
+            <w:tcW w:w="0" w:type="auto"/>
+            <w:tcBorders>
+              <w:top w:val="single" w:sz="6" w:space="0" w:color="CCCCCC"/>
+              <w:left w:val="single" w:sz="6" w:space="0" w:color="CCCCCC"/>
+              <w:bottom w:val="single" w:sz="6" w:space="0" w:color="CCCCCC"/>
+              <w:right w:val="single" w:sz="6" w:space="0" w:color="CCCCCC"/>
+            </w:tcBorders>
+            <w:tcMar>
+              <w:top w:w="30" w:type="dxa"/>
+              <w:left w:w="45" w:type="dxa"/>
+              <w:bottom w:w="30" w:type="dxa"/>
+              <w:right w:w="45" w:type="dxa"/>
+            </w:tcMar>
+            <w:vAlign w:val="bottom"/>
+            <w:hideMark/>
+          </w:tcPr>
+          <w:p>
+            <w:pPr>
+              <w:spacing w:after="0" w:line="240" w:lineRule="auto"/>
+              <w:jc w:val="right"/>
+              <w:rPr>
+                <w:rFonts w:ascii="Arial" w:eastAsia="Times New Roman" w:hAnsi="Arial" w:cs="Arial"/>
+                <w:sz w:val="20"/>
+                <w:szCs w:val="20"/>
+                <w:lang w:eastAsia="fr-CH"/>
+              </w:rPr>
+            </w:pPr>
+            <w:r>
+              <w:rPr>
+                <w:rFonts w:ascii="Arial" w:eastAsia="Times New Roman" w:hAnsi="Arial" w:cs="Arial"/>
+                <w:sz w:val="20"/>
+                <w:szCs w:val="20"/>
+                <w:lang w:eastAsia="fr-CH"/>
+              </w:rPr>
+              <w:t>3</w:t>
+            </w:r>
+          </w:p>
+        </w:tc>
+        <w:tc>
+          <w:tcPr>
+            <w:tcW w:w="0" w:type="auto"/>
+            <w:tcBorders>
+              <w:top w:val="single" w:sz="6" w:space="0" w:color="CCCCCC"/>
+              <w:left w:val="single" w:sz="6" w:space="0" w:color="CCCCCC"/>
+              <w:bottom w:val="single" w:sz="6" w:space="0" w:color="CCCCCC"/>
+              <w:right w:val="single" w:sz="6" w:space="0" w:color="CCCCCC"/>
+            </w:tcBorders>
+            <w:tcMar>
+              <w:top w:w="30" w:type="dxa"/>
+              <w:left w:w="45" w:type="dxa"/>
+              <w:bottom w:w="30" w:type="dxa"/>
+              <w:right w:w="45" w:type="dxa"/>
+            </w:tcMar>
+            <w:vAlign w:val="bottom"/>
+            <w:hideMark/>
+          </w:tcPr>
+          <w:p>
+            <w:pPr>
+              <w:spacing w:after="0" w:line="240" w:lineRule="auto"/>
+              <w:jc w:val="right"/>
+              <w:rPr>
+                <w:rFonts w:ascii="Arial" w:eastAsia="Times New Roman" w:hAnsi="Arial" w:cs="Arial"/>
+                <w:sz w:val="20"/>
+                <w:szCs w:val="20"/>
+                <w:lang w:eastAsia="fr-CH"/>
+              </w:rPr>
+            </w:pPr>
+            <w:r>
+              <w:rPr>
+                <w:rFonts w:ascii="Arial" w:eastAsia="Times New Roman" w:hAnsi="Arial" w:cs="Arial"/>
+                <w:sz w:val="20"/>
+                <w:szCs w:val="20"/>
+                <w:lang w:eastAsia="fr-CH"/>
+              </w:rPr>
+              <w:t>3</w:t>
+            </w:r>
+          </w:p>
+        </w:tc>
+      </w:tr>
+      <w:tr>
+        <w:trPr>
+          <w:trHeight w:val="315"/>
+        </w:trPr>
+        <w:tc>
+          <w:tcPr>
+            <w:tcW w:w="0" w:type="auto"/>
+            <w:tcBorders>
+              <w:top w:val="single" w:sz="6" w:space="0" w:color="CCCCCC"/>
+              <w:left w:val="single" w:sz="6" w:space="0" w:color="CCCCCC"/>
+              <w:bottom w:val="single" w:sz="6" w:space="0" w:color="CCCCCC"/>
+              <w:right w:val="single" w:sz="6" w:space="0" w:color="CCCCCC"/>
+            </w:tcBorders>
+            <w:tcMar>
+              <w:top w:w="30" w:type="dxa"/>
+              <w:left w:w="45" w:type="dxa"/>
+              <w:bottom w:w="30" w:type="dxa"/>
+              <w:right w:w="45" w:type="dxa"/>
+            </w:tcMar>
+            <w:vAlign w:val="bottom"/>
+            <w:hideMark/>
+          </w:tcPr>
+          <w:p>
+            <w:pPr>
+              <w:spacing w:after="0" w:line="240" w:lineRule="auto"/>
+              <w:rPr>
+                <w:rFonts w:ascii="Arial" w:eastAsia="Times New Roman" w:hAnsi="Arial" w:cs="Arial"/>
+                <w:b/>
+                <w:bCs/>
+                <w:lang w:eastAsia="fr-CH"/>
+              </w:rPr>
+            </w:pPr>
+            <w:r>
+              <w:rPr>
+                <w:rFonts w:ascii="Arial" w:eastAsia="Times New Roman" w:hAnsi="Arial" w:cs="Arial"/>
+                <w:b/>
+                <w:bCs/>
+                <w:lang w:eastAsia="fr-CH"/>
+              </w:rPr>
+              <w:t>Compatibilité</w:t>
+            </w:r>
+          </w:p>
+        </w:tc>
+        <w:tc>
+          <w:tcPr>
+            <w:tcW w:w="0" w:type="auto"/>
+            <w:tcBorders>
+              <w:top w:val="single" w:sz="6" w:space="0" w:color="CCCCCC"/>
+              <w:left w:val="single" w:sz="6" w:space="0" w:color="CCCCCC"/>
+              <w:bottom w:val="single" w:sz="6" w:space="0" w:color="CCCCCC"/>
+              <w:right w:val="single" w:sz="6" w:space="0" w:color="CCCCCC"/>
+            </w:tcBorders>
+            <w:tcMar>
+              <w:top w:w="30" w:type="dxa"/>
+              <w:left w:w="45" w:type="dxa"/>
+              <w:bottom w:w="30" w:type="dxa"/>
+              <w:right w:w="45" w:type="dxa"/>
+            </w:tcMar>
+            <w:vAlign w:val="bottom"/>
+            <w:hideMark/>
+          </w:tcPr>
+          <w:p>
+            <w:pPr>
+              <w:spacing w:after="0" w:line="240" w:lineRule="auto"/>
+              <w:jc w:val="right"/>
+              <w:rPr>
+                <w:rFonts w:ascii="Arial" w:eastAsia="Times New Roman" w:hAnsi="Arial" w:cs="Arial"/>
+                <w:sz w:val="20"/>
+                <w:szCs w:val="20"/>
+                <w:lang w:eastAsia="fr-CH"/>
+              </w:rPr>
+            </w:pPr>
+            <w:r>
+              <w:rPr>
+                <w:rFonts w:ascii="Arial" w:eastAsia="Times New Roman" w:hAnsi="Arial" w:cs="Arial"/>
+                <w:sz w:val="20"/>
+                <w:szCs w:val="20"/>
+                <w:lang w:eastAsia="fr-CH"/>
+              </w:rPr>
+              <w:t>4</w:t>
+            </w:r>
+          </w:p>
+        </w:tc>
+        <w:tc>
+          <w:tcPr>
+            <w:tcW w:w="0" w:type="auto"/>
+            <w:tcBorders>
+              <w:top w:val="single" w:sz="6" w:space="0" w:color="CCCCCC"/>
+              <w:left w:val="single" w:sz="6" w:space="0" w:color="CCCCCC"/>
+              <w:bottom w:val="single" w:sz="6" w:space="0" w:color="CCCCCC"/>
+              <w:right w:val="single" w:sz="6" w:space="0" w:color="CCCCCC"/>
+            </w:tcBorders>
+            <w:tcMar>
+              <w:top w:w="30" w:type="dxa"/>
+              <w:left w:w="45" w:type="dxa"/>
+              <w:bottom w:w="30" w:type="dxa"/>
+              <w:right w:w="45" w:type="dxa"/>
+            </w:tcMar>
+            <w:vAlign w:val="bottom"/>
+            <w:hideMark/>
+          </w:tcPr>
+          <w:p>
+            <w:pPr>
+              <w:spacing w:after="0" w:line="240" w:lineRule="auto"/>
+              <w:jc w:val="right"/>
+              <w:rPr>
+                <w:rFonts w:ascii="Arial" w:eastAsia="Times New Roman" w:hAnsi="Arial" w:cs="Arial"/>
+                <w:sz w:val="20"/>
+                <w:szCs w:val="20"/>
+                <w:lang w:eastAsia="fr-CH"/>
+              </w:rPr>
+            </w:pPr>
+            <w:r>
+              <w:rPr>
+                <w:rFonts w:ascii="Arial" w:eastAsia="Times New Roman" w:hAnsi="Arial" w:cs="Arial"/>
+                <w:sz w:val="20"/>
+                <w:szCs w:val="20"/>
+                <w:lang w:eastAsia="fr-CH"/>
+              </w:rPr>
+              <w:t>4</w:t>
+            </w:r>
+          </w:p>
+        </w:tc>
+        <w:tc>
+          <w:tcPr>
+            <w:tcW w:w="0" w:type="auto"/>
+            <w:tcBorders>
+              <w:top w:val="single" w:sz="6" w:space="0" w:color="CCCCCC"/>
+              <w:left w:val="single" w:sz="6" w:space="0" w:color="CCCCCC"/>
+              <w:bottom w:val="single" w:sz="6" w:space="0" w:color="CCCCCC"/>
+              <w:right w:val="single" w:sz="6" w:space="0" w:color="CCCCCC"/>
+            </w:tcBorders>
+            <w:tcMar>
+              <w:top w:w="30" w:type="dxa"/>
+              <w:left w:w="45" w:type="dxa"/>
+              <w:bottom w:w="30" w:type="dxa"/>
+              <w:right w:w="45" w:type="dxa"/>
+            </w:tcMar>
+            <w:vAlign w:val="bottom"/>
+            <w:hideMark/>
+          </w:tcPr>
+          <w:p>
+            <w:pPr>
+              <w:spacing w:after="0" w:line="240" w:lineRule="auto"/>
+              <w:jc w:val="right"/>
+              <w:rPr>
+                <w:rFonts w:ascii="Arial" w:eastAsia="Times New Roman" w:hAnsi="Arial" w:cs="Arial"/>
+                <w:sz w:val="20"/>
+                <w:szCs w:val="20"/>
+                <w:lang w:eastAsia="fr-CH"/>
+              </w:rPr>
+            </w:pPr>
+            <w:r>
+              <w:rPr>
+                <w:rFonts w:ascii="Arial" w:eastAsia="Times New Roman" w:hAnsi="Arial" w:cs="Arial"/>
+                <w:sz w:val="20"/>
+                <w:szCs w:val="20"/>
+                <w:lang w:eastAsia="fr-CH"/>
+              </w:rPr>
+              <w:t>4</w:t>
+            </w:r>
+          </w:p>
+        </w:tc>
+        <w:tc>
+          <w:tcPr>
+            <w:tcW w:w="0" w:type="auto"/>
+            <w:tcBorders>
+              <w:top w:val="single" w:sz="6" w:space="0" w:color="CCCCCC"/>
+              <w:left w:val="single" w:sz="6" w:space="0" w:color="CCCCCC"/>
+              <w:bottom w:val="single" w:sz="6" w:space="0" w:color="CCCCCC"/>
+              <w:right w:val="single" w:sz="6" w:space="0" w:color="CCCCCC"/>
+            </w:tcBorders>
+            <w:shd w:val="clear" w:color="auto" w:fill="999999"/>
+            <w:tcMar>
+              <w:top w:w="30" w:type="dxa"/>
+              <w:left w:w="45" w:type="dxa"/>
+              <w:bottom w:w="30" w:type="dxa"/>
+              <w:right w:w="45" w:type="dxa"/>
+            </w:tcMar>
+            <w:vAlign w:val="bottom"/>
+            <w:hideMark/>
+          </w:tcPr>
+          <w:p>
+            <w:pPr>
+              <w:spacing w:after="0" w:line="240" w:lineRule="auto"/>
+              <w:rPr>
+                <w:rFonts w:ascii="Times New Roman" w:eastAsia="Times New Roman" w:hAnsi="Times New Roman" w:cs="Times New Roman"/>
+                <w:sz w:val="20"/>
+                <w:szCs w:val="20"/>
+                <w:lang w:eastAsia="fr-CH"/>
+              </w:rPr>
+            </w:pPr>
+          </w:p>
+        </w:tc>
+        <w:tc>
+          <w:tcPr>
+            <w:tcW w:w="0" w:type="auto"/>
+            <w:tcBorders>
+              <w:top w:val="single" w:sz="6" w:space="0" w:color="CCCCCC"/>
+              <w:left w:val="single" w:sz="6" w:space="0" w:color="CCCCCC"/>
+              <w:bottom w:val="single" w:sz="6" w:space="0" w:color="CCCCCC"/>
+              <w:right w:val="single" w:sz="6" w:space="0" w:color="CCCCCC"/>
+            </w:tcBorders>
+            <w:tcMar>
+              <w:top w:w="30" w:type="dxa"/>
+              <w:left w:w="45" w:type="dxa"/>
+              <w:bottom w:w="30" w:type="dxa"/>
+              <w:right w:w="45" w:type="dxa"/>
+            </w:tcMar>
+            <w:vAlign w:val="bottom"/>
+            <w:hideMark/>
+          </w:tcPr>
+          <w:p>
+            <w:pPr>
+              <w:spacing w:after="0" w:line="240" w:lineRule="auto"/>
+              <w:jc w:val="right"/>
+              <w:rPr>
+                <w:rFonts w:ascii="Arial" w:eastAsia="Times New Roman" w:hAnsi="Arial" w:cs="Arial"/>
+                <w:sz w:val="20"/>
+                <w:szCs w:val="20"/>
+                <w:lang w:eastAsia="fr-CH"/>
+              </w:rPr>
+            </w:pPr>
+            <w:r>
+              <w:rPr>
+                <w:rFonts w:ascii="Arial" w:eastAsia="Times New Roman" w:hAnsi="Arial" w:cs="Arial"/>
+                <w:sz w:val="20"/>
+                <w:szCs w:val="20"/>
+                <w:lang w:eastAsia="fr-CH"/>
+              </w:rPr>
+              <w:t>4</w:t>
+            </w:r>
+          </w:p>
+        </w:tc>
+        <w:tc>
+          <w:tcPr>
+            <w:tcW w:w="0" w:type="auto"/>
+            <w:tcBorders>
+              <w:top w:val="single" w:sz="6" w:space="0" w:color="CCCCCC"/>
+              <w:left w:val="single" w:sz="6" w:space="0" w:color="CCCCCC"/>
+              <w:bottom w:val="single" w:sz="6" w:space="0" w:color="CCCCCC"/>
+              <w:right w:val="single" w:sz="6" w:space="0" w:color="CCCCCC"/>
+            </w:tcBorders>
+            <w:tcMar>
+              <w:top w:w="30" w:type="dxa"/>
+              <w:left w:w="45" w:type="dxa"/>
+              <w:bottom w:w="30" w:type="dxa"/>
+              <w:right w:w="45" w:type="dxa"/>
+            </w:tcMar>
+            <w:vAlign w:val="bottom"/>
+            <w:hideMark/>
+          </w:tcPr>
+          <w:p>
+            <w:pPr>
+              <w:spacing w:after="0" w:line="240" w:lineRule="auto"/>
+              <w:jc w:val="right"/>
+              <w:rPr>
+                <w:rFonts w:ascii="Arial" w:eastAsia="Times New Roman" w:hAnsi="Arial" w:cs="Arial"/>
+                <w:sz w:val="20"/>
+                <w:szCs w:val="20"/>
+                <w:lang w:eastAsia="fr-CH"/>
+              </w:rPr>
+            </w:pPr>
+            <w:r>
+              <w:rPr>
+                <w:rFonts w:ascii="Arial" w:eastAsia="Times New Roman" w:hAnsi="Arial" w:cs="Arial"/>
+                <w:sz w:val="20"/>
+                <w:szCs w:val="20"/>
+                <w:lang w:eastAsia="fr-CH"/>
+              </w:rPr>
+              <w:t>4</w:t>
+            </w:r>
+          </w:p>
+        </w:tc>
+        <w:tc>
+          <w:tcPr>
+            <w:tcW w:w="0" w:type="auto"/>
+            <w:tcBorders>
+              <w:top w:val="single" w:sz="6" w:space="0" w:color="CCCCCC"/>
+              <w:left w:val="single" w:sz="6" w:space="0" w:color="CCCCCC"/>
+              <w:bottom w:val="single" w:sz="6" w:space="0" w:color="CCCCCC"/>
+              <w:right w:val="single" w:sz="6" w:space="0" w:color="CCCCCC"/>
+            </w:tcBorders>
+            <w:tcMar>
+              <w:top w:w="30" w:type="dxa"/>
+              <w:left w:w="45" w:type="dxa"/>
+              <w:bottom w:w="30" w:type="dxa"/>
+              <w:right w:w="45" w:type="dxa"/>
+            </w:tcMar>
+            <w:vAlign w:val="bottom"/>
+            <w:hideMark/>
+          </w:tcPr>
+          <w:p>
+            <w:pPr>
+              <w:spacing w:after="0" w:line="240" w:lineRule="auto"/>
+              <w:jc w:val="right"/>
+              <w:rPr>
+                <w:rFonts w:ascii="Arial" w:eastAsia="Times New Roman" w:hAnsi="Arial" w:cs="Arial"/>
+                <w:sz w:val="20"/>
+                <w:szCs w:val="20"/>
+                <w:lang w:eastAsia="fr-CH"/>
+              </w:rPr>
+            </w:pPr>
+            <w:r>
+              <w:rPr>
+                <w:rFonts w:ascii="Arial" w:eastAsia="Times New Roman" w:hAnsi="Arial" w:cs="Arial"/>
+                <w:sz w:val="20"/>
+                <w:szCs w:val="20"/>
+                <w:lang w:eastAsia="fr-CH"/>
+              </w:rPr>
+              <w:t>4</w:t>
+            </w:r>
+          </w:p>
+        </w:tc>
+        <w:tc>
+          <w:tcPr>
+            <w:tcW w:w="0" w:type="auto"/>
+            <w:tcBorders>
+              <w:top w:val="single" w:sz="6" w:space="0" w:color="CCCCCC"/>
+              <w:left w:val="single" w:sz="6" w:space="0" w:color="CCCCCC"/>
+              <w:bottom w:val="single" w:sz="6" w:space="0" w:color="CCCCCC"/>
+              <w:right w:val="single" w:sz="6" w:space="0" w:color="CCCCCC"/>
+            </w:tcBorders>
+            <w:tcMar>
+              <w:top w:w="30" w:type="dxa"/>
+              <w:left w:w="45" w:type="dxa"/>
+              <w:bottom w:w="30" w:type="dxa"/>
+              <w:right w:w="45" w:type="dxa"/>
+            </w:tcMar>
+            <w:vAlign w:val="bottom"/>
+            <w:hideMark/>
+          </w:tcPr>
+          <w:p>
+            <w:pPr>
+              <w:spacing w:after="0" w:line="240" w:lineRule="auto"/>
+              <w:jc w:val="right"/>
+              <w:rPr>
+                <w:rFonts w:ascii="Arial" w:eastAsia="Times New Roman" w:hAnsi="Arial" w:cs="Arial"/>
+                <w:sz w:val="20"/>
+                <w:szCs w:val="20"/>
+                <w:lang w:eastAsia="fr-CH"/>
+              </w:rPr>
+            </w:pPr>
+            <w:r>
+              <w:rPr>
+                <w:rFonts w:ascii="Arial" w:eastAsia="Times New Roman" w:hAnsi="Arial" w:cs="Arial"/>
+                <w:sz w:val="20"/>
+                <w:szCs w:val="20"/>
+                <w:lang w:eastAsia="fr-CH"/>
+              </w:rPr>
+              <w:t>4</w:t>
+            </w:r>
+          </w:p>
+        </w:tc>
+      </w:tr>
+      <w:tr>
+        <w:trPr>
+          <w:trHeight w:val="315"/>
+        </w:trPr>
+        <w:tc>
+          <w:tcPr>
+            <w:tcW w:w="0" w:type="auto"/>
+            <w:tcBorders>
+              <w:top w:val="single" w:sz="6" w:space="0" w:color="CCCCCC"/>
+              <w:left w:val="single" w:sz="6" w:space="0" w:color="CCCCCC"/>
+              <w:bottom w:val="single" w:sz="6" w:space="0" w:color="CCCCCC"/>
+              <w:right w:val="single" w:sz="6" w:space="0" w:color="CCCCCC"/>
+            </w:tcBorders>
+            <w:tcMar>
+              <w:top w:w="30" w:type="dxa"/>
+              <w:left w:w="45" w:type="dxa"/>
+              <w:bottom w:w="30" w:type="dxa"/>
+              <w:right w:w="45" w:type="dxa"/>
+            </w:tcMar>
+            <w:vAlign w:val="bottom"/>
+            <w:hideMark/>
+          </w:tcPr>
+          <w:p>
+            <w:pPr>
+              <w:spacing w:after="0" w:line="240" w:lineRule="auto"/>
+              <w:rPr>
+                <w:rFonts w:ascii="Arial" w:eastAsia="Times New Roman" w:hAnsi="Arial" w:cs="Arial"/>
+                <w:b/>
+                <w:bCs/>
+                <w:lang w:eastAsia="fr-CH"/>
+              </w:rPr>
+            </w:pPr>
+            <w:r>
+              <w:rPr>
+                <w:rFonts w:ascii="Arial" w:eastAsia="Times New Roman" w:hAnsi="Arial" w:cs="Arial"/>
+                <w:b/>
+                <w:bCs/>
+                <w:lang w:eastAsia="fr-CH"/>
+              </w:rPr>
+              <w:t>Modularité</w:t>
+            </w:r>
+          </w:p>
+        </w:tc>
+        <w:tc>
+          <w:tcPr>
+            <w:tcW w:w="0" w:type="auto"/>
+            <w:tcBorders>
+              <w:top w:val="single" w:sz="6" w:space="0" w:color="CCCCCC"/>
+              <w:left w:val="single" w:sz="6" w:space="0" w:color="CCCCCC"/>
+              <w:bottom w:val="single" w:sz="6" w:space="0" w:color="CCCCCC"/>
+              <w:right w:val="single" w:sz="6" w:space="0" w:color="CCCCCC"/>
+            </w:tcBorders>
+            <w:tcMar>
+              <w:top w:w="30" w:type="dxa"/>
+              <w:left w:w="45" w:type="dxa"/>
+              <w:bottom w:w="30" w:type="dxa"/>
+              <w:right w:w="45" w:type="dxa"/>
+            </w:tcMar>
+            <w:vAlign w:val="bottom"/>
+            <w:hideMark/>
+          </w:tcPr>
+          <w:p>
+            <w:pPr>
+              <w:spacing w:after="0" w:line="240" w:lineRule="auto"/>
+              <w:jc w:val="right"/>
+              <w:rPr>
+                <w:rFonts w:ascii="Arial" w:eastAsia="Times New Roman" w:hAnsi="Arial" w:cs="Arial"/>
+                <w:sz w:val="20"/>
+                <w:szCs w:val="20"/>
+                <w:lang w:eastAsia="fr-CH"/>
+              </w:rPr>
+            </w:pPr>
+            <w:r>
+              <w:rPr>
+                <w:rFonts w:ascii="Arial" w:eastAsia="Times New Roman" w:hAnsi="Arial" w:cs="Arial"/>
+                <w:sz w:val="20"/>
+                <w:szCs w:val="20"/>
+                <w:lang w:eastAsia="fr-CH"/>
+              </w:rPr>
+              <w:t>5</w:t>
+            </w:r>
+          </w:p>
+        </w:tc>
+        <w:tc>
+          <w:tcPr>
+            <w:tcW w:w="0" w:type="auto"/>
+            <w:tcBorders>
+              <w:top w:val="single" w:sz="6" w:space="0" w:color="CCCCCC"/>
+              <w:left w:val="single" w:sz="6" w:space="0" w:color="CCCCCC"/>
+              <w:bottom w:val="single" w:sz="6" w:space="0" w:color="CCCCCC"/>
+              <w:right w:val="single" w:sz="6" w:space="0" w:color="CCCCCC"/>
+            </w:tcBorders>
+            <w:tcMar>
+              <w:top w:w="30" w:type="dxa"/>
+              <w:left w:w="45" w:type="dxa"/>
+              <w:bottom w:w="30" w:type="dxa"/>
+              <w:right w:w="45" w:type="dxa"/>
+            </w:tcMar>
+            <w:vAlign w:val="bottom"/>
+            <w:hideMark/>
+          </w:tcPr>
+          <w:p>
+            <w:pPr>
+              <w:spacing w:after="0" w:line="240" w:lineRule="auto"/>
+              <w:jc w:val="right"/>
+              <w:rPr>
+                <w:rFonts w:ascii="Arial" w:eastAsia="Times New Roman" w:hAnsi="Arial" w:cs="Arial"/>
+                <w:sz w:val="20"/>
+                <w:szCs w:val="20"/>
+                <w:lang w:eastAsia="fr-CH"/>
+              </w:rPr>
+            </w:pPr>
+            <w:r>
+              <w:rPr>
+                <w:rFonts w:ascii="Arial" w:eastAsia="Times New Roman" w:hAnsi="Arial" w:cs="Arial"/>
+                <w:sz w:val="20"/>
+                <w:szCs w:val="20"/>
+                <w:lang w:eastAsia="fr-CH"/>
+              </w:rPr>
+              <w:t>5</w:t>
+            </w:r>
+          </w:p>
+        </w:tc>
+        <w:tc>
+          <w:tcPr>
+            <w:tcW w:w="0" w:type="auto"/>
+            <w:tcBorders>
+              <w:top w:val="single" w:sz="6" w:space="0" w:color="CCCCCC"/>
+              <w:left w:val="single" w:sz="6" w:space="0" w:color="CCCCCC"/>
+              <w:bottom w:val="single" w:sz="6" w:space="0" w:color="CCCCCC"/>
+              <w:right w:val="single" w:sz="6" w:space="0" w:color="CCCCCC"/>
+            </w:tcBorders>
+            <w:tcMar>
+              <w:top w:w="30" w:type="dxa"/>
+              <w:left w:w="45" w:type="dxa"/>
+              <w:bottom w:w="30" w:type="dxa"/>
+              <w:right w:w="45" w:type="dxa"/>
+            </w:tcMar>
+            <w:vAlign w:val="bottom"/>
+            <w:hideMark/>
+          </w:tcPr>
+          <w:p>
+            <w:pPr>
+              <w:spacing w:after="0" w:line="240" w:lineRule="auto"/>
+              <w:jc w:val="right"/>
+              <w:rPr>
+                <w:rFonts w:ascii="Arial" w:eastAsia="Times New Roman" w:hAnsi="Arial" w:cs="Arial"/>
+                <w:sz w:val="20"/>
+                <w:szCs w:val="20"/>
+                <w:lang w:eastAsia="fr-CH"/>
+              </w:rPr>
+            </w:pPr>
+            <w:r>
+              <w:rPr>
+                <w:rFonts w:ascii="Arial" w:eastAsia="Times New Roman" w:hAnsi="Arial" w:cs="Arial"/>
+                <w:sz w:val="20"/>
+                <w:szCs w:val="20"/>
+                <w:lang w:eastAsia="fr-CH"/>
+              </w:rPr>
+              <w:t>3</w:t>
+            </w:r>
+          </w:p>
+        </w:tc>
+        <w:tc>
+          <w:tcPr>
+            <w:tcW w:w="0" w:type="auto"/>
+            <w:tcBorders>
+              <w:top w:val="single" w:sz="6" w:space="0" w:color="CCCCCC"/>
+              <w:left w:val="single" w:sz="6" w:space="0" w:color="CCCCCC"/>
+              <w:bottom w:val="single" w:sz="6" w:space="0" w:color="CCCCCC"/>
+              <w:right w:val="single" w:sz="6" w:space="0" w:color="CCCCCC"/>
+            </w:tcBorders>
+            <w:tcMar>
+              <w:top w:w="30" w:type="dxa"/>
+              <w:left w:w="45" w:type="dxa"/>
+              <w:bottom w:w="30" w:type="dxa"/>
+              <w:right w:w="45" w:type="dxa"/>
+            </w:tcMar>
+            <w:vAlign w:val="bottom"/>
+            <w:hideMark/>
+          </w:tcPr>
+          <w:p>
+            <w:pPr>
+              <w:spacing w:after="0" w:line="240" w:lineRule="auto"/>
+              <w:jc w:val="right"/>
+              <w:rPr>
+                <w:rFonts w:ascii="Arial" w:eastAsia="Times New Roman" w:hAnsi="Arial" w:cs="Arial"/>
+                <w:sz w:val="20"/>
+                <w:szCs w:val="20"/>
+                <w:lang w:eastAsia="fr-CH"/>
+              </w:rPr>
+            </w:pPr>
+            <w:r>
+              <w:rPr>
+                <w:rFonts w:ascii="Arial" w:eastAsia="Times New Roman" w:hAnsi="Arial" w:cs="Arial"/>
+                <w:sz w:val="20"/>
+                <w:szCs w:val="20"/>
+                <w:lang w:eastAsia="fr-CH"/>
+              </w:rPr>
+              <w:t>4</w:t>
+            </w:r>
+          </w:p>
+        </w:tc>
+        <w:tc>
+          <w:tcPr>
+            <w:tcW w:w="0" w:type="auto"/>
+            <w:tcBorders>
+              <w:top w:val="single" w:sz="6" w:space="0" w:color="CCCCCC"/>
+              <w:left w:val="single" w:sz="6" w:space="0" w:color="CCCCCC"/>
+              <w:bottom w:val="single" w:sz="6" w:space="0" w:color="CCCCCC"/>
+              <w:right w:val="single" w:sz="6" w:space="0" w:color="CCCCCC"/>
+            </w:tcBorders>
+            <w:shd w:val="clear" w:color="auto" w:fill="999999"/>
+            <w:tcMar>
+              <w:top w:w="30" w:type="dxa"/>
+              <w:left w:w="45" w:type="dxa"/>
+              <w:bottom w:w="30" w:type="dxa"/>
+              <w:right w:w="45" w:type="dxa"/>
+            </w:tcMar>
+            <w:vAlign w:val="bottom"/>
+            <w:hideMark/>
+          </w:tcPr>
+          <w:p>
+            <w:pPr>
+              <w:spacing w:after="0" w:line="240" w:lineRule="auto"/>
+              <w:rPr>
+                <w:rFonts w:ascii="Times New Roman" w:eastAsia="Times New Roman" w:hAnsi="Times New Roman" w:cs="Times New Roman"/>
+                <w:sz w:val="20"/>
+                <w:szCs w:val="20"/>
+                <w:lang w:eastAsia="fr-CH"/>
+              </w:rPr>
+            </w:pPr>
+          </w:p>
+        </w:tc>
+        <w:tc>
+          <w:tcPr>
+            <w:tcW w:w="0" w:type="auto"/>
+            <w:tcBorders>
+              <w:top w:val="single" w:sz="6" w:space="0" w:color="CCCCCC"/>
+              <w:left w:val="single" w:sz="6" w:space="0" w:color="CCCCCC"/>
+              <w:bottom w:val="single" w:sz="6" w:space="0" w:color="CCCCCC"/>
+              <w:right w:val="single" w:sz="6" w:space="0" w:color="CCCCCC"/>
+            </w:tcBorders>
+            <w:tcMar>
+              <w:top w:w="30" w:type="dxa"/>
+              <w:left w:w="45" w:type="dxa"/>
+              <w:bottom w:w="30" w:type="dxa"/>
+              <w:right w:w="45" w:type="dxa"/>
+            </w:tcMar>
+            <w:vAlign w:val="bottom"/>
+            <w:hideMark/>
+          </w:tcPr>
+          <w:p>
+            <w:pPr>
+              <w:spacing w:after="0" w:line="240" w:lineRule="auto"/>
+              <w:jc w:val="right"/>
+              <w:rPr>
+                <w:rFonts w:ascii="Arial" w:eastAsia="Times New Roman" w:hAnsi="Arial" w:cs="Arial"/>
+                <w:sz w:val="20"/>
+                <w:szCs w:val="20"/>
+                <w:lang w:eastAsia="fr-CH"/>
+              </w:rPr>
+            </w:pPr>
+            <w:r>
+              <w:rPr>
+                <w:rFonts w:ascii="Arial" w:eastAsia="Times New Roman" w:hAnsi="Arial" w:cs="Arial"/>
+                <w:sz w:val="20"/>
+                <w:szCs w:val="20"/>
+                <w:lang w:eastAsia="fr-CH"/>
+              </w:rPr>
+              <w:t>6</w:t>
+            </w:r>
+          </w:p>
+        </w:tc>
+        <w:tc>
+          <w:tcPr>
+            <w:tcW w:w="0" w:type="auto"/>
+            <w:tcBorders>
+              <w:top w:val="single" w:sz="6" w:space="0" w:color="CCCCCC"/>
+              <w:left w:val="single" w:sz="6" w:space="0" w:color="CCCCCC"/>
+              <w:bottom w:val="single" w:sz="6" w:space="0" w:color="CCCCCC"/>
+              <w:right w:val="single" w:sz="6" w:space="0" w:color="CCCCCC"/>
+            </w:tcBorders>
+            <w:tcMar>
+              <w:top w:w="30" w:type="dxa"/>
+              <w:left w:w="45" w:type="dxa"/>
+              <w:bottom w:w="30" w:type="dxa"/>
+              <w:right w:w="45" w:type="dxa"/>
+            </w:tcMar>
+            <w:vAlign w:val="bottom"/>
+            <w:hideMark/>
+          </w:tcPr>
+          <w:p>
+            <w:pPr>
+              <w:spacing w:after="0" w:line="240" w:lineRule="auto"/>
+              <w:jc w:val="right"/>
+              <w:rPr>
+                <w:rFonts w:ascii="Arial" w:eastAsia="Times New Roman" w:hAnsi="Arial" w:cs="Arial"/>
+                <w:sz w:val="20"/>
+                <w:szCs w:val="20"/>
+                <w:lang w:eastAsia="fr-CH"/>
+              </w:rPr>
+            </w:pPr>
+            <w:r>
+              <w:rPr>
+                <w:rFonts w:ascii="Arial" w:eastAsia="Times New Roman" w:hAnsi="Arial" w:cs="Arial"/>
+                <w:sz w:val="20"/>
+                <w:szCs w:val="20"/>
+                <w:lang w:eastAsia="fr-CH"/>
+              </w:rPr>
+              <w:t>5</w:t>
+            </w:r>
+          </w:p>
+        </w:tc>
+        <w:tc>
+          <w:tcPr>
+            <w:tcW w:w="0" w:type="auto"/>
+            <w:tcBorders>
+              <w:top w:val="single" w:sz="6" w:space="0" w:color="CCCCCC"/>
+              <w:left w:val="single" w:sz="6" w:space="0" w:color="CCCCCC"/>
+              <w:bottom w:val="single" w:sz="6" w:space="0" w:color="CCCCCC"/>
+              <w:right w:val="single" w:sz="6" w:space="0" w:color="CCCCCC"/>
+            </w:tcBorders>
+            <w:tcMar>
+              <w:top w:w="30" w:type="dxa"/>
+              <w:left w:w="45" w:type="dxa"/>
+              <w:bottom w:w="30" w:type="dxa"/>
+              <w:right w:w="45" w:type="dxa"/>
+            </w:tcMar>
+            <w:vAlign w:val="bottom"/>
+            <w:hideMark/>
+          </w:tcPr>
+          <w:p>
+            <w:pPr>
+              <w:spacing w:after="0" w:line="240" w:lineRule="auto"/>
+              <w:jc w:val="right"/>
+              <w:rPr>
+                <w:rFonts w:ascii="Arial" w:eastAsia="Times New Roman" w:hAnsi="Arial" w:cs="Arial"/>
+                <w:sz w:val="20"/>
+                <w:szCs w:val="20"/>
+                <w:lang w:eastAsia="fr-CH"/>
+              </w:rPr>
+            </w:pPr>
+            <w:r>
+              <w:rPr>
+                <w:rFonts w:ascii="Arial" w:eastAsia="Times New Roman" w:hAnsi="Arial" w:cs="Arial"/>
+                <w:sz w:val="20"/>
+                <w:szCs w:val="20"/>
+                <w:lang w:eastAsia="fr-CH"/>
+              </w:rPr>
+              <w:t>8</w:t>
+            </w:r>
+          </w:p>
+        </w:tc>
+      </w:tr>
+      <w:tr>
+        <w:trPr>
+          <w:trHeight w:val="315"/>
+        </w:trPr>
+        <w:tc>
+          <w:tcPr>
+            <w:tcW w:w="0" w:type="auto"/>
+            <w:tcBorders>
+              <w:top w:val="single" w:sz="6" w:space="0" w:color="CCCCCC"/>
+              <w:left w:val="single" w:sz="6" w:space="0" w:color="CCCCCC"/>
+              <w:bottom w:val="single" w:sz="6" w:space="0" w:color="CCCCCC"/>
+              <w:right w:val="single" w:sz="6" w:space="0" w:color="CCCCCC"/>
+            </w:tcBorders>
+            <w:tcMar>
+              <w:top w:w="30" w:type="dxa"/>
+              <w:left w:w="45" w:type="dxa"/>
+              <w:bottom w:w="30" w:type="dxa"/>
+              <w:right w:w="45" w:type="dxa"/>
+            </w:tcMar>
+            <w:vAlign w:val="bottom"/>
+            <w:hideMark/>
+          </w:tcPr>
+          <w:p>
+            <w:pPr>
+              <w:spacing w:after="0" w:line="240" w:lineRule="auto"/>
+              <w:rPr>
+                <w:rFonts w:ascii="Arial" w:eastAsia="Times New Roman" w:hAnsi="Arial" w:cs="Arial"/>
+                <w:b/>
+                <w:bCs/>
+                <w:lang w:eastAsia="fr-CH"/>
+              </w:rPr>
+            </w:pPr>
+            <w:r>
+              <w:rPr>
+                <w:rFonts w:ascii="Arial" w:eastAsia="Times New Roman" w:hAnsi="Arial" w:cs="Arial"/>
+                <w:b/>
+                <w:bCs/>
+                <w:lang w:eastAsia="fr-CH"/>
+              </w:rPr>
+              <w:t>Installation + config.</w:t>
+            </w:r>
+          </w:p>
+        </w:tc>
+        <w:tc>
+          <w:tcPr>
+            <w:tcW w:w="0" w:type="auto"/>
+            <w:tcBorders>
+              <w:top w:val="single" w:sz="6" w:space="0" w:color="CCCCCC"/>
+              <w:left w:val="single" w:sz="6" w:space="0" w:color="CCCCCC"/>
+              <w:bottom w:val="single" w:sz="6" w:space="0" w:color="CCCCCC"/>
+              <w:right w:val="single" w:sz="6" w:space="0" w:color="CCCCCC"/>
+            </w:tcBorders>
+            <w:tcMar>
+              <w:top w:w="30" w:type="dxa"/>
+              <w:left w:w="45" w:type="dxa"/>
+              <w:bottom w:w="30" w:type="dxa"/>
+              <w:right w:w="45" w:type="dxa"/>
+            </w:tcMar>
+            <w:vAlign w:val="bottom"/>
+            <w:hideMark/>
+          </w:tcPr>
+          <w:p>
+            <w:pPr>
+              <w:spacing w:after="0" w:line="240" w:lineRule="auto"/>
+              <w:jc w:val="right"/>
+              <w:rPr>
+                <w:rFonts w:ascii="Arial" w:eastAsia="Times New Roman" w:hAnsi="Arial" w:cs="Arial"/>
+                <w:sz w:val="20"/>
+                <w:szCs w:val="20"/>
+                <w:lang w:eastAsia="fr-CH"/>
+              </w:rPr>
+            </w:pPr>
+            <w:r>
+              <w:rPr>
+                <w:rFonts w:ascii="Arial" w:eastAsia="Times New Roman" w:hAnsi="Arial" w:cs="Arial"/>
+                <w:sz w:val="20"/>
+                <w:szCs w:val="20"/>
+                <w:lang w:eastAsia="fr-CH"/>
+              </w:rPr>
+              <w:t>1</w:t>
+            </w:r>
+          </w:p>
+        </w:tc>
+        <w:tc>
+          <w:tcPr>
+            <w:tcW w:w="0" w:type="auto"/>
+            <w:tcBorders>
+              <w:top w:val="single" w:sz="6" w:space="0" w:color="CCCCCC"/>
+              <w:left w:val="single" w:sz="6" w:space="0" w:color="CCCCCC"/>
+              <w:bottom w:val="single" w:sz="6" w:space="0" w:color="CCCCCC"/>
+              <w:right w:val="single" w:sz="6" w:space="0" w:color="CCCCCC"/>
+            </w:tcBorders>
+            <w:tcMar>
+              <w:top w:w="30" w:type="dxa"/>
+              <w:left w:w="45" w:type="dxa"/>
+              <w:bottom w:w="30" w:type="dxa"/>
+              <w:right w:w="45" w:type="dxa"/>
+            </w:tcMar>
+            <w:vAlign w:val="bottom"/>
+            <w:hideMark/>
+          </w:tcPr>
+          <w:p>
+            <w:pPr>
+              <w:spacing w:after="0" w:line="240" w:lineRule="auto"/>
+              <w:jc w:val="right"/>
+              <w:rPr>
+                <w:rFonts w:ascii="Arial" w:eastAsia="Times New Roman" w:hAnsi="Arial" w:cs="Arial"/>
+                <w:sz w:val="20"/>
+                <w:szCs w:val="20"/>
+                <w:lang w:eastAsia="fr-CH"/>
+              </w:rPr>
+            </w:pPr>
+            <w:r>
+              <w:rPr>
+                <w:rFonts w:ascii="Arial" w:eastAsia="Times New Roman" w:hAnsi="Arial" w:cs="Arial"/>
+                <w:sz w:val="20"/>
+                <w:szCs w:val="20"/>
+                <w:lang w:eastAsia="fr-CH"/>
+              </w:rPr>
+              <w:t>6</w:t>
+            </w:r>
+          </w:p>
+        </w:tc>
+        <w:tc>
+          <w:tcPr>
+            <w:tcW w:w="0" w:type="auto"/>
+            <w:tcBorders>
+              <w:top w:val="single" w:sz="6" w:space="0" w:color="CCCCCC"/>
+              <w:left w:val="single" w:sz="6" w:space="0" w:color="CCCCCC"/>
+              <w:bottom w:val="single" w:sz="6" w:space="0" w:color="CCCCCC"/>
+              <w:right w:val="single" w:sz="6" w:space="0" w:color="CCCCCC"/>
+            </w:tcBorders>
+            <w:tcMar>
+              <w:top w:w="30" w:type="dxa"/>
+              <w:left w:w="45" w:type="dxa"/>
+              <w:bottom w:w="30" w:type="dxa"/>
+              <w:right w:w="45" w:type="dxa"/>
+            </w:tcMar>
+            <w:vAlign w:val="bottom"/>
+            <w:hideMark/>
+          </w:tcPr>
+          <w:p>
+            <w:pPr>
+              <w:spacing w:after="0" w:line="240" w:lineRule="auto"/>
+              <w:jc w:val="right"/>
+              <w:rPr>
+                <w:rFonts w:ascii="Arial" w:eastAsia="Times New Roman" w:hAnsi="Arial" w:cs="Arial"/>
+                <w:sz w:val="20"/>
+                <w:szCs w:val="20"/>
+                <w:lang w:eastAsia="fr-CH"/>
+              </w:rPr>
+            </w:pPr>
+            <w:r>
+              <w:rPr>
+                <w:rFonts w:ascii="Arial" w:eastAsia="Times New Roman" w:hAnsi="Arial" w:cs="Arial"/>
+                <w:sz w:val="20"/>
+                <w:szCs w:val="20"/>
+                <w:lang w:eastAsia="fr-CH"/>
+              </w:rPr>
+              <w:t>3</w:t>
+            </w:r>
+          </w:p>
+        </w:tc>
+        <w:tc>
+          <w:tcPr>
+            <w:tcW w:w="0" w:type="auto"/>
+            <w:tcBorders>
+              <w:top w:val="single" w:sz="6" w:space="0" w:color="CCCCCC"/>
+              <w:left w:val="single" w:sz="6" w:space="0" w:color="CCCCCC"/>
+              <w:bottom w:val="single" w:sz="6" w:space="0" w:color="CCCCCC"/>
+              <w:right w:val="single" w:sz="6" w:space="0" w:color="CCCCCC"/>
+            </w:tcBorders>
+            <w:tcMar>
+              <w:top w:w="30" w:type="dxa"/>
+              <w:left w:w="45" w:type="dxa"/>
+              <w:bottom w:w="30" w:type="dxa"/>
+              <w:right w:w="45" w:type="dxa"/>
+            </w:tcMar>
+            <w:vAlign w:val="bottom"/>
+            <w:hideMark/>
+          </w:tcPr>
+          <w:p>
+            <w:pPr>
+              <w:spacing w:after="0" w:line="240" w:lineRule="auto"/>
+              <w:jc w:val="right"/>
+              <w:rPr>
+                <w:rFonts w:ascii="Arial" w:eastAsia="Times New Roman" w:hAnsi="Arial" w:cs="Arial"/>
+                <w:sz w:val="20"/>
+                <w:szCs w:val="20"/>
+                <w:lang w:eastAsia="fr-CH"/>
+              </w:rPr>
+            </w:pPr>
+            <w:r>
+              <w:rPr>
+                <w:rFonts w:ascii="Arial" w:eastAsia="Times New Roman" w:hAnsi="Arial" w:cs="Arial"/>
+                <w:sz w:val="20"/>
+                <w:szCs w:val="20"/>
+                <w:lang w:eastAsia="fr-CH"/>
+              </w:rPr>
+              <w:t>4</w:t>
+            </w:r>
+          </w:p>
+        </w:tc>
+        <w:tc>
+          <w:tcPr>
+            <w:tcW w:w="0" w:type="auto"/>
+            <w:tcBorders>
+              <w:top w:val="single" w:sz="6" w:space="0" w:color="CCCCCC"/>
+              <w:left w:val="single" w:sz="6" w:space="0" w:color="CCCCCC"/>
+              <w:bottom w:val="single" w:sz="6" w:space="0" w:color="CCCCCC"/>
+              <w:right w:val="single" w:sz="6" w:space="0" w:color="CCCCCC"/>
+            </w:tcBorders>
+            <w:tcMar>
+              <w:top w:w="30" w:type="dxa"/>
+              <w:left w:w="45" w:type="dxa"/>
+              <w:bottom w:w="30" w:type="dxa"/>
+              <w:right w:w="45" w:type="dxa"/>
+            </w:tcMar>
+            <w:vAlign w:val="bottom"/>
+            <w:hideMark/>
+          </w:tcPr>
+          <w:p>
+            <w:pPr>
+              <w:spacing w:after="0" w:line="240" w:lineRule="auto"/>
+              <w:jc w:val="right"/>
+              <w:rPr>
+                <w:rFonts w:ascii="Arial" w:eastAsia="Times New Roman" w:hAnsi="Arial" w:cs="Arial"/>
+                <w:sz w:val="20"/>
+                <w:szCs w:val="20"/>
+                <w:lang w:eastAsia="fr-CH"/>
+              </w:rPr>
+            </w:pPr>
+            <w:r>
+              <w:rPr>
+                <w:rFonts w:ascii="Arial" w:eastAsia="Times New Roman" w:hAnsi="Arial" w:cs="Arial"/>
+                <w:sz w:val="20"/>
+                <w:szCs w:val="20"/>
+                <w:lang w:eastAsia="fr-CH"/>
+              </w:rPr>
+              <w:t>6</w:t>
+            </w:r>
+          </w:p>
+        </w:tc>
+        <w:tc>
+          <w:tcPr>
+            <w:tcW w:w="0" w:type="auto"/>
+            <w:tcBorders>
+              <w:top w:val="single" w:sz="6" w:space="0" w:color="CCCCCC"/>
+              <w:left w:val="single" w:sz="6" w:space="0" w:color="CCCCCC"/>
+              <w:bottom w:val="single" w:sz="6" w:space="0" w:color="CCCCCC"/>
+              <w:right w:val="single" w:sz="6" w:space="0" w:color="CCCCCC"/>
+            </w:tcBorders>
+            <w:shd w:val="clear" w:color="auto" w:fill="999999"/>
+            <w:tcMar>
+              <w:top w:w="30" w:type="dxa"/>
+              <w:left w:w="45" w:type="dxa"/>
+              <w:bottom w:w="30" w:type="dxa"/>
+              <w:right w:w="45" w:type="dxa"/>
+            </w:tcMar>
+            <w:vAlign w:val="bottom"/>
+            <w:hideMark/>
+          </w:tcPr>
+          <w:p>
+            <w:pPr>
+              <w:spacing w:after="0" w:line="240" w:lineRule="auto"/>
+              <w:rPr>
+                <w:rFonts w:ascii="Times New Roman" w:eastAsia="Times New Roman" w:hAnsi="Times New Roman" w:cs="Times New Roman"/>
+                <w:sz w:val="20"/>
+                <w:szCs w:val="20"/>
+                <w:lang w:eastAsia="fr-CH"/>
+              </w:rPr>
+            </w:pPr>
+          </w:p>
+        </w:tc>
+        <w:tc>
+          <w:tcPr>
+            <w:tcW w:w="0" w:type="auto"/>
+            <w:tcBorders>
+              <w:top w:val="single" w:sz="6" w:space="0" w:color="CCCCCC"/>
+              <w:left w:val="single" w:sz="6" w:space="0" w:color="CCCCCC"/>
+              <w:bottom w:val="single" w:sz="6" w:space="0" w:color="CCCCCC"/>
+              <w:right w:val="single" w:sz="6" w:space="0" w:color="CCCCCC"/>
+            </w:tcBorders>
+            <w:tcMar>
+              <w:top w:w="30" w:type="dxa"/>
+              <w:left w:w="45" w:type="dxa"/>
+              <w:bottom w:w="30" w:type="dxa"/>
+              <w:right w:w="45" w:type="dxa"/>
+            </w:tcMar>
+            <w:vAlign w:val="bottom"/>
+            <w:hideMark/>
+          </w:tcPr>
+          <w:p>
+            <w:pPr>
+              <w:spacing w:after="0" w:line="240" w:lineRule="auto"/>
+              <w:jc w:val="right"/>
+              <w:rPr>
+                <w:rFonts w:ascii="Arial" w:eastAsia="Times New Roman" w:hAnsi="Arial" w:cs="Arial"/>
+                <w:sz w:val="20"/>
+                <w:szCs w:val="20"/>
+                <w:lang w:eastAsia="fr-CH"/>
+              </w:rPr>
+            </w:pPr>
+            <w:r>
+              <w:rPr>
+                <w:rFonts w:ascii="Arial" w:eastAsia="Times New Roman" w:hAnsi="Arial" w:cs="Arial"/>
+                <w:sz w:val="20"/>
+                <w:szCs w:val="20"/>
+                <w:lang w:eastAsia="fr-CH"/>
+              </w:rPr>
+              <w:t>6</w:t>
+            </w:r>
+          </w:p>
+        </w:tc>
+        <w:tc>
+          <w:tcPr>
+            <w:tcW w:w="0" w:type="auto"/>
+            <w:tcBorders>
+              <w:top w:val="single" w:sz="6" w:space="0" w:color="CCCCCC"/>
+              <w:left w:val="single" w:sz="6" w:space="0" w:color="CCCCCC"/>
+              <w:bottom w:val="single" w:sz="6" w:space="0" w:color="CCCCCC"/>
+              <w:right w:val="single" w:sz="6" w:space="0" w:color="CCCCCC"/>
+            </w:tcBorders>
+            <w:tcMar>
+              <w:top w:w="30" w:type="dxa"/>
+              <w:left w:w="45" w:type="dxa"/>
+              <w:bottom w:w="30" w:type="dxa"/>
+              <w:right w:w="45" w:type="dxa"/>
+            </w:tcMar>
+            <w:vAlign w:val="bottom"/>
+            <w:hideMark/>
+          </w:tcPr>
+          <w:p>
+            <w:pPr>
+              <w:spacing w:after="0" w:line="240" w:lineRule="auto"/>
+              <w:jc w:val="right"/>
+              <w:rPr>
+                <w:rFonts w:ascii="Arial" w:eastAsia="Times New Roman" w:hAnsi="Arial" w:cs="Arial"/>
+                <w:sz w:val="20"/>
+                <w:szCs w:val="20"/>
+                <w:lang w:eastAsia="fr-CH"/>
+              </w:rPr>
+            </w:pPr>
+            <w:r>
+              <w:rPr>
+                <w:rFonts w:ascii="Arial" w:eastAsia="Times New Roman" w:hAnsi="Arial" w:cs="Arial"/>
+                <w:sz w:val="20"/>
+                <w:szCs w:val="20"/>
+                <w:lang w:eastAsia="fr-CH"/>
+              </w:rPr>
+              <w:t>8</w:t>
+            </w:r>
+          </w:p>
+        </w:tc>
+      </w:tr>
+      <w:tr>
+        <w:trPr>
+          <w:trHeight w:val="315"/>
+        </w:trPr>
+        <w:tc>
+          <w:tcPr>
+            <w:tcW w:w="0" w:type="auto"/>
+            <w:tcBorders>
+              <w:top w:val="single" w:sz="6" w:space="0" w:color="CCCCCC"/>
+              <w:left w:val="single" w:sz="6" w:space="0" w:color="CCCCCC"/>
+              <w:bottom w:val="single" w:sz="6" w:space="0" w:color="CCCCCC"/>
+              <w:right w:val="single" w:sz="6" w:space="0" w:color="CCCCCC"/>
+            </w:tcBorders>
+            <w:tcMar>
+              <w:top w:w="30" w:type="dxa"/>
+              <w:left w:w="45" w:type="dxa"/>
+              <w:bottom w:w="30" w:type="dxa"/>
+              <w:right w:w="45" w:type="dxa"/>
+            </w:tcMar>
+            <w:vAlign w:val="bottom"/>
+            <w:hideMark/>
+          </w:tcPr>
+          <w:p>
+            <w:pPr>
+              <w:spacing w:after="0" w:line="240" w:lineRule="auto"/>
+              <w:rPr>
+                <w:rFonts w:ascii="Arial" w:eastAsia="Times New Roman" w:hAnsi="Arial" w:cs="Arial"/>
+                <w:b/>
+                <w:bCs/>
+                <w:lang w:eastAsia="fr-CH"/>
+              </w:rPr>
+            </w:pPr>
+            <w:r>
+              <w:rPr>
+                <w:rFonts w:ascii="Arial" w:eastAsia="Times New Roman" w:hAnsi="Arial" w:cs="Arial"/>
+                <w:b/>
+                <w:bCs/>
+                <w:lang w:eastAsia="fr-CH"/>
+              </w:rPr>
+              <w:t>Interface</w:t>
+            </w:r>
+          </w:p>
+        </w:tc>
+        <w:tc>
+          <w:tcPr>
+            <w:tcW w:w="0" w:type="auto"/>
+            <w:tcBorders>
+              <w:top w:val="single" w:sz="6" w:space="0" w:color="CCCCCC"/>
+              <w:left w:val="single" w:sz="6" w:space="0" w:color="CCCCCC"/>
+              <w:bottom w:val="single" w:sz="6" w:space="0" w:color="CCCCCC"/>
+              <w:right w:val="single" w:sz="6" w:space="0" w:color="CCCCCC"/>
+            </w:tcBorders>
+            <w:tcMar>
+              <w:top w:w="30" w:type="dxa"/>
+              <w:left w:w="45" w:type="dxa"/>
+              <w:bottom w:w="30" w:type="dxa"/>
+              <w:right w:w="45" w:type="dxa"/>
+            </w:tcMar>
+            <w:vAlign w:val="bottom"/>
+            <w:hideMark/>
+          </w:tcPr>
+          <w:p>
+            <w:pPr>
+              <w:spacing w:after="0" w:line="240" w:lineRule="auto"/>
+              <w:jc w:val="right"/>
+              <w:rPr>
+                <w:rFonts w:ascii="Arial" w:eastAsia="Times New Roman" w:hAnsi="Arial" w:cs="Arial"/>
+                <w:sz w:val="20"/>
+                <w:szCs w:val="20"/>
+                <w:lang w:eastAsia="fr-CH"/>
+              </w:rPr>
+            </w:pPr>
+            <w:r>
+              <w:rPr>
+                <w:rFonts w:ascii="Arial" w:eastAsia="Times New Roman" w:hAnsi="Arial" w:cs="Arial"/>
+                <w:sz w:val="20"/>
+                <w:szCs w:val="20"/>
+                <w:lang w:eastAsia="fr-CH"/>
+              </w:rPr>
+              <w:t>1</w:t>
+            </w:r>
+          </w:p>
+        </w:tc>
+        <w:tc>
+          <w:tcPr>
+            <w:tcW w:w="0" w:type="auto"/>
+            <w:tcBorders>
+              <w:top w:val="single" w:sz="6" w:space="0" w:color="CCCCCC"/>
+              <w:left w:val="single" w:sz="6" w:space="0" w:color="CCCCCC"/>
+              <w:bottom w:val="single" w:sz="6" w:space="0" w:color="CCCCCC"/>
+              <w:right w:val="single" w:sz="6" w:space="0" w:color="CCCCCC"/>
+            </w:tcBorders>
+            <w:tcMar>
+              <w:top w:w="30" w:type="dxa"/>
+              <w:left w:w="45" w:type="dxa"/>
+              <w:bottom w:w="30" w:type="dxa"/>
+              <w:right w:w="45" w:type="dxa"/>
+            </w:tcMar>
+            <w:vAlign w:val="bottom"/>
+            <w:hideMark/>
+          </w:tcPr>
+          <w:p>
+            <w:pPr>
+              <w:spacing w:after="0" w:line="240" w:lineRule="auto"/>
+              <w:jc w:val="right"/>
+              <w:rPr>
+                <w:rFonts w:ascii="Arial" w:eastAsia="Times New Roman" w:hAnsi="Arial" w:cs="Arial"/>
+                <w:sz w:val="20"/>
+                <w:szCs w:val="20"/>
+                <w:lang w:eastAsia="fr-CH"/>
+              </w:rPr>
+            </w:pPr>
+            <w:r>
+              <w:rPr>
+                <w:rFonts w:ascii="Arial" w:eastAsia="Times New Roman" w:hAnsi="Arial" w:cs="Arial"/>
+                <w:sz w:val="20"/>
+                <w:szCs w:val="20"/>
+                <w:lang w:eastAsia="fr-CH"/>
+              </w:rPr>
+              <w:t>7</w:t>
+            </w:r>
+          </w:p>
+        </w:tc>
+        <w:tc>
+          <w:tcPr>
+            <w:tcW w:w="0" w:type="auto"/>
+            <w:tcBorders>
+              <w:top w:val="single" w:sz="6" w:space="0" w:color="CCCCCC"/>
+              <w:left w:val="single" w:sz="6" w:space="0" w:color="CCCCCC"/>
+              <w:bottom w:val="single" w:sz="6" w:space="0" w:color="CCCCCC"/>
+              <w:right w:val="single" w:sz="6" w:space="0" w:color="CCCCCC"/>
+            </w:tcBorders>
+            <w:tcMar>
+              <w:top w:w="30" w:type="dxa"/>
+              <w:left w:w="45" w:type="dxa"/>
+              <w:bottom w:w="30" w:type="dxa"/>
+              <w:right w:w="45" w:type="dxa"/>
+            </w:tcMar>
+            <w:vAlign w:val="bottom"/>
+            <w:hideMark/>
+          </w:tcPr>
+          <w:p>
+            <w:pPr>
+              <w:spacing w:after="0" w:line="240" w:lineRule="auto"/>
+              <w:jc w:val="right"/>
+              <w:rPr>
+                <w:rFonts w:ascii="Arial" w:eastAsia="Times New Roman" w:hAnsi="Arial" w:cs="Arial"/>
+                <w:sz w:val="20"/>
+                <w:szCs w:val="20"/>
+                <w:lang w:eastAsia="fr-CH"/>
+              </w:rPr>
+            </w:pPr>
+            <w:r>
+              <w:rPr>
+                <w:rFonts w:ascii="Arial" w:eastAsia="Times New Roman" w:hAnsi="Arial" w:cs="Arial"/>
+                <w:sz w:val="20"/>
+                <w:szCs w:val="20"/>
+                <w:lang w:eastAsia="fr-CH"/>
+              </w:rPr>
+              <w:t>3</w:t>
+            </w:r>
+          </w:p>
+        </w:tc>
+        <w:tc>
+          <w:tcPr>
+            <w:tcW w:w="0" w:type="auto"/>
+            <w:tcBorders>
+              <w:top w:val="single" w:sz="6" w:space="0" w:color="CCCCCC"/>
+              <w:left w:val="single" w:sz="6" w:space="0" w:color="CCCCCC"/>
+              <w:bottom w:val="single" w:sz="6" w:space="0" w:color="CCCCCC"/>
+              <w:right w:val="single" w:sz="6" w:space="0" w:color="CCCCCC"/>
+            </w:tcBorders>
+            <w:tcMar>
+              <w:top w:w="30" w:type="dxa"/>
+              <w:left w:w="45" w:type="dxa"/>
+              <w:bottom w:w="30" w:type="dxa"/>
+              <w:right w:w="45" w:type="dxa"/>
+            </w:tcMar>
+            <w:vAlign w:val="bottom"/>
+            <w:hideMark/>
+          </w:tcPr>
+          <w:p>
+            <w:pPr>
+              <w:spacing w:after="0" w:line="240" w:lineRule="auto"/>
+              <w:jc w:val="right"/>
+              <w:rPr>
+                <w:rFonts w:ascii="Arial" w:eastAsia="Times New Roman" w:hAnsi="Arial" w:cs="Arial"/>
+                <w:sz w:val="20"/>
+                <w:szCs w:val="20"/>
+                <w:lang w:eastAsia="fr-CH"/>
+              </w:rPr>
+            </w:pPr>
+            <w:r>
+              <w:rPr>
+                <w:rFonts w:ascii="Arial" w:eastAsia="Times New Roman" w:hAnsi="Arial" w:cs="Arial"/>
+                <w:sz w:val="20"/>
+                <w:szCs w:val="20"/>
+                <w:lang w:eastAsia="fr-CH"/>
+              </w:rPr>
+              <w:t>4</w:t>
+            </w:r>
+          </w:p>
+        </w:tc>
+        <w:tc>
+          <w:tcPr>
+            <w:tcW w:w="0" w:type="auto"/>
+            <w:tcBorders>
+              <w:top w:val="single" w:sz="6" w:space="0" w:color="CCCCCC"/>
+              <w:left w:val="single" w:sz="6" w:space="0" w:color="CCCCCC"/>
+              <w:bottom w:val="single" w:sz="6" w:space="0" w:color="CCCCCC"/>
+              <w:right w:val="single" w:sz="6" w:space="0" w:color="CCCCCC"/>
+            </w:tcBorders>
+            <w:tcMar>
+              <w:top w:w="30" w:type="dxa"/>
+              <w:left w:w="45" w:type="dxa"/>
+              <w:bottom w:w="30" w:type="dxa"/>
+              <w:right w:w="45" w:type="dxa"/>
+            </w:tcMar>
+            <w:vAlign w:val="bottom"/>
+            <w:hideMark/>
+          </w:tcPr>
+          <w:p>
+            <w:pPr>
+              <w:spacing w:after="0" w:line="240" w:lineRule="auto"/>
+              <w:jc w:val="right"/>
+              <w:rPr>
+                <w:rFonts w:ascii="Arial" w:eastAsia="Times New Roman" w:hAnsi="Arial" w:cs="Arial"/>
+                <w:sz w:val="20"/>
+                <w:szCs w:val="20"/>
+                <w:lang w:eastAsia="fr-CH"/>
+              </w:rPr>
+            </w:pPr>
+            <w:r>
+              <w:rPr>
+                <w:rFonts w:ascii="Arial" w:eastAsia="Times New Roman" w:hAnsi="Arial" w:cs="Arial"/>
+                <w:sz w:val="20"/>
+                <w:szCs w:val="20"/>
+                <w:lang w:eastAsia="fr-CH"/>
+              </w:rPr>
+              <w:t>5</w:t>
+            </w:r>
+          </w:p>
+        </w:tc>
+        <w:tc>
+          <w:tcPr>
+            <w:tcW w:w="0" w:type="auto"/>
+            <w:tcBorders>
+              <w:top w:val="single" w:sz="6" w:space="0" w:color="CCCCCC"/>
+              <w:left w:val="single" w:sz="6" w:space="0" w:color="CCCCCC"/>
+              <w:bottom w:val="single" w:sz="6" w:space="0" w:color="CCCCCC"/>
+              <w:right w:val="single" w:sz="6" w:space="0" w:color="CCCCCC"/>
+            </w:tcBorders>
+            <w:tcMar>
+              <w:top w:w="30" w:type="dxa"/>
+              <w:left w:w="45" w:type="dxa"/>
+              <w:bottom w:w="30" w:type="dxa"/>
+              <w:right w:w="45" w:type="dxa"/>
+            </w:tcMar>
+            <w:vAlign w:val="bottom"/>
+            <w:hideMark/>
+          </w:tcPr>
+          <w:p>
+            <w:pPr>
+              <w:spacing w:after="0" w:line="240" w:lineRule="auto"/>
+              <w:jc w:val="right"/>
+              <w:rPr>
+                <w:rFonts w:ascii="Arial" w:eastAsia="Times New Roman" w:hAnsi="Arial" w:cs="Arial"/>
+                <w:sz w:val="20"/>
+                <w:szCs w:val="20"/>
+                <w:lang w:eastAsia="fr-CH"/>
+              </w:rPr>
+            </w:pPr>
+            <w:r>
+              <w:rPr>
+                <w:rFonts w:ascii="Arial" w:eastAsia="Times New Roman" w:hAnsi="Arial" w:cs="Arial"/>
+                <w:sz w:val="20"/>
+                <w:szCs w:val="20"/>
+                <w:lang w:eastAsia="fr-CH"/>
+              </w:rPr>
+              <w:t>6</w:t>
+            </w:r>
+          </w:p>
+        </w:tc>
+        <w:tc>
+          <w:tcPr>
+            <w:tcW w:w="0" w:type="auto"/>
+            <w:tcBorders>
+              <w:top w:val="single" w:sz="6" w:space="0" w:color="CCCCCC"/>
+              <w:left w:val="single" w:sz="6" w:space="0" w:color="CCCCCC"/>
+              <w:bottom w:val="single" w:sz="6" w:space="0" w:color="CCCCCC"/>
+              <w:right w:val="single" w:sz="6" w:space="0" w:color="CCCCCC"/>
+            </w:tcBorders>
+            <w:shd w:val="clear" w:color="auto" w:fill="999999"/>
+            <w:tcMar>
+              <w:top w:w="30" w:type="dxa"/>
+              <w:left w:w="45" w:type="dxa"/>
+              <w:bottom w:w="30" w:type="dxa"/>
+              <w:right w:w="45" w:type="dxa"/>
+            </w:tcMar>
+            <w:vAlign w:val="bottom"/>
+            <w:hideMark/>
+          </w:tcPr>
+          <w:p>
+            <w:pPr>
+              <w:spacing w:after="0" w:line="240" w:lineRule="auto"/>
+              <w:rPr>
+                <w:rFonts w:ascii="Times New Roman" w:eastAsia="Times New Roman" w:hAnsi="Times New Roman" w:cs="Times New Roman"/>
+                <w:sz w:val="20"/>
+                <w:szCs w:val="20"/>
+                <w:lang w:eastAsia="fr-CH"/>
+              </w:rPr>
+            </w:pPr>
+          </w:p>
+        </w:tc>
+        <w:tc>
+          <w:tcPr>
+            <w:tcW w:w="0" w:type="auto"/>
+            <w:tcBorders>
+              <w:top w:val="single" w:sz="6" w:space="0" w:color="CCCCCC"/>
+              <w:left w:val="single" w:sz="6" w:space="0" w:color="CCCCCC"/>
+              <w:bottom w:val="single" w:sz="6" w:space="0" w:color="CCCCCC"/>
+              <w:right w:val="single" w:sz="6" w:space="0" w:color="CCCCCC"/>
+            </w:tcBorders>
+            <w:tcMar>
+              <w:top w:w="30" w:type="dxa"/>
+              <w:left w:w="45" w:type="dxa"/>
+              <w:bottom w:w="30" w:type="dxa"/>
+              <w:right w:w="45" w:type="dxa"/>
+            </w:tcMar>
+            <w:vAlign w:val="bottom"/>
+            <w:hideMark/>
+          </w:tcPr>
+          <w:p>
+            <w:pPr>
+              <w:spacing w:after="0" w:line="240" w:lineRule="auto"/>
+              <w:jc w:val="right"/>
+              <w:rPr>
+                <w:rFonts w:ascii="Arial" w:eastAsia="Times New Roman" w:hAnsi="Arial" w:cs="Arial"/>
+                <w:sz w:val="20"/>
+                <w:szCs w:val="20"/>
+                <w:lang w:eastAsia="fr-CH"/>
+              </w:rPr>
+            </w:pPr>
+            <w:r>
+              <w:rPr>
+                <w:rFonts w:ascii="Arial" w:eastAsia="Times New Roman" w:hAnsi="Arial" w:cs="Arial"/>
+                <w:sz w:val="20"/>
+                <w:szCs w:val="20"/>
+                <w:lang w:eastAsia="fr-CH"/>
+              </w:rPr>
+              <w:t>8</w:t>
+            </w:r>
+          </w:p>
+        </w:tc>
+      </w:tr>
+      <w:tr>
+        <w:trPr>
+          <w:trHeight w:val="315"/>
+        </w:trPr>
+        <w:tc>
+          <w:tcPr>
+            <w:tcW w:w="0" w:type="auto"/>
+            <w:tcBorders>
+              <w:top w:val="single" w:sz="6" w:space="0" w:color="CCCCCC"/>
+              <w:left w:val="single" w:sz="6" w:space="0" w:color="CCCCCC"/>
+              <w:bottom w:val="single" w:sz="6" w:space="0" w:color="CCCCCC"/>
+              <w:right w:val="single" w:sz="6" w:space="0" w:color="CCCCCC"/>
+            </w:tcBorders>
+            <w:shd w:val="clear" w:color="auto" w:fill="FFFFFF"/>
+            <w:tcMar>
+              <w:top w:w="30" w:type="dxa"/>
+              <w:left w:w="45" w:type="dxa"/>
+              <w:bottom w:w="30" w:type="dxa"/>
+              <w:right w:w="45" w:type="dxa"/>
+            </w:tcMar>
+            <w:vAlign w:val="bottom"/>
+            <w:hideMark/>
+          </w:tcPr>
+          <w:p>
+            <w:pPr>
+              <w:spacing w:after="0" w:line="240" w:lineRule="auto"/>
+              <w:rPr>
+                <w:rFonts w:ascii="Arial" w:eastAsia="Times New Roman" w:hAnsi="Arial" w:cs="Arial"/>
+                <w:b/>
+                <w:bCs/>
+                <w:color w:val="000000"/>
+                <w:lang w:eastAsia="fr-CH"/>
+              </w:rPr>
+            </w:pPr>
+            <w:r>
+              <w:rPr>
+                <w:rFonts w:ascii="Arial" w:eastAsia="Times New Roman" w:hAnsi="Arial" w:cs="Arial"/>
+                <w:b/>
+                <w:bCs/>
+                <w:color w:val="000000"/>
+                <w:lang w:eastAsia="fr-CH"/>
+              </w:rPr>
+              <w:t>Facilité d'utilisation</w:t>
+            </w:r>
+          </w:p>
+        </w:tc>
+        <w:tc>
+          <w:tcPr>
+            <w:tcW w:w="0" w:type="auto"/>
+            <w:tcBorders>
+              <w:top w:val="single" w:sz="6" w:space="0" w:color="CCCCCC"/>
+              <w:left w:val="single" w:sz="6" w:space="0" w:color="CCCCCC"/>
+              <w:bottom w:val="single" w:sz="6" w:space="0" w:color="CCCCCC"/>
+              <w:right w:val="single" w:sz="6" w:space="0" w:color="CCCCCC"/>
+            </w:tcBorders>
+            <w:tcMar>
+              <w:top w:w="30" w:type="dxa"/>
+              <w:left w:w="45" w:type="dxa"/>
+              <w:bottom w:w="30" w:type="dxa"/>
+              <w:right w:w="45" w:type="dxa"/>
+            </w:tcMar>
+            <w:vAlign w:val="bottom"/>
+            <w:hideMark/>
+          </w:tcPr>
+          <w:p>
+            <w:pPr>
+              <w:spacing w:after="0" w:line="240" w:lineRule="auto"/>
+              <w:jc w:val="right"/>
+              <w:rPr>
+                <w:rFonts w:ascii="Arial" w:eastAsia="Times New Roman" w:hAnsi="Arial" w:cs="Arial"/>
+                <w:sz w:val="20"/>
+                <w:szCs w:val="20"/>
+                <w:lang w:eastAsia="fr-CH"/>
+              </w:rPr>
+            </w:pPr>
+            <w:r>
+              <w:rPr>
+                <w:rFonts w:ascii="Arial" w:eastAsia="Times New Roman" w:hAnsi="Arial" w:cs="Arial"/>
+                <w:sz w:val="20"/>
+                <w:szCs w:val="20"/>
+                <w:lang w:eastAsia="fr-CH"/>
+              </w:rPr>
+              <w:t>1</w:t>
+            </w:r>
+          </w:p>
+        </w:tc>
+        <w:tc>
+          <w:tcPr>
+            <w:tcW w:w="0" w:type="auto"/>
+            <w:tcBorders>
+              <w:top w:val="single" w:sz="6" w:space="0" w:color="CCCCCC"/>
+              <w:left w:val="single" w:sz="6" w:space="0" w:color="CCCCCC"/>
+              <w:bottom w:val="single" w:sz="6" w:space="0" w:color="CCCCCC"/>
+              <w:right w:val="single" w:sz="6" w:space="0" w:color="CCCCCC"/>
+            </w:tcBorders>
+            <w:tcMar>
+              <w:top w:w="30" w:type="dxa"/>
+              <w:left w:w="45" w:type="dxa"/>
+              <w:bottom w:w="30" w:type="dxa"/>
+              <w:right w:w="45" w:type="dxa"/>
+            </w:tcMar>
+            <w:vAlign w:val="bottom"/>
+            <w:hideMark/>
+          </w:tcPr>
+          <w:p>
+            <w:pPr>
+              <w:spacing w:after="0" w:line="240" w:lineRule="auto"/>
+              <w:jc w:val="right"/>
+              <w:rPr>
+                <w:rFonts w:ascii="Arial" w:eastAsia="Times New Roman" w:hAnsi="Arial" w:cs="Arial"/>
+                <w:sz w:val="20"/>
+                <w:szCs w:val="20"/>
+                <w:lang w:eastAsia="fr-CH"/>
+              </w:rPr>
+            </w:pPr>
+            <w:r>
+              <w:rPr>
+                <w:rFonts w:ascii="Arial" w:eastAsia="Times New Roman" w:hAnsi="Arial" w:cs="Arial"/>
+                <w:sz w:val="20"/>
+                <w:szCs w:val="20"/>
+                <w:lang w:eastAsia="fr-CH"/>
+              </w:rPr>
+              <w:t>8</w:t>
+            </w:r>
+          </w:p>
+        </w:tc>
+        <w:tc>
+          <w:tcPr>
+            <w:tcW w:w="0" w:type="auto"/>
+            <w:tcBorders>
+              <w:top w:val="single" w:sz="6" w:space="0" w:color="CCCCCC"/>
+              <w:left w:val="single" w:sz="6" w:space="0" w:color="CCCCCC"/>
+              <w:bottom w:val="single" w:sz="6" w:space="0" w:color="CCCCCC"/>
+              <w:right w:val="single" w:sz="6" w:space="0" w:color="CCCCCC"/>
+            </w:tcBorders>
+            <w:tcMar>
+              <w:top w:w="30" w:type="dxa"/>
+              <w:left w:w="45" w:type="dxa"/>
+              <w:bottom w:w="30" w:type="dxa"/>
+              <w:right w:w="45" w:type="dxa"/>
+            </w:tcMar>
+            <w:vAlign w:val="bottom"/>
+            <w:hideMark/>
+          </w:tcPr>
+          <w:p>
+            <w:pPr>
+              <w:spacing w:after="0" w:line="240" w:lineRule="auto"/>
+              <w:jc w:val="right"/>
+              <w:rPr>
+                <w:rFonts w:ascii="Arial" w:eastAsia="Times New Roman" w:hAnsi="Arial" w:cs="Arial"/>
+                <w:sz w:val="20"/>
+                <w:szCs w:val="20"/>
+                <w:lang w:eastAsia="fr-CH"/>
+              </w:rPr>
+            </w:pPr>
+            <w:r>
+              <w:rPr>
+                <w:rFonts w:ascii="Arial" w:eastAsia="Times New Roman" w:hAnsi="Arial" w:cs="Arial"/>
+                <w:sz w:val="20"/>
+                <w:szCs w:val="20"/>
+                <w:lang w:eastAsia="fr-CH"/>
+              </w:rPr>
+              <w:t>3</w:t>
+            </w:r>
+          </w:p>
+        </w:tc>
+        <w:tc>
+          <w:tcPr>
+            <w:tcW w:w="0" w:type="auto"/>
+            <w:tcBorders>
+              <w:top w:val="single" w:sz="6" w:space="0" w:color="CCCCCC"/>
+              <w:left w:val="single" w:sz="6" w:space="0" w:color="CCCCCC"/>
+              <w:bottom w:val="single" w:sz="6" w:space="0" w:color="CCCCCC"/>
+              <w:right w:val="single" w:sz="6" w:space="0" w:color="CCCCCC"/>
+            </w:tcBorders>
+            <w:tcMar>
+              <w:top w:w="30" w:type="dxa"/>
+              <w:left w:w="45" w:type="dxa"/>
+              <w:bottom w:w="30" w:type="dxa"/>
+              <w:right w:w="45" w:type="dxa"/>
+            </w:tcMar>
+            <w:vAlign w:val="bottom"/>
+            <w:hideMark/>
+          </w:tcPr>
+          <w:p>
+            <w:pPr>
+              <w:spacing w:after="0" w:line="240" w:lineRule="auto"/>
+              <w:jc w:val="right"/>
+              <w:rPr>
+                <w:rFonts w:ascii="Arial" w:eastAsia="Times New Roman" w:hAnsi="Arial" w:cs="Arial"/>
+                <w:sz w:val="20"/>
+                <w:szCs w:val="20"/>
+                <w:lang w:eastAsia="fr-CH"/>
+              </w:rPr>
+            </w:pPr>
+            <w:r>
+              <w:rPr>
+                <w:rFonts w:ascii="Arial" w:eastAsia="Times New Roman" w:hAnsi="Arial" w:cs="Arial"/>
+                <w:sz w:val="20"/>
+                <w:szCs w:val="20"/>
+                <w:lang w:eastAsia="fr-CH"/>
+              </w:rPr>
+              <w:t>4</w:t>
+            </w:r>
+          </w:p>
+        </w:tc>
+        <w:tc>
+          <w:tcPr>
+            <w:tcW w:w="0" w:type="auto"/>
+            <w:tcBorders>
+              <w:top w:val="single" w:sz="6" w:space="0" w:color="CCCCCC"/>
+              <w:left w:val="single" w:sz="6" w:space="0" w:color="CCCCCC"/>
+              <w:bottom w:val="single" w:sz="6" w:space="0" w:color="CCCCCC"/>
+              <w:right w:val="single" w:sz="6" w:space="0" w:color="CCCCCC"/>
+            </w:tcBorders>
+            <w:tcMar>
+              <w:top w:w="30" w:type="dxa"/>
+              <w:left w:w="45" w:type="dxa"/>
+              <w:bottom w:w="30" w:type="dxa"/>
+              <w:right w:w="45" w:type="dxa"/>
+            </w:tcMar>
+            <w:vAlign w:val="bottom"/>
+            <w:hideMark/>
+          </w:tcPr>
+          <w:p>
+            <w:pPr>
+              <w:spacing w:after="0" w:line="240" w:lineRule="auto"/>
+              <w:jc w:val="right"/>
+              <w:rPr>
+                <w:rFonts w:ascii="Arial" w:eastAsia="Times New Roman" w:hAnsi="Arial" w:cs="Arial"/>
+                <w:sz w:val="20"/>
+                <w:szCs w:val="20"/>
+                <w:lang w:eastAsia="fr-CH"/>
+              </w:rPr>
+            </w:pPr>
+            <w:r>
+              <w:rPr>
+                <w:rFonts w:ascii="Arial" w:eastAsia="Times New Roman" w:hAnsi="Arial" w:cs="Arial"/>
+                <w:sz w:val="20"/>
+                <w:szCs w:val="20"/>
+                <w:lang w:eastAsia="fr-CH"/>
+              </w:rPr>
+              <w:t>8</w:t>
+            </w:r>
+          </w:p>
+        </w:tc>
+        <w:tc>
+          <w:tcPr>
+            <w:tcW w:w="0" w:type="auto"/>
+            <w:tcBorders>
+              <w:top w:val="single" w:sz="6" w:space="0" w:color="CCCCCC"/>
+              <w:left w:val="single" w:sz="6" w:space="0" w:color="CCCCCC"/>
+              <w:bottom w:val="single" w:sz="6" w:space="0" w:color="CCCCCC"/>
+              <w:right w:val="single" w:sz="6" w:space="0" w:color="CCCCCC"/>
+            </w:tcBorders>
+            <w:tcMar>
+              <w:top w:w="30" w:type="dxa"/>
+              <w:left w:w="45" w:type="dxa"/>
+              <w:bottom w:w="30" w:type="dxa"/>
+              <w:right w:w="45" w:type="dxa"/>
+            </w:tcMar>
+            <w:vAlign w:val="bottom"/>
+            <w:hideMark/>
+          </w:tcPr>
+          <w:p>
+            <w:pPr>
+              <w:spacing w:after="0" w:line="240" w:lineRule="auto"/>
+              <w:jc w:val="right"/>
+              <w:rPr>
+                <w:rFonts w:ascii="Arial" w:eastAsia="Times New Roman" w:hAnsi="Arial" w:cs="Arial"/>
+                <w:sz w:val="20"/>
+                <w:szCs w:val="20"/>
+                <w:lang w:eastAsia="fr-CH"/>
+              </w:rPr>
+            </w:pPr>
+            <w:r>
+              <w:rPr>
+                <w:rFonts w:ascii="Arial" w:eastAsia="Times New Roman" w:hAnsi="Arial" w:cs="Arial"/>
+                <w:sz w:val="20"/>
+                <w:szCs w:val="20"/>
+                <w:lang w:eastAsia="fr-CH"/>
+              </w:rPr>
+              <w:t>8</w:t>
+            </w:r>
+          </w:p>
+        </w:tc>
+        <w:tc>
+          <w:tcPr>
+            <w:tcW w:w="0" w:type="auto"/>
+            <w:tcBorders>
+              <w:top w:val="single" w:sz="6" w:space="0" w:color="CCCCCC"/>
+              <w:left w:val="single" w:sz="6" w:space="0" w:color="CCCCCC"/>
+              <w:bottom w:val="single" w:sz="6" w:space="0" w:color="CCCCCC"/>
+              <w:right w:val="single" w:sz="6" w:space="0" w:color="CCCCCC"/>
+            </w:tcBorders>
+            <w:tcMar>
+              <w:top w:w="30" w:type="dxa"/>
+              <w:left w:w="45" w:type="dxa"/>
+              <w:bottom w:w="30" w:type="dxa"/>
+              <w:right w:w="45" w:type="dxa"/>
+            </w:tcMar>
+            <w:vAlign w:val="bottom"/>
+            <w:hideMark/>
+          </w:tcPr>
+          <w:p>
+            <w:pPr>
+              <w:spacing w:after="0" w:line="240" w:lineRule="auto"/>
+              <w:jc w:val="right"/>
+              <w:rPr>
+                <w:rFonts w:ascii="Arial" w:eastAsia="Times New Roman" w:hAnsi="Arial" w:cs="Arial"/>
+                <w:sz w:val="20"/>
+                <w:szCs w:val="20"/>
+                <w:lang w:eastAsia="fr-CH"/>
+              </w:rPr>
+            </w:pPr>
+            <w:r>
+              <w:rPr>
+                <w:rFonts w:ascii="Arial" w:eastAsia="Times New Roman" w:hAnsi="Arial" w:cs="Arial"/>
+                <w:sz w:val="20"/>
+                <w:szCs w:val="20"/>
+                <w:lang w:eastAsia="fr-CH"/>
+              </w:rPr>
+              <w:t>8</w:t>
+            </w:r>
+          </w:p>
+        </w:tc>
+        <w:tc>
+          <w:tcPr>
+            <w:tcW w:w="0" w:type="auto"/>
+            <w:tcBorders>
+              <w:top w:val="single" w:sz="6" w:space="0" w:color="CCCCCC"/>
+              <w:left w:val="single" w:sz="6" w:space="0" w:color="CCCCCC"/>
+              <w:bottom w:val="single" w:sz="6" w:space="0" w:color="CCCCCC"/>
+              <w:right w:val="single" w:sz="6" w:space="0" w:color="CCCCCC"/>
+            </w:tcBorders>
+            <w:shd w:val="clear" w:color="auto" w:fill="999999"/>
+            <w:tcMar>
+              <w:top w:w="30" w:type="dxa"/>
+              <w:left w:w="45" w:type="dxa"/>
+              <w:bottom w:w="30" w:type="dxa"/>
+              <w:right w:w="45" w:type="dxa"/>
+            </w:tcMar>
+            <w:vAlign w:val="bottom"/>
+            <w:hideMark/>
+          </w:tcPr>
+          <w:p>
+            <w:pPr>
+              <w:spacing w:after="0" w:line="240" w:lineRule="auto"/>
+              <w:rPr>
+                <w:rFonts w:ascii="Times New Roman" w:eastAsia="Times New Roman" w:hAnsi="Times New Roman" w:cs="Times New Roman"/>
+                <w:sz w:val="20"/>
+                <w:szCs w:val="20"/>
+                <w:lang w:eastAsia="fr-CH"/>
+              </w:rPr>
+            </w:pPr>
+          </w:p>
+        </w:tc>
+      </w:tr>
+      <w:tr>
+        <w:trPr>
+          <w:trHeight w:val="315"/>
+        </w:trPr>
+        <w:tc>
+          <w:tcPr>
+            <w:tcW w:w="0" w:type="auto"/>
+            <w:tcBorders>
+              <w:top w:val="single" w:sz="6" w:space="0" w:color="CCCCCC"/>
+              <w:left w:val="single" w:sz="6" w:space="0" w:color="CCCCCC"/>
+              <w:bottom w:val="single" w:sz="6" w:space="0" w:color="CCCCCC"/>
+              <w:right w:val="single" w:sz="6" w:space="0" w:color="CCCCCC"/>
+            </w:tcBorders>
+            <w:shd w:val="clear" w:color="auto" w:fill="FFFFFF"/>
+            <w:tcMar>
+              <w:top w:w="30" w:type="dxa"/>
+              <w:left w:w="45" w:type="dxa"/>
+              <w:bottom w:w="30" w:type="dxa"/>
+              <w:right w:w="45" w:type="dxa"/>
+            </w:tcMar>
+            <w:vAlign w:val="bottom"/>
+          </w:tcPr>
+          <w:p>
+            <w:pPr>
+              <w:spacing w:after="0" w:line="240" w:lineRule="auto"/>
+              <w:rPr>
+                <w:rFonts w:ascii="Arial" w:eastAsia="Times New Roman" w:hAnsi="Arial" w:cs="Arial"/>
+                <w:b/>
+                <w:bCs/>
+                <w:color w:val="000000"/>
+                <w:lang w:eastAsia="fr-CH"/>
+              </w:rPr>
+            </w:pPr>
+            <w:r>
+              <w:rPr>
+                <w:rFonts w:ascii="Arial" w:eastAsia="Times New Roman" w:hAnsi="Arial" w:cs="Arial"/>
+                <w:b/>
+                <w:bCs/>
+                <w:color w:val="000000"/>
+                <w:lang w:eastAsia="fr-CH"/>
+              </w:rPr>
+              <w:t>Total :</w:t>
+            </w:r>
+          </w:p>
+        </w:tc>
+        <w:tc>
+          <w:tcPr>
+            <w:tcW w:w="0" w:type="auto"/>
+            <w:tcBorders>
+              <w:top w:val="single" w:sz="6" w:space="0" w:color="CCCCCC"/>
+              <w:left w:val="single" w:sz="6" w:space="0" w:color="CCCCCC"/>
+              <w:bottom w:val="single" w:sz="6" w:space="0" w:color="CCCCCC"/>
+              <w:right w:val="single" w:sz="6" w:space="0" w:color="CCCCCC"/>
+            </w:tcBorders>
+            <w:tcMar>
+              <w:top w:w="30" w:type="dxa"/>
+              <w:left w:w="45" w:type="dxa"/>
+              <w:bottom w:w="30" w:type="dxa"/>
+              <w:right w:w="45" w:type="dxa"/>
+            </w:tcMar>
+            <w:vAlign w:val="bottom"/>
+          </w:tcPr>
+          <w:p>
+            <w:pPr>
+              <w:spacing w:after="0" w:line="240" w:lineRule="auto"/>
+              <w:jc w:val="right"/>
+              <w:rPr>
+                <w:rFonts w:ascii="Arial" w:eastAsia="Times New Roman" w:hAnsi="Arial" w:cs="Arial"/>
+                <w:sz w:val="20"/>
+                <w:szCs w:val="20"/>
+                <w:lang w:eastAsia="fr-CH"/>
+              </w:rPr>
+            </w:pPr>
+            <w:r>
+              <w:rPr>
+                <w:rFonts w:ascii="Arial" w:eastAsia="Times New Roman" w:hAnsi="Arial" w:cs="Arial"/>
+                <w:sz w:val="20"/>
+                <w:szCs w:val="20"/>
+                <w:lang w:eastAsia="fr-CH"/>
+              </w:rPr>
+              <w:t>4</w:t>
+            </w:r>
+          </w:p>
+        </w:tc>
+        <w:tc>
+          <w:tcPr>
+            <w:tcW w:w="0" w:type="auto"/>
+            <w:tcBorders>
+              <w:top w:val="single" w:sz="6" w:space="0" w:color="CCCCCC"/>
+              <w:left w:val="single" w:sz="6" w:space="0" w:color="CCCCCC"/>
+              <w:bottom w:val="single" w:sz="6" w:space="0" w:color="CCCCCC"/>
+              <w:right w:val="single" w:sz="6" w:space="0" w:color="CCCCCC"/>
+            </w:tcBorders>
+            <w:tcMar>
+              <w:top w:w="30" w:type="dxa"/>
+              <w:left w:w="45" w:type="dxa"/>
+              <w:bottom w:w="30" w:type="dxa"/>
+              <w:right w:w="45" w:type="dxa"/>
+            </w:tcMar>
+            <w:vAlign w:val="bottom"/>
+          </w:tcPr>
+          <w:p>
+            <w:pPr>
+              <w:spacing w:after="0" w:line="240" w:lineRule="auto"/>
+              <w:jc w:val="right"/>
+              <w:rPr>
+                <w:rFonts w:ascii="Arial" w:eastAsia="Times New Roman" w:hAnsi="Arial" w:cs="Arial"/>
+                <w:sz w:val="20"/>
+                <w:szCs w:val="20"/>
+                <w:lang w:eastAsia="fr-CH"/>
+              </w:rPr>
+            </w:pPr>
+            <w:r>
+              <w:rPr>
+                <w:rFonts w:ascii="Arial" w:eastAsia="Times New Roman" w:hAnsi="Arial" w:cs="Arial"/>
+                <w:sz w:val="20"/>
+                <w:szCs w:val="20"/>
+                <w:lang w:eastAsia="fr-CH"/>
+              </w:rPr>
+              <w:t>0</w:t>
+            </w:r>
+          </w:p>
+        </w:tc>
+        <w:tc>
+          <w:tcPr>
+            <w:tcW w:w="0" w:type="auto"/>
+            <w:tcBorders>
+              <w:top w:val="single" w:sz="6" w:space="0" w:color="CCCCCC"/>
+              <w:left w:val="single" w:sz="6" w:space="0" w:color="CCCCCC"/>
+              <w:bottom w:val="single" w:sz="6" w:space="0" w:color="CCCCCC"/>
+              <w:right w:val="single" w:sz="6" w:space="0" w:color="CCCCCC"/>
+            </w:tcBorders>
+            <w:tcMar>
+              <w:top w:w="30" w:type="dxa"/>
+              <w:left w:w="45" w:type="dxa"/>
+              <w:bottom w:w="30" w:type="dxa"/>
+              <w:right w:w="45" w:type="dxa"/>
+            </w:tcMar>
+            <w:vAlign w:val="bottom"/>
+          </w:tcPr>
+          <w:p>
+            <w:pPr>
+              <w:spacing w:after="0" w:line="240" w:lineRule="auto"/>
+              <w:jc w:val="right"/>
+              <w:rPr>
+                <w:rFonts w:ascii="Arial" w:eastAsia="Times New Roman" w:hAnsi="Arial" w:cs="Arial"/>
+                <w:sz w:val="20"/>
+                <w:szCs w:val="20"/>
+                <w:lang w:eastAsia="fr-CH"/>
+              </w:rPr>
+            </w:pPr>
+            <w:r>
+              <w:rPr>
+                <w:rFonts w:ascii="Arial" w:eastAsia="Times New Roman" w:hAnsi="Arial" w:cs="Arial"/>
+                <w:sz w:val="20"/>
+                <w:szCs w:val="20"/>
+                <w:lang w:eastAsia="fr-CH"/>
+              </w:rPr>
+              <w:t>5</w:t>
+            </w:r>
+          </w:p>
+        </w:tc>
+        <w:tc>
+          <w:tcPr>
+            <w:tcW w:w="0" w:type="auto"/>
+            <w:tcBorders>
+              <w:top w:val="single" w:sz="6" w:space="0" w:color="CCCCCC"/>
+              <w:left w:val="single" w:sz="6" w:space="0" w:color="CCCCCC"/>
+              <w:bottom w:val="single" w:sz="6" w:space="0" w:color="CCCCCC"/>
+              <w:right w:val="single" w:sz="6" w:space="0" w:color="CCCCCC"/>
+            </w:tcBorders>
+            <w:tcMar>
+              <w:top w:w="30" w:type="dxa"/>
+              <w:left w:w="45" w:type="dxa"/>
+              <w:bottom w:w="30" w:type="dxa"/>
+              <w:right w:w="45" w:type="dxa"/>
+            </w:tcMar>
+            <w:vAlign w:val="bottom"/>
+          </w:tcPr>
+          <w:p>
+            <w:pPr>
+              <w:spacing w:after="0" w:line="240" w:lineRule="auto"/>
+              <w:jc w:val="right"/>
+              <w:rPr>
+                <w:rFonts w:ascii="Arial" w:eastAsia="Times New Roman" w:hAnsi="Arial" w:cs="Arial"/>
+                <w:sz w:val="20"/>
+                <w:szCs w:val="20"/>
+                <w:lang w:eastAsia="fr-CH"/>
+              </w:rPr>
+            </w:pPr>
+            <w:r>
+              <w:rPr>
+                <w:rFonts w:ascii="Arial" w:eastAsia="Times New Roman" w:hAnsi="Arial" w:cs="Arial"/>
+                <w:sz w:val="20"/>
+                <w:szCs w:val="20"/>
+                <w:lang w:eastAsia="fr-CH"/>
+              </w:rPr>
+              <w:t>5</w:t>
+            </w:r>
+          </w:p>
+        </w:tc>
+        <w:tc>
+          <w:tcPr>
+            <w:tcW w:w="0" w:type="auto"/>
+            <w:tcBorders>
+              <w:top w:val="single" w:sz="6" w:space="0" w:color="CCCCCC"/>
+              <w:left w:val="single" w:sz="6" w:space="0" w:color="CCCCCC"/>
+              <w:bottom w:val="single" w:sz="6" w:space="0" w:color="CCCCCC"/>
+              <w:right w:val="single" w:sz="6" w:space="0" w:color="CCCCCC"/>
+            </w:tcBorders>
+            <w:tcMar>
+              <w:top w:w="30" w:type="dxa"/>
+              <w:left w:w="45" w:type="dxa"/>
+              <w:bottom w:w="30" w:type="dxa"/>
+              <w:right w:w="45" w:type="dxa"/>
+            </w:tcMar>
+            <w:vAlign w:val="bottom"/>
+          </w:tcPr>
+          <w:p>
+            <w:pPr>
+              <w:spacing w:after="0" w:line="240" w:lineRule="auto"/>
+              <w:jc w:val="right"/>
+              <w:rPr>
+                <w:rFonts w:ascii="Arial" w:eastAsia="Times New Roman" w:hAnsi="Arial" w:cs="Arial"/>
+                <w:sz w:val="20"/>
+                <w:szCs w:val="20"/>
+                <w:lang w:eastAsia="fr-CH"/>
+              </w:rPr>
+            </w:pPr>
+            <w:r>
+              <w:rPr>
+                <w:rFonts w:ascii="Arial" w:eastAsia="Times New Roman" w:hAnsi="Arial" w:cs="Arial"/>
+                <w:sz w:val="20"/>
+                <w:szCs w:val="20"/>
+                <w:lang w:eastAsia="fr-CH"/>
+              </w:rPr>
+              <w:t>2</w:t>
+            </w:r>
+          </w:p>
+        </w:tc>
+        <w:tc>
+          <w:tcPr>
+            <w:tcW w:w="0" w:type="auto"/>
+            <w:tcBorders>
+              <w:top w:val="single" w:sz="6" w:space="0" w:color="CCCCCC"/>
+              <w:left w:val="single" w:sz="6" w:space="0" w:color="CCCCCC"/>
+              <w:bottom w:val="single" w:sz="6" w:space="0" w:color="CCCCCC"/>
+              <w:right w:val="single" w:sz="6" w:space="0" w:color="CCCCCC"/>
+            </w:tcBorders>
+            <w:tcMar>
+              <w:top w:w="30" w:type="dxa"/>
+              <w:left w:w="45" w:type="dxa"/>
+              <w:bottom w:w="30" w:type="dxa"/>
+              <w:right w:w="45" w:type="dxa"/>
+            </w:tcMar>
+            <w:vAlign w:val="bottom"/>
+          </w:tcPr>
+          <w:p>
+            <w:pPr>
+              <w:spacing w:after="0" w:line="240" w:lineRule="auto"/>
+              <w:jc w:val="right"/>
+              <w:rPr>
+                <w:rFonts w:ascii="Arial" w:eastAsia="Times New Roman" w:hAnsi="Arial" w:cs="Arial"/>
+                <w:sz w:val="20"/>
+                <w:szCs w:val="20"/>
+                <w:lang w:eastAsia="fr-CH"/>
+              </w:rPr>
+            </w:pPr>
+            <w:r>
+              <w:rPr>
+                <w:rFonts w:ascii="Arial" w:eastAsia="Times New Roman" w:hAnsi="Arial" w:cs="Arial"/>
+                <w:sz w:val="20"/>
+                <w:szCs w:val="20"/>
+                <w:lang w:eastAsia="fr-CH"/>
+              </w:rPr>
+              <w:t>3</w:t>
+            </w:r>
+          </w:p>
+        </w:tc>
+        <w:tc>
+          <w:tcPr>
+            <w:tcW w:w="0" w:type="auto"/>
+            <w:tcBorders>
+              <w:top w:val="single" w:sz="6" w:space="0" w:color="CCCCCC"/>
+              <w:left w:val="single" w:sz="6" w:space="0" w:color="CCCCCC"/>
+              <w:bottom w:val="single" w:sz="6" w:space="0" w:color="CCCCCC"/>
+              <w:right w:val="single" w:sz="6" w:space="0" w:color="CCCCCC"/>
+            </w:tcBorders>
+            <w:tcMar>
+              <w:top w:w="30" w:type="dxa"/>
+              <w:left w:w="45" w:type="dxa"/>
+              <w:bottom w:w="30" w:type="dxa"/>
+              <w:right w:w="45" w:type="dxa"/>
+            </w:tcMar>
+            <w:vAlign w:val="bottom"/>
+          </w:tcPr>
+          <w:p>
+            <w:pPr>
+              <w:spacing w:after="0" w:line="240" w:lineRule="auto"/>
+              <w:jc w:val="right"/>
+              <w:rPr>
+                <w:rFonts w:ascii="Arial" w:eastAsia="Times New Roman" w:hAnsi="Arial" w:cs="Arial"/>
+                <w:sz w:val="20"/>
+                <w:szCs w:val="20"/>
+                <w:lang w:eastAsia="fr-CH"/>
+              </w:rPr>
+            </w:pPr>
+            <w:r>
+              <w:rPr>
+                <w:rFonts w:ascii="Arial" w:eastAsia="Times New Roman" w:hAnsi="Arial" w:cs="Arial"/>
+                <w:sz w:val="20"/>
+                <w:szCs w:val="20"/>
+                <w:lang w:eastAsia="fr-CH"/>
+              </w:rPr>
+              <w:t>0</w:t>
+            </w:r>
+          </w:p>
+        </w:tc>
+        <w:tc>
+          <w:tcPr>
+            <w:tcW w:w="0" w:type="auto"/>
+            <w:tcBorders>
+              <w:top w:val="single" w:sz="6" w:space="0" w:color="CCCCCC"/>
+              <w:left w:val="single" w:sz="6" w:space="0" w:color="CCCCCC"/>
+              <w:bottom w:val="single" w:sz="6" w:space="0" w:color="CCCCCC"/>
+              <w:right w:val="single" w:sz="6" w:space="0" w:color="CCCCCC"/>
+            </w:tcBorders>
+            <w:shd w:val="clear" w:color="auto" w:fill="auto"/>
+            <w:tcMar>
+              <w:top w:w="30" w:type="dxa"/>
+              <w:left w:w="45" w:type="dxa"/>
+              <w:bottom w:w="30" w:type="dxa"/>
+              <w:right w:w="45" w:type="dxa"/>
+            </w:tcMar>
+            <w:vAlign w:val="bottom"/>
+          </w:tcPr>
+          <w:p>
+            <w:pPr>
+              <w:spacing w:after="0" w:line="240" w:lineRule="auto"/>
+              <w:jc w:val="right"/>
+              <w:rPr>
+                <w:rFonts w:ascii="Arial" w:eastAsia="Times New Roman" w:hAnsi="Arial" w:cs="Arial"/>
+                <w:sz w:val="20"/>
+                <w:szCs w:val="20"/>
+                <w:lang w:eastAsia="fr-CH"/>
+              </w:rPr>
+            </w:pPr>
+            <w:r>
+              <w:rPr>
+                <w:rFonts w:ascii="Arial" w:eastAsia="Times New Roman" w:hAnsi="Arial" w:cs="Arial"/>
+                <w:sz w:val="20"/>
+                <w:szCs w:val="20"/>
+                <w:lang w:eastAsia="fr-CH"/>
+              </w:rPr>
+              <w:t>4</w:t>
+            </w:r>
+          </w:p>
+        </w:tc>
+      </w:tr>
+    </w:tbl>
     <w:p/>
     <w:p>
+      <w:r>
+        <w:t>Après avoir effectué cette matrice de décision nous pouvons en conclure que deux critères ressortent du lot et sont</w:t>
+      </w:r>
+      <w:r>
+        <w:t xml:space="preserve"> les</w:t>
+      </w:r>
+      <w:r>
+        <w:t xml:space="preserve"> plus important :</w:t>
+      </w:r>
+    </w:p>
+    <w:p>
+      <w:pPr>
+        <w:pStyle w:val="Paragraphedeliste"/>
+        <w:numPr>
+          <w:ilvl w:val="0"/>
+          <w:numId w:val="10"/>
+        </w:numPr>
+      </w:pPr>
+      <w:r>
+        <w:t>Le nombre de comptes</w:t>
+      </w:r>
+    </w:p>
+    <w:p>
+      <w:pPr>
+        <w:pStyle w:val="Paragraphedeliste"/>
+        <w:numPr>
+          <w:ilvl w:val="0"/>
+          <w:numId w:val="10"/>
+        </w:numPr>
+      </w:pPr>
+      <w:r>
+        <w:t>La compatibilité</w:t>
+      </w:r>
+    </w:p>
+    <w:p>
+      <w:r>
+        <w:br w:type="page"/>
+      </w:r>
+    </w:p>
+    <w:p>
       <w:pPr>
         <w:pStyle w:val="Titre2"/>
+        <w:sectPr>
+          <w:pgSz w:w="16838" w:h="11906" w:orient="landscape"/>
+          <w:pgMar w:top="1418" w:right="1418" w:bottom="1418" w:left="1418" w:header="709" w:footer="709" w:gutter="0"/>
+          <w:pgNumType w:start="0"/>
+          <w:cols w:space="708"/>
+          <w:titlePg/>
+          <w:docGrid w:linePitch="360"/>
+        </w:sectPr>
       </w:pPr>
       <w:bookmarkStart w:id="6" w:name="_Toc531352872"/>
-      <w:r>
+    </w:p>
+    <w:p>
+      <w:pPr>
+        <w:pStyle w:val="Titre2"/>
+      </w:pPr>
+      <w:r>
+        <w:lastRenderedPageBreak/>
         <w:t>Planification</w:t>
       </w:r>
       <w:bookmarkEnd w:id="6"/>
@@ -6019,39 +9902,153 @@
       <w:pPr>
         <w:pStyle w:val="Titre2"/>
       </w:pPr>
-      <w:bookmarkStart w:id="8" w:name="_Toc531352874"/>
-      <w:r>
-        <w:t>Installation :</w:t>
-      </w:r>
+      <w:r>
+        <w:t>Description du produit :</w:t>
+      </w:r>
+    </w:p>
+    <w:p>
+      <w:r>
+        <w:rPr>
+          <w:b/>
+          <w:bCs/>
+        </w:rPr>
+        <w:t>Active Directory</w:t>
+      </w:r>
+      <w:r>
+        <w:t xml:space="preserve"> (AD) est la mise en œuvre par </w:t>
+      </w:r>
+      <w:r>
+        <w:t>Microsoft</w:t>
+      </w:r>
+      <w:r>
+        <w:t xml:space="preserve"> des services d'</w:t>
+      </w:r>
+      <w:r>
+        <w:t>annuaire</w:t>
+      </w:r>
+      <w:r>
+        <w:t xml:space="preserve"> </w:t>
+      </w:r>
+      <w:r>
+        <w:t>LDAP</w:t>
+      </w:r>
+      <w:r>
+        <w:t xml:space="preserve"> pour les </w:t>
+      </w:r>
+      <w:r>
+        <w:t>systèmes d'exploitation</w:t>
+      </w:r>
+      <w:r>
+        <w:t xml:space="preserve"> </w:t>
+      </w:r>
+      <w:r>
+        <w:t>Windows</w:t>
+      </w:r>
+      <w:r>
+        <w:t>.</w:t>
+      </w:r>
+    </w:p>
+    <w:p>
+      <w:r>
+        <w:t>L'objectif principal d'</w:t>
+      </w:r>
+      <w:r>
+        <w:rPr>
+          <w:i/>
+          <w:iCs/>
+        </w:rPr>
+        <w:t>Active Directory</w:t>
+      </w:r>
+      <w:r>
+        <w:t xml:space="preserve"> est de fournir des services centralisés d'identification et d'</w:t>
+      </w:r>
+      <w:r>
+        <w:t>authentification</w:t>
+      </w:r>
+      <w:r>
+        <w:t xml:space="preserve"> à un réseau d'ordinateurs utilisant le système Windows. Il permet également l'attribution et l'application de </w:t>
+      </w:r>
+      <w:r>
+        <w:t>stratégies</w:t>
+      </w:r>
+      <w:r>
+        <w:t>, l'</w:t>
+      </w:r>
+      <w:r>
+        <w:t>installation de mises à jour</w:t>
+      </w:r>
+      <w:r>
+        <w:t xml:space="preserve"> critiques par les administrateurs</w:t>
+      </w:r>
+      <w:r>
+        <w:t>.</w:t>
+      </w:r>
+    </w:p>
+    <w:p>
+      <w:pPr>
+        <w:pStyle w:val="Titre2"/>
+      </w:pPr>
+      <w:r>
+        <w:t>Avantages du produit :</w:t>
+      </w:r>
+    </w:p>
+    <w:p>
+      <w:bookmarkStart w:id="8" w:name="_GoBack"/>
       <w:bookmarkEnd w:id="8"/>
     </w:p>
     <w:p/>
+    <w:p>
+      <w:pPr>
+        <w:pStyle w:val="Titre2"/>
+      </w:pPr>
+      <w:r>
+        <w:t>Inconvénients du produit :</w:t>
+      </w:r>
+    </w:p>
+    <w:p/>
+    <w:p/>
     <w:p/>
     <w:p>
       <w:pPr>
+        <w:pStyle w:val="Titre2"/>
+      </w:pPr>
+      <w:bookmarkStart w:id="9" w:name="_Toc531352874"/>
+      <w:r>
+        <w:t>Installation :</w:t>
+      </w:r>
+      <w:bookmarkEnd w:id="9"/>
+    </w:p>
+    <w:p>
+      <w:r>
+        <w:br w:type="page"/>
+      </w:r>
+    </w:p>
+    <w:p>
+      <w:pPr>
         <w:pStyle w:val="Titre1"/>
       </w:pPr>
-      <w:bookmarkStart w:id="9" w:name="_Toc531352875"/>
+      <w:bookmarkStart w:id="10" w:name="_Toc531352875"/>
       <w:proofErr w:type="spellStart"/>
       <w:r>
+        <w:lastRenderedPageBreak/>
         <w:t>OpenLDAP</w:t>
       </w:r>
       <w:proofErr w:type="spellEnd"/>
       <w:r>
         <w:t> :</w:t>
       </w:r>
-      <w:bookmarkEnd w:id="9"/>
+      <w:bookmarkEnd w:id="10"/>
     </w:p>
     <w:p/>
     <w:p>
       <w:pPr>
         <w:pStyle w:val="Titre2"/>
       </w:pPr>
-      <w:bookmarkStart w:id="10" w:name="_Toc531352876"/>
+      <w:bookmarkStart w:id="11" w:name="_Toc531352876"/>
       <w:r>
         <w:t>Description du produit :</w:t>
       </w:r>
-      <w:bookmarkEnd w:id="10"/>
+      <w:bookmarkEnd w:id="11"/>
     </w:p>
     <w:p>
       <w:proofErr w:type="spellStart"/>
@@ -6115,11 +10112,11 @@
       <w:pPr>
         <w:pStyle w:val="Titre2"/>
       </w:pPr>
-      <w:bookmarkStart w:id="11" w:name="_Toc531352877"/>
+      <w:bookmarkStart w:id="12" w:name="_Toc531352877"/>
       <w:r>
         <w:t>Avantages du produit :</w:t>
       </w:r>
-      <w:bookmarkEnd w:id="11"/>
+      <w:bookmarkEnd w:id="12"/>
     </w:p>
     <w:p>
       <w:r>
@@ -6166,11 +10163,11 @@
       <w:pPr>
         <w:pStyle w:val="Titre2"/>
       </w:pPr>
-      <w:bookmarkStart w:id="12" w:name="_Toc531352878"/>
+      <w:bookmarkStart w:id="13" w:name="_Toc531352878"/>
       <w:r>
         <w:t>Inconvénient du produit :</w:t>
       </w:r>
-      <w:bookmarkEnd w:id="12"/>
+      <w:bookmarkEnd w:id="13"/>
     </w:p>
     <w:p>
       <w:r>
@@ -6212,11 +10209,11 @@
       <w:pPr>
         <w:pStyle w:val="Titre2"/>
       </w:pPr>
-      <w:bookmarkStart w:id="13" w:name="_Toc531352879"/>
+      <w:bookmarkStart w:id="14" w:name="_Toc531352879"/>
       <w:r>
         <w:t>Installation :</w:t>
       </w:r>
-      <w:bookmarkEnd w:id="13"/>
+      <w:bookmarkEnd w:id="14"/>
     </w:p>
     <w:p>
       <w:pPr>
@@ -6777,16 +10774,7 @@
           <w:szCs w:val="22"/>
           <w:lang w:eastAsia="en-US"/>
         </w:rPr>
-        <w:t>r</w:t>
-      </w:r>
-      <w:r>
-        <w:rPr>
-          <w:rFonts w:asciiTheme="minorHAnsi" w:eastAsiaTheme="minorHAnsi" w:hAnsiTheme="minorHAnsi" w:cstheme="minorBidi"/>
-          <w:sz w:val="22"/>
-          <w:szCs w:val="22"/>
-          <w:lang w:eastAsia="en-US"/>
-        </w:rPr>
-        <w:t>econfigurer le serveur LDAP avec les paramètres actuels :</w:t>
+        <w:t>reconfigurer le serveur LDAP avec les paramètres actuels :</w:t>
       </w:r>
     </w:p>
     <w:p>
@@ -7680,8 +11668,6 @@
           <w:i/>
         </w:rPr>
       </w:pPr>
-      <w:bookmarkStart w:id="14" w:name="_GoBack"/>
-      <w:bookmarkEnd w:id="14"/>
     </w:p>
     <w:p>
       <w:pPr>
@@ -7916,7 +11902,7 @@
     <w:p/>
     <w:sectPr>
       <w:pgSz w:w="11906" w:h="16838"/>
-      <w:pgMar w:top="1417" w:right="1417" w:bottom="1417" w:left="1417" w:header="708" w:footer="708" w:gutter="0"/>
+      <w:pgMar w:top="1418" w:right="1418" w:bottom="1418" w:left="1418" w:header="709" w:footer="709" w:gutter="0"/>
       <w:pgNumType w:start="0"/>
       <w:cols w:space="708"/>
       <w:titlePg/>
@@ -7929,6 +11915,232 @@
 <file path=word/numbering.xml><?xml version="1.0" encoding="utf-8"?>
 <w:numbering xmlns:wpc="http://schemas.microsoft.com/office/word/2010/wordprocessingCanvas" xmlns:cx="http://schemas.microsoft.com/office/drawing/2014/chartex" xmlns:cx1="http://schemas.microsoft.com/office/drawing/2015/9/8/chartex" xmlns:mc="http://schemas.openxmlformats.org/markup-compatibility/2006" xmlns:o="urn:schemas-microsoft-com:office:office" xmlns:r="http://schemas.openxmlformats.org/officeDocument/2006/relationships" xmlns:m="http://schemas.openxmlformats.org/officeDocument/2006/math" xmlns:v="urn:schemas-microsoft-com:vml" xmlns:wp14="http://schemas.microsoft.com/office/word/2010/wordprocessingDrawing" xmlns:wp="http://schemas.openxmlformats.org/drawingml/2006/wordprocessingDrawing" xmlns:w10="urn:schemas-microsoft-com:office:word" xmlns:w="http://schemas.openxmlformats.org/wordprocessingml/2006/main" xmlns:w14="http://schemas.microsoft.com/office/word/2010/wordml" xmlns:w15="http://schemas.microsoft.com/office/word/2012/wordml" xmlns:w16se="http://schemas.microsoft.com/office/word/2015/wordml/symex" xmlns:wpg="http://schemas.microsoft.com/office/word/2010/wordprocessingGroup" xmlns:wpi="http://schemas.microsoft.com/office/word/2010/wordprocessingInk" xmlns:wne="http://schemas.microsoft.com/office/word/2006/wordml" xmlns:wps="http://schemas.microsoft.com/office/word/2010/wordprocessingShape" mc:Ignorable="w14 w15 w16se wp14">
   <w:abstractNum w:abstractNumId="0" w15:restartNumberingAfterBreak="0">
+    <w:nsid w:val="11B744BE"/>
+    <w:multiLevelType w:val="hybridMultilevel"/>
+    <w:tmpl w:val="FEBE67C4"/>
+    <w:lvl w:ilvl="0" w:tplc="100C0001">
+      <w:start w:val="1"/>
+      <w:numFmt w:val="bullet"/>
+      <w:lvlText w:val=""/>
+      <w:lvlJc w:val="left"/>
+      <w:pPr>
+        <w:ind w:left="720" w:hanging="360"/>
+      </w:pPr>
+      <w:rPr>
+        <w:rFonts w:ascii="Symbol" w:hAnsi="Symbol" w:hint="default"/>
+      </w:rPr>
+    </w:lvl>
+    <w:lvl w:ilvl="1" w:tplc="100C0003" w:tentative="1">
+      <w:start w:val="1"/>
+      <w:numFmt w:val="bullet"/>
+      <w:lvlText w:val="o"/>
+      <w:lvlJc w:val="left"/>
+      <w:pPr>
+        <w:ind w:left="1440" w:hanging="360"/>
+      </w:pPr>
+      <w:rPr>
+        <w:rFonts w:ascii="Courier New" w:hAnsi="Courier New" w:cs="Courier New" w:hint="default"/>
+      </w:rPr>
+    </w:lvl>
+    <w:lvl w:ilvl="2" w:tplc="100C0005" w:tentative="1">
+      <w:start w:val="1"/>
+      <w:numFmt w:val="bullet"/>
+      <w:lvlText w:val=""/>
+      <w:lvlJc w:val="left"/>
+      <w:pPr>
+        <w:ind w:left="2160" w:hanging="360"/>
+      </w:pPr>
+      <w:rPr>
+        <w:rFonts w:ascii="Wingdings" w:hAnsi="Wingdings" w:hint="default"/>
+      </w:rPr>
+    </w:lvl>
+    <w:lvl w:ilvl="3" w:tplc="100C0001" w:tentative="1">
+      <w:start w:val="1"/>
+      <w:numFmt w:val="bullet"/>
+      <w:lvlText w:val=""/>
+      <w:lvlJc w:val="left"/>
+      <w:pPr>
+        <w:ind w:left="2880" w:hanging="360"/>
+      </w:pPr>
+      <w:rPr>
+        <w:rFonts w:ascii="Symbol" w:hAnsi="Symbol" w:hint="default"/>
+      </w:rPr>
+    </w:lvl>
+    <w:lvl w:ilvl="4" w:tplc="100C0003" w:tentative="1">
+      <w:start w:val="1"/>
+      <w:numFmt w:val="bullet"/>
+      <w:lvlText w:val="o"/>
+      <w:lvlJc w:val="left"/>
+      <w:pPr>
+        <w:ind w:left="3600" w:hanging="360"/>
+      </w:pPr>
+      <w:rPr>
+        <w:rFonts w:ascii="Courier New" w:hAnsi="Courier New" w:cs="Courier New" w:hint="default"/>
+      </w:rPr>
+    </w:lvl>
+    <w:lvl w:ilvl="5" w:tplc="100C0005" w:tentative="1">
+      <w:start w:val="1"/>
+      <w:numFmt w:val="bullet"/>
+      <w:lvlText w:val=""/>
+      <w:lvlJc w:val="left"/>
+      <w:pPr>
+        <w:ind w:left="4320" w:hanging="360"/>
+      </w:pPr>
+      <w:rPr>
+        <w:rFonts w:ascii="Wingdings" w:hAnsi="Wingdings" w:hint="default"/>
+      </w:rPr>
+    </w:lvl>
+    <w:lvl w:ilvl="6" w:tplc="100C0001" w:tentative="1">
+      <w:start w:val="1"/>
+      <w:numFmt w:val="bullet"/>
+      <w:lvlText w:val=""/>
+      <w:lvlJc w:val="left"/>
+      <w:pPr>
+        <w:ind w:left="5040" w:hanging="360"/>
+      </w:pPr>
+      <w:rPr>
+        <w:rFonts w:ascii="Symbol" w:hAnsi="Symbol" w:hint="default"/>
+      </w:rPr>
+    </w:lvl>
+    <w:lvl w:ilvl="7" w:tplc="100C0003" w:tentative="1">
+      <w:start w:val="1"/>
+      <w:numFmt w:val="bullet"/>
+      <w:lvlText w:val="o"/>
+      <w:lvlJc w:val="left"/>
+      <w:pPr>
+        <w:ind w:left="5760" w:hanging="360"/>
+      </w:pPr>
+      <w:rPr>
+        <w:rFonts w:ascii="Courier New" w:hAnsi="Courier New" w:cs="Courier New" w:hint="default"/>
+      </w:rPr>
+    </w:lvl>
+    <w:lvl w:ilvl="8" w:tplc="100C0005" w:tentative="1">
+      <w:start w:val="1"/>
+      <w:numFmt w:val="bullet"/>
+      <w:lvlText w:val=""/>
+      <w:lvlJc w:val="left"/>
+      <w:pPr>
+        <w:ind w:left="6480" w:hanging="360"/>
+      </w:pPr>
+      <w:rPr>
+        <w:rFonts w:ascii="Wingdings" w:hAnsi="Wingdings" w:hint="default"/>
+      </w:rPr>
+    </w:lvl>
+  </w:abstractNum>
+  <w:abstractNum w:abstractNumId="1" w15:restartNumberingAfterBreak="0">
+    <w:nsid w:val="1946356A"/>
+    <w:multiLevelType w:val="hybridMultilevel"/>
+    <w:tmpl w:val="AA0299B6"/>
+    <w:lvl w:ilvl="0" w:tplc="100C0001">
+      <w:start w:val="1"/>
+      <w:numFmt w:val="bullet"/>
+      <w:lvlText w:val=""/>
+      <w:lvlJc w:val="left"/>
+      <w:pPr>
+        <w:ind w:left="720" w:hanging="360"/>
+      </w:pPr>
+      <w:rPr>
+        <w:rFonts w:ascii="Symbol" w:hAnsi="Symbol" w:hint="default"/>
+      </w:rPr>
+    </w:lvl>
+    <w:lvl w:ilvl="1" w:tplc="100C0003" w:tentative="1">
+      <w:start w:val="1"/>
+      <w:numFmt w:val="bullet"/>
+      <w:lvlText w:val="o"/>
+      <w:lvlJc w:val="left"/>
+      <w:pPr>
+        <w:ind w:left="1440" w:hanging="360"/>
+      </w:pPr>
+      <w:rPr>
+        <w:rFonts w:ascii="Courier New" w:hAnsi="Courier New" w:cs="Courier New" w:hint="default"/>
+      </w:rPr>
+    </w:lvl>
+    <w:lvl w:ilvl="2" w:tplc="100C0005" w:tentative="1">
+      <w:start w:val="1"/>
+      <w:numFmt w:val="bullet"/>
+      <w:lvlText w:val=""/>
+      <w:lvlJc w:val="left"/>
+      <w:pPr>
+        <w:ind w:left="2160" w:hanging="360"/>
+      </w:pPr>
+      <w:rPr>
+        <w:rFonts w:ascii="Wingdings" w:hAnsi="Wingdings" w:hint="default"/>
+      </w:rPr>
+    </w:lvl>
+    <w:lvl w:ilvl="3" w:tplc="100C0001" w:tentative="1">
+      <w:start w:val="1"/>
+      <w:numFmt w:val="bullet"/>
+      <w:lvlText w:val=""/>
+      <w:lvlJc w:val="left"/>
+      <w:pPr>
+        <w:ind w:left="2880" w:hanging="360"/>
+      </w:pPr>
+      <w:rPr>
+        <w:rFonts w:ascii="Symbol" w:hAnsi="Symbol" w:hint="default"/>
+      </w:rPr>
+    </w:lvl>
+    <w:lvl w:ilvl="4" w:tplc="100C0003" w:tentative="1">
+      <w:start w:val="1"/>
+      <w:numFmt w:val="bullet"/>
+      <w:lvlText w:val="o"/>
+      <w:lvlJc w:val="left"/>
+      <w:pPr>
+        <w:ind w:left="3600" w:hanging="360"/>
+      </w:pPr>
+      <w:rPr>
+        <w:rFonts w:ascii="Courier New" w:hAnsi="Courier New" w:cs="Courier New" w:hint="default"/>
+      </w:rPr>
+    </w:lvl>
+    <w:lvl w:ilvl="5" w:tplc="100C0005" w:tentative="1">
+      <w:start w:val="1"/>
+      <w:numFmt w:val="bullet"/>
+      <w:lvlText w:val=""/>
+      <w:lvlJc w:val="left"/>
+      <w:pPr>
+        <w:ind w:left="4320" w:hanging="360"/>
+      </w:pPr>
+      <w:rPr>
+        <w:rFonts w:ascii="Wingdings" w:hAnsi="Wingdings" w:hint="default"/>
+      </w:rPr>
+    </w:lvl>
+    <w:lvl w:ilvl="6" w:tplc="100C0001" w:tentative="1">
+      <w:start w:val="1"/>
+      <w:numFmt w:val="bullet"/>
+      <w:lvlText w:val=""/>
+      <w:lvlJc w:val="left"/>
+      <w:pPr>
+        <w:ind w:left="5040" w:hanging="360"/>
+      </w:pPr>
+      <w:rPr>
+        <w:rFonts w:ascii="Symbol" w:hAnsi="Symbol" w:hint="default"/>
+      </w:rPr>
+    </w:lvl>
+    <w:lvl w:ilvl="7" w:tplc="100C0003" w:tentative="1">
+      <w:start w:val="1"/>
+      <w:numFmt w:val="bullet"/>
+      <w:lvlText w:val="o"/>
+      <w:lvlJc w:val="left"/>
+      <w:pPr>
+        <w:ind w:left="5760" w:hanging="360"/>
+      </w:pPr>
+      <w:rPr>
+        <w:rFonts w:ascii="Courier New" w:hAnsi="Courier New" w:cs="Courier New" w:hint="default"/>
+      </w:rPr>
+    </w:lvl>
+    <w:lvl w:ilvl="8" w:tplc="100C0005" w:tentative="1">
+      <w:start w:val="1"/>
+      <w:numFmt w:val="bullet"/>
+      <w:lvlText w:val=""/>
+      <w:lvlJc w:val="left"/>
+      <w:pPr>
+        <w:ind w:left="6480" w:hanging="360"/>
+      </w:pPr>
+      <w:rPr>
+        <w:rFonts w:ascii="Wingdings" w:hAnsi="Wingdings" w:hint="default"/>
+      </w:rPr>
+    </w:lvl>
+  </w:abstractNum>
+  <w:abstractNum w:abstractNumId="2" w15:restartNumberingAfterBreak="0">
     <w:nsid w:val="1B400CA0"/>
     <w:multiLevelType w:val="multilevel"/>
     <w:tmpl w:val="1DC0BDB6"/>
@@ -8077,7 +12289,7 @@
       </w:rPr>
     </w:lvl>
   </w:abstractNum>
-  <w:abstractNum w:abstractNumId="1" w15:restartNumberingAfterBreak="0">
+  <w:abstractNum w:abstractNumId="3" w15:restartNumberingAfterBreak="0">
     <w:nsid w:val="1C115FB5"/>
     <w:multiLevelType w:val="hybridMultilevel"/>
     <w:tmpl w:val="C996F33E"/>
@@ -8190,7 +12402,7 @@
       </w:rPr>
     </w:lvl>
   </w:abstractNum>
-  <w:abstractNum w:abstractNumId="2" w15:restartNumberingAfterBreak="0">
+  <w:abstractNum w:abstractNumId="4" w15:restartNumberingAfterBreak="0">
     <w:nsid w:val="3A1E506A"/>
     <w:multiLevelType w:val="hybridMultilevel"/>
     <w:tmpl w:val="775A2714"/>
@@ -8303,7 +12515,7 @@
       </w:rPr>
     </w:lvl>
   </w:abstractNum>
-  <w:abstractNum w:abstractNumId="3" w15:restartNumberingAfterBreak="0">
+  <w:abstractNum w:abstractNumId="5" w15:restartNumberingAfterBreak="0">
     <w:nsid w:val="42A20C3C"/>
     <w:multiLevelType w:val="hybridMultilevel"/>
     <w:tmpl w:val="FF7AB1DA"/>
@@ -8416,7 +12628,7 @@
       </w:rPr>
     </w:lvl>
   </w:abstractNum>
-  <w:abstractNum w:abstractNumId="4" w15:restartNumberingAfterBreak="0">
+  <w:abstractNum w:abstractNumId="6" w15:restartNumberingAfterBreak="0">
     <w:nsid w:val="6B4751A2"/>
     <w:multiLevelType w:val="multilevel"/>
     <w:tmpl w:val="02D855CE"/>
@@ -8565,7 +12777,7 @@
       </w:rPr>
     </w:lvl>
   </w:abstractNum>
-  <w:abstractNum w:abstractNumId="5" w15:restartNumberingAfterBreak="0">
+  <w:abstractNum w:abstractNumId="7" w15:restartNumberingAfterBreak="0">
     <w:nsid w:val="74AC3AAC"/>
     <w:multiLevelType w:val="hybridMultilevel"/>
     <w:tmpl w:val="53B6FFA6"/>
@@ -8678,7 +12890,7 @@
       </w:rPr>
     </w:lvl>
   </w:abstractNum>
-  <w:abstractNum w:abstractNumId="6" w15:restartNumberingAfterBreak="0">
+  <w:abstractNum w:abstractNumId="8" w15:restartNumberingAfterBreak="0">
     <w:nsid w:val="7A3E5C96"/>
     <w:multiLevelType w:val="multilevel"/>
     <w:tmpl w:val="100C0025"/>
@@ -8773,7 +12985,7 @@
       </w:pPr>
     </w:lvl>
   </w:abstractNum>
-  <w:abstractNum w:abstractNumId="7" w15:restartNumberingAfterBreak="0">
+  <w:abstractNum w:abstractNumId="9" w15:restartNumberingAfterBreak="0">
     <w:nsid w:val="7F720345"/>
     <w:multiLevelType w:val="hybridMultilevel"/>
     <w:tmpl w:val="50FC5DBC"/>
@@ -8887,28 +13099,34 @@
     </w:lvl>
   </w:abstractNum>
   <w:num w:numId="1">
+    <w:abstractNumId w:val="8"/>
+  </w:num>
+  <w:num w:numId="2">
+    <w:abstractNumId w:val="7"/>
+  </w:num>
+  <w:num w:numId="3">
+    <w:abstractNumId w:val="2"/>
+  </w:num>
+  <w:num w:numId="4">
+    <w:abstractNumId w:val="9"/>
+  </w:num>
+  <w:num w:numId="5">
+    <w:abstractNumId w:val="3"/>
+  </w:num>
+  <w:num w:numId="6">
     <w:abstractNumId w:val="6"/>
   </w:num>
-  <w:num w:numId="2">
+  <w:num w:numId="7">
+    <w:abstractNumId w:val="4"/>
+  </w:num>
+  <w:num w:numId="8">
     <w:abstractNumId w:val="5"/>
   </w:num>
-  <w:num w:numId="3">
+  <w:num w:numId="9">
     <w:abstractNumId w:val="0"/>
   </w:num>
-  <w:num w:numId="4">
-    <w:abstractNumId w:val="7"/>
-  </w:num>
-  <w:num w:numId="5">
+  <w:num w:numId="10">
     <w:abstractNumId w:val="1"/>
-  </w:num>
-  <w:num w:numId="6">
-    <w:abstractNumId w:val="4"/>
-  </w:num>
-  <w:num w:numId="7">
-    <w:abstractNumId w:val="2"/>
-  </w:num>
-  <w:num w:numId="8">
-    <w:abstractNumId w:val="3"/>
   </w:num>
 </w:numbering>
 </file>
@@ -10202,7 +14420,7 @@
 </file>
 
 <file path=customXml/itemProps2.xml><?xml version="1.0" encoding="utf-8"?>
-<ds:datastoreItem xmlns:ds="http://schemas.openxmlformats.org/officeDocument/2006/customXml" ds:itemID="{9F392D22-3D4B-4851-BC0A-AC001158F496}">
+<ds:datastoreItem xmlns:ds="http://schemas.openxmlformats.org/officeDocument/2006/customXml" ds:itemID="{9E4D37BE-1618-4E20-8BCA-C65330699651}">
   <ds:schemaRefs>
     <ds:schemaRef ds:uri="http://schemas.openxmlformats.org/officeDocument/2006/bibliography"/>
   </ds:schemaRefs>

</xml_diff>

<commit_message>
Avancement de la doc (Active Directory)
</commit_message>
<xml_diff>
--- a/Doc Systeme.docx
+++ b/Doc Systeme.docx
@@ -3701,36 +3701,8 @@
                                         <w:sz w:val="26"/>
                                         <w:szCs w:val="26"/>
                                       </w:rPr>
-                                      <w:t xml:space="preserve">Jason </w:t>
+                                      <w:t>Jason Crisante et Léo Zmoos</w:t>
                                     </w:r>
-                                    <w:proofErr w:type="spellStart"/>
-                                    <w:r>
-                                      <w:rPr>
-                                        <w:color w:val="5B9BD5" w:themeColor="accent1"/>
-                                        <w:sz w:val="26"/>
-                                        <w:szCs w:val="26"/>
-                                      </w:rPr>
-                                      <w:t>Crisante</w:t>
-                                    </w:r>
-                                    <w:proofErr w:type="spellEnd"/>
-                                    <w:r>
-                                      <w:rPr>
-                                        <w:color w:val="5B9BD5" w:themeColor="accent1"/>
-                                        <w:sz w:val="26"/>
-                                        <w:szCs w:val="26"/>
-                                      </w:rPr>
-                                      <w:t xml:space="preserve"> et Léo </w:t>
-                                    </w:r>
-                                    <w:proofErr w:type="spellStart"/>
-                                    <w:r>
-                                      <w:rPr>
-                                        <w:color w:val="5B9BD5" w:themeColor="accent1"/>
-                                        <w:sz w:val="26"/>
-                                        <w:szCs w:val="26"/>
-                                      </w:rPr>
-                                      <w:t>Zmoos</w:t>
-                                    </w:r>
-                                    <w:proofErr w:type="spellEnd"/>
                                   </w:sdtContent>
                                 </w:sdt>
                               </w:p>
@@ -4049,36 +4021,8 @@
                                         <w:sz w:val="36"/>
                                         <w:szCs w:val="36"/>
                                       </w:rPr>
-                                      <w:t xml:space="preserve">Léo </w:t>
+                                      <w:t>Léo Zmoos et Jason Crisante</w:t>
                                     </w:r>
-                                    <w:proofErr w:type="spellStart"/>
-                                    <w:r>
-                                      <w:rPr>
-                                        <w:color w:val="404040" w:themeColor="text1" w:themeTint="BF"/>
-                                        <w:sz w:val="36"/>
-                                        <w:szCs w:val="36"/>
-                                      </w:rPr>
-                                      <w:t>Zmoos</w:t>
-                                    </w:r>
-                                    <w:proofErr w:type="spellEnd"/>
-                                    <w:r>
-                                      <w:rPr>
-                                        <w:color w:val="404040" w:themeColor="text1" w:themeTint="BF"/>
-                                        <w:sz w:val="36"/>
-                                        <w:szCs w:val="36"/>
-                                      </w:rPr>
-                                      <w:t xml:space="preserve"> et Jason </w:t>
-                                    </w:r>
-                                    <w:proofErr w:type="spellStart"/>
-                                    <w:r>
-                                      <w:rPr>
-                                        <w:color w:val="404040" w:themeColor="text1" w:themeTint="BF"/>
-                                        <w:sz w:val="36"/>
-                                        <w:szCs w:val="36"/>
-                                      </w:rPr>
-                                      <w:t>Crisante</w:t>
-                                    </w:r>
-                                    <w:proofErr w:type="spellEnd"/>
                                   </w:sdtContent>
                                 </w:sdt>
                               </w:p>
@@ -5892,21 +5836,7 @@
         <w:rPr>
           <w:lang w:eastAsia="fr-CH"/>
         </w:rPr>
-        <w:t xml:space="preserve">Jason </w:t>
-      </w:r>
-      <w:proofErr w:type="spellStart"/>
-      <w:r>
-        <w:rPr>
-          <w:lang w:eastAsia="fr-CH"/>
-        </w:rPr>
-        <w:t>Crisante</w:t>
-      </w:r>
-      <w:proofErr w:type="spellEnd"/>
-      <w:r>
-        <w:rPr>
-          <w:lang w:eastAsia="fr-CH"/>
-        </w:rPr>
-        <w:t xml:space="preserve">, </w:t>
+        <w:t xml:space="preserve">Jason Crisante, </w:t>
       </w:r>
       <w:hyperlink r:id="rId7" w:history="1">
         <w:r>
@@ -5967,16 +5897,8 @@
         <w:rPr>
           <w:lang w:eastAsia="fr-CH"/>
         </w:rPr>
-        <w:t xml:space="preserve">Léo </w:t>
-      </w:r>
-      <w:proofErr w:type="spellStart"/>
-      <w:r>
-        <w:rPr>
-          <w:lang w:eastAsia="fr-CH"/>
-        </w:rPr>
-        <w:t>Zmoos</w:t>
-      </w:r>
-      <w:proofErr w:type="spellEnd"/>
+        <w:t>Léo Zmoos</w:t>
+      </w:r>
       <w:r>
         <w:rPr>
           <w:lang w:eastAsia="fr-CH"/>
@@ -6023,19 +5945,11 @@
         </w:rPr>
         <w:t xml:space="preserve"> : </w:t>
       </w:r>
-      <w:proofErr w:type="spellStart"/>
       <w:r>
         <w:rPr>
           <w:lang w:eastAsia="fr-CH"/>
         </w:rPr>
-        <w:t>Altieri</w:t>
-      </w:r>
-      <w:proofErr w:type="spellEnd"/>
-      <w:r>
-        <w:rPr>
-          <w:lang w:eastAsia="fr-CH"/>
-        </w:rPr>
-        <w:t xml:space="preserve"> Patrick</w:t>
+        <w:t>Altieri Patrick</w:t>
       </w:r>
     </w:p>
     <w:p>
@@ -9978,10 +9892,7 @@
         <w:t>installation de mises à jour</w:t>
       </w:r>
       <w:r>
-        <w:t xml:space="preserve"> critiques par les administrateurs</w:t>
-      </w:r>
-      <w:r>
-        <w:t>.</w:t>
+        <w:t xml:space="preserve"> critiques par les administrateurs.</w:t>
       </w:r>
     </w:p>
     <w:p>
@@ -9992,132 +9903,7 @@
         <w:t>Avantages du produit :</w:t>
       </w:r>
     </w:p>
-    <w:p>
-      <w:bookmarkStart w:id="8" w:name="_GoBack"/>
-      <w:bookmarkEnd w:id="8"/>
-    </w:p>
     <w:p/>
-    <w:p>
-      <w:pPr>
-        <w:pStyle w:val="Titre2"/>
-      </w:pPr>
-      <w:r>
-        <w:t>Inconvénients du produit :</w:t>
-      </w:r>
-    </w:p>
-    <w:p/>
-    <w:p/>
-    <w:p/>
-    <w:p>
-      <w:pPr>
-        <w:pStyle w:val="Titre2"/>
-      </w:pPr>
-      <w:bookmarkStart w:id="9" w:name="_Toc531352874"/>
-      <w:r>
-        <w:t>Installation :</w:t>
-      </w:r>
-      <w:bookmarkEnd w:id="9"/>
-    </w:p>
-    <w:p>
-      <w:r>
-        <w:br w:type="page"/>
-      </w:r>
-    </w:p>
-    <w:p>
-      <w:pPr>
-        <w:pStyle w:val="Titre1"/>
-      </w:pPr>
-      <w:bookmarkStart w:id="10" w:name="_Toc531352875"/>
-      <w:proofErr w:type="spellStart"/>
-      <w:r>
-        <w:lastRenderedPageBreak/>
-        <w:t>OpenLDAP</w:t>
-      </w:r>
-      <w:proofErr w:type="spellEnd"/>
-      <w:r>
-        <w:t> :</w:t>
-      </w:r>
-      <w:bookmarkEnd w:id="10"/>
-    </w:p>
-    <w:p/>
-    <w:p>
-      <w:pPr>
-        <w:pStyle w:val="Titre2"/>
-      </w:pPr>
-      <w:bookmarkStart w:id="11" w:name="_Toc531352876"/>
-      <w:r>
-        <w:t>Description du produit :</w:t>
-      </w:r>
-      <w:bookmarkEnd w:id="11"/>
-    </w:p>
-    <w:p>
-      <w:proofErr w:type="spellStart"/>
-      <w:r>
-        <w:rPr>
-          <w:b/>
-        </w:rPr>
-        <w:t>OpenLDAP</w:t>
-      </w:r>
-      <w:proofErr w:type="spellEnd"/>
-      <w:r>
-        <w:t xml:space="preserve"> est un annuaire informatique qui fonctionne sur le modèle client/serveur</w:t>
-      </w:r>
-      <w:r>
-        <w:t>.</w:t>
-      </w:r>
-    </w:p>
-    <w:p>
-      <w:r>
-        <w:rPr>
-          <w:bCs/>
-        </w:rPr>
-        <w:t>C’est</w:t>
-      </w:r>
-      <w:r>
-        <w:t xml:space="preserve"> une </w:t>
-      </w:r>
-      <w:r>
-        <w:t>implémentation</w:t>
-      </w:r>
-      <w:r>
-        <w:t xml:space="preserve"> </w:t>
-      </w:r>
-      <w:r>
-        <w:t>libre</w:t>
-      </w:r>
-      <w:r>
-        <w:t xml:space="preserve"> du protocole </w:t>
-      </w:r>
-      <w:r>
-        <w:t>LDAP</w:t>
-      </w:r>
-      <w:r>
-        <w:t>.</w:t>
-      </w:r>
-    </w:p>
-    <w:p>
-      <w:r>
-        <w:t>Ce programme est gratuit mais présente quelques défauts comme l’installation qui n’est pas simplifié via une interface graphique.</w:t>
-      </w:r>
-    </w:p>
-    <w:p>
-      <w:r>
-        <w:t xml:space="preserve">En effet, cela nécessite un certain niveau de </w:t>
-      </w:r>
-      <w:r>
-        <w:t>compétence pour pouvoir effectuer l’installation correctement.</w:t>
-      </w:r>
-    </w:p>
-    <w:p>
-      <w:pPr>
-        <w:pStyle w:val="Titre2"/>
-      </w:pPr>
-      <w:bookmarkStart w:id="12" w:name="_Toc531352877"/>
-      <w:r>
-        <w:t>Avantages du produit :</w:t>
-      </w:r>
-      <w:bookmarkEnd w:id="12"/>
-    </w:p>
     <w:p>
       <w:r>
         <w:t>Il y a différents avantages à utiliser ce produit notamment :</w:t>
@@ -10132,7 +9918,10 @@
         </w:numPr>
       </w:pPr>
       <w:r>
-        <w:t>Le prix</w:t>
+        <w:t>Très simple à utiliser grâce à l’interface graphique</w:t>
+      </w:r>
+      <w:r>
+        <w:t xml:space="preserve"> </w:t>
       </w:r>
     </w:p>
     <w:p>
@@ -10144,7 +9933,16 @@
         </w:numPr>
       </w:pPr>
       <w:r>
-        <w:t>La possibilité d’utiliser le produit comme on le souhaite (Pas de restriction)</w:t>
+        <w:t>O</w:t>
+      </w:r>
+      <w:r>
+        <w:t>n peut bien paramétrer les groupes, users</w:t>
+      </w:r>
+      <w:r>
+        <w:t xml:space="preserve"> et</w:t>
+      </w:r>
+      <w:r>
+        <w:t xml:space="preserve"> la gestion des imprimantes.</w:t>
       </w:r>
     </w:p>
     <w:p>
@@ -10156,6 +9954,196 @@
         </w:numPr>
       </w:pPr>
       <w:r>
+        <w:t>Facile de faire des contrôleurs de domaines.</w:t>
+      </w:r>
+    </w:p>
+    <w:p/>
+    <w:p>
+      <w:pPr>
+        <w:pStyle w:val="Titre2"/>
+      </w:pPr>
+      <w:r>
+        <w:t>Inconvénients du produit :</w:t>
+      </w:r>
+    </w:p>
+    <w:p>
+      <w:r>
+        <w:t>Comme aucun produit n’est parfait il y a également des désavantages tel que :</w:t>
+      </w:r>
+    </w:p>
+    <w:p>
+      <w:pPr>
+        <w:pStyle w:val="Paragraphedeliste"/>
+        <w:numPr>
+          <w:ilvl w:val="0"/>
+          <w:numId w:val="11"/>
+        </w:numPr>
+      </w:pPr>
+      <w:r>
+        <w:t>S’utilise que sur les versions Windows server</w:t>
+      </w:r>
+      <w:r>
+        <w:t xml:space="preserve"> (Windows 2000 server minimum)</w:t>
+      </w:r>
+    </w:p>
+    <w:p>
+      <w:pPr>
+        <w:pStyle w:val="Paragraphedeliste"/>
+        <w:numPr>
+          <w:ilvl w:val="0"/>
+          <w:numId w:val="11"/>
+        </w:numPr>
+      </w:pPr>
+      <w:r>
+        <w:t>Couteux</w:t>
+      </w:r>
+      <w:bookmarkStart w:id="8" w:name="_GoBack"/>
+      <w:bookmarkEnd w:id="8"/>
+    </w:p>
+    <w:p/>
+    <w:p/>
+    <w:p/>
+    <w:p>
+      <w:pPr>
+        <w:pStyle w:val="Titre2"/>
+      </w:pPr>
+      <w:bookmarkStart w:id="9" w:name="_Toc531352874"/>
+      <w:r>
+        <w:t>Installation :</w:t>
+      </w:r>
+      <w:bookmarkEnd w:id="9"/>
+    </w:p>
+    <w:p>
+      <w:r>
+        <w:br w:type="page"/>
+      </w:r>
+    </w:p>
+    <w:p>
+      <w:pPr>
+        <w:pStyle w:val="Titre1"/>
+      </w:pPr>
+      <w:bookmarkStart w:id="10" w:name="_Toc531352875"/>
+      <w:r>
+        <w:lastRenderedPageBreak/>
+        <w:t>OpenLDAP :</w:t>
+      </w:r>
+      <w:bookmarkEnd w:id="10"/>
+    </w:p>
+    <w:p/>
+    <w:p>
+      <w:pPr>
+        <w:pStyle w:val="Titre2"/>
+      </w:pPr>
+      <w:bookmarkStart w:id="11" w:name="_Toc531352876"/>
+      <w:r>
+        <w:t>Description du produit :</w:t>
+      </w:r>
+      <w:bookmarkEnd w:id="11"/>
+    </w:p>
+    <w:p>
+      <w:r>
+        <w:rPr>
+          <w:b/>
+        </w:rPr>
+        <w:t>OpenLDAP</w:t>
+      </w:r>
+      <w:r>
+        <w:t xml:space="preserve"> est un annuaire informatique qui fonctionne sur le modèle client/serveur</w:t>
+      </w:r>
+      <w:r>
+        <w:t>.</w:t>
+      </w:r>
+    </w:p>
+    <w:p>
+      <w:r>
+        <w:rPr>
+          <w:bCs/>
+        </w:rPr>
+        <w:t>C’est</w:t>
+      </w:r>
+      <w:r>
+        <w:t xml:space="preserve"> une </w:t>
+      </w:r>
+      <w:r>
+        <w:t>implémentation</w:t>
+      </w:r>
+      <w:r>
+        <w:t xml:space="preserve"> </w:t>
+      </w:r>
+      <w:r>
+        <w:t>libre</w:t>
+      </w:r>
+      <w:r>
+        <w:t xml:space="preserve"> du protocole </w:t>
+      </w:r>
+      <w:r>
+        <w:t>LDAP</w:t>
+      </w:r>
+      <w:r>
+        <w:t>.</w:t>
+      </w:r>
+    </w:p>
+    <w:p>
+      <w:r>
+        <w:t>Ce programme est gratuit mais présente quelques défauts comme l’installation qui n’est pas simplifié via une interface graphique.</w:t>
+      </w:r>
+    </w:p>
+    <w:p>
+      <w:r>
+        <w:t xml:space="preserve">En effet, cela nécessite un certain niveau de </w:t>
+      </w:r>
+      <w:r>
+        <w:t>compétence pour pouvoir effectuer l’installation correctement.</w:t>
+      </w:r>
+    </w:p>
+    <w:p>
+      <w:pPr>
+        <w:pStyle w:val="Titre2"/>
+      </w:pPr>
+      <w:bookmarkStart w:id="12" w:name="_Toc531352877"/>
+      <w:r>
+        <w:t>Avantages du produit :</w:t>
+      </w:r>
+      <w:bookmarkEnd w:id="12"/>
+    </w:p>
+    <w:p>
+      <w:r>
+        <w:t>Il y a différents avantages à utiliser ce produit notamment :</w:t>
+      </w:r>
+    </w:p>
+    <w:p>
+      <w:pPr>
+        <w:pStyle w:val="Paragraphedeliste"/>
+        <w:numPr>
+          <w:ilvl w:val="0"/>
+          <w:numId w:val="4"/>
+        </w:numPr>
+      </w:pPr>
+      <w:r>
+        <w:t>Le prix</w:t>
+      </w:r>
+    </w:p>
+    <w:p>
+      <w:pPr>
+        <w:pStyle w:val="Paragraphedeliste"/>
+        <w:numPr>
+          <w:ilvl w:val="0"/>
+          <w:numId w:val="4"/>
+        </w:numPr>
+      </w:pPr>
+      <w:r>
+        <w:t>La possibilité d’utiliser le produit comme on le souhaite (Pas de restriction)</w:t>
+      </w:r>
+    </w:p>
+    <w:p>
+      <w:pPr>
+        <w:pStyle w:val="Paragraphedeliste"/>
+        <w:numPr>
+          <w:ilvl w:val="0"/>
+          <w:numId w:val="4"/>
+        </w:numPr>
+      </w:pPr>
+      <w:r>
         <w:t>Multiplateforme</w:t>
       </w:r>
     </w:p>
@@ -10273,11 +10261,9 @@
         <w:br/>
         <w:t xml:space="preserve">Dans un premier temps il faut s'assurer d'être </w:t>
       </w:r>
-      <w:proofErr w:type="spellStart"/>
       <w:r>
         <w:t>root</w:t>
       </w:r>
-      <w:proofErr w:type="spellEnd"/>
       <w:r>
         <w:t> : « </w:t>
       </w:r>
@@ -10286,17 +10272,8 @@
           <w:b/>
           <w:i/>
         </w:rPr>
-        <w:t xml:space="preserve">su </w:t>
-      </w:r>
-      <w:proofErr w:type="spellStart"/>
-      <w:r>
-        <w:rPr>
-          <w:b/>
-          <w:i/>
-        </w:rPr>
-        <w:t>root</w:t>
-      </w:r>
-      <w:proofErr w:type="spellEnd"/>
+        <w:t>su root</w:t>
+      </w:r>
       <w:r>
         <w:rPr>
           <w:b/>
@@ -10333,61 +10310,19 @@
       <w:r>
         <w:t>« </w:t>
       </w:r>
-      <w:proofErr w:type="spellStart"/>
       <w:r>
         <w:rPr>
           <w:b/>
           <w:i/>
         </w:rPr>
-        <w:t>apt</w:t>
-      </w:r>
-      <w:proofErr w:type="spellEnd"/>
+        <w:t>apt install slapd</w:t>
+      </w:r>
       <w:r>
         <w:rPr>
           <w:b/>
           <w:i/>
         </w:rPr>
-        <w:t xml:space="preserve"> </w:t>
-      </w:r>
-      <w:proofErr w:type="spellStart"/>
-      <w:r>
-        <w:rPr>
-          <w:b/>
-          <w:i/>
-        </w:rPr>
-        <w:t>install</w:t>
-      </w:r>
-      <w:proofErr w:type="spellEnd"/>
-      <w:r>
-        <w:rPr>
-          <w:b/>
-          <w:i/>
-        </w:rPr>
-        <w:t xml:space="preserve"> </w:t>
-      </w:r>
-      <w:proofErr w:type="spellStart"/>
-      <w:r>
-        <w:rPr>
-          <w:b/>
-          <w:i/>
-        </w:rPr>
-        <w:t>slapd</w:t>
-      </w:r>
-      <w:proofErr w:type="spellEnd"/>
-      <w:r>
-        <w:rPr>
-          <w:b/>
-          <w:i/>
-        </w:rPr>
-        <w:t xml:space="preserve"> </w:t>
-      </w:r>
-      <w:proofErr w:type="spellStart"/>
-      <w:r>
-        <w:rPr>
-          <w:b/>
-          <w:i/>
-        </w:rPr>
-        <w:t>ldap-</w:t>
+        <w:t xml:space="preserve"> ldap-</w:t>
       </w:r>
       <w:r>
         <w:rPr>
@@ -10396,7 +10331,6 @@
         </w:rPr>
         <w:t>utils</w:t>
       </w:r>
-      <w:proofErr w:type="spellEnd"/>
       <w:r>
         <w:t xml:space="preserve"> »</w:t>
       </w:r>
@@ -10414,15 +10348,7 @@
         <w:spacing w:after="0"/>
       </w:pPr>
       <w:r>
-        <w:t xml:space="preserve">Ce fichier contient les paramètres d'installation du serveur </w:t>
-      </w:r>
-      <w:proofErr w:type="spellStart"/>
-      <w:r>
-        <w:t>OpenLDAP</w:t>
-      </w:r>
-      <w:proofErr w:type="spellEnd"/>
-      <w:r>
-        <w:t>. Il faut ainsi modifier les sections suivantes :</w:t>
+        <w:t>Ce fichier contient les paramètres d'installation du serveur OpenLDAP. Il faut ainsi modifier les sections suivantes :</w:t>
       </w:r>
     </w:p>
     <w:p>
@@ -10453,7 +10379,6 @@
         </w:rPr>
         <w:t>« </w:t>
       </w:r>
-      <w:proofErr w:type="gramStart"/>
       <w:r>
         <w:rPr>
           <w:rFonts w:asciiTheme="minorHAnsi" w:eastAsiaTheme="minorHAnsi" w:hAnsiTheme="minorHAnsi" w:cstheme="minorBidi"/>
@@ -10465,7 +10390,6 @@
         </w:rPr>
         <w:t>nano</w:t>
       </w:r>
-      <w:proofErr w:type="gramEnd"/>
       <w:r>
         <w:rPr>
           <w:rFonts w:asciiTheme="minorHAnsi" w:eastAsiaTheme="minorHAnsi" w:hAnsiTheme="minorHAnsi" w:cstheme="minorBidi"/>
@@ -10475,69 +10399,8 @@
           <w:szCs w:val="22"/>
           <w:lang w:eastAsia="en-US"/>
         </w:rPr>
-        <w:t xml:space="preserve"> /</w:t>
-      </w:r>
-      <w:proofErr w:type="spellStart"/>
-      <w:r>
-        <w:rPr>
-          <w:rFonts w:asciiTheme="minorHAnsi" w:eastAsiaTheme="minorHAnsi" w:hAnsiTheme="minorHAnsi" w:cstheme="minorBidi"/>
-          <w:b/>
-          <w:i/>
-          <w:sz w:val="22"/>
-          <w:szCs w:val="22"/>
-          <w:lang w:eastAsia="en-US"/>
-        </w:rPr>
-        <w:t>etc</w:t>
-      </w:r>
-      <w:proofErr w:type="spellEnd"/>
-      <w:r>
-        <w:rPr>
-          <w:rFonts w:asciiTheme="minorHAnsi" w:eastAsiaTheme="minorHAnsi" w:hAnsiTheme="minorHAnsi" w:cstheme="minorBidi"/>
-          <w:b/>
-          <w:i/>
-          <w:sz w:val="22"/>
-          <w:szCs w:val="22"/>
-          <w:lang w:eastAsia="en-US"/>
-        </w:rPr>
-        <w:t>/</w:t>
-      </w:r>
-      <w:proofErr w:type="spellStart"/>
-      <w:r>
-        <w:rPr>
-          <w:rFonts w:asciiTheme="minorHAnsi" w:eastAsiaTheme="minorHAnsi" w:hAnsiTheme="minorHAnsi" w:cstheme="minorBidi"/>
-          <w:b/>
-          <w:i/>
-          <w:sz w:val="22"/>
-          <w:szCs w:val="22"/>
-          <w:lang w:eastAsia="en-US"/>
-        </w:rPr>
-        <w:t>ldap</w:t>
-      </w:r>
-      <w:proofErr w:type="spellEnd"/>
-      <w:r>
-        <w:rPr>
-          <w:rFonts w:asciiTheme="minorHAnsi" w:eastAsiaTheme="minorHAnsi" w:hAnsiTheme="minorHAnsi" w:cstheme="minorBidi"/>
-          <w:b/>
-          <w:i/>
-          <w:sz w:val="22"/>
-          <w:szCs w:val="22"/>
-          <w:lang w:eastAsia="en-US"/>
-        </w:rPr>
-        <w:t>/</w:t>
-      </w:r>
-      <w:proofErr w:type="spellStart"/>
-      <w:r>
-        <w:rPr>
-          <w:rFonts w:asciiTheme="minorHAnsi" w:eastAsiaTheme="minorHAnsi" w:hAnsiTheme="minorHAnsi" w:cstheme="minorBidi"/>
-          <w:b/>
-          <w:i/>
-          <w:sz w:val="22"/>
-          <w:szCs w:val="22"/>
-          <w:lang w:eastAsia="en-US"/>
-        </w:rPr>
-        <w:t>ldap.conf</w:t>
-      </w:r>
-      <w:proofErr w:type="spellEnd"/>
+        <w:t xml:space="preserve"> /etc/ldap/ldap.conf</w:t>
+      </w:r>
       <w:r>
         <w:rPr>
           <w:rFonts w:asciiTheme="minorHAnsi" w:eastAsiaTheme="minorHAnsi" w:hAnsiTheme="minorHAnsi" w:cstheme="minorBidi"/>
@@ -10606,15 +10469,7 @@
         <w:spacing w:after="0"/>
       </w:pPr>
       <w:r>
-        <w:t xml:space="preserve">Voilà le contenu du fichier, il faudra </w:t>
-      </w:r>
-      <w:proofErr w:type="spellStart"/>
-      <w:r>
-        <w:t>décommenter</w:t>
-      </w:r>
-      <w:proofErr w:type="spellEnd"/>
-      <w:r>
-        <w:t xml:space="preserve"> et modifier les lignes «</w:t>
+        <w:t>Voilà le contenu du fichier, il faudra décommenter et modifier les lignes «</w:t>
       </w:r>
       <w:r>
         <w:t xml:space="preserve"> </w:t>
@@ -10663,21 +10518,8 @@
       </w:r>
       <w:r>
         <w:tab/>
-        <w:t>dc=</w:t>
-      </w:r>
-      <w:proofErr w:type="spellStart"/>
-      <w:r>
-        <w:t>cpnv</w:t>
-      </w:r>
-      <w:proofErr w:type="spellEnd"/>
-      <w:r>
-        <w:t>, dc=</w:t>
-      </w:r>
-      <w:proofErr w:type="spellStart"/>
-      <w:r>
-        <w:t>ch</w:t>
-      </w:r>
-      <w:proofErr w:type="spellEnd"/>
+        <w:t>dc=cpnv, dc=ch</w:t>
+      </w:r>
       <w:r>
         <w:t> »</w:t>
       </w:r>
@@ -10800,8 +10642,6 @@
         </w:rPr>
         <w:t>« </w:t>
       </w:r>
-      <w:proofErr w:type="spellStart"/>
-      <w:proofErr w:type="gramStart"/>
       <w:r>
         <w:rPr>
           <w:rFonts w:asciiTheme="minorHAnsi" w:eastAsiaTheme="minorHAnsi" w:hAnsiTheme="minorHAnsi" w:cstheme="minorBidi"/>
@@ -10811,34 +10651,8 @@
           <w:szCs w:val="22"/>
           <w:lang w:eastAsia="en-US"/>
         </w:rPr>
-        <w:t>dpkg</w:t>
-      </w:r>
-      <w:proofErr w:type="spellEnd"/>
-      <w:proofErr w:type="gramEnd"/>
-      <w:r>
-        <w:rPr>
-          <w:rFonts w:asciiTheme="minorHAnsi" w:eastAsiaTheme="minorHAnsi" w:hAnsiTheme="minorHAnsi" w:cstheme="minorBidi"/>
-          <w:b/>
-          <w:i/>
-          <w:sz w:val="22"/>
-          <w:szCs w:val="22"/>
-          <w:lang w:eastAsia="en-US"/>
-        </w:rPr>
-        <w:t xml:space="preserve">-reconfigure </w:t>
-      </w:r>
-      <w:proofErr w:type="spellStart"/>
-      <w:r>
-        <w:rPr>
-          <w:rFonts w:asciiTheme="minorHAnsi" w:eastAsiaTheme="minorHAnsi" w:hAnsiTheme="minorHAnsi" w:cstheme="minorBidi"/>
-          <w:b/>
-          <w:i/>
-          <w:sz w:val="22"/>
-          <w:szCs w:val="22"/>
-          <w:lang w:eastAsia="en-US"/>
-        </w:rPr>
-        <w:t>slapd</w:t>
-      </w:r>
-      <w:proofErr w:type="spellEnd"/>
+        <w:t>dpkg-reconfigure slapd</w:t>
+      </w:r>
       <w:r>
         <w:rPr>
           <w:rFonts w:asciiTheme="minorHAnsi" w:eastAsiaTheme="minorHAnsi" w:hAnsiTheme="minorHAnsi" w:cstheme="minorBidi"/>
@@ -10877,15 +10691,7 @@
         <w:t>no</w:t>
       </w:r>
       <w:r>
-        <w:t xml:space="preserve"> », ensuite entrer votre nom de domaine ainsi que le nom de l’organisation (Dans mon cas : Domaine : cpnv.ch / Organisation : </w:t>
-      </w:r>
-      <w:proofErr w:type="spellStart"/>
-      <w:r>
-        <w:t>cpnv</w:t>
-      </w:r>
-      <w:proofErr w:type="spellEnd"/>
-      <w:r>
-        <w:t>).</w:t>
+        <w:t> », ensuite entrer votre nom de domaine ainsi que le nom de l’organisation (Dans mon cas : Domaine : cpnv.ch / Organisation : cpnv).</w:t>
       </w:r>
     </w:p>
     <w:p>
@@ -10934,15 +10740,7 @@
         <w:spacing w:after="0"/>
       </w:pPr>
       <w:r>
-        <w:t>Sélectionner une base de donnée (</w:t>
-      </w:r>
-      <w:proofErr w:type="spellStart"/>
-      <w:r>
-        <w:t>backend</w:t>
-      </w:r>
-      <w:proofErr w:type="spellEnd"/>
-      <w:r>
-        <w:t>), choisissez l’option par défaut « </w:t>
+        <w:t>Sélectionner une base de donnée (backend), choisissez l’option par défaut « </w:t>
       </w:r>
       <w:r>
         <w:rPr>
@@ -11012,23 +10810,7 @@
         <w:t>Choisir</w:t>
       </w:r>
       <w:r>
-        <w:t xml:space="preserve"> le SGBD GNU </w:t>
-      </w:r>
-      <w:proofErr w:type="spellStart"/>
-      <w:r>
-        <w:t>database</w:t>
-      </w:r>
-      <w:proofErr w:type="spellEnd"/>
-      <w:r>
-        <w:t xml:space="preserve"> manager (</w:t>
-      </w:r>
-      <w:proofErr w:type="spellStart"/>
-      <w:r>
-        <w:t>gdbm</w:t>
-      </w:r>
-      <w:proofErr w:type="spellEnd"/>
-      <w:r>
-        <w:t xml:space="preserve">) (présent dans la quasi-totalité des distributions). </w:t>
+        <w:t xml:space="preserve"> le SGBD GNU database manager (gdbm) (présent dans la quasi-totalité des distributions). </w:t>
       </w:r>
     </w:p>
     <w:p>
@@ -11044,68 +10826,27 @@
         <w:spacing w:after="0"/>
         <w:rPr>
           <w:i/>
-          <w:lang w:val="de-CH"/>
+          <w:lang w:val="en-US"/>
         </w:rPr>
       </w:pPr>
       <w:r>
         <w:rPr>
           <w:i/>
-          <w:lang w:val="de-CH"/>
+          <w:lang w:val="en-US"/>
         </w:rPr>
-        <w:t xml:space="preserve"># </w:t>
-      </w:r>
-      <w:proofErr w:type="spellStart"/>
+        <w:t># standard unix ndbm</w:t>
+      </w:r>
       <w:r>
         <w:rPr>
           <w:i/>
-          <w:lang w:val="de-CH"/>
+          <w:lang w:val="en-US"/>
         </w:rPr>
-        <w:t>standard</w:t>
-      </w:r>
-      <w:proofErr w:type="spellEnd"/>
+        <w:t xml:space="preserve"> </w:t>
+      </w:r>
       <w:r>
         <w:rPr>
           <w:i/>
-          <w:lang w:val="de-CH"/>
-        </w:rPr>
-        <w:t xml:space="preserve"> </w:t>
-      </w:r>
-      <w:proofErr w:type="spellStart"/>
-      <w:r>
-        <w:rPr>
-          <w:i/>
-          <w:lang w:val="de-CH"/>
-        </w:rPr>
-        <w:t>unix</w:t>
-      </w:r>
-      <w:proofErr w:type="spellEnd"/>
-      <w:r>
-        <w:rPr>
-          <w:i/>
-          <w:lang w:val="de-CH"/>
-        </w:rPr>
-        <w:t xml:space="preserve"> </w:t>
-      </w:r>
-      <w:proofErr w:type="spellStart"/>
-      <w:r>
-        <w:rPr>
-          <w:i/>
-          <w:lang w:val="de-CH"/>
-        </w:rPr>
-        <w:t>ndbm</w:t>
-      </w:r>
-      <w:proofErr w:type="spellEnd"/>
-      <w:r>
-        <w:rPr>
-          <w:i/>
-          <w:lang w:val="de-CH"/>
-        </w:rPr>
-        <w:t xml:space="preserve"> </w:t>
-      </w:r>
-      <w:r>
-        <w:rPr>
-          <w:i/>
-          <w:lang w:val="de-CH"/>
+          <w:lang w:val="en-US"/>
         </w:rPr>
         <w:t>#LDBMBACKEND=-DLDBM_USE_NDBM</w:t>
       </w:r>
@@ -11115,7 +10856,7 @@
         <w:spacing w:after="0"/>
         <w:rPr>
           <w:i/>
-          <w:lang w:val="de-CH"/>
+          <w:lang w:val="en-US"/>
         </w:rPr>
       </w:pPr>
     </w:p>
@@ -11123,21 +10864,55 @@
       <w:pPr>
         <w:spacing w:after="0"/>
       </w:pPr>
-      <w:proofErr w:type="spellStart"/>
-      <w:r>
-        <w:t>Décommenter</w:t>
-      </w:r>
-      <w:proofErr w:type="spellEnd"/>
-      <w:r>
-        <w:t xml:space="preserve"> les lignes relatives à </w:t>
-      </w:r>
-      <w:proofErr w:type="spellStart"/>
-      <w:r>
-        <w:t>gdbm</w:t>
-      </w:r>
-      <w:proofErr w:type="spellEnd"/>
+      <w:r>
+        <w:t>Décommenter les lignes relatives à gdbm</w:t>
+      </w:r>
       <w:r>
         <w:t> :</w:t>
+      </w:r>
+    </w:p>
+    <w:p>
+      <w:pPr>
+        <w:spacing w:after="0"/>
+        <w:rPr>
+          <w:i/>
+          <w:lang w:val="en-US"/>
+        </w:rPr>
+      </w:pPr>
+      <w:r>
+        <w:rPr>
+          <w:i/>
+          <w:lang w:val="en-US"/>
+        </w:rPr>
+        <w:t># gnu dbm (gdbm)</w:t>
+      </w:r>
+      <w:r>
+        <w:rPr>
+          <w:i/>
+          <w:lang w:val="en-US"/>
+        </w:rPr>
+        <w:t xml:space="preserve"> </w:t>
+      </w:r>
+      <w:r>
+        <w:rPr>
+          <w:i/>
+          <w:lang w:val="en-US"/>
+        </w:rPr>
+        <w:t>LDBMBACKEND=-DLDBM_USE_GDBM</w:t>
+      </w:r>
+      <w:r>
+        <w:rPr>
+          <w:i/>
+          <w:lang w:val="en-US"/>
+        </w:rPr>
+        <w:t xml:space="preserve"> </w:t>
+      </w:r>
+      <w:r>
+        <w:rPr>
+          <w:i/>
+          <w:lang w:val="en-US"/>
+        </w:rPr>
+        <w:t>LDBMINCLUDE=-I/usr/local/gdbm/include</w:t>
       </w:r>
     </w:p>
     <w:p>
@@ -11151,96 +10926,95 @@
         <w:rPr>
           <w:i/>
         </w:rPr>
-        <w:t xml:space="preserve"># </w:t>
-      </w:r>
-      <w:proofErr w:type="spellStart"/>
-      <w:r>
+        <w:t>LDBMLIB=-lgdbm</w:t>
+      </w:r>
+    </w:p>
+    <w:p>
+      <w:pPr>
+        <w:spacing w:after="0"/>
+      </w:pPr>
+    </w:p>
+    <w:p>
+      <w:pPr>
+        <w:spacing w:after="0"/>
+      </w:pPr>
+      <w:r>
+        <w:t xml:space="preserve">Il suffit ensuite d'éditer le fichier includeldapconfig.h.edit : </w:t>
+      </w:r>
+    </w:p>
+    <w:p>
+      <w:pPr>
+        <w:spacing w:after="0"/>
         <w:rPr>
           <w:i/>
+          <w:lang w:val="en-US"/>
         </w:rPr>
-        <w:t>gnu</w:t>
-      </w:r>
-      <w:proofErr w:type="spellEnd"/>
+      </w:pPr>
       <w:r>
         <w:rPr>
           <w:i/>
+          <w:lang w:val="en-US"/>
         </w:rPr>
-        <w:t xml:space="preserve"> dbm (</w:t>
-      </w:r>
-      <w:proofErr w:type="spellStart"/>
-      <w:r>
+        <w:t>/* * SHARED DEFINITIONS - things you should change</w:t>
+      </w:r>
+    </w:p>
+    <w:p>
+      <w:pPr>
+        <w:spacing w:after="0"/>
         <w:rPr>
           <w:i/>
+          <w:lang w:val="en-US"/>
         </w:rPr>
-        <w:t>gdbm</w:t>
-      </w:r>
-      <w:proofErr w:type="spellEnd"/>
+      </w:pPr>
       <w:r>
         <w:rPr>
           <w:i/>
+          <w:lang w:val="en-US"/>
         </w:rPr>
-        <w:t>)</w:t>
+        <w:t xml:space="preserve"> */</w:t>
       </w:r>
       <w:r>
         <w:rPr>
           <w:i/>
+          <w:lang w:val="en-US"/>
         </w:rPr>
         <w:t xml:space="preserve"> </w:t>
       </w:r>
       <w:r>
         <w:rPr>
           <w:i/>
+          <w:lang w:val="en-US"/>
         </w:rPr>
-        <w:t>LDBMBACKEND=-DLDBM_USE_GDBM</w:t>
+        <w:t>/* default ldap host */</w:t>
       </w:r>
       <w:r>
         <w:rPr>
           <w:i/>
+          <w:lang w:val="en-US"/>
+        </w:rPr>
+        <w:t xml:space="preserve"> #define LDAPHOST </w:t>
+      </w:r>
+      <w:r>
+        <w:rPr>
+          <w:i/>
+          <w:lang w:val="en-US"/>
+        </w:rPr>
+        <w:t>"ldap"</w:t>
+      </w:r>
+      <w:r>
+        <w:rPr>
+          <w:i/>
+          <w:lang w:val="en-US"/>
         </w:rPr>
         <w:t xml:space="preserve"> </w:t>
       </w:r>
       <w:r>
         <w:rPr>
           <w:i/>
+          <w:lang w:val="en-US"/>
         </w:rPr>
-        <w:t>LDBMINCLUDE=-I/</w:t>
-      </w:r>
-      <w:proofErr w:type="spellStart"/>
-      <w:r>
-        <w:rPr>
-          <w:i/>
-        </w:rPr>
-        <w:t>usr</w:t>
-      </w:r>
-      <w:proofErr w:type="spellEnd"/>
-      <w:r>
-        <w:rPr>
-          <w:i/>
-        </w:rPr>
-        <w:t>/local/</w:t>
-      </w:r>
-      <w:proofErr w:type="spellStart"/>
-      <w:r>
-        <w:rPr>
-          <w:i/>
-        </w:rPr>
-        <w:t>gdbm</w:t>
-      </w:r>
-      <w:proofErr w:type="spellEnd"/>
-      <w:r>
-        <w:rPr>
-          <w:i/>
-        </w:rPr>
-        <w:t>/</w:t>
-      </w:r>
-      <w:proofErr w:type="spellStart"/>
-      <w:r>
-        <w:rPr>
-          <w:i/>
-        </w:rPr>
-        <w:t>include</w:t>
-      </w:r>
-      <w:proofErr w:type="spellEnd"/>
+        <w:t>/* default place to start searching */</w:t>
+      </w:r>
     </w:p>
     <w:p>
       <w:pPr>
@@ -11253,245 +11027,7 @@
         <w:rPr>
           <w:i/>
         </w:rPr>
-        <w:t>LDBMLIB=-</w:t>
-      </w:r>
-      <w:proofErr w:type="spellStart"/>
-      <w:r>
-        <w:rPr>
-          <w:i/>
-        </w:rPr>
-        <w:t>lgdbm</w:t>
-      </w:r>
-      <w:proofErr w:type="spellEnd"/>
-    </w:p>
-    <w:p>
-      <w:pPr>
-        <w:spacing w:after="0"/>
-      </w:pPr>
-    </w:p>
-    <w:p>
-      <w:pPr>
-        <w:spacing w:after="0"/>
-      </w:pPr>
-      <w:r>
-        <w:t xml:space="preserve">Il suffit ensuite d'éditer le fichier </w:t>
-      </w:r>
-      <w:proofErr w:type="spellStart"/>
-      <w:r>
-        <w:t>includeldapconfig.</w:t>
-      </w:r>
-      <w:proofErr w:type="gramStart"/>
-      <w:r>
-        <w:t>h.edit</w:t>
-      </w:r>
-      <w:proofErr w:type="spellEnd"/>
-      <w:proofErr w:type="gramEnd"/>
-      <w:r>
-        <w:t xml:space="preserve"> : </w:t>
-      </w:r>
-    </w:p>
-    <w:p>
-      <w:pPr>
-        <w:spacing w:after="0"/>
-        <w:rPr>
-          <w:i/>
-        </w:rPr>
-      </w:pPr>
-      <w:r>
-        <w:rPr>
-          <w:i/>
-        </w:rPr>
-        <w:t xml:space="preserve">/* * SHARED DEFINITIONS - </w:t>
-      </w:r>
-      <w:proofErr w:type="spellStart"/>
-      <w:r>
-        <w:rPr>
-          <w:i/>
-        </w:rPr>
-        <w:t>things</w:t>
-      </w:r>
-      <w:proofErr w:type="spellEnd"/>
-      <w:r>
-        <w:rPr>
-          <w:i/>
-        </w:rPr>
-        <w:t xml:space="preserve"> </w:t>
-      </w:r>
-      <w:proofErr w:type="spellStart"/>
-      <w:r>
-        <w:rPr>
-          <w:i/>
-        </w:rPr>
-        <w:t>you</w:t>
-      </w:r>
-      <w:proofErr w:type="spellEnd"/>
-      <w:r>
-        <w:rPr>
-          <w:i/>
-        </w:rPr>
-        <w:t xml:space="preserve"> </w:t>
-      </w:r>
-      <w:proofErr w:type="spellStart"/>
-      <w:r>
-        <w:rPr>
-          <w:i/>
-        </w:rPr>
-        <w:t>should</w:t>
-      </w:r>
-      <w:proofErr w:type="spellEnd"/>
-      <w:r>
-        <w:rPr>
-          <w:i/>
-        </w:rPr>
-        <w:t xml:space="preserve"> change</w:t>
-      </w:r>
-    </w:p>
-    <w:p>
-      <w:pPr>
-        <w:spacing w:after="0"/>
-        <w:rPr>
-          <w:i/>
-        </w:rPr>
-      </w:pPr>
-      <w:r>
-        <w:rPr>
-          <w:i/>
-        </w:rPr>
-        <w:t xml:space="preserve"> */</w:t>
-      </w:r>
-      <w:r>
-        <w:rPr>
-          <w:i/>
-        </w:rPr>
-        <w:t xml:space="preserve"> </w:t>
-      </w:r>
-      <w:r>
-        <w:rPr>
-          <w:i/>
-        </w:rPr>
-        <w:t xml:space="preserve">/* default </w:t>
-      </w:r>
-      <w:proofErr w:type="spellStart"/>
-      <w:r>
-        <w:rPr>
-          <w:i/>
-        </w:rPr>
-        <w:t>ldap</w:t>
-      </w:r>
-      <w:proofErr w:type="spellEnd"/>
-      <w:r>
-        <w:rPr>
-          <w:i/>
-        </w:rPr>
-        <w:t xml:space="preserve"> host */</w:t>
-      </w:r>
-      <w:r>
-        <w:rPr>
-          <w:i/>
-        </w:rPr>
-        <w:t xml:space="preserve"> #</w:t>
-      </w:r>
-      <w:proofErr w:type="spellStart"/>
-      <w:r>
-        <w:rPr>
-          <w:i/>
-        </w:rPr>
-        <w:t>define</w:t>
-      </w:r>
-      <w:proofErr w:type="spellEnd"/>
-      <w:r>
-        <w:rPr>
-          <w:i/>
-        </w:rPr>
-        <w:t xml:space="preserve"> LDAPHOST </w:t>
-      </w:r>
-      <w:r>
-        <w:rPr>
-          <w:i/>
-        </w:rPr>
-        <w:t>"</w:t>
-      </w:r>
-      <w:proofErr w:type="spellStart"/>
-      <w:r>
-        <w:rPr>
-          <w:i/>
-        </w:rPr>
-        <w:t>ldap</w:t>
-      </w:r>
-      <w:proofErr w:type="spellEnd"/>
-      <w:r>
-        <w:rPr>
-          <w:i/>
-        </w:rPr>
-        <w:t>"</w:t>
-      </w:r>
-      <w:r>
-        <w:rPr>
-          <w:i/>
-        </w:rPr>
-        <w:t xml:space="preserve"> </w:t>
-      </w:r>
-      <w:r>
-        <w:rPr>
-          <w:i/>
-        </w:rPr>
-        <w:t xml:space="preserve">/* default place to </w:t>
-      </w:r>
-      <w:proofErr w:type="spellStart"/>
-      <w:r>
-        <w:rPr>
-          <w:i/>
-        </w:rPr>
-        <w:t>start</w:t>
-      </w:r>
-      <w:proofErr w:type="spellEnd"/>
-      <w:r>
-        <w:rPr>
-          <w:i/>
-        </w:rPr>
-        <w:t xml:space="preserve"> </w:t>
-      </w:r>
-      <w:proofErr w:type="spellStart"/>
-      <w:r>
-        <w:rPr>
-          <w:i/>
-        </w:rPr>
-        <w:t>searching</w:t>
-      </w:r>
-      <w:proofErr w:type="spellEnd"/>
-      <w:r>
-        <w:rPr>
-          <w:i/>
-        </w:rPr>
-        <w:t xml:space="preserve"> */</w:t>
-      </w:r>
-    </w:p>
-    <w:p>
-      <w:pPr>
-        <w:spacing w:after="0"/>
-        <w:rPr>
-          <w:i/>
-        </w:rPr>
-      </w:pPr>
-      <w:r>
-        <w:rPr>
-          <w:i/>
-        </w:rPr>
-        <w:t>#</w:t>
-      </w:r>
-      <w:proofErr w:type="spellStart"/>
-      <w:r>
-        <w:rPr>
-          <w:i/>
-        </w:rPr>
-        <w:t>define</w:t>
-      </w:r>
-      <w:proofErr w:type="spellEnd"/>
-      <w:r>
-        <w:rPr>
-          <w:i/>
-        </w:rPr>
-        <w:t xml:space="preserve"> DEFAULT_BASE</w:t>
+        <w:t>#define DEFAULT_BASE</w:t>
       </w:r>
       <w:r>
         <w:rPr>
@@ -11547,15 +11083,7 @@
         <w:spacing w:after="0"/>
       </w:pPr>
       <w:r>
-        <w:t xml:space="preserve">Dans l'exemple ci-dessus, le serveur LDAP sera la machine nommée </w:t>
-      </w:r>
-      <w:proofErr w:type="spellStart"/>
-      <w:r>
-        <w:t>ldap</w:t>
-      </w:r>
-      <w:proofErr w:type="spellEnd"/>
-      <w:r>
-        <w:t xml:space="preserve"> du domaine </w:t>
+        <w:t xml:space="preserve">Dans l'exemple ci-dessus, le serveur LDAP sera la machine nommée ldap du domaine </w:t>
       </w:r>
       <w:r>
         <w:t>CPNV</w:t>
@@ -11586,8 +11114,6 @@
           <w:i/>
         </w:rPr>
       </w:pPr>
-      <w:proofErr w:type="spellStart"/>
-      <w:proofErr w:type="gramStart"/>
       <w:r>
         <w:rPr>
           <w:b/>
@@ -11602,8 +11128,6 @@
         </w:rPr>
         <w:t>ake</w:t>
       </w:r>
-      <w:proofErr w:type="spellEnd"/>
-      <w:proofErr w:type="gramEnd"/>
       <w:r>
         <w:rPr>
           <w:b/>
@@ -11611,21 +11135,12 @@
         </w:rPr>
         <w:t xml:space="preserve"> </w:t>
       </w:r>
-      <w:proofErr w:type="spellStart"/>
       <w:r>
         <w:rPr>
           <w:b/>
           <w:i/>
         </w:rPr>
-        <w:t>make</w:t>
-      </w:r>
-      <w:proofErr w:type="spellEnd"/>
-      <w:r>
-        <w:rPr>
-          <w:b/>
-          <w:i/>
-        </w:rPr>
-        <w:t xml:space="preserve"> test</w:t>
+        <w:t>make test</w:t>
       </w:r>
       <w:r>
         <w:rPr>
@@ -11634,31 +11149,13 @@
         </w:rPr>
         <w:t xml:space="preserve"> </w:t>
       </w:r>
-      <w:proofErr w:type="spellStart"/>
       <w:r>
         <w:rPr>
           <w:b/>
           <w:i/>
         </w:rPr>
-        <w:t>make</w:t>
-      </w:r>
-      <w:proofErr w:type="spellEnd"/>
-      <w:r>
-        <w:rPr>
-          <w:b/>
-          <w:i/>
-        </w:rPr>
-        <w:t xml:space="preserve"> </w:t>
-      </w:r>
-      <w:proofErr w:type="spellStart"/>
-      <w:r>
-        <w:rPr>
-          <w:b/>
-          <w:i/>
-        </w:rPr>
-        <w:t>install</w:t>
-      </w:r>
-      <w:proofErr w:type="spellEnd"/>
+        <w:t>make install</w:t>
+      </w:r>
     </w:p>
     <w:p>
       <w:pPr>
@@ -11711,21 +11208,8 @@
         <w:spacing w:after="0"/>
       </w:pPr>
       <w:r>
-        <w:t>/</w:t>
-      </w:r>
-      <w:proofErr w:type="spellStart"/>
-      <w:r>
-        <w:t>etc</w:t>
-      </w:r>
-      <w:proofErr w:type="spellEnd"/>
-      <w:r>
-        <w:t>/</w:t>
-      </w:r>
-      <w:proofErr w:type="spellStart"/>
-      <w:r>
-        <w:t>openldap</w:t>
-      </w:r>
-      <w:proofErr w:type="spellEnd"/>
+        <w:t>/etc/openldap</w:t>
+      </w:r>
       <w:r>
         <w:t xml:space="preserve"> : répertoire des fichiers de configuration </w:t>
       </w:r>
@@ -11740,13 +11224,8 @@
         <w:spacing w:after="0"/>
       </w:pPr>
       <w:r>
-        <w:t>/var/lib/</w:t>
-      </w:r>
-      <w:proofErr w:type="spellStart"/>
-      <w:r>
-        <w:t>ldap</w:t>
-      </w:r>
-      <w:proofErr w:type="spellEnd"/>
+        <w:t>/var/lib/ldap</w:t>
+      </w:r>
       <w:r>
         <w:t xml:space="preserve"> : répertoire par défaut où va être stocké l'annuaire </w:t>
       </w:r>
@@ -11761,39 +11240,10 @@
         <w:spacing w:after="0"/>
       </w:pPr>
       <w:r>
-        <w:t>/</w:t>
-      </w:r>
-      <w:proofErr w:type="spellStart"/>
-      <w:r>
-        <w:t>usr</w:t>
-      </w:r>
-      <w:proofErr w:type="spellEnd"/>
-      <w:r>
-        <w:t>/</w:t>
-      </w:r>
-      <w:proofErr w:type="spellStart"/>
-      <w:r>
-        <w:t>share</w:t>
-      </w:r>
-      <w:proofErr w:type="spellEnd"/>
-      <w:r>
-        <w:t>/</w:t>
-      </w:r>
-      <w:proofErr w:type="spellStart"/>
-      <w:r>
-        <w:t>openldap</w:t>
-      </w:r>
-      <w:proofErr w:type="spellEnd"/>
-      <w:r>
-        <w:t xml:space="preserve"> : répertoire contenant les documentations et les outils pour migrer par exemple un système NIS (</w:t>
-      </w:r>
-      <w:proofErr w:type="spellStart"/>
-      <w:r>
-        <w:t>yellow</w:t>
-      </w:r>
-      <w:proofErr w:type="spellEnd"/>
-      <w:r>
-        <w:t xml:space="preserve"> page) existant dans l'annuaire LDAP </w:t>
+        <w:t>/usr/share/openldap</w:t>
+      </w:r>
+      <w:r>
+        <w:t xml:space="preserve"> : répertoire contenant les documentations et les outils pour migrer par exemple un système NIS (yellow page) existant dans l'annuaire LDAP </w:t>
       </w:r>
     </w:p>
     <w:p>
@@ -11810,29 +11260,13 @@
         <w:t xml:space="preserve">Les traditionnelles pages de manuel et les commandes LDAP sont respectivement installées dans </w:t>
       </w:r>
       <w:r>
-        <w:t>/</w:t>
-      </w:r>
-      <w:proofErr w:type="spellStart"/>
-      <w:r>
-        <w:t>usr</w:t>
-      </w:r>
-      <w:proofErr w:type="spellEnd"/>
-      <w:r>
-        <w:t>/man</w:t>
+        <w:t>/usr/man</w:t>
       </w:r>
       <w:r>
         <w:t xml:space="preserve"> et </w:t>
       </w:r>
       <w:r>
-        <w:t>/</w:t>
-      </w:r>
-      <w:proofErr w:type="spellStart"/>
-      <w:r>
-        <w:t>usr</w:t>
-      </w:r>
-      <w:proofErr w:type="spellEnd"/>
-      <w:r>
-        <w:t>/bin</w:t>
+        <w:t>/usr/bin</w:t>
       </w:r>
       <w:r>
         <w:t xml:space="preserve">. </w:t>
@@ -11896,10 +11330,15 @@
         <w:t>La configuration de base du produit se fait via le terminal</w:t>
       </w:r>
     </w:p>
-    <w:p/>
-    <w:p/>
-    <w:p/>
-    <w:p/>
+    <w:p>
+      <w:pPr>
+        <w:pStyle w:val="Titre1"/>
+        <w:numPr>
+          <w:ilvl w:val="0"/>
+          <w:numId w:val="0"/>
+        </w:numPr>
+      </w:pPr>
+    </w:p>
     <w:sectPr>
       <w:pgSz w:w="11906" w:h="16838"/>
       <w:pgMar w:top="1418" w:right="1418" w:bottom="1418" w:left="1418" w:header="709" w:footer="709" w:gutter="0"/>
@@ -12629,6 +12068,119 @@
     </w:lvl>
   </w:abstractNum>
   <w:abstractNum w:abstractNumId="6" w15:restartNumberingAfterBreak="0">
+    <w:nsid w:val="570E7817"/>
+    <w:multiLevelType w:val="hybridMultilevel"/>
+    <w:tmpl w:val="CADE34C4"/>
+    <w:lvl w:ilvl="0" w:tplc="100C0001">
+      <w:start w:val="1"/>
+      <w:numFmt w:val="bullet"/>
+      <w:lvlText w:val=""/>
+      <w:lvlJc w:val="left"/>
+      <w:pPr>
+        <w:ind w:left="720" w:hanging="360"/>
+      </w:pPr>
+      <w:rPr>
+        <w:rFonts w:ascii="Symbol" w:hAnsi="Symbol" w:hint="default"/>
+      </w:rPr>
+    </w:lvl>
+    <w:lvl w:ilvl="1" w:tplc="100C0003" w:tentative="1">
+      <w:start w:val="1"/>
+      <w:numFmt w:val="bullet"/>
+      <w:lvlText w:val="o"/>
+      <w:lvlJc w:val="left"/>
+      <w:pPr>
+        <w:ind w:left="1440" w:hanging="360"/>
+      </w:pPr>
+      <w:rPr>
+        <w:rFonts w:ascii="Courier New" w:hAnsi="Courier New" w:cs="Courier New" w:hint="default"/>
+      </w:rPr>
+    </w:lvl>
+    <w:lvl w:ilvl="2" w:tplc="100C0005" w:tentative="1">
+      <w:start w:val="1"/>
+      <w:numFmt w:val="bullet"/>
+      <w:lvlText w:val=""/>
+      <w:lvlJc w:val="left"/>
+      <w:pPr>
+        <w:ind w:left="2160" w:hanging="360"/>
+      </w:pPr>
+      <w:rPr>
+        <w:rFonts w:ascii="Wingdings" w:hAnsi="Wingdings" w:hint="default"/>
+      </w:rPr>
+    </w:lvl>
+    <w:lvl w:ilvl="3" w:tplc="100C0001" w:tentative="1">
+      <w:start w:val="1"/>
+      <w:numFmt w:val="bullet"/>
+      <w:lvlText w:val=""/>
+      <w:lvlJc w:val="left"/>
+      <w:pPr>
+        <w:ind w:left="2880" w:hanging="360"/>
+      </w:pPr>
+      <w:rPr>
+        <w:rFonts w:ascii="Symbol" w:hAnsi="Symbol" w:hint="default"/>
+      </w:rPr>
+    </w:lvl>
+    <w:lvl w:ilvl="4" w:tplc="100C0003" w:tentative="1">
+      <w:start w:val="1"/>
+      <w:numFmt w:val="bullet"/>
+      <w:lvlText w:val="o"/>
+      <w:lvlJc w:val="left"/>
+      <w:pPr>
+        <w:ind w:left="3600" w:hanging="360"/>
+      </w:pPr>
+      <w:rPr>
+        <w:rFonts w:ascii="Courier New" w:hAnsi="Courier New" w:cs="Courier New" w:hint="default"/>
+      </w:rPr>
+    </w:lvl>
+    <w:lvl w:ilvl="5" w:tplc="100C0005" w:tentative="1">
+      <w:start w:val="1"/>
+      <w:numFmt w:val="bullet"/>
+      <w:lvlText w:val=""/>
+      <w:lvlJc w:val="left"/>
+      <w:pPr>
+        <w:ind w:left="4320" w:hanging="360"/>
+      </w:pPr>
+      <w:rPr>
+        <w:rFonts w:ascii="Wingdings" w:hAnsi="Wingdings" w:hint="default"/>
+      </w:rPr>
+    </w:lvl>
+    <w:lvl w:ilvl="6" w:tplc="100C0001" w:tentative="1">
+      <w:start w:val="1"/>
+      <w:numFmt w:val="bullet"/>
+      <w:lvlText w:val=""/>
+      <w:lvlJc w:val="left"/>
+      <w:pPr>
+        <w:ind w:left="5040" w:hanging="360"/>
+      </w:pPr>
+      <w:rPr>
+        <w:rFonts w:ascii="Symbol" w:hAnsi="Symbol" w:hint="default"/>
+      </w:rPr>
+    </w:lvl>
+    <w:lvl w:ilvl="7" w:tplc="100C0003" w:tentative="1">
+      <w:start w:val="1"/>
+      <w:numFmt w:val="bullet"/>
+      <w:lvlText w:val="o"/>
+      <w:lvlJc w:val="left"/>
+      <w:pPr>
+        <w:ind w:left="5760" w:hanging="360"/>
+      </w:pPr>
+      <w:rPr>
+        <w:rFonts w:ascii="Courier New" w:hAnsi="Courier New" w:cs="Courier New" w:hint="default"/>
+      </w:rPr>
+    </w:lvl>
+    <w:lvl w:ilvl="8" w:tplc="100C0005" w:tentative="1">
+      <w:start w:val="1"/>
+      <w:numFmt w:val="bullet"/>
+      <w:lvlText w:val=""/>
+      <w:lvlJc w:val="left"/>
+      <w:pPr>
+        <w:ind w:left="6480" w:hanging="360"/>
+      </w:pPr>
+      <w:rPr>
+        <w:rFonts w:ascii="Wingdings" w:hAnsi="Wingdings" w:hint="default"/>
+      </w:rPr>
+    </w:lvl>
+  </w:abstractNum>
+  <w:abstractNum w:abstractNumId="7" w15:restartNumberingAfterBreak="0">
     <w:nsid w:val="6B4751A2"/>
     <w:multiLevelType w:val="multilevel"/>
     <w:tmpl w:val="02D855CE"/>
@@ -12777,7 +12329,7 @@
       </w:rPr>
     </w:lvl>
   </w:abstractNum>
-  <w:abstractNum w:abstractNumId="7" w15:restartNumberingAfterBreak="0">
+  <w:abstractNum w:abstractNumId="8" w15:restartNumberingAfterBreak="0">
     <w:nsid w:val="74AC3AAC"/>
     <w:multiLevelType w:val="hybridMultilevel"/>
     <w:tmpl w:val="53B6FFA6"/>
@@ -12890,7 +12442,7 @@
       </w:rPr>
     </w:lvl>
   </w:abstractNum>
-  <w:abstractNum w:abstractNumId="8" w15:restartNumberingAfterBreak="0">
+  <w:abstractNum w:abstractNumId="9" w15:restartNumberingAfterBreak="0">
     <w:nsid w:val="7A3E5C96"/>
     <w:multiLevelType w:val="multilevel"/>
     <w:tmpl w:val="100C0025"/>
@@ -12985,7 +12537,7 @@
       </w:pPr>
     </w:lvl>
   </w:abstractNum>
-  <w:abstractNum w:abstractNumId="9" w15:restartNumberingAfterBreak="0">
+  <w:abstractNum w:abstractNumId="10" w15:restartNumberingAfterBreak="0">
     <w:nsid w:val="7F720345"/>
     <w:multiLevelType w:val="hybridMultilevel"/>
     <w:tmpl w:val="50FC5DBC"/>
@@ -13099,22 +12651,22 @@
     </w:lvl>
   </w:abstractNum>
   <w:num w:numId="1">
-    <w:abstractNumId w:val="8"/>
+    <w:abstractNumId w:val="9"/>
   </w:num>
   <w:num w:numId="2">
-    <w:abstractNumId w:val="7"/>
+    <w:abstractNumId w:val="8"/>
   </w:num>
   <w:num w:numId="3">
     <w:abstractNumId w:val="2"/>
   </w:num>
   <w:num w:numId="4">
-    <w:abstractNumId w:val="9"/>
+    <w:abstractNumId w:val="10"/>
   </w:num>
   <w:num w:numId="5">
     <w:abstractNumId w:val="3"/>
   </w:num>
   <w:num w:numId="6">
-    <w:abstractNumId w:val="6"/>
+    <w:abstractNumId w:val="7"/>
   </w:num>
   <w:num w:numId="7">
     <w:abstractNumId w:val="4"/>
@@ -13127,6 +12679,9 @@
   </w:num>
   <w:num w:numId="10">
     <w:abstractNumId w:val="1"/>
+  </w:num>
+  <w:num w:numId="11">
+    <w:abstractNumId w:val="6"/>
   </w:num>
 </w:numbering>
 </file>
@@ -14420,7 +13975,7 @@
 </file>
 
 <file path=customXml/itemProps2.xml><?xml version="1.0" encoding="utf-8"?>
-<ds:datastoreItem xmlns:ds="http://schemas.openxmlformats.org/officeDocument/2006/customXml" ds:itemID="{9E4D37BE-1618-4E20-8BCA-C65330699651}">
+<ds:datastoreItem xmlns:ds="http://schemas.openxmlformats.org/officeDocument/2006/customXml" ds:itemID="{7C608A12-9C8D-46C1-874A-71A257A7778C}">
   <ds:schemaRefs>
     <ds:schemaRef ds:uri="http://schemas.openxmlformats.org/officeDocument/2006/bibliography"/>
   </ds:schemaRefs>

</xml_diff>